<commit_message>
APP- Organização do relatorio
</commit_message>
<xml_diff>
--- a/doc/Relatório_AMSI_Grupo_ADG.docx
+++ b/doc/Relatório_AMSI_Grupo_ADG.docx
@@ -135,17 +135,6 @@
           <w:szCs w:val="36"/>
         </w:rPr>
         <w:t>to</w:t>
-      </w:r>
-      <w:r>
-        <w:rPr>
-          <w:i/>
-          <w:iCs/>
-          <w:noProof/>
-          <w:color w:val="92D050"/>
-          <w:sz w:val="36"/>
-          <w:szCs w:val="36"/>
-        </w:rPr>
-        <w:t xml:space="preserve"> (Etapa 1)</w:t>
       </w:r>
     </w:p>
     <w:p>
@@ -481,12 +470,21 @@
         </w:rPr>
         <w:t xml:space="preserve">, </w:t>
       </w:r>
+      <w:proofErr w:type="gramStart"/>
       <w:r>
         <w:rPr>
           <w:i/>
           <w:szCs w:val="24"/>
         </w:rPr>
-        <w:t>Novembro de 2021</w:t>
+        <w:t>Janeiro</w:t>
+      </w:r>
+      <w:proofErr w:type="gramEnd"/>
+      <w:r>
+        <w:rPr>
+          <w:i/>
+          <w:szCs w:val="24"/>
+        </w:rPr>
+        <w:t xml:space="preserve"> de 2021</w:t>
       </w:r>
     </w:p>
     <w:p>
@@ -895,8 +893,11 @@
         <w:jc w:val="left"/>
         <w:rPr>
           <w:rFonts w:asciiTheme="minorHAnsi" w:hAnsiTheme="minorHAnsi" w:cstheme="minorHAnsi"/>
-          <w:sz w:val="40"/>
-          <w:szCs w:val="36"/>
+          <w:b/>
+          <w:bCs/>
+          <w:caps/>
+          <w:sz w:val="20"/>
+          <w:szCs w:val="20"/>
         </w:rPr>
       </w:pPr>
       <w:r>
@@ -909,1379 +910,1959 @@
         <w:t>Índice</w:t>
       </w:r>
     </w:p>
-    <w:p>
-      <w:pPr>
-        <w:pStyle w:val="ndice1"/>
+    <w:sdt>
+      <w:sdtPr>
+        <w:id w:val="-172415533"/>
+        <w:docPartObj>
+          <w:docPartGallery w:val="Table of Contents"/>
+          <w:docPartUnique/>
+        </w:docPartObj>
+      </w:sdtPr>
+      <w:sdtEndPr>
         <w:rPr>
-          <w:rFonts w:eastAsiaTheme="minorEastAsia" w:cstheme="minorBidi"/>
-          <w:b w:val="0"/>
-          <w:bCs w:val="0"/>
-          <w:caps w:val="0"/>
-          <w:noProof/>
-          <w:sz w:val="22"/>
+          <w:rFonts w:ascii="Times New Roman" w:eastAsiaTheme="minorHAnsi" w:hAnsi="Times New Roman" w:cstheme="minorBidi"/>
+          <w:color w:val="auto"/>
+          <w:sz w:val="24"/>
           <w:szCs w:val="22"/>
-          <w:lang w:eastAsia="pt-PT"/>
+          <w:lang w:eastAsia="en-US"/>
         </w:rPr>
-      </w:pPr>
-      <w:r>
-        <w:fldChar w:fldCharType="begin"/>
-      </w:r>
-      <w:r>
-        <w:instrText xml:space="preserve"> TOC \o "2-3" \h \z \t "Título 1;1" </w:instrText>
-      </w:r>
-      <w:r>
-        <w:fldChar w:fldCharType="separate"/>
-      </w:r>
-      <w:hyperlink w:anchor="_Toc86661621" w:history="1">
-        <w:r>
-          <w:rPr>
-            <w:rStyle w:val="Hiperligao"/>
-            <w:noProof/>
-          </w:rPr>
-          <w:t>Introdução</w:t>
-        </w:r>
-        <w:r>
-          <w:rPr>
-            <w:noProof/>
-            <w:webHidden/>
-          </w:rPr>
-          <w:tab/>
-        </w:r>
-        <w:r>
-          <w:rPr>
-            <w:noProof/>
-            <w:webHidden/>
-          </w:rPr>
-          <w:fldChar w:fldCharType="begin"/>
-        </w:r>
-        <w:r>
-          <w:rPr>
-            <w:noProof/>
-            <w:webHidden/>
-          </w:rPr>
-          <w:instrText xml:space="preserve"> PAGEREF _Toc86661621 \h </w:instrText>
-        </w:r>
-        <w:r>
-          <w:rPr>
-            <w:noProof/>
-            <w:webHidden/>
-          </w:rPr>
-        </w:r>
-        <w:r>
-          <w:rPr>
-            <w:noProof/>
-            <w:webHidden/>
-          </w:rPr>
-          <w:fldChar w:fldCharType="separate"/>
-        </w:r>
-        <w:r>
-          <w:rPr>
-            <w:noProof/>
-            <w:webHidden/>
-          </w:rPr>
-          <w:t>4</w:t>
-        </w:r>
-        <w:r>
-          <w:rPr>
-            <w:noProof/>
-            <w:webHidden/>
-          </w:rPr>
-          <w:fldChar w:fldCharType="end"/>
-        </w:r>
-      </w:hyperlink>
-    </w:p>
-    <w:p>
-      <w:pPr>
-        <w:pStyle w:val="ndice1"/>
-        <w:tabs>
-          <w:tab w:val="left" w:pos="480"/>
-        </w:tabs>
-        <w:rPr>
-          <w:rFonts w:eastAsiaTheme="minorEastAsia" w:cstheme="minorBidi"/>
-          <w:b w:val="0"/>
-          <w:bCs w:val="0"/>
-          <w:caps w:val="0"/>
-          <w:noProof/>
-          <w:sz w:val="22"/>
-          <w:szCs w:val="22"/>
-          <w:lang w:eastAsia="pt-PT"/>
-        </w:rPr>
-      </w:pPr>
-      <w:hyperlink w:anchor="_Toc86661622" w:history="1">
-        <w:r>
-          <w:rPr>
-            <w:rStyle w:val="Hiperligao"/>
-            <w:noProof/>
-          </w:rPr>
-          <w:t>1.</w:t>
-        </w:r>
-        <w:r>
-          <w:rPr>
-            <w:rFonts w:eastAsiaTheme="minorEastAsia" w:cstheme="minorBidi"/>
-            <w:b w:val="0"/>
-            <w:bCs w:val="0"/>
-            <w:caps w:val="0"/>
-            <w:noProof/>
-            <w:sz w:val="22"/>
-            <w:szCs w:val="22"/>
-            <w:lang w:eastAsia="pt-PT"/>
-          </w:rPr>
-          <w:tab/>
-        </w:r>
-        <w:r>
-          <w:rPr>
-            <w:rStyle w:val="Hiperligao"/>
-            <w:noProof/>
-          </w:rPr>
-          <w:t>Contextualização do projeto</w:t>
-        </w:r>
-        <w:r>
-          <w:rPr>
-            <w:noProof/>
-            <w:webHidden/>
-          </w:rPr>
-          <w:tab/>
-        </w:r>
-        <w:r>
-          <w:rPr>
-            <w:noProof/>
-            <w:webHidden/>
-          </w:rPr>
-          <w:fldChar w:fldCharType="begin"/>
-        </w:r>
-        <w:r>
-          <w:rPr>
-            <w:noProof/>
-            <w:webHidden/>
-          </w:rPr>
-          <w:instrText xml:space="preserve"> PAGEREF _Toc86661622 \h </w:instrText>
-        </w:r>
-        <w:r>
-          <w:rPr>
-            <w:noProof/>
-            <w:webHidden/>
-          </w:rPr>
-        </w:r>
-        <w:r>
-          <w:rPr>
-            <w:noProof/>
-            <w:webHidden/>
-          </w:rPr>
-          <w:fldChar w:fldCharType="separate"/>
-        </w:r>
-        <w:r>
-          <w:rPr>
-            <w:noProof/>
-            <w:webHidden/>
-          </w:rPr>
-          <w:t>5</w:t>
-        </w:r>
-        <w:r>
-          <w:rPr>
-            <w:noProof/>
-            <w:webHidden/>
-          </w:rPr>
-          <w:fldChar w:fldCharType="end"/>
-        </w:r>
-      </w:hyperlink>
-    </w:p>
-    <w:p>
-      <w:pPr>
-        <w:pStyle w:val="ndice2"/>
-        <w:tabs>
-          <w:tab w:val="left" w:pos="1440"/>
-          <w:tab w:val="right" w:leader="dot" w:pos="8777"/>
-        </w:tabs>
-        <w:rPr>
-          <w:rFonts w:eastAsiaTheme="minorEastAsia" w:cstheme="minorBidi"/>
-          <w:smallCaps w:val="0"/>
-          <w:noProof/>
-          <w:sz w:val="22"/>
-          <w:szCs w:val="22"/>
-          <w:lang w:eastAsia="pt-PT"/>
-        </w:rPr>
-      </w:pPr>
-      <w:hyperlink w:anchor="_Toc86661623" w:history="1">
-        <w:r>
-          <w:rPr>
-            <w:rStyle w:val="Hiperligao"/>
-            <w:noProof/>
-          </w:rPr>
-          <w:t>1.1.</w:t>
-        </w:r>
-        <w:r>
-          <w:rPr>
-            <w:rFonts w:eastAsiaTheme="minorEastAsia" w:cstheme="minorBidi"/>
-            <w:smallCaps w:val="0"/>
-            <w:noProof/>
-            <w:sz w:val="22"/>
-            <w:szCs w:val="22"/>
-            <w:lang w:eastAsia="pt-PT"/>
-          </w:rPr>
-          <w:tab/>
-        </w:r>
-        <w:r>
-          <w:rPr>
-            <w:rStyle w:val="Hiperligao"/>
-            <w:noProof/>
-          </w:rPr>
-          <w:t>Contexto da aplicação</w:t>
-        </w:r>
-        <w:r>
-          <w:rPr>
-            <w:noProof/>
-            <w:webHidden/>
-          </w:rPr>
-          <w:tab/>
-        </w:r>
-        <w:r>
-          <w:rPr>
-            <w:noProof/>
-            <w:webHidden/>
-          </w:rPr>
-          <w:fldChar w:fldCharType="begin"/>
-        </w:r>
-        <w:r>
-          <w:rPr>
-            <w:noProof/>
-            <w:webHidden/>
-          </w:rPr>
-          <w:instrText xml:space="preserve"> PAGEREF _Toc86661623 \h </w:instrText>
-        </w:r>
-        <w:r>
-          <w:rPr>
-            <w:noProof/>
-            <w:webHidden/>
-          </w:rPr>
-        </w:r>
-        <w:r>
-          <w:rPr>
-            <w:noProof/>
-            <w:webHidden/>
-          </w:rPr>
-          <w:fldChar w:fldCharType="separate"/>
-        </w:r>
-        <w:r>
-          <w:rPr>
-            <w:noProof/>
-            <w:webHidden/>
-          </w:rPr>
-          <w:t>5</w:t>
-        </w:r>
-        <w:r>
-          <w:rPr>
-            <w:noProof/>
-            <w:webHidden/>
-          </w:rPr>
-          <w:fldChar w:fldCharType="end"/>
-        </w:r>
-      </w:hyperlink>
-    </w:p>
-    <w:p>
-      <w:pPr>
-        <w:pStyle w:val="ndice2"/>
-        <w:tabs>
-          <w:tab w:val="left" w:pos="1440"/>
-          <w:tab w:val="right" w:leader="dot" w:pos="8777"/>
-        </w:tabs>
-        <w:rPr>
-          <w:rFonts w:eastAsiaTheme="minorEastAsia" w:cstheme="minorBidi"/>
-          <w:smallCaps w:val="0"/>
-          <w:noProof/>
-          <w:sz w:val="22"/>
-          <w:szCs w:val="22"/>
-          <w:lang w:eastAsia="pt-PT"/>
-        </w:rPr>
-      </w:pPr>
-      <w:hyperlink w:anchor="_Toc86661624" w:history="1">
-        <w:r>
-          <w:rPr>
-            <w:rStyle w:val="Hiperligao"/>
-            <w:noProof/>
-          </w:rPr>
-          <w:t>1.2.</w:t>
-        </w:r>
-        <w:r>
-          <w:rPr>
-            <w:rFonts w:eastAsiaTheme="minorEastAsia" w:cstheme="minorBidi"/>
-            <w:smallCaps w:val="0"/>
-            <w:noProof/>
-            <w:sz w:val="22"/>
-            <w:szCs w:val="22"/>
-            <w:lang w:eastAsia="pt-PT"/>
-          </w:rPr>
-          <w:tab/>
-        </w:r>
-        <w:r>
-          <w:rPr>
-            <w:rStyle w:val="Hiperligao"/>
-            <w:noProof/>
-          </w:rPr>
-          <w:t>Objetivos</w:t>
-        </w:r>
-        <w:r>
-          <w:rPr>
-            <w:noProof/>
-            <w:webHidden/>
-          </w:rPr>
-          <w:tab/>
-        </w:r>
-        <w:r>
-          <w:rPr>
-            <w:noProof/>
-            <w:webHidden/>
-          </w:rPr>
-          <w:fldChar w:fldCharType="begin"/>
-        </w:r>
-        <w:r>
-          <w:rPr>
-            <w:noProof/>
-            <w:webHidden/>
-          </w:rPr>
-          <w:instrText xml:space="preserve"> PAGEREF _Toc86661624 \h </w:instrText>
-        </w:r>
-        <w:r>
-          <w:rPr>
-            <w:noProof/>
-            <w:webHidden/>
-          </w:rPr>
-        </w:r>
-        <w:r>
-          <w:rPr>
-            <w:noProof/>
-            <w:webHidden/>
-          </w:rPr>
-          <w:fldChar w:fldCharType="separate"/>
-        </w:r>
-        <w:r>
-          <w:rPr>
-            <w:noProof/>
-            <w:webHidden/>
-          </w:rPr>
-          <w:t>5</w:t>
-        </w:r>
-        <w:r>
-          <w:rPr>
-            <w:noProof/>
-            <w:webHidden/>
-          </w:rPr>
-          <w:fldChar w:fldCharType="end"/>
-        </w:r>
-      </w:hyperlink>
-    </w:p>
-    <w:p>
-      <w:pPr>
-        <w:pStyle w:val="ndice1"/>
-        <w:tabs>
-          <w:tab w:val="left" w:pos="480"/>
-        </w:tabs>
-        <w:rPr>
-          <w:rFonts w:eastAsiaTheme="minorEastAsia" w:cstheme="minorBidi"/>
-          <w:b w:val="0"/>
-          <w:bCs w:val="0"/>
-          <w:caps w:val="0"/>
-          <w:noProof/>
-          <w:sz w:val="22"/>
-          <w:szCs w:val="22"/>
-          <w:lang w:eastAsia="pt-PT"/>
-        </w:rPr>
-      </w:pPr>
-      <w:hyperlink w:anchor="_Toc86661625" w:history="1">
-        <w:r>
-          <w:rPr>
-            <w:rStyle w:val="Hiperligao"/>
-            <w:noProof/>
-          </w:rPr>
-          <w:t>2.</w:t>
-        </w:r>
-        <w:r>
-          <w:rPr>
-            <w:rFonts w:eastAsiaTheme="minorEastAsia" w:cstheme="minorBidi"/>
-            <w:b w:val="0"/>
-            <w:bCs w:val="0"/>
-            <w:caps w:val="0"/>
-            <w:noProof/>
-            <w:sz w:val="22"/>
-            <w:szCs w:val="22"/>
-            <w:lang w:eastAsia="pt-PT"/>
-          </w:rPr>
-          <w:tab/>
-        </w:r>
-        <w:r>
-          <w:rPr>
-            <w:rStyle w:val="Hiperligao"/>
-            <w:noProof/>
-          </w:rPr>
-          <w:t>Requisitos</w:t>
-        </w:r>
-        <w:r>
-          <w:rPr>
-            <w:noProof/>
-            <w:webHidden/>
-          </w:rPr>
-          <w:tab/>
-        </w:r>
-        <w:r>
-          <w:rPr>
-            <w:noProof/>
-            <w:webHidden/>
-          </w:rPr>
-          <w:fldChar w:fldCharType="begin"/>
-        </w:r>
-        <w:r>
-          <w:rPr>
-            <w:noProof/>
-            <w:webHidden/>
-          </w:rPr>
-          <w:instrText xml:space="preserve"> PAGEREF _Toc86661625 \h </w:instrText>
-        </w:r>
-        <w:r>
-          <w:rPr>
-            <w:noProof/>
-            <w:webHidden/>
-          </w:rPr>
-        </w:r>
-        <w:r>
-          <w:rPr>
-            <w:noProof/>
-            <w:webHidden/>
-          </w:rPr>
-          <w:fldChar w:fldCharType="separate"/>
-        </w:r>
-        <w:r>
-          <w:rPr>
-            <w:noProof/>
-            <w:webHidden/>
-          </w:rPr>
-          <w:t>6</w:t>
-        </w:r>
-        <w:r>
-          <w:rPr>
-            <w:noProof/>
-            <w:webHidden/>
-          </w:rPr>
-          <w:fldChar w:fldCharType="end"/>
-        </w:r>
-      </w:hyperlink>
-    </w:p>
-    <w:p>
-      <w:pPr>
-        <w:pStyle w:val="ndice2"/>
-        <w:tabs>
-          <w:tab w:val="left" w:pos="1440"/>
-          <w:tab w:val="right" w:leader="dot" w:pos="8777"/>
-        </w:tabs>
-        <w:rPr>
-          <w:rFonts w:eastAsiaTheme="minorEastAsia" w:cstheme="minorBidi"/>
-          <w:smallCaps w:val="0"/>
-          <w:noProof/>
-          <w:sz w:val="22"/>
-          <w:szCs w:val="22"/>
-          <w:lang w:eastAsia="pt-PT"/>
-        </w:rPr>
-      </w:pPr>
-      <w:hyperlink w:anchor="_Toc86661626" w:history="1">
-        <w:r>
-          <w:rPr>
-            <w:rStyle w:val="Hiperligao"/>
-            <w:noProof/>
-          </w:rPr>
-          <w:t>2.1.</w:t>
-        </w:r>
-        <w:r>
-          <w:rPr>
-            <w:rFonts w:eastAsiaTheme="minorEastAsia" w:cstheme="minorBidi"/>
-            <w:smallCaps w:val="0"/>
-            <w:noProof/>
-            <w:sz w:val="22"/>
-            <w:szCs w:val="22"/>
-            <w:lang w:eastAsia="pt-PT"/>
-          </w:rPr>
-          <w:tab/>
-        </w:r>
-        <w:r>
-          <w:rPr>
-            <w:rStyle w:val="Hiperligao"/>
-            <w:noProof/>
-          </w:rPr>
-          <w:t>Opções e Ideias</w:t>
-        </w:r>
-        <w:r>
-          <w:rPr>
-            <w:noProof/>
-            <w:webHidden/>
-          </w:rPr>
-          <w:tab/>
-        </w:r>
-        <w:r>
-          <w:rPr>
-            <w:noProof/>
-            <w:webHidden/>
-          </w:rPr>
-          <w:fldChar w:fldCharType="begin"/>
-        </w:r>
-        <w:r>
-          <w:rPr>
-            <w:noProof/>
-            <w:webHidden/>
-          </w:rPr>
-          <w:instrText xml:space="preserve"> PAGEREF _Toc86661626 \h </w:instrText>
-        </w:r>
-        <w:r>
-          <w:rPr>
-            <w:noProof/>
-            <w:webHidden/>
-          </w:rPr>
-        </w:r>
-        <w:r>
-          <w:rPr>
-            <w:noProof/>
-            <w:webHidden/>
-          </w:rPr>
-          <w:fldChar w:fldCharType="separate"/>
-        </w:r>
-        <w:r>
-          <w:rPr>
-            <w:noProof/>
-            <w:webHidden/>
-          </w:rPr>
-          <w:t>7</w:t>
-        </w:r>
-        <w:r>
-          <w:rPr>
-            <w:noProof/>
-            <w:webHidden/>
-          </w:rPr>
-          <w:fldChar w:fldCharType="end"/>
-        </w:r>
-      </w:hyperlink>
-    </w:p>
-    <w:p>
-      <w:pPr>
-        <w:pStyle w:val="ndice2"/>
-        <w:tabs>
-          <w:tab w:val="left" w:pos="1440"/>
-          <w:tab w:val="right" w:leader="dot" w:pos="8777"/>
-        </w:tabs>
-        <w:rPr>
-          <w:rFonts w:eastAsiaTheme="minorEastAsia" w:cstheme="minorBidi"/>
-          <w:smallCaps w:val="0"/>
-          <w:noProof/>
-          <w:sz w:val="22"/>
-          <w:szCs w:val="22"/>
-          <w:lang w:eastAsia="pt-PT"/>
-        </w:rPr>
-      </w:pPr>
-      <w:hyperlink w:anchor="_Toc86661627" w:history="1">
-        <w:r>
-          <w:rPr>
-            <w:rStyle w:val="Hiperligao"/>
-            <w:noProof/>
-          </w:rPr>
-          <w:t>2.2.</w:t>
-        </w:r>
-        <w:r>
-          <w:rPr>
-            <w:rFonts w:eastAsiaTheme="minorEastAsia" w:cstheme="minorBidi"/>
-            <w:smallCaps w:val="0"/>
-            <w:noProof/>
-            <w:sz w:val="22"/>
-            <w:szCs w:val="22"/>
-            <w:lang w:eastAsia="pt-PT"/>
-          </w:rPr>
-          <w:tab/>
-        </w:r>
-        <w:r>
-          <w:rPr>
-            <w:rStyle w:val="Hiperligao"/>
-            <w:noProof/>
-          </w:rPr>
-          <w:t>Justificação das Opções/Ideias</w:t>
-        </w:r>
-        <w:r>
-          <w:rPr>
-            <w:noProof/>
-            <w:webHidden/>
-          </w:rPr>
-          <w:tab/>
-        </w:r>
-        <w:r>
-          <w:rPr>
-            <w:noProof/>
-            <w:webHidden/>
-          </w:rPr>
-          <w:fldChar w:fldCharType="begin"/>
-        </w:r>
-        <w:r>
-          <w:rPr>
-            <w:noProof/>
-            <w:webHidden/>
-          </w:rPr>
-          <w:instrText xml:space="preserve"> PAGEREF _Toc86661627 \h </w:instrText>
-        </w:r>
-        <w:r>
-          <w:rPr>
-            <w:noProof/>
-            <w:webHidden/>
-          </w:rPr>
-        </w:r>
-        <w:r>
-          <w:rPr>
-            <w:noProof/>
-            <w:webHidden/>
-          </w:rPr>
-          <w:fldChar w:fldCharType="separate"/>
-        </w:r>
-        <w:r>
-          <w:rPr>
-            <w:noProof/>
-            <w:webHidden/>
-          </w:rPr>
-          <w:t>7</w:t>
-        </w:r>
-        <w:r>
-          <w:rPr>
-            <w:noProof/>
-            <w:webHidden/>
-          </w:rPr>
-          <w:fldChar w:fldCharType="end"/>
-        </w:r>
-      </w:hyperlink>
-    </w:p>
-    <w:p>
-      <w:pPr>
-        <w:pStyle w:val="ndice2"/>
-        <w:tabs>
-          <w:tab w:val="left" w:pos="1440"/>
-          <w:tab w:val="right" w:leader="dot" w:pos="8777"/>
-        </w:tabs>
-        <w:rPr>
-          <w:rFonts w:eastAsiaTheme="minorEastAsia" w:cstheme="minorBidi"/>
-          <w:smallCaps w:val="0"/>
-          <w:noProof/>
-          <w:sz w:val="22"/>
-          <w:szCs w:val="22"/>
-          <w:lang w:eastAsia="pt-PT"/>
-        </w:rPr>
-      </w:pPr>
-      <w:hyperlink w:anchor="_Toc86661628" w:history="1">
-        <w:r>
-          <w:rPr>
-            <w:rStyle w:val="Hiperligao"/>
-            <w:noProof/>
-          </w:rPr>
-          <w:t>2.3.</w:t>
-        </w:r>
-        <w:r>
-          <w:rPr>
-            <w:rFonts w:eastAsiaTheme="minorEastAsia" w:cstheme="minorBidi"/>
-            <w:smallCaps w:val="0"/>
-            <w:noProof/>
-            <w:sz w:val="22"/>
-            <w:szCs w:val="22"/>
-            <w:lang w:eastAsia="pt-PT"/>
-          </w:rPr>
-          <w:tab/>
-        </w:r>
-        <w:r>
-          <w:rPr>
-            <w:rStyle w:val="Hiperligao"/>
-            <w:noProof/>
-          </w:rPr>
-          <w:t>Mockups da aplicação</w:t>
-        </w:r>
-        <w:r>
-          <w:rPr>
-            <w:noProof/>
-            <w:webHidden/>
-          </w:rPr>
-          <w:tab/>
-        </w:r>
-        <w:r>
-          <w:rPr>
-            <w:noProof/>
-            <w:webHidden/>
-          </w:rPr>
-          <w:fldChar w:fldCharType="begin"/>
-        </w:r>
-        <w:r>
-          <w:rPr>
-            <w:noProof/>
-            <w:webHidden/>
-          </w:rPr>
-          <w:instrText xml:space="preserve"> PAGEREF _Toc86661628 \h </w:instrText>
-        </w:r>
-        <w:r>
-          <w:rPr>
-            <w:noProof/>
-            <w:webHidden/>
-          </w:rPr>
-        </w:r>
-        <w:r>
-          <w:rPr>
-            <w:noProof/>
-            <w:webHidden/>
-          </w:rPr>
-          <w:fldChar w:fldCharType="separate"/>
-        </w:r>
-        <w:r>
-          <w:rPr>
-            <w:noProof/>
-            <w:webHidden/>
-          </w:rPr>
-          <w:t>8</w:t>
-        </w:r>
-        <w:r>
-          <w:rPr>
-            <w:noProof/>
-            <w:webHidden/>
-          </w:rPr>
-          <w:fldChar w:fldCharType="end"/>
-        </w:r>
-      </w:hyperlink>
-    </w:p>
-    <w:p>
-      <w:pPr>
-        <w:pStyle w:val="ndice1"/>
-        <w:tabs>
-          <w:tab w:val="left" w:pos="480"/>
-        </w:tabs>
-        <w:rPr>
-          <w:rFonts w:eastAsiaTheme="minorEastAsia" w:cstheme="minorBidi"/>
-          <w:b w:val="0"/>
-          <w:bCs w:val="0"/>
-          <w:caps w:val="0"/>
-          <w:noProof/>
-          <w:sz w:val="22"/>
-          <w:szCs w:val="22"/>
-          <w:lang w:eastAsia="pt-PT"/>
-        </w:rPr>
-      </w:pPr>
-      <w:hyperlink w:anchor="_Toc86661629" w:history="1">
-        <w:r>
-          <w:rPr>
-            <w:rStyle w:val="Hiperligao"/>
-            <w:noProof/>
-          </w:rPr>
-          <w:t>3.</w:t>
-        </w:r>
-        <w:r>
-          <w:rPr>
-            <w:rFonts w:eastAsiaTheme="minorEastAsia" w:cstheme="minorBidi"/>
-            <w:b w:val="0"/>
-            <w:bCs w:val="0"/>
-            <w:caps w:val="0"/>
-            <w:noProof/>
-            <w:sz w:val="22"/>
-            <w:szCs w:val="22"/>
-            <w:lang w:eastAsia="pt-PT"/>
-          </w:rPr>
-          <w:tab/>
-        </w:r>
-        <w:r>
-          <w:rPr>
-            <w:rStyle w:val="Hiperligao"/>
-            <w:noProof/>
-          </w:rPr>
-          <w:t>Planeamento</w:t>
-        </w:r>
-        <w:r>
-          <w:rPr>
-            <w:noProof/>
-            <w:webHidden/>
-          </w:rPr>
-          <w:tab/>
-        </w:r>
-        <w:r>
-          <w:rPr>
-            <w:noProof/>
-            <w:webHidden/>
-          </w:rPr>
-          <w:fldChar w:fldCharType="begin"/>
-        </w:r>
-        <w:r>
-          <w:rPr>
-            <w:noProof/>
-            <w:webHidden/>
-          </w:rPr>
-          <w:instrText xml:space="preserve"> PAGEREF _Toc86661629 \h </w:instrText>
-        </w:r>
-        <w:r>
-          <w:rPr>
-            <w:noProof/>
-            <w:webHidden/>
-          </w:rPr>
-        </w:r>
-        <w:r>
-          <w:rPr>
-            <w:noProof/>
-            <w:webHidden/>
-          </w:rPr>
-          <w:fldChar w:fldCharType="separate"/>
-        </w:r>
-        <w:r>
-          <w:rPr>
-            <w:noProof/>
-            <w:webHidden/>
-          </w:rPr>
-          <w:t>11</w:t>
-        </w:r>
-        <w:r>
-          <w:rPr>
-            <w:noProof/>
-            <w:webHidden/>
-          </w:rPr>
-          <w:fldChar w:fldCharType="end"/>
-        </w:r>
-      </w:hyperlink>
-    </w:p>
-    <w:p>
-      <w:pPr>
-        <w:pStyle w:val="ndice2"/>
-        <w:tabs>
-          <w:tab w:val="left" w:pos="1440"/>
-          <w:tab w:val="right" w:leader="dot" w:pos="8777"/>
-        </w:tabs>
-        <w:rPr>
-          <w:rFonts w:eastAsiaTheme="minorEastAsia" w:cstheme="minorBidi"/>
-          <w:smallCaps w:val="0"/>
-          <w:noProof/>
-          <w:sz w:val="22"/>
-          <w:szCs w:val="22"/>
-          <w:lang w:eastAsia="pt-PT"/>
-        </w:rPr>
-      </w:pPr>
-      <w:hyperlink w:anchor="_Toc86661630" w:history="1">
-        <w:r>
-          <w:rPr>
-            <w:rStyle w:val="Hiperligao"/>
-            <w:noProof/>
-          </w:rPr>
-          <w:t>3.1.</w:t>
-        </w:r>
-        <w:r>
-          <w:rPr>
-            <w:rFonts w:eastAsiaTheme="minorEastAsia" w:cstheme="minorBidi"/>
-            <w:smallCaps w:val="0"/>
-            <w:noProof/>
-            <w:sz w:val="22"/>
-            <w:szCs w:val="22"/>
-            <w:lang w:eastAsia="pt-PT"/>
-          </w:rPr>
-          <w:tab/>
-        </w:r>
-        <w:r>
-          <w:rPr>
-            <w:rStyle w:val="Hiperligao"/>
-            <w:noProof/>
-          </w:rPr>
-          <w:t>Tarefas a realizar e divisão das mesmas</w:t>
-        </w:r>
-        <w:r>
-          <w:rPr>
-            <w:noProof/>
-            <w:webHidden/>
-          </w:rPr>
-          <w:tab/>
-        </w:r>
-        <w:r>
-          <w:rPr>
-            <w:noProof/>
-            <w:webHidden/>
-          </w:rPr>
-          <w:fldChar w:fldCharType="begin"/>
-        </w:r>
-        <w:r>
-          <w:rPr>
-            <w:noProof/>
-            <w:webHidden/>
-          </w:rPr>
-          <w:instrText xml:space="preserve"> PAGEREF _Toc86661630 \h </w:instrText>
-        </w:r>
-        <w:r>
-          <w:rPr>
-            <w:noProof/>
-            <w:webHidden/>
-          </w:rPr>
-        </w:r>
-        <w:r>
-          <w:rPr>
-            <w:noProof/>
-            <w:webHidden/>
-          </w:rPr>
-          <w:fldChar w:fldCharType="separate"/>
-        </w:r>
-        <w:r>
-          <w:rPr>
-            <w:noProof/>
-            <w:webHidden/>
-          </w:rPr>
-          <w:t>11</w:t>
-        </w:r>
-        <w:r>
-          <w:rPr>
-            <w:noProof/>
-            <w:webHidden/>
-          </w:rPr>
-          <w:fldChar w:fldCharType="end"/>
-        </w:r>
-      </w:hyperlink>
-    </w:p>
-    <w:p>
-      <w:pPr>
-        <w:pStyle w:val="ndice2"/>
-        <w:tabs>
-          <w:tab w:val="left" w:pos="1440"/>
-          <w:tab w:val="right" w:leader="dot" w:pos="8777"/>
-        </w:tabs>
-        <w:rPr>
-          <w:rFonts w:eastAsiaTheme="minorEastAsia" w:cstheme="minorBidi"/>
-          <w:smallCaps w:val="0"/>
-          <w:noProof/>
-          <w:sz w:val="22"/>
-          <w:szCs w:val="22"/>
-          <w:lang w:eastAsia="pt-PT"/>
-        </w:rPr>
-      </w:pPr>
-      <w:hyperlink w:anchor="_Toc86661631" w:history="1">
-        <w:r>
-          <w:rPr>
-            <w:rStyle w:val="Hiperligao"/>
-            <w:noProof/>
-          </w:rPr>
-          <w:t>3.2.</w:t>
-        </w:r>
-        <w:r>
-          <w:rPr>
-            <w:rFonts w:eastAsiaTheme="minorEastAsia" w:cstheme="minorBidi"/>
-            <w:smallCaps w:val="0"/>
-            <w:noProof/>
-            <w:sz w:val="22"/>
-            <w:szCs w:val="22"/>
-            <w:lang w:eastAsia="pt-PT"/>
-          </w:rPr>
-          <w:tab/>
-        </w:r>
-        <w:r>
-          <w:rPr>
-            <w:rStyle w:val="Hiperligao"/>
-            <w:noProof/>
-          </w:rPr>
-          <w:t>Calendarização</w:t>
-        </w:r>
-        <w:r>
-          <w:rPr>
-            <w:noProof/>
-            <w:webHidden/>
-          </w:rPr>
-          <w:tab/>
-        </w:r>
-        <w:r>
-          <w:rPr>
-            <w:noProof/>
-            <w:webHidden/>
-          </w:rPr>
-          <w:fldChar w:fldCharType="begin"/>
-        </w:r>
-        <w:r>
-          <w:rPr>
-            <w:noProof/>
-            <w:webHidden/>
-          </w:rPr>
-          <w:instrText xml:space="preserve"> PAGEREF _Toc86661631 \h </w:instrText>
-        </w:r>
-        <w:r>
-          <w:rPr>
-            <w:noProof/>
-            <w:webHidden/>
-          </w:rPr>
-        </w:r>
-        <w:r>
-          <w:rPr>
-            <w:noProof/>
-            <w:webHidden/>
-          </w:rPr>
-          <w:fldChar w:fldCharType="separate"/>
-        </w:r>
-        <w:r>
-          <w:rPr>
-            <w:noProof/>
-            <w:webHidden/>
-          </w:rPr>
-          <w:t>12</w:t>
-        </w:r>
-        <w:r>
-          <w:rPr>
-            <w:noProof/>
-            <w:webHidden/>
-          </w:rPr>
-          <w:fldChar w:fldCharType="end"/>
-        </w:r>
-      </w:hyperlink>
-    </w:p>
-    <w:p>
-      <w:pPr>
-        <w:pStyle w:val="ndice1"/>
-        <w:tabs>
-          <w:tab w:val="left" w:pos="480"/>
-        </w:tabs>
-        <w:rPr>
-          <w:rFonts w:eastAsiaTheme="minorEastAsia" w:cstheme="minorBidi"/>
-          <w:b w:val="0"/>
-          <w:bCs w:val="0"/>
-          <w:caps w:val="0"/>
-          <w:noProof/>
-          <w:sz w:val="22"/>
-          <w:szCs w:val="22"/>
-          <w:lang w:eastAsia="pt-PT"/>
-        </w:rPr>
-      </w:pPr>
-      <w:hyperlink w:anchor="_Toc86661632" w:history="1">
-        <w:r>
-          <w:rPr>
-            <w:rStyle w:val="Hiperligao"/>
-            <w:noProof/>
-          </w:rPr>
-          <w:t>4.</w:t>
-        </w:r>
-        <w:r>
-          <w:rPr>
-            <w:rFonts w:eastAsiaTheme="minorEastAsia" w:cstheme="minorBidi"/>
-            <w:b w:val="0"/>
-            <w:bCs w:val="0"/>
-            <w:caps w:val="0"/>
-            <w:noProof/>
-            <w:sz w:val="22"/>
-            <w:szCs w:val="22"/>
-            <w:lang w:eastAsia="pt-PT"/>
-          </w:rPr>
-          <w:tab/>
-        </w:r>
-        <w:r>
-          <w:rPr>
-            <w:rStyle w:val="Hiperligao"/>
-            <w:noProof/>
-          </w:rPr>
-          <w:t>Dificuldades e Soluções</w:t>
-        </w:r>
-        <w:r>
-          <w:rPr>
-            <w:noProof/>
-            <w:webHidden/>
-          </w:rPr>
-          <w:tab/>
-        </w:r>
-        <w:r>
-          <w:rPr>
-            <w:noProof/>
-            <w:webHidden/>
-          </w:rPr>
-          <w:fldChar w:fldCharType="begin"/>
-        </w:r>
-        <w:r>
-          <w:rPr>
-            <w:noProof/>
-            <w:webHidden/>
-          </w:rPr>
-          <w:instrText xml:space="preserve"> PAGEREF _Toc86661632 \h </w:instrText>
-        </w:r>
-        <w:r>
-          <w:rPr>
-            <w:noProof/>
-            <w:webHidden/>
-          </w:rPr>
-        </w:r>
-        <w:r>
-          <w:rPr>
-            <w:noProof/>
-            <w:webHidden/>
-          </w:rPr>
-          <w:fldChar w:fldCharType="separate"/>
-        </w:r>
-        <w:r>
-          <w:rPr>
-            <w:noProof/>
-            <w:webHidden/>
-          </w:rPr>
-          <w:t>13</w:t>
-        </w:r>
-        <w:r>
-          <w:rPr>
-            <w:noProof/>
-            <w:webHidden/>
-          </w:rPr>
-          <w:fldChar w:fldCharType="end"/>
-        </w:r>
-      </w:hyperlink>
-    </w:p>
-    <w:p>
-      <w:pPr>
-        <w:pStyle w:val="ndice2"/>
-        <w:tabs>
-          <w:tab w:val="left" w:pos="1440"/>
-          <w:tab w:val="right" w:leader="dot" w:pos="8777"/>
-        </w:tabs>
-        <w:rPr>
-          <w:rFonts w:eastAsiaTheme="minorEastAsia" w:cstheme="minorBidi"/>
-          <w:smallCaps w:val="0"/>
-          <w:noProof/>
-          <w:sz w:val="22"/>
-          <w:szCs w:val="22"/>
-          <w:lang w:eastAsia="pt-PT"/>
-        </w:rPr>
-      </w:pPr>
-      <w:hyperlink w:anchor="_Toc86661633" w:history="1">
-        <w:r>
-          <w:rPr>
-            <w:rStyle w:val="Hiperligao"/>
-            <w:noProof/>
-          </w:rPr>
-          <w:t>4.1.</w:t>
-        </w:r>
-        <w:r>
-          <w:rPr>
-            <w:rFonts w:eastAsiaTheme="minorEastAsia" w:cstheme="minorBidi"/>
-            <w:smallCaps w:val="0"/>
-            <w:noProof/>
-            <w:sz w:val="22"/>
-            <w:szCs w:val="22"/>
-            <w:lang w:eastAsia="pt-PT"/>
-          </w:rPr>
-          <w:tab/>
-        </w:r>
-        <w:r>
-          <w:rPr>
-            <w:rStyle w:val="Hiperligao"/>
-            <w:noProof/>
-          </w:rPr>
-          <w:t>Apresentação de dificuldades esperadas</w:t>
-        </w:r>
-        <w:r>
-          <w:rPr>
-            <w:noProof/>
-            <w:webHidden/>
-          </w:rPr>
-          <w:tab/>
-        </w:r>
-        <w:r>
-          <w:rPr>
-            <w:noProof/>
-            <w:webHidden/>
-          </w:rPr>
-          <w:fldChar w:fldCharType="begin"/>
-        </w:r>
-        <w:r>
-          <w:rPr>
-            <w:noProof/>
-            <w:webHidden/>
-          </w:rPr>
-          <w:instrText xml:space="preserve"> PAGEREF _Toc86661633 \h </w:instrText>
-        </w:r>
-        <w:r>
-          <w:rPr>
-            <w:noProof/>
-            <w:webHidden/>
-          </w:rPr>
-        </w:r>
-        <w:r>
-          <w:rPr>
-            <w:noProof/>
-            <w:webHidden/>
-          </w:rPr>
-          <w:fldChar w:fldCharType="separate"/>
-        </w:r>
-        <w:r>
-          <w:rPr>
-            <w:noProof/>
-            <w:webHidden/>
-          </w:rPr>
-          <w:t>13</w:t>
-        </w:r>
-        <w:r>
-          <w:rPr>
-            <w:noProof/>
-            <w:webHidden/>
-          </w:rPr>
-          <w:fldChar w:fldCharType="end"/>
-        </w:r>
-      </w:hyperlink>
-    </w:p>
-    <w:p>
-      <w:pPr>
-        <w:pStyle w:val="ndice2"/>
-        <w:tabs>
-          <w:tab w:val="left" w:pos="1440"/>
-          <w:tab w:val="right" w:leader="dot" w:pos="8777"/>
-        </w:tabs>
-        <w:rPr>
-          <w:rFonts w:eastAsiaTheme="minorEastAsia" w:cstheme="minorBidi"/>
-          <w:smallCaps w:val="0"/>
-          <w:noProof/>
-          <w:sz w:val="22"/>
-          <w:szCs w:val="22"/>
-          <w:lang w:eastAsia="pt-PT"/>
-        </w:rPr>
-      </w:pPr>
-      <w:hyperlink w:anchor="_Toc86661634" w:history="1">
-        <w:r>
-          <w:rPr>
-            <w:rStyle w:val="Hiperligao"/>
-            <w:noProof/>
-          </w:rPr>
-          <w:t>4.2.</w:t>
-        </w:r>
-        <w:r>
-          <w:rPr>
-            <w:rFonts w:eastAsiaTheme="minorEastAsia" w:cstheme="minorBidi"/>
-            <w:smallCaps w:val="0"/>
-            <w:noProof/>
-            <w:sz w:val="22"/>
-            <w:szCs w:val="22"/>
-            <w:lang w:eastAsia="pt-PT"/>
-          </w:rPr>
-          <w:tab/>
-        </w:r>
-        <w:r>
-          <w:rPr>
-            <w:rStyle w:val="Hiperligao"/>
-            <w:noProof/>
-          </w:rPr>
-          <w:t>Propostas de soluções</w:t>
-        </w:r>
-        <w:r>
-          <w:rPr>
-            <w:noProof/>
-            <w:webHidden/>
-          </w:rPr>
-          <w:tab/>
-        </w:r>
-        <w:r>
-          <w:rPr>
-            <w:noProof/>
-            <w:webHidden/>
-          </w:rPr>
-          <w:fldChar w:fldCharType="begin"/>
-        </w:r>
-        <w:r>
-          <w:rPr>
-            <w:noProof/>
-            <w:webHidden/>
-          </w:rPr>
-          <w:instrText xml:space="preserve"> PAGEREF _Toc86661634 \h </w:instrText>
-        </w:r>
-        <w:r>
-          <w:rPr>
-            <w:noProof/>
-            <w:webHidden/>
-          </w:rPr>
-        </w:r>
-        <w:r>
-          <w:rPr>
-            <w:noProof/>
-            <w:webHidden/>
-          </w:rPr>
-          <w:fldChar w:fldCharType="separate"/>
-        </w:r>
-        <w:r>
-          <w:rPr>
-            <w:noProof/>
-            <w:webHidden/>
-          </w:rPr>
-          <w:t>13</w:t>
-        </w:r>
-        <w:r>
-          <w:rPr>
-            <w:noProof/>
-            <w:webHidden/>
-          </w:rPr>
-          <w:fldChar w:fldCharType="end"/>
-        </w:r>
-      </w:hyperlink>
-    </w:p>
-    <w:p>
-      <w:pPr>
-        <w:pStyle w:val="ndice1"/>
-        <w:rPr>
-          <w:rFonts w:eastAsiaTheme="minorEastAsia" w:cstheme="minorBidi"/>
-          <w:b w:val="0"/>
-          <w:bCs w:val="0"/>
-          <w:caps w:val="0"/>
-          <w:noProof/>
-          <w:sz w:val="22"/>
-          <w:szCs w:val="22"/>
-          <w:lang w:eastAsia="pt-PT"/>
-        </w:rPr>
-      </w:pPr>
-      <w:hyperlink w:anchor="_Toc86661635" w:history="1">
-        <w:r>
-          <w:rPr>
-            <w:rStyle w:val="Hiperligao"/>
-            <w:noProof/>
-          </w:rPr>
-          <w:t>Conclusão</w:t>
-        </w:r>
-        <w:r>
-          <w:rPr>
-            <w:noProof/>
-            <w:webHidden/>
-          </w:rPr>
-          <w:tab/>
-        </w:r>
-        <w:r>
-          <w:rPr>
-            <w:noProof/>
-            <w:webHidden/>
-          </w:rPr>
-          <w:fldChar w:fldCharType="begin"/>
-        </w:r>
-        <w:r>
-          <w:rPr>
-            <w:noProof/>
-            <w:webHidden/>
-          </w:rPr>
-          <w:instrText xml:space="preserve"> PAGEREF _Toc86661635 \h </w:instrText>
-        </w:r>
-        <w:r>
-          <w:rPr>
-            <w:noProof/>
-            <w:webHidden/>
-          </w:rPr>
-        </w:r>
-        <w:r>
-          <w:rPr>
-            <w:noProof/>
-            <w:webHidden/>
-          </w:rPr>
-          <w:fldChar w:fldCharType="separate"/>
-        </w:r>
-        <w:r>
-          <w:rPr>
-            <w:noProof/>
-            <w:webHidden/>
-          </w:rPr>
-          <w:t>14</w:t>
-        </w:r>
-        <w:r>
-          <w:rPr>
-            <w:noProof/>
-            <w:webHidden/>
-          </w:rPr>
-          <w:fldChar w:fldCharType="end"/>
-        </w:r>
-      </w:hyperlink>
-    </w:p>
+      </w:sdtEndPr>
+      <w:sdtContent>
+        <w:p>
+          <w:pPr>
+            <w:pStyle w:val="Cabealhodondice"/>
+          </w:pPr>
+        </w:p>
+        <w:p>
+          <w:pPr>
+            <w:pStyle w:val="ndice1"/>
+            <w:rPr>
+              <w:rFonts w:eastAsiaTheme="minorEastAsia" w:cstheme="minorBidi"/>
+              <w:b w:val="0"/>
+              <w:bCs w:val="0"/>
+              <w:caps w:val="0"/>
+              <w:noProof/>
+              <w:sz w:val="22"/>
+              <w:szCs w:val="22"/>
+              <w:lang w:eastAsia="pt-PT"/>
+            </w:rPr>
+          </w:pPr>
+          <w:r>
+            <w:fldChar w:fldCharType="begin"/>
+          </w:r>
+          <w:r>
+            <w:instrText xml:space="preserve"> TOC \o "1-3" \h \z \u </w:instrText>
+          </w:r>
+          <w:r>
+            <w:fldChar w:fldCharType="separate"/>
+          </w:r>
+          <w:hyperlink w:anchor="_Toc92725079" w:history="1">
+            <w:r>
+              <w:rPr>
+                <w:rStyle w:val="Hiperligao"/>
+                <w:noProof/>
+              </w:rPr>
+              <w:t>Introdução</w:t>
+            </w:r>
+            <w:r>
+              <w:rPr>
+                <w:noProof/>
+                <w:webHidden/>
+              </w:rPr>
+              <w:tab/>
+            </w:r>
+            <w:r>
+              <w:rPr>
+                <w:noProof/>
+                <w:webHidden/>
+              </w:rPr>
+              <w:fldChar w:fldCharType="begin"/>
+            </w:r>
+            <w:r>
+              <w:rPr>
+                <w:noProof/>
+                <w:webHidden/>
+              </w:rPr>
+              <w:instrText xml:space="preserve"> PAGEREF _Toc92725079 \h </w:instrText>
+            </w:r>
+            <w:r>
+              <w:rPr>
+                <w:noProof/>
+                <w:webHidden/>
+              </w:rPr>
+            </w:r>
+            <w:r>
+              <w:rPr>
+                <w:noProof/>
+                <w:webHidden/>
+              </w:rPr>
+              <w:fldChar w:fldCharType="separate"/>
+            </w:r>
+            <w:r>
+              <w:rPr>
+                <w:noProof/>
+                <w:webHidden/>
+              </w:rPr>
+              <w:t>4</w:t>
+            </w:r>
+            <w:r>
+              <w:rPr>
+                <w:noProof/>
+                <w:webHidden/>
+              </w:rPr>
+              <w:fldChar w:fldCharType="end"/>
+            </w:r>
+          </w:hyperlink>
+        </w:p>
+        <w:p>
+          <w:pPr>
+            <w:pStyle w:val="ndice1"/>
+            <w:tabs>
+              <w:tab w:val="left" w:pos="480"/>
+            </w:tabs>
+            <w:rPr>
+              <w:rFonts w:eastAsiaTheme="minorEastAsia" w:cstheme="minorBidi"/>
+              <w:b w:val="0"/>
+              <w:bCs w:val="0"/>
+              <w:caps w:val="0"/>
+              <w:noProof/>
+              <w:sz w:val="22"/>
+              <w:szCs w:val="22"/>
+              <w:lang w:eastAsia="pt-PT"/>
+            </w:rPr>
+          </w:pPr>
+          <w:hyperlink w:anchor="_Toc92725080" w:history="1">
+            <w:r>
+              <w:rPr>
+                <w:rStyle w:val="Hiperligao"/>
+                <w:noProof/>
+              </w:rPr>
+              <w:t>1.</w:t>
+            </w:r>
+            <w:r>
+              <w:rPr>
+                <w:rFonts w:eastAsiaTheme="minorEastAsia" w:cstheme="minorBidi"/>
+                <w:b w:val="0"/>
+                <w:bCs w:val="0"/>
+                <w:caps w:val="0"/>
+                <w:noProof/>
+                <w:sz w:val="22"/>
+                <w:szCs w:val="22"/>
+                <w:lang w:eastAsia="pt-PT"/>
+              </w:rPr>
+              <w:tab/>
+            </w:r>
+            <w:r>
+              <w:rPr>
+                <w:rStyle w:val="Hiperligao"/>
+                <w:noProof/>
+              </w:rPr>
+              <w:t>Contextualização do Projeto</w:t>
+            </w:r>
+            <w:r>
+              <w:rPr>
+                <w:noProof/>
+                <w:webHidden/>
+              </w:rPr>
+              <w:tab/>
+            </w:r>
+            <w:r>
+              <w:rPr>
+                <w:noProof/>
+                <w:webHidden/>
+              </w:rPr>
+              <w:fldChar w:fldCharType="begin"/>
+            </w:r>
+            <w:r>
+              <w:rPr>
+                <w:noProof/>
+                <w:webHidden/>
+              </w:rPr>
+              <w:instrText xml:space="preserve"> PAGEREF _Toc92725080 \h </w:instrText>
+            </w:r>
+            <w:r>
+              <w:rPr>
+                <w:noProof/>
+                <w:webHidden/>
+              </w:rPr>
+            </w:r>
+            <w:r>
+              <w:rPr>
+                <w:noProof/>
+                <w:webHidden/>
+              </w:rPr>
+              <w:fldChar w:fldCharType="separate"/>
+            </w:r>
+            <w:r>
+              <w:rPr>
+                <w:noProof/>
+                <w:webHidden/>
+              </w:rPr>
+              <w:t>5</w:t>
+            </w:r>
+            <w:r>
+              <w:rPr>
+                <w:noProof/>
+                <w:webHidden/>
+              </w:rPr>
+              <w:fldChar w:fldCharType="end"/>
+            </w:r>
+          </w:hyperlink>
+        </w:p>
+        <w:p>
+          <w:pPr>
+            <w:pStyle w:val="ndice2"/>
+            <w:tabs>
+              <w:tab w:val="left" w:pos="1440"/>
+              <w:tab w:val="right" w:leader="dot" w:pos="8777"/>
+            </w:tabs>
+            <w:rPr>
+              <w:rFonts w:eastAsiaTheme="minorEastAsia" w:cstheme="minorBidi"/>
+              <w:smallCaps w:val="0"/>
+              <w:noProof/>
+              <w:sz w:val="22"/>
+              <w:szCs w:val="22"/>
+              <w:lang w:eastAsia="pt-PT"/>
+            </w:rPr>
+          </w:pPr>
+          <w:hyperlink w:anchor="_Toc92725081" w:history="1">
+            <w:r>
+              <w:rPr>
+                <w:rStyle w:val="Hiperligao"/>
+                <w:noProof/>
+              </w:rPr>
+              <w:t>1.1.</w:t>
+            </w:r>
+            <w:r>
+              <w:rPr>
+                <w:rFonts w:eastAsiaTheme="minorEastAsia" w:cstheme="minorBidi"/>
+                <w:smallCaps w:val="0"/>
+                <w:noProof/>
+                <w:sz w:val="22"/>
+                <w:szCs w:val="22"/>
+                <w:lang w:eastAsia="pt-PT"/>
+              </w:rPr>
+              <w:tab/>
+            </w:r>
+            <w:r>
+              <w:rPr>
+                <w:rStyle w:val="Hiperligao"/>
+                <w:noProof/>
+              </w:rPr>
+              <w:t>Contexto da aplicação</w:t>
+            </w:r>
+            <w:r>
+              <w:rPr>
+                <w:noProof/>
+                <w:webHidden/>
+              </w:rPr>
+              <w:tab/>
+            </w:r>
+            <w:r>
+              <w:rPr>
+                <w:noProof/>
+                <w:webHidden/>
+              </w:rPr>
+              <w:fldChar w:fldCharType="begin"/>
+            </w:r>
+            <w:r>
+              <w:rPr>
+                <w:noProof/>
+                <w:webHidden/>
+              </w:rPr>
+              <w:instrText xml:space="preserve"> PAGEREF _Toc92725081 \h </w:instrText>
+            </w:r>
+            <w:r>
+              <w:rPr>
+                <w:noProof/>
+                <w:webHidden/>
+              </w:rPr>
+            </w:r>
+            <w:r>
+              <w:rPr>
+                <w:noProof/>
+                <w:webHidden/>
+              </w:rPr>
+              <w:fldChar w:fldCharType="separate"/>
+            </w:r>
+            <w:r>
+              <w:rPr>
+                <w:noProof/>
+                <w:webHidden/>
+              </w:rPr>
+              <w:t>5</w:t>
+            </w:r>
+            <w:r>
+              <w:rPr>
+                <w:noProof/>
+                <w:webHidden/>
+              </w:rPr>
+              <w:fldChar w:fldCharType="end"/>
+            </w:r>
+          </w:hyperlink>
+        </w:p>
+        <w:p>
+          <w:pPr>
+            <w:pStyle w:val="ndice2"/>
+            <w:tabs>
+              <w:tab w:val="left" w:pos="1440"/>
+              <w:tab w:val="right" w:leader="dot" w:pos="8777"/>
+            </w:tabs>
+            <w:rPr>
+              <w:rFonts w:eastAsiaTheme="minorEastAsia" w:cstheme="minorBidi"/>
+              <w:smallCaps w:val="0"/>
+              <w:noProof/>
+              <w:sz w:val="22"/>
+              <w:szCs w:val="22"/>
+              <w:lang w:eastAsia="pt-PT"/>
+            </w:rPr>
+          </w:pPr>
+          <w:hyperlink w:anchor="_Toc92725082" w:history="1">
+            <w:r>
+              <w:rPr>
+                <w:rStyle w:val="Hiperligao"/>
+                <w:noProof/>
+              </w:rPr>
+              <w:t>1.2.</w:t>
+            </w:r>
+            <w:r>
+              <w:rPr>
+                <w:rFonts w:eastAsiaTheme="minorEastAsia" w:cstheme="minorBidi"/>
+                <w:smallCaps w:val="0"/>
+                <w:noProof/>
+                <w:sz w:val="22"/>
+                <w:szCs w:val="22"/>
+                <w:lang w:eastAsia="pt-PT"/>
+              </w:rPr>
+              <w:tab/>
+            </w:r>
+            <w:r>
+              <w:rPr>
+                <w:rStyle w:val="Hiperligao"/>
+                <w:noProof/>
+              </w:rPr>
+              <w:t>Objetivos</w:t>
+            </w:r>
+            <w:r>
+              <w:rPr>
+                <w:noProof/>
+                <w:webHidden/>
+              </w:rPr>
+              <w:tab/>
+            </w:r>
+            <w:r>
+              <w:rPr>
+                <w:noProof/>
+                <w:webHidden/>
+              </w:rPr>
+              <w:fldChar w:fldCharType="begin"/>
+            </w:r>
+            <w:r>
+              <w:rPr>
+                <w:noProof/>
+                <w:webHidden/>
+              </w:rPr>
+              <w:instrText xml:space="preserve"> PAGEREF _Toc92725082 \h </w:instrText>
+            </w:r>
+            <w:r>
+              <w:rPr>
+                <w:noProof/>
+                <w:webHidden/>
+              </w:rPr>
+            </w:r>
+            <w:r>
+              <w:rPr>
+                <w:noProof/>
+                <w:webHidden/>
+              </w:rPr>
+              <w:fldChar w:fldCharType="separate"/>
+            </w:r>
+            <w:r>
+              <w:rPr>
+                <w:noProof/>
+                <w:webHidden/>
+              </w:rPr>
+              <w:t>5</w:t>
+            </w:r>
+            <w:r>
+              <w:rPr>
+                <w:noProof/>
+                <w:webHidden/>
+              </w:rPr>
+              <w:fldChar w:fldCharType="end"/>
+            </w:r>
+          </w:hyperlink>
+        </w:p>
+        <w:p>
+          <w:pPr>
+            <w:pStyle w:val="ndice2"/>
+            <w:tabs>
+              <w:tab w:val="left" w:pos="1440"/>
+              <w:tab w:val="right" w:leader="dot" w:pos="8777"/>
+            </w:tabs>
+            <w:rPr>
+              <w:rFonts w:eastAsiaTheme="minorEastAsia" w:cstheme="minorBidi"/>
+              <w:smallCaps w:val="0"/>
+              <w:noProof/>
+              <w:sz w:val="22"/>
+              <w:szCs w:val="22"/>
+              <w:lang w:eastAsia="pt-PT"/>
+            </w:rPr>
+          </w:pPr>
+          <w:hyperlink w:anchor="_Toc92725083" w:history="1">
+            <w:r>
+              <w:rPr>
+                <w:rStyle w:val="Hiperligao"/>
+                <w:noProof/>
+              </w:rPr>
+              <w:t>1.3.</w:t>
+            </w:r>
+            <w:r>
+              <w:rPr>
+                <w:rFonts w:eastAsiaTheme="minorEastAsia" w:cstheme="minorBidi"/>
+                <w:smallCaps w:val="0"/>
+                <w:noProof/>
+                <w:sz w:val="22"/>
+                <w:szCs w:val="22"/>
+                <w:lang w:eastAsia="pt-PT"/>
+              </w:rPr>
+              <w:tab/>
+            </w:r>
+            <w:r>
+              <w:rPr>
+                <w:rStyle w:val="Hiperligao"/>
+                <w:noProof/>
+              </w:rPr>
+              <w:t>Motivações</w:t>
+            </w:r>
+            <w:r>
+              <w:rPr>
+                <w:noProof/>
+                <w:webHidden/>
+              </w:rPr>
+              <w:tab/>
+            </w:r>
+            <w:r>
+              <w:rPr>
+                <w:noProof/>
+                <w:webHidden/>
+              </w:rPr>
+              <w:fldChar w:fldCharType="begin"/>
+            </w:r>
+            <w:r>
+              <w:rPr>
+                <w:noProof/>
+                <w:webHidden/>
+              </w:rPr>
+              <w:instrText xml:space="preserve"> PAGEREF _Toc92725083 \h </w:instrText>
+            </w:r>
+            <w:r>
+              <w:rPr>
+                <w:noProof/>
+                <w:webHidden/>
+              </w:rPr>
+            </w:r>
+            <w:r>
+              <w:rPr>
+                <w:noProof/>
+                <w:webHidden/>
+              </w:rPr>
+              <w:fldChar w:fldCharType="separate"/>
+            </w:r>
+            <w:r>
+              <w:rPr>
+                <w:noProof/>
+                <w:webHidden/>
+              </w:rPr>
+              <w:t>5</w:t>
+            </w:r>
+            <w:r>
+              <w:rPr>
+                <w:noProof/>
+                <w:webHidden/>
+              </w:rPr>
+              <w:fldChar w:fldCharType="end"/>
+            </w:r>
+          </w:hyperlink>
+        </w:p>
+        <w:p>
+          <w:pPr>
+            <w:pStyle w:val="ndice1"/>
+            <w:tabs>
+              <w:tab w:val="left" w:pos="480"/>
+            </w:tabs>
+            <w:rPr>
+              <w:rFonts w:eastAsiaTheme="minorEastAsia" w:cstheme="minorBidi"/>
+              <w:b w:val="0"/>
+              <w:bCs w:val="0"/>
+              <w:caps w:val="0"/>
+              <w:noProof/>
+              <w:sz w:val="22"/>
+              <w:szCs w:val="22"/>
+              <w:lang w:eastAsia="pt-PT"/>
+            </w:rPr>
+          </w:pPr>
+          <w:hyperlink w:anchor="_Toc92725084" w:history="1">
+            <w:r>
+              <w:rPr>
+                <w:rStyle w:val="Hiperligao"/>
+                <w:noProof/>
+              </w:rPr>
+              <w:t>2.</w:t>
+            </w:r>
+            <w:r>
+              <w:rPr>
+                <w:rFonts w:eastAsiaTheme="minorEastAsia" w:cstheme="minorBidi"/>
+                <w:b w:val="0"/>
+                <w:bCs w:val="0"/>
+                <w:caps w:val="0"/>
+                <w:noProof/>
+                <w:sz w:val="22"/>
+                <w:szCs w:val="22"/>
+                <w:lang w:eastAsia="pt-PT"/>
+              </w:rPr>
+              <w:tab/>
+            </w:r>
+            <w:r>
+              <w:rPr>
+                <w:rStyle w:val="Hiperligao"/>
+                <w:noProof/>
+              </w:rPr>
+              <w:t>Requisitos</w:t>
+            </w:r>
+            <w:r>
+              <w:rPr>
+                <w:noProof/>
+                <w:webHidden/>
+              </w:rPr>
+              <w:tab/>
+            </w:r>
+            <w:r>
+              <w:rPr>
+                <w:noProof/>
+                <w:webHidden/>
+              </w:rPr>
+              <w:fldChar w:fldCharType="begin"/>
+            </w:r>
+            <w:r>
+              <w:rPr>
+                <w:noProof/>
+                <w:webHidden/>
+              </w:rPr>
+              <w:instrText xml:space="preserve"> PAGEREF _Toc92725084 \h </w:instrText>
+            </w:r>
+            <w:r>
+              <w:rPr>
+                <w:noProof/>
+                <w:webHidden/>
+              </w:rPr>
+            </w:r>
+            <w:r>
+              <w:rPr>
+                <w:noProof/>
+                <w:webHidden/>
+              </w:rPr>
+              <w:fldChar w:fldCharType="separate"/>
+            </w:r>
+            <w:r>
+              <w:rPr>
+                <w:noProof/>
+                <w:webHidden/>
+              </w:rPr>
+              <w:t>6</w:t>
+            </w:r>
+            <w:r>
+              <w:rPr>
+                <w:noProof/>
+                <w:webHidden/>
+              </w:rPr>
+              <w:fldChar w:fldCharType="end"/>
+            </w:r>
+          </w:hyperlink>
+        </w:p>
+        <w:p>
+          <w:pPr>
+            <w:pStyle w:val="ndice2"/>
+            <w:tabs>
+              <w:tab w:val="left" w:pos="1440"/>
+              <w:tab w:val="right" w:leader="dot" w:pos="8777"/>
+            </w:tabs>
+            <w:rPr>
+              <w:rFonts w:eastAsiaTheme="minorEastAsia" w:cstheme="minorBidi"/>
+              <w:smallCaps w:val="0"/>
+              <w:noProof/>
+              <w:sz w:val="22"/>
+              <w:szCs w:val="22"/>
+              <w:lang w:eastAsia="pt-PT"/>
+            </w:rPr>
+          </w:pPr>
+          <w:hyperlink w:anchor="_Toc92725085" w:history="1">
+            <w:r>
+              <w:rPr>
+                <w:rStyle w:val="Hiperligao"/>
+                <w:noProof/>
+              </w:rPr>
+              <w:t>2.1.</w:t>
+            </w:r>
+            <w:r>
+              <w:rPr>
+                <w:rFonts w:eastAsiaTheme="minorEastAsia" w:cstheme="minorBidi"/>
+                <w:smallCaps w:val="0"/>
+                <w:noProof/>
+                <w:sz w:val="22"/>
+                <w:szCs w:val="22"/>
+                <w:lang w:eastAsia="pt-PT"/>
+              </w:rPr>
+              <w:tab/>
+            </w:r>
+            <w:r>
+              <w:rPr>
+                <w:rStyle w:val="Hiperligao"/>
+                <w:noProof/>
+              </w:rPr>
+              <w:t>Opções e Ideias</w:t>
+            </w:r>
+            <w:r>
+              <w:rPr>
+                <w:noProof/>
+                <w:webHidden/>
+              </w:rPr>
+              <w:tab/>
+            </w:r>
+            <w:r>
+              <w:rPr>
+                <w:noProof/>
+                <w:webHidden/>
+              </w:rPr>
+              <w:fldChar w:fldCharType="begin"/>
+            </w:r>
+            <w:r>
+              <w:rPr>
+                <w:noProof/>
+                <w:webHidden/>
+              </w:rPr>
+              <w:instrText xml:space="preserve"> PAGEREF _Toc92725085 \h </w:instrText>
+            </w:r>
+            <w:r>
+              <w:rPr>
+                <w:noProof/>
+                <w:webHidden/>
+              </w:rPr>
+            </w:r>
+            <w:r>
+              <w:rPr>
+                <w:noProof/>
+                <w:webHidden/>
+              </w:rPr>
+              <w:fldChar w:fldCharType="separate"/>
+            </w:r>
+            <w:r>
+              <w:rPr>
+                <w:noProof/>
+                <w:webHidden/>
+              </w:rPr>
+              <w:t>7</w:t>
+            </w:r>
+            <w:r>
+              <w:rPr>
+                <w:noProof/>
+                <w:webHidden/>
+              </w:rPr>
+              <w:fldChar w:fldCharType="end"/>
+            </w:r>
+          </w:hyperlink>
+        </w:p>
+        <w:p>
+          <w:pPr>
+            <w:pStyle w:val="ndice2"/>
+            <w:tabs>
+              <w:tab w:val="left" w:pos="1440"/>
+              <w:tab w:val="right" w:leader="dot" w:pos="8777"/>
+            </w:tabs>
+            <w:rPr>
+              <w:rFonts w:eastAsiaTheme="minorEastAsia" w:cstheme="minorBidi"/>
+              <w:smallCaps w:val="0"/>
+              <w:noProof/>
+              <w:sz w:val="22"/>
+              <w:szCs w:val="22"/>
+              <w:lang w:eastAsia="pt-PT"/>
+            </w:rPr>
+          </w:pPr>
+          <w:hyperlink w:anchor="_Toc92725086" w:history="1">
+            <w:r>
+              <w:rPr>
+                <w:rStyle w:val="Hiperligao"/>
+                <w:noProof/>
+              </w:rPr>
+              <w:t>2.2.</w:t>
+            </w:r>
+            <w:r>
+              <w:rPr>
+                <w:rFonts w:eastAsiaTheme="minorEastAsia" w:cstheme="minorBidi"/>
+                <w:smallCaps w:val="0"/>
+                <w:noProof/>
+                <w:sz w:val="22"/>
+                <w:szCs w:val="22"/>
+                <w:lang w:eastAsia="pt-PT"/>
+              </w:rPr>
+              <w:tab/>
+            </w:r>
+            <w:r>
+              <w:rPr>
+                <w:rStyle w:val="Hiperligao"/>
+                <w:noProof/>
+              </w:rPr>
+              <w:t>Justificação das Opções/Ideias</w:t>
+            </w:r>
+            <w:r>
+              <w:rPr>
+                <w:noProof/>
+                <w:webHidden/>
+              </w:rPr>
+              <w:tab/>
+            </w:r>
+            <w:r>
+              <w:rPr>
+                <w:noProof/>
+                <w:webHidden/>
+              </w:rPr>
+              <w:fldChar w:fldCharType="begin"/>
+            </w:r>
+            <w:r>
+              <w:rPr>
+                <w:noProof/>
+                <w:webHidden/>
+              </w:rPr>
+              <w:instrText xml:space="preserve"> PAGEREF _Toc92725086 \h </w:instrText>
+            </w:r>
+            <w:r>
+              <w:rPr>
+                <w:noProof/>
+                <w:webHidden/>
+              </w:rPr>
+            </w:r>
+            <w:r>
+              <w:rPr>
+                <w:noProof/>
+                <w:webHidden/>
+              </w:rPr>
+              <w:fldChar w:fldCharType="separate"/>
+            </w:r>
+            <w:r>
+              <w:rPr>
+                <w:noProof/>
+                <w:webHidden/>
+              </w:rPr>
+              <w:t>7</w:t>
+            </w:r>
+            <w:r>
+              <w:rPr>
+                <w:noProof/>
+                <w:webHidden/>
+              </w:rPr>
+              <w:fldChar w:fldCharType="end"/>
+            </w:r>
+          </w:hyperlink>
+        </w:p>
+        <w:p>
+          <w:pPr>
+            <w:pStyle w:val="ndice2"/>
+            <w:tabs>
+              <w:tab w:val="left" w:pos="1440"/>
+              <w:tab w:val="right" w:leader="dot" w:pos="8777"/>
+            </w:tabs>
+            <w:rPr>
+              <w:rFonts w:eastAsiaTheme="minorEastAsia" w:cstheme="minorBidi"/>
+              <w:smallCaps w:val="0"/>
+              <w:noProof/>
+              <w:sz w:val="22"/>
+              <w:szCs w:val="22"/>
+              <w:lang w:eastAsia="pt-PT"/>
+            </w:rPr>
+          </w:pPr>
+          <w:hyperlink w:anchor="_Toc92725087" w:history="1">
+            <w:r>
+              <w:rPr>
+                <w:rStyle w:val="Hiperligao"/>
+                <w:noProof/>
+              </w:rPr>
+              <w:t>2.3.</w:t>
+            </w:r>
+            <w:r>
+              <w:rPr>
+                <w:rFonts w:eastAsiaTheme="minorEastAsia" w:cstheme="minorBidi"/>
+                <w:smallCaps w:val="0"/>
+                <w:noProof/>
+                <w:sz w:val="22"/>
+                <w:szCs w:val="22"/>
+                <w:lang w:eastAsia="pt-PT"/>
+              </w:rPr>
+              <w:tab/>
+            </w:r>
+            <w:r>
+              <w:rPr>
+                <w:rStyle w:val="Hiperligao"/>
+                <w:noProof/>
+              </w:rPr>
+              <w:t>Requisitos Funcionais Implementados</w:t>
+            </w:r>
+            <w:r>
+              <w:rPr>
+                <w:noProof/>
+                <w:webHidden/>
+              </w:rPr>
+              <w:tab/>
+            </w:r>
+            <w:r>
+              <w:rPr>
+                <w:noProof/>
+                <w:webHidden/>
+              </w:rPr>
+              <w:fldChar w:fldCharType="begin"/>
+            </w:r>
+            <w:r>
+              <w:rPr>
+                <w:noProof/>
+                <w:webHidden/>
+              </w:rPr>
+              <w:instrText xml:space="preserve"> PAGEREF _Toc92725087 \h </w:instrText>
+            </w:r>
+            <w:r>
+              <w:rPr>
+                <w:noProof/>
+                <w:webHidden/>
+              </w:rPr>
+            </w:r>
+            <w:r>
+              <w:rPr>
+                <w:noProof/>
+                <w:webHidden/>
+              </w:rPr>
+              <w:fldChar w:fldCharType="separate"/>
+            </w:r>
+            <w:r>
+              <w:rPr>
+                <w:noProof/>
+                <w:webHidden/>
+              </w:rPr>
+              <w:t>8</w:t>
+            </w:r>
+            <w:r>
+              <w:rPr>
+                <w:noProof/>
+                <w:webHidden/>
+              </w:rPr>
+              <w:fldChar w:fldCharType="end"/>
+            </w:r>
+          </w:hyperlink>
+        </w:p>
+        <w:p>
+          <w:pPr>
+            <w:pStyle w:val="ndice2"/>
+            <w:tabs>
+              <w:tab w:val="left" w:pos="1440"/>
+              <w:tab w:val="right" w:leader="dot" w:pos="8777"/>
+            </w:tabs>
+            <w:rPr>
+              <w:rFonts w:eastAsiaTheme="minorEastAsia" w:cstheme="minorBidi"/>
+              <w:smallCaps w:val="0"/>
+              <w:noProof/>
+              <w:sz w:val="22"/>
+              <w:szCs w:val="22"/>
+              <w:lang w:eastAsia="pt-PT"/>
+            </w:rPr>
+          </w:pPr>
+          <w:hyperlink w:anchor="_Toc92725088" w:history="1">
+            <w:r>
+              <w:rPr>
+                <w:rStyle w:val="Hiperligao"/>
+                <w:noProof/>
+              </w:rPr>
+              <w:t>2.4.</w:t>
+            </w:r>
+            <w:r>
+              <w:rPr>
+                <w:rFonts w:eastAsiaTheme="minorEastAsia" w:cstheme="minorBidi"/>
+                <w:smallCaps w:val="0"/>
+                <w:noProof/>
+                <w:sz w:val="22"/>
+                <w:szCs w:val="22"/>
+                <w:lang w:eastAsia="pt-PT"/>
+              </w:rPr>
+              <w:tab/>
+            </w:r>
+            <w:r>
+              <w:rPr>
+                <w:rStyle w:val="Hiperligao"/>
+                <w:noProof/>
+              </w:rPr>
+              <w:t>Mockups da aplicação</w:t>
+            </w:r>
+            <w:r>
+              <w:rPr>
+                <w:noProof/>
+                <w:webHidden/>
+              </w:rPr>
+              <w:tab/>
+            </w:r>
+            <w:r>
+              <w:rPr>
+                <w:noProof/>
+                <w:webHidden/>
+              </w:rPr>
+              <w:fldChar w:fldCharType="begin"/>
+            </w:r>
+            <w:r>
+              <w:rPr>
+                <w:noProof/>
+                <w:webHidden/>
+              </w:rPr>
+              <w:instrText xml:space="preserve"> PAGEREF _Toc92725088 \h </w:instrText>
+            </w:r>
+            <w:r>
+              <w:rPr>
+                <w:noProof/>
+                <w:webHidden/>
+              </w:rPr>
+            </w:r>
+            <w:r>
+              <w:rPr>
+                <w:noProof/>
+                <w:webHidden/>
+              </w:rPr>
+              <w:fldChar w:fldCharType="separate"/>
+            </w:r>
+            <w:r>
+              <w:rPr>
+                <w:noProof/>
+                <w:webHidden/>
+              </w:rPr>
+              <w:t>8</w:t>
+            </w:r>
+            <w:r>
+              <w:rPr>
+                <w:noProof/>
+                <w:webHidden/>
+              </w:rPr>
+              <w:fldChar w:fldCharType="end"/>
+            </w:r>
+          </w:hyperlink>
+        </w:p>
+        <w:p>
+          <w:pPr>
+            <w:pStyle w:val="ndice2"/>
+            <w:tabs>
+              <w:tab w:val="left" w:pos="1440"/>
+              <w:tab w:val="right" w:leader="dot" w:pos="8777"/>
+            </w:tabs>
+            <w:rPr>
+              <w:rFonts w:eastAsiaTheme="minorEastAsia" w:cstheme="minorBidi"/>
+              <w:smallCaps w:val="0"/>
+              <w:noProof/>
+              <w:sz w:val="22"/>
+              <w:szCs w:val="22"/>
+              <w:lang w:eastAsia="pt-PT"/>
+            </w:rPr>
+          </w:pPr>
+          <w:hyperlink w:anchor="_Toc92725089" w:history="1">
+            <w:r>
+              <w:rPr>
+                <w:rStyle w:val="Hiperligao"/>
+                <w:noProof/>
+              </w:rPr>
+              <w:t>2.5.</w:t>
+            </w:r>
+            <w:r>
+              <w:rPr>
+                <w:rFonts w:eastAsiaTheme="minorEastAsia" w:cstheme="minorBidi"/>
+                <w:smallCaps w:val="0"/>
+                <w:noProof/>
+                <w:sz w:val="22"/>
+                <w:szCs w:val="22"/>
+                <w:lang w:eastAsia="pt-PT"/>
+              </w:rPr>
+              <w:tab/>
+            </w:r>
+            <w:r>
+              <w:rPr>
+                <w:rStyle w:val="Hiperligao"/>
+                <w:noProof/>
+              </w:rPr>
+              <w:t>Desenho Final da Aplicação</w:t>
+            </w:r>
+            <w:r>
+              <w:rPr>
+                <w:noProof/>
+                <w:webHidden/>
+              </w:rPr>
+              <w:tab/>
+            </w:r>
+            <w:r>
+              <w:rPr>
+                <w:noProof/>
+                <w:webHidden/>
+              </w:rPr>
+              <w:fldChar w:fldCharType="begin"/>
+            </w:r>
+            <w:r>
+              <w:rPr>
+                <w:noProof/>
+                <w:webHidden/>
+              </w:rPr>
+              <w:instrText xml:space="preserve"> PAGEREF _Toc92725089 \h </w:instrText>
+            </w:r>
+            <w:r>
+              <w:rPr>
+                <w:noProof/>
+                <w:webHidden/>
+              </w:rPr>
+            </w:r>
+            <w:r>
+              <w:rPr>
+                <w:noProof/>
+                <w:webHidden/>
+              </w:rPr>
+              <w:fldChar w:fldCharType="separate"/>
+            </w:r>
+            <w:r>
+              <w:rPr>
+                <w:noProof/>
+                <w:webHidden/>
+              </w:rPr>
+              <w:t>11</w:t>
+            </w:r>
+            <w:r>
+              <w:rPr>
+                <w:noProof/>
+                <w:webHidden/>
+              </w:rPr>
+              <w:fldChar w:fldCharType="end"/>
+            </w:r>
+          </w:hyperlink>
+        </w:p>
+        <w:p>
+          <w:pPr>
+            <w:pStyle w:val="ndice1"/>
+            <w:tabs>
+              <w:tab w:val="left" w:pos="480"/>
+            </w:tabs>
+            <w:rPr>
+              <w:rFonts w:eastAsiaTheme="minorEastAsia" w:cstheme="minorBidi"/>
+              <w:b w:val="0"/>
+              <w:bCs w:val="0"/>
+              <w:caps w:val="0"/>
+              <w:noProof/>
+              <w:sz w:val="22"/>
+              <w:szCs w:val="22"/>
+              <w:lang w:eastAsia="pt-PT"/>
+            </w:rPr>
+          </w:pPr>
+          <w:hyperlink w:anchor="_Toc92725090" w:history="1">
+            <w:r>
+              <w:rPr>
+                <w:rStyle w:val="Hiperligao"/>
+                <w:noProof/>
+              </w:rPr>
+              <w:t>3.</w:t>
+            </w:r>
+            <w:r>
+              <w:rPr>
+                <w:rFonts w:eastAsiaTheme="minorEastAsia" w:cstheme="minorBidi"/>
+                <w:b w:val="0"/>
+                <w:bCs w:val="0"/>
+                <w:caps w:val="0"/>
+                <w:noProof/>
+                <w:sz w:val="22"/>
+                <w:szCs w:val="22"/>
+                <w:lang w:eastAsia="pt-PT"/>
+              </w:rPr>
+              <w:tab/>
+            </w:r>
+            <w:r>
+              <w:rPr>
+                <w:rStyle w:val="Hiperligao"/>
+                <w:noProof/>
+              </w:rPr>
+              <w:t>Planeamento e Metedologias</w:t>
+            </w:r>
+            <w:r>
+              <w:rPr>
+                <w:noProof/>
+                <w:webHidden/>
+              </w:rPr>
+              <w:tab/>
+            </w:r>
+            <w:r>
+              <w:rPr>
+                <w:noProof/>
+                <w:webHidden/>
+              </w:rPr>
+              <w:fldChar w:fldCharType="begin"/>
+            </w:r>
+            <w:r>
+              <w:rPr>
+                <w:noProof/>
+                <w:webHidden/>
+              </w:rPr>
+              <w:instrText xml:space="preserve"> PAGEREF _Toc92725090 \h </w:instrText>
+            </w:r>
+            <w:r>
+              <w:rPr>
+                <w:noProof/>
+                <w:webHidden/>
+              </w:rPr>
+            </w:r>
+            <w:r>
+              <w:rPr>
+                <w:noProof/>
+                <w:webHidden/>
+              </w:rPr>
+              <w:fldChar w:fldCharType="separate"/>
+            </w:r>
+            <w:r>
+              <w:rPr>
+                <w:noProof/>
+                <w:webHidden/>
+              </w:rPr>
+              <w:t>11</w:t>
+            </w:r>
+            <w:r>
+              <w:rPr>
+                <w:noProof/>
+                <w:webHidden/>
+              </w:rPr>
+              <w:fldChar w:fldCharType="end"/>
+            </w:r>
+          </w:hyperlink>
+        </w:p>
+        <w:p>
+          <w:pPr>
+            <w:pStyle w:val="ndice2"/>
+            <w:tabs>
+              <w:tab w:val="left" w:pos="1440"/>
+              <w:tab w:val="right" w:leader="dot" w:pos="8777"/>
+            </w:tabs>
+            <w:rPr>
+              <w:rFonts w:eastAsiaTheme="minorEastAsia" w:cstheme="minorBidi"/>
+              <w:smallCaps w:val="0"/>
+              <w:noProof/>
+              <w:sz w:val="22"/>
+              <w:szCs w:val="22"/>
+              <w:lang w:eastAsia="pt-PT"/>
+            </w:rPr>
+          </w:pPr>
+          <w:hyperlink w:anchor="_Toc92725091" w:history="1">
+            <w:r>
+              <w:rPr>
+                <w:rStyle w:val="Hiperligao"/>
+                <w:noProof/>
+              </w:rPr>
+              <w:t>3.1.</w:t>
+            </w:r>
+            <w:r>
+              <w:rPr>
+                <w:rFonts w:eastAsiaTheme="minorEastAsia" w:cstheme="minorBidi"/>
+                <w:smallCaps w:val="0"/>
+                <w:noProof/>
+                <w:sz w:val="22"/>
+                <w:szCs w:val="22"/>
+                <w:lang w:eastAsia="pt-PT"/>
+              </w:rPr>
+              <w:tab/>
+            </w:r>
+            <w:r>
+              <w:rPr>
+                <w:rStyle w:val="Hiperligao"/>
+                <w:noProof/>
+              </w:rPr>
+              <w:t>Tarefas a realizar e divisão das mesmas</w:t>
+            </w:r>
+            <w:r>
+              <w:rPr>
+                <w:noProof/>
+                <w:webHidden/>
+              </w:rPr>
+              <w:tab/>
+            </w:r>
+            <w:r>
+              <w:rPr>
+                <w:noProof/>
+                <w:webHidden/>
+              </w:rPr>
+              <w:fldChar w:fldCharType="begin"/>
+            </w:r>
+            <w:r>
+              <w:rPr>
+                <w:noProof/>
+                <w:webHidden/>
+              </w:rPr>
+              <w:instrText xml:space="preserve"> PAGEREF _Toc92725091 \h </w:instrText>
+            </w:r>
+            <w:r>
+              <w:rPr>
+                <w:noProof/>
+                <w:webHidden/>
+              </w:rPr>
+            </w:r>
+            <w:r>
+              <w:rPr>
+                <w:noProof/>
+                <w:webHidden/>
+              </w:rPr>
+              <w:fldChar w:fldCharType="separate"/>
+            </w:r>
+            <w:r>
+              <w:rPr>
+                <w:noProof/>
+                <w:webHidden/>
+              </w:rPr>
+              <w:t>11</w:t>
+            </w:r>
+            <w:r>
+              <w:rPr>
+                <w:noProof/>
+                <w:webHidden/>
+              </w:rPr>
+              <w:fldChar w:fldCharType="end"/>
+            </w:r>
+          </w:hyperlink>
+        </w:p>
+        <w:p>
+          <w:pPr>
+            <w:pStyle w:val="ndice2"/>
+            <w:tabs>
+              <w:tab w:val="left" w:pos="1440"/>
+              <w:tab w:val="right" w:leader="dot" w:pos="8777"/>
+            </w:tabs>
+            <w:rPr>
+              <w:rFonts w:eastAsiaTheme="minorEastAsia" w:cstheme="minorBidi"/>
+              <w:smallCaps w:val="0"/>
+              <w:noProof/>
+              <w:sz w:val="22"/>
+              <w:szCs w:val="22"/>
+              <w:lang w:eastAsia="pt-PT"/>
+            </w:rPr>
+          </w:pPr>
+          <w:hyperlink w:anchor="_Toc92725092" w:history="1">
+            <w:r>
+              <w:rPr>
+                <w:rStyle w:val="Hiperligao"/>
+                <w:noProof/>
+              </w:rPr>
+              <w:t>3.2.</w:t>
+            </w:r>
+            <w:r>
+              <w:rPr>
+                <w:rFonts w:eastAsiaTheme="minorEastAsia" w:cstheme="minorBidi"/>
+                <w:smallCaps w:val="0"/>
+                <w:noProof/>
+                <w:sz w:val="22"/>
+                <w:szCs w:val="22"/>
+                <w:lang w:eastAsia="pt-PT"/>
+              </w:rPr>
+              <w:tab/>
+            </w:r>
+            <w:r>
+              <w:rPr>
+                <w:rStyle w:val="Hiperligao"/>
+                <w:noProof/>
+              </w:rPr>
+              <w:t>Calendarização</w:t>
+            </w:r>
+            <w:r>
+              <w:rPr>
+                <w:noProof/>
+                <w:webHidden/>
+              </w:rPr>
+              <w:tab/>
+            </w:r>
+            <w:r>
+              <w:rPr>
+                <w:noProof/>
+                <w:webHidden/>
+              </w:rPr>
+              <w:fldChar w:fldCharType="begin"/>
+            </w:r>
+            <w:r>
+              <w:rPr>
+                <w:noProof/>
+                <w:webHidden/>
+              </w:rPr>
+              <w:instrText xml:space="preserve"> PAGEREF _Toc92725092 \h </w:instrText>
+            </w:r>
+            <w:r>
+              <w:rPr>
+                <w:noProof/>
+                <w:webHidden/>
+              </w:rPr>
+            </w:r>
+            <w:r>
+              <w:rPr>
+                <w:noProof/>
+                <w:webHidden/>
+              </w:rPr>
+              <w:fldChar w:fldCharType="separate"/>
+            </w:r>
+            <w:r>
+              <w:rPr>
+                <w:noProof/>
+                <w:webHidden/>
+              </w:rPr>
+              <w:t>13</w:t>
+            </w:r>
+            <w:r>
+              <w:rPr>
+                <w:noProof/>
+                <w:webHidden/>
+              </w:rPr>
+              <w:fldChar w:fldCharType="end"/>
+            </w:r>
+          </w:hyperlink>
+        </w:p>
+        <w:p>
+          <w:pPr>
+            <w:pStyle w:val="ndice2"/>
+            <w:tabs>
+              <w:tab w:val="left" w:pos="1440"/>
+              <w:tab w:val="right" w:leader="dot" w:pos="8777"/>
+            </w:tabs>
+            <w:rPr>
+              <w:rFonts w:eastAsiaTheme="minorEastAsia" w:cstheme="minorBidi"/>
+              <w:smallCaps w:val="0"/>
+              <w:noProof/>
+              <w:sz w:val="22"/>
+              <w:szCs w:val="22"/>
+              <w:lang w:eastAsia="pt-PT"/>
+            </w:rPr>
+          </w:pPr>
+          <w:hyperlink w:anchor="_Toc92725093" w:history="1">
+            <w:r>
+              <w:rPr>
+                <w:rStyle w:val="Hiperligao"/>
+                <w:noProof/>
+              </w:rPr>
+              <w:t>3.3.</w:t>
+            </w:r>
+            <w:r>
+              <w:rPr>
+                <w:rFonts w:eastAsiaTheme="minorEastAsia" w:cstheme="minorBidi"/>
+                <w:smallCaps w:val="0"/>
+                <w:noProof/>
+                <w:sz w:val="22"/>
+                <w:szCs w:val="22"/>
+                <w:lang w:eastAsia="pt-PT"/>
+              </w:rPr>
+              <w:tab/>
+            </w:r>
+            <w:r>
+              <w:rPr>
+                <w:rStyle w:val="Hiperligao"/>
+                <w:noProof/>
+              </w:rPr>
+              <w:t>Tecnologias Utilizadas</w:t>
+            </w:r>
+            <w:r>
+              <w:rPr>
+                <w:noProof/>
+                <w:webHidden/>
+              </w:rPr>
+              <w:tab/>
+            </w:r>
+            <w:r>
+              <w:rPr>
+                <w:noProof/>
+                <w:webHidden/>
+              </w:rPr>
+              <w:fldChar w:fldCharType="begin"/>
+            </w:r>
+            <w:r>
+              <w:rPr>
+                <w:noProof/>
+                <w:webHidden/>
+              </w:rPr>
+              <w:instrText xml:space="preserve"> PAGEREF _Toc92725093 \h </w:instrText>
+            </w:r>
+            <w:r>
+              <w:rPr>
+                <w:noProof/>
+                <w:webHidden/>
+              </w:rPr>
+            </w:r>
+            <w:r>
+              <w:rPr>
+                <w:noProof/>
+                <w:webHidden/>
+              </w:rPr>
+              <w:fldChar w:fldCharType="separate"/>
+            </w:r>
+            <w:r>
+              <w:rPr>
+                <w:noProof/>
+                <w:webHidden/>
+              </w:rPr>
+              <w:t>14</w:t>
+            </w:r>
+            <w:r>
+              <w:rPr>
+                <w:noProof/>
+                <w:webHidden/>
+              </w:rPr>
+              <w:fldChar w:fldCharType="end"/>
+            </w:r>
+          </w:hyperlink>
+        </w:p>
+        <w:p>
+          <w:pPr>
+            <w:pStyle w:val="ndice1"/>
+            <w:tabs>
+              <w:tab w:val="left" w:pos="480"/>
+            </w:tabs>
+            <w:rPr>
+              <w:rFonts w:eastAsiaTheme="minorEastAsia" w:cstheme="minorBidi"/>
+              <w:b w:val="0"/>
+              <w:bCs w:val="0"/>
+              <w:caps w:val="0"/>
+              <w:noProof/>
+              <w:sz w:val="22"/>
+              <w:szCs w:val="22"/>
+              <w:lang w:eastAsia="pt-PT"/>
+            </w:rPr>
+          </w:pPr>
+          <w:hyperlink w:anchor="_Toc92725094" w:history="1">
+            <w:r>
+              <w:rPr>
+                <w:rStyle w:val="Hiperligao"/>
+                <w:noProof/>
+              </w:rPr>
+              <w:t>4.</w:t>
+            </w:r>
+            <w:r>
+              <w:rPr>
+                <w:rFonts w:eastAsiaTheme="minorEastAsia" w:cstheme="minorBidi"/>
+                <w:b w:val="0"/>
+                <w:bCs w:val="0"/>
+                <w:caps w:val="0"/>
+                <w:noProof/>
+                <w:sz w:val="22"/>
+                <w:szCs w:val="22"/>
+                <w:lang w:eastAsia="pt-PT"/>
+              </w:rPr>
+              <w:tab/>
+            </w:r>
+            <w:r>
+              <w:rPr>
+                <w:rStyle w:val="Hiperligao"/>
+                <w:noProof/>
+              </w:rPr>
+              <w:t>Dificuldades e Soluções</w:t>
+            </w:r>
+            <w:r>
+              <w:rPr>
+                <w:noProof/>
+                <w:webHidden/>
+              </w:rPr>
+              <w:tab/>
+            </w:r>
+            <w:r>
+              <w:rPr>
+                <w:noProof/>
+                <w:webHidden/>
+              </w:rPr>
+              <w:fldChar w:fldCharType="begin"/>
+            </w:r>
+            <w:r>
+              <w:rPr>
+                <w:noProof/>
+                <w:webHidden/>
+              </w:rPr>
+              <w:instrText xml:space="preserve"> PAGEREF _Toc92725094 \h </w:instrText>
+            </w:r>
+            <w:r>
+              <w:rPr>
+                <w:noProof/>
+                <w:webHidden/>
+              </w:rPr>
+            </w:r>
+            <w:r>
+              <w:rPr>
+                <w:noProof/>
+                <w:webHidden/>
+              </w:rPr>
+              <w:fldChar w:fldCharType="separate"/>
+            </w:r>
+            <w:r>
+              <w:rPr>
+                <w:noProof/>
+                <w:webHidden/>
+              </w:rPr>
+              <w:t>14</w:t>
+            </w:r>
+            <w:r>
+              <w:rPr>
+                <w:noProof/>
+                <w:webHidden/>
+              </w:rPr>
+              <w:fldChar w:fldCharType="end"/>
+            </w:r>
+          </w:hyperlink>
+        </w:p>
+        <w:p>
+          <w:pPr>
+            <w:pStyle w:val="ndice2"/>
+            <w:tabs>
+              <w:tab w:val="left" w:pos="1440"/>
+              <w:tab w:val="right" w:leader="dot" w:pos="8777"/>
+            </w:tabs>
+            <w:rPr>
+              <w:rFonts w:eastAsiaTheme="minorEastAsia" w:cstheme="minorBidi"/>
+              <w:smallCaps w:val="0"/>
+              <w:noProof/>
+              <w:sz w:val="22"/>
+              <w:szCs w:val="22"/>
+              <w:lang w:eastAsia="pt-PT"/>
+            </w:rPr>
+          </w:pPr>
+          <w:hyperlink w:anchor="_Toc92725095" w:history="1">
+            <w:r>
+              <w:rPr>
+                <w:rStyle w:val="Hiperligao"/>
+                <w:noProof/>
+              </w:rPr>
+              <w:t>4.1.</w:t>
+            </w:r>
+            <w:r>
+              <w:rPr>
+                <w:rFonts w:eastAsiaTheme="minorEastAsia" w:cstheme="minorBidi"/>
+                <w:smallCaps w:val="0"/>
+                <w:noProof/>
+                <w:sz w:val="22"/>
+                <w:szCs w:val="22"/>
+                <w:lang w:eastAsia="pt-PT"/>
+              </w:rPr>
+              <w:tab/>
+            </w:r>
+            <w:r>
+              <w:rPr>
+                <w:rStyle w:val="Hiperligao"/>
+                <w:noProof/>
+              </w:rPr>
+              <w:t>Apresentação de dificuldades esperadas</w:t>
+            </w:r>
+            <w:r>
+              <w:rPr>
+                <w:noProof/>
+                <w:webHidden/>
+              </w:rPr>
+              <w:tab/>
+            </w:r>
+            <w:r>
+              <w:rPr>
+                <w:noProof/>
+                <w:webHidden/>
+              </w:rPr>
+              <w:fldChar w:fldCharType="begin"/>
+            </w:r>
+            <w:r>
+              <w:rPr>
+                <w:noProof/>
+                <w:webHidden/>
+              </w:rPr>
+              <w:instrText xml:space="preserve"> PAGEREF _Toc92725095 \h </w:instrText>
+            </w:r>
+            <w:r>
+              <w:rPr>
+                <w:noProof/>
+                <w:webHidden/>
+              </w:rPr>
+            </w:r>
+            <w:r>
+              <w:rPr>
+                <w:noProof/>
+                <w:webHidden/>
+              </w:rPr>
+              <w:fldChar w:fldCharType="separate"/>
+            </w:r>
+            <w:r>
+              <w:rPr>
+                <w:noProof/>
+                <w:webHidden/>
+              </w:rPr>
+              <w:t>14</w:t>
+            </w:r>
+            <w:r>
+              <w:rPr>
+                <w:noProof/>
+                <w:webHidden/>
+              </w:rPr>
+              <w:fldChar w:fldCharType="end"/>
+            </w:r>
+          </w:hyperlink>
+        </w:p>
+        <w:p>
+          <w:pPr>
+            <w:pStyle w:val="ndice2"/>
+            <w:tabs>
+              <w:tab w:val="left" w:pos="1440"/>
+              <w:tab w:val="right" w:leader="dot" w:pos="8777"/>
+            </w:tabs>
+            <w:rPr>
+              <w:rFonts w:eastAsiaTheme="minorEastAsia" w:cstheme="minorBidi"/>
+              <w:smallCaps w:val="0"/>
+              <w:noProof/>
+              <w:sz w:val="22"/>
+              <w:szCs w:val="22"/>
+              <w:lang w:eastAsia="pt-PT"/>
+            </w:rPr>
+          </w:pPr>
+          <w:hyperlink w:anchor="_Toc92725096" w:history="1">
+            <w:r>
+              <w:rPr>
+                <w:rStyle w:val="Hiperligao"/>
+                <w:noProof/>
+              </w:rPr>
+              <w:t>4.2.</w:t>
+            </w:r>
+            <w:r>
+              <w:rPr>
+                <w:rFonts w:eastAsiaTheme="minorEastAsia" w:cstheme="minorBidi"/>
+                <w:smallCaps w:val="0"/>
+                <w:noProof/>
+                <w:sz w:val="22"/>
+                <w:szCs w:val="22"/>
+                <w:lang w:eastAsia="pt-PT"/>
+              </w:rPr>
+              <w:tab/>
+            </w:r>
+            <w:r>
+              <w:rPr>
+                <w:rStyle w:val="Hiperligao"/>
+                <w:noProof/>
+              </w:rPr>
+              <w:t>Propostas de soluções</w:t>
+            </w:r>
+            <w:r>
+              <w:rPr>
+                <w:noProof/>
+                <w:webHidden/>
+              </w:rPr>
+              <w:tab/>
+            </w:r>
+            <w:r>
+              <w:rPr>
+                <w:noProof/>
+                <w:webHidden/>
+              </w:rPr>
+              <w:fldChar w:fldCharType="begin"/>
+            </w:r>
+            <w:r>
+              <w:rPr>
+                <w:noProof/>
+                <w:webHidden/>
+              </w:rPr>
+              <w:instrText xml:space="preserve"> PAGEREF _Toc92725096 \h </w:instrText>
+            </w:r>
+            <w:r>
+              <w:rPr>
+                <w:noProof/>
+                <w:webHidden/>
+              </w:rPr>
+            </w:r>
+            <w:r>
+              <w:rPr>
+                <w:noProof/>
+                <w:webHidden/>
+              </w:rPr>
+              <w:fldChar w:fldCharType="separate"/>
+            </w:r>
+            <w:r>
+              <w:rPr>
+                <w:noProof/>
+                <w:webHidden/>
+              </w:rPr>
+              <w:t>14</w:t>
+            </w:r>
+            <w:r>
+              <w:rPr>
+                <w:noProof/>
+                <w:webHidden/>
+              </w:rPr>
+              <w:fldChar w:fldCharType="end"/>
+            </w:r>
+          </w:hyperlink>
+        </w:p>
+        <w:p>
+          <w:pPr>
+            <w:pStyle w:val="ndice2"/>
+            <w:tabs>
+              <w:tab w:val="left" w:pos="1440"/>
+              <w:tab w:val="right" w:leader="dot" w:pos="8777"/>
+            </w:tabs>
+            <w:rPr>
+              <w:rFonts w:eastAsiaTheme="minorEastAsia" w:cstheme="minorBidi"/>
+              <w:smallCaps w:val="0"/>
+              <w:noProof/>
+              <w:sz w:val="22"/>
+              <w:szCs w:val="22"/>
+              <w:lang w:eastAsia="pt-PT"/>
+            </w:rPr>
+          </w:pPr>
+          <w:hyperlink w:anchor="_Toc92725097" w:history="1">
+            <w:r>
+              <w:rPr>
+                <w:rStyle w:val="Hiperligao"/>
+                <w:noProof/>
+              </w:rPr>
+              <w:t>4.3.</w:t>
+            </w:r>
+            <w:r>
+              <w:rPr>
+                <w:rFonts w:eastAsiaTheme="minorEastAsia" w:cstheme="minorBidi"/>
+                <w:smallCaps w:val="0"/>
+                <w:noProof/>
+                <w:sz w:val="22"/>
+                <w:szCs w:val="22"/>
+                <w:lang w:eastAsia="pt-PT"/>
+              </w:rPr>
+              <w:tab/>
+            </w:r>
+            <w:r>
+              <w:rPr>
+                <w:rStyle w:val="Hiperligao"/>
+                <w:noProof/>
+              </w:rPr>
+              <w:t>Justificação das Soluções Implementadas</w:t>
+            </w:r>
+            <w:r>
+              <w:rPr>
+                <w:noProof/>
+                <w:webHidden/>
+              </w:rPr>
+              <w:tab/>
+            </w:r>
+            <w:r>
+              <w:rPr>
+                <w:noProof/>
+                <w:webHidden/>
+              </w:rPr>
+              <w:fldChar w:fldCharType="begin"/>
+            </w:r>
+            <w:r>
+              <w:rPr>
+                <w:noProof/>
+                <w:webHidden/>
+              </w:rPr>
+              <w:instrText xml:space="preserve"> PAGEREF _Toc92725097 \h </w:instrText>
+            </w:r>
+            <w:r>
+              <w:rPr>
+                <w:noProof/>
+                <w:webHidden/>
+              </w:rPr>
+            </w:r>
+            <w:r>
+              <w:rPr>
+                <w:noProof/>
+                <w:webHidden/>
+              </w:rPr>
+              <w:fldChar w:fldCharType="separate"/>
+            </w:r>
+            <w:r>
+              <w:rPr>
+                <w:noProof/>
+                <w:webHidden/>
+              </w:rPr>
+              <w:t>15</w:t>
+            </w:r>
+            <w:r>
+              <w:rPr>
+                <w:noProof/>
+                <w:webHidden/>
+              </w:rPr>
+              <w:fldChar w:fldCharType="end"/>
+            </w:r>
+          </w:hyperlink>
+        </w:p>
+        <w:p>
+          <w:pPr>
+            <w:pStyle w:val="ndice2"/>
+            <w:tabs>
+              <w:tab w:val="left" w:pos="1440"/>
+              <w:tab w:val="right" w:leader="dot" w:pos="8777"/>
+            </w:tabs>
+            <w:rPr>
+              <w:rFonts w:eastAsiaTheme="minorEastAsia" w:cstheme="minorBidi"/>
+              <w:smallCaps w:val="0"/>
+              <w:noProof/>
+              <w:sz w:val="22"/>
+              <w:szCs w:val="22"/>
+              <w:lang w:eastAsia="pt-PT"/>
+            </w:rPr>
+          </w:pPr>
+          <w:hyperlink w:anchor="_Toc92725098" w:history="1">
+            <w:r>
+              <w:rPr>
+                <w:rStyle w:val="Hiperligao"/>
+                <w:noProof/>
+              </w:rPr>
+              <w:t>4.4.</w:t>
+            </w:r>
+            <w:r>
+              <w:rPr>
+                <w:rFonts w:eastAsiaTheme="minorEastAsia" w:cstheme="minorBidi"/>
+                <w:smallCaps w:val="0"/>
+                <w:noProof/>
+                <w:sz w:val="22"/>
+                <w:szCs w:val="22"/>
+                <w:lang w:eastAsia="pt-PT"/>
+              </w:rPr>
+              <w:tab/>
+            </w:r>
+            <w:r>
+              <w:rPr>
+                <w:rStyle w:val="Hiperligao"/>
+                <w:noProof/>
+              </w:rPr>
+              <w:t>Identificação das Funcionalidade propostas, mas não implementadas</w:t>
+            </w:r>
+            <w:r>
+              <w:rPr>
+                <w:noProof/>
+                <w:webHidden/>
+              </w:rPr>
+              <w:tab/>
+            </w:r>
+            <w:r>
+              <w:rPr>
+                <w:noProof/>
+                <w:webHidden/>
+              </w:rPr>
+              <w:fldChar w:fldCharType="begin"/>
+            </w:r>
+            <w:r>
+              <w:rPr>
+                <w:noProof/>
+                <w:webHidden/>
+              </w:rPr>
+              <w:instrText xml:space="preserve"> PAGEREF _Toc92725098 \h </w:instrText>
+            </w:r>
+            <w:r>
+              <w:rPr>
+                <w:noProof/>
+                <w:webHidden/>
+              </w:rPr>
+            </w:r>
+            <w:r>
+              <w:rPr>
+                <w:noProof/>
+                <w:webHidden/>
+              </w:rPr>
+              <w:fldChar w:fldCharType="separate"/>
+            </w:r>
+            <w:r>
+              <w:rPr>
+                <w:noProof/>
+                <w:webHidden/>
+              </w:rPr>
+              <w:t>15</w:t>
+            </w:r>
+            <w:r>
+              <w:rPr>
+                <w:noProof/>
+                <w:webHidden/>
+              </w:rPr>
+              <w:fldChar w:fldCharType="end"/>
+            </w:r>
+          </w:hyperlink>
+        </w:p>
+        <w:p>
+          <w:pPr>
+            <w:pStyle w:val="ndice1"/>
+            <w:rPr>
+              <w:rFonts w:eastAsiaTheme="minorEastAsia" w:cstheme="minorBidi"/>
+              <w:b w:val="0"/>
+              <w:bCs w:val="0"/>
+              <w:caps w:val="0"/>
+              <w:noProof/>
+              <w:sz w:val="22"/>
+              <w:szCs w:val="22"/>
+              <w:lang w:eastAsia="pt-PT"/>
+            </w:rPr>
+          </w:pPr>
+          <w:hyperlink w:anchor="_Toc92725099" w:history="1">
+            <w:r>
+              <w:rPr>
+                <w:rStyle w:val="Hiperligao"/>
+                <w:noProof/>
+              </w:rPr>
+              <w:t>Conclusão</w:t>
+            </w:r>
+            <w:r>
+              <w:rPr>
+                <w:noProof/>
+                <w:webHidden/>
+              </w:rPr>
+              <w:tab/>
+            </w:r>
+            <w:r>
+              <w:rPr>
+                <w:noProof/>
+                <w:webHidden/>
+              </w:rPr>
+              <w:fldChar w:fldCharType="begin"/>
+            </w:r>
+            <w:r>
+              <w:rPr>
+                <w:noProof/>
+                <w:webHidden/>
+              </w:rPr>
+              <w:instrText xml:space="preserve"> PAGEREF _Toc92725099 \h </w:instrText>
+            </w:r>
+            <w:r>
+              <w:rPr>
+                <w:noProof/>
+                <w:webHidden/>
+              </w:rPr>
+            </w:r>
+            <w:r>
+              <w:rPr>
+                <w:noProof/>
+                <w:webHidden/>
+              </w:rPr>
+              <w:fldChar w:fldCharType="separate"/>
+            </w:r>
+            <w:r>
+              <w:rPr>
+                <w:noProof/>
+                <w:webHidden/>
+              </w:rPr>
+              <w:t>15</w:t>
+            </w:r>
+            <w:r>
+              <w:rPr>
+                <w:noProof/>
+                <w:webHidden/>
+              </w:rPr>
+              <w:fldChar w:fldCharType="end"/>
+            </w:r>
+          </w:hyperlink>
+        </w:p>
+        <w:p>
+          <w:r>
+            <w:rPr>
+              <w:b/>
+              <w:bCs/>
+            </w:rPr>
+            <w:fldChar w:fldCharType="end"/>
+          </w:r>
+        </w:p>
+      </w:sdtContent>
+    </w:sdt>
     <w:p>
       <w:pPr>
         <w:spacing w:after="200" w:line="276" w:lineRule="auto"/>
         <w:ind w:firstLine="0"/>
         <w:jc w:val="left"/>
       </w:pPr>
-      <w:r>
-        <w:rPr>
-          <w:rFonts w:asciiTheme="minorHAnsi" w:hAnsiTheme="minorHAnsi" w:cstheme="minorHAnsi"/>
-        </w:rPr>
-        <w:fldChar w:fldCharType="end"/>
-      </w:r>
     </w:p>
     <w:p>
       <w:pPr>
@@ -2289,9 +2870,34 @@
         <w:ind w:firstLine="0"/>
         <w:jc w:val="left"/>
       </w:pPr>
-      <w:r>
-        <w:br w:type="page"/>
-      </w:r>
+    </w:p>
+    <w:p>
+      <w:pPr>
+        <w:spacing w:after="200" w:line="276" w:lineRule="auto"/>
+        <w:ind w:firstLine="0"/>
+        <w:jc w:val="left"/>
+      </w:pPr>
+    </w:p>
+    <w:p>
+      <w:pPr>
+        <w:spacing w:after="200" w:line="276" w:lineRule="auto"/>
+        <w:ind w:firstLine="0"/>
+        <w:jc w:val="left"/>
+      </w:pPr>
+    </w:p>
+    <w:p>
+      <w:pPr>
+        <w:spacing w:after="200" w:line="276" w:lineRule="auto"/>
+        <w:ind w:firstLine="0"/>
+        <w:jc w:val="left"/>
+      </w:pPr>
+    </w:p>
+    <w:p>
+      <w:pPr>
+        <w:spacing w:after="200" w:line="276" w:lineRule="auto"/>
+        <w:ind w:firstLine="0"/>
+        <w:jc w:val="left"/>
+      </w:pPr>
     </w:p>
     <w:p>
       <w:pPr>
@@ -2301,12 +2907,16 @@
           <w:numId w:val="0"/>
         </w:numPr>
       </w:pPr>
-      <w:bookmarkStart w:id="1" w:name="_Toc86661621"/>
+      <w:bookmarkStart w:id="1" w:name="_Toc92724811"/>
+      <w:bookmarkStart w:id="2" w:name="_Toc92724939"/>
+      <w:bookmarkStart w:id="3" w:name="_Toc92725079"/>
       <w:r>
         <w:lastRenderedPageBreak/>
         <w:t>Introdução</w:t>
       </w:r>
       <w:bookmarkEnd w:id="1"/>
+      <w:bookmarkEnd w:id="2"/>
+      <w:bookmarkEnd w:id="3"/>
     </w:p>
     <w:p>
       <w:r>
@@ -2317,6 +2927,11 @@
       </w:r>
     </w:p>
     <w:p>
+      <w:pPr>
+        <w:rPr>
+          <w:u w:val="single"/>
+        </w:rPr>
+      </w:pPr>
       <w:r>
         <w:t>Assim, para a Unidade Curricular de PlatSI, o objetivo do projeto é a criação e desenvolvimento do Website, para a Unidade Curricular de SIS, o objetivo é o desenvolvimento de uma API e para a Unidade Curricular de AMSI, o objetivo é a criação de uma aplicação móvel.</w:t>
       </w:r>
@@ -2388,26 +3003,40 @@
       <w:pPr>
         <w:pStyle w:val="Ttulo1"/>
       </w:pPr>
-      <w:bookmarkStart w:id="2" w:name="_Toc86661622"/>
+      <w:bookmarkStart w:id="4" w:name="_Toc92724812"/>
+      <w:bookmarkStart w:id="5" w:name="_Toc92724940"/>
+      <w:bookmarkStart w:id="6" w:name="_Toc92725080"/>
       <w:r>
         <w:lastRenderedPageBreak/>
         <w:t>Contextualização</w:t>
       </w:r>
       <w:r>
-        <w:t xml:space="preserve"> do projeto</w:t>
-      </w:r>
-      <w:bookmarkEnd w:id="2"/>
+        <w:t xml:space="preserve"> do </w:t>
+      </w:r>
+      <w:r>
+        <w:t>P</w:t>
+      </w:r>
+      <w:r>
+        <w:t>rojeto</w:t>
+      </w:r>
+      <w:bookmarkEnd w:id="4"/>
+      <w:bookmarkEnd w:id="5"/>
+      <w:bookmarkEnd w:id="6"/>
     </w:p>
     <w:p/>
     <w:p>
       <w:pPr>
         <w:pStyle w:val="Ttulo2"/>
       </w:pPr>
-      <w:bookmarkStart w:id="3" w:name="_Toc86661623"/>
+      <w:bookmarkStart w:id="7" w:name="_Toc92724813"/>
+      <w:bookmarkStart w:id="8" w:name="_Toc92724941"/>
+      <w:bookmarkStart w:id="9" w:name="_Toc92725081"/>
       <w:r>
         <w:t>Contexto da aplicação</w:t>
       </w:r>
-      <w:bookmarkEnd w:id="3"/>
+      <w:bookmarkEnd w:id="7"/>
+      <w:bookmarkEnd w:id="8"/>
+      <w:bookmarkEnd w:id="9"/>
     </w:p>
     <w:p>
       <w:r>
@@ -2466,11 +3095,15 @@
       <w:pPr>
         <w:pStyle w:val="Ttulo2"/>
       </w:pPr>
-      <w:bookmarkStart w:id="4" w:name="_Toc86661624"/>
+      <w:bookmarkStart w:id="10" w:name="_Toc92724814"/>
+      <w:bookmarkStart w:id="11" w:name="_Toc92724942"/>
+      <w:bookmarkStart w:id="12" w:name="_Toc92725082"/>
       <w:r>
         <w:t>Objetivos</w:t>
       </w:r>
-      <w:bookmarkEnd w:id="4"/>
+      <w:bookmarkEnd w:id="10"/>
+      <w:bookmarkEnd w:id="11"/>
+      <w:bookmarkEnd w:id="12"/>
     </w:p>
     <w:p>
       <w:r>
@@ -2495,7 +3128,15 @@
         <w:t>.</w:t>
       </w:r>
       <w:r>
-        <w:t xml:space="preserve"> Outro objetivo, fruto do produto ser pensado a nível internacional, passa pela centralização multimarca dos dados do nosso projeto, tendo em conta que o nosso projeto está disponível para várias marcas e empresas.</w:t>
+        <w:t xml:space="preserve"> Outro objetivo, fruto </w:t>
+      </w:r>
+      <w:proofErr w:type="gramStart"/>
+      <w:r>
+        <w:t>do</w:t>
+      </w:r>
+      <w:proofErr w:type="gramEnd"/>
+      <w:r>
+        <w:t xml:space="preserve"> produto ser pensado a nível internacional, passa pela centralização multimarca dos dados do nosso projeto, tendo em conta que o nosso projeto está disponível para várias marcas e empresas.</w:t>
       </w:r>
     </w:p>
     <w:p>
@@ -2515,18 +3156,34 @@
       </w:r>
     </w:p>
     <w:p/>
+    <w:p>
+      <w:pPr>
+        <w:pStyle w:val="Ttulo2"/>
+        <w:pBdr>
+          <w:bottom w:val="single" w:sz="8" w:space="0" w:color="auto"/>
+        </w:pBdr>
+      </w:pPr>
+      <w:bookmarkStart w:id="13" w:name="_Toc92725083"/>
+      <w:r>
+        <w:t>Motivações</w:t>
+      </w:r>
+      <w:bookmarkEnd w:id="13"/>
+    </w:p>
     <w:p/>
-    <w:p/>
     <w:p>
       <w:pPr>
         <w:pStyle w:val="Ttulo1"/>
       </w:pPr>
-      <w:bookmarkStart w:id="5" w:name="_Toc86661625"/>
+      <w:bookmarkStart w:id="14" w:name="_Toc92724815"/>
+      <w:bookmarkStart w:id="15" w:name="_Toc92724943"/>
+      <w:bookmarkStart w:id="16" w:name="_Toc92725084"/>
       <w:r>
         <w:lastRenderedPageBreak/>
         <w:t>Requisitos</w:t>
       </w:r>
-      <w:bookmarkEnd w:id="5"/>
+      <w:bookmarkEnd w:id="14"/>
+      <w:bookmarkEnd w:id="15"/>
+      <w:bookmarkEnd w:id="16"/>
     </w:p>
     <w:tbl>
       <w:tblPr>
@@ -3443,12 +4100,16 @@
       <w:pPr>
         <w:pStyle w:val="Ttulo2"/>
       </w:pPr>
-      <w:bookmarkStart w:id="6" w:name="_Toc86661626"/>
+      <w:bookmarkStart w:id="17" w:name="_Toc92724816"/>
+      <w:bookmarkStart w:id="18" w:name="_Toc92724944"/>
+      <w:bookmarkStart w:id="19" w:name="_Toc92725085"/>
       <w:r>
         <w:lastRenderedPageBreak/>
         <w:t>Opções e Ideias</w:t>
       </w:r>
-      <w:bookmarkEnd w:id="6"/>
+      <w:bookmarkEnd w:id="17"/>
+      <w:bookmarkEnd w:id="18"/>
+      <w:bookmarkEnd w:id="19"/>
     </w:p>
     <w:p>
       <w:r>
@@ -3589,11 +4250,15 @@
       <w:pPr>
         <w:pStyle w:val="Ttulo2"/>
       </w:pPr>
-      <w:bookmarkStart w:id="7" w:name="_Toc86661627"/>
+      <w:bookmarkStart w:id="20" w:name="_Toc92724817"/>
+      <w:bookmarkStart w:id="21" w:name="_Toc92724945"/>
+      <w:bookmarkStart w:id="22" w:name="_Toc92725086"/>
       <w:r>
         <w:t>Justificação das Opções/Ideias</w:t>
       </w:r>
-      <w:bookmarkEnd w:id="7"/>
+      <w:bookmarkEnd w:id="20"/>
+      <w:bookmarkEnd w:id="21"/>
+      <w:bookmarkEnd w:id="22"/>
     </w:p>
     <w:p>
       <w:r>
@@ -3613,7 +4278,15 @@
     </w:p>
     <w:p>
       <w:r>
-        <w:t>Assim reforçamos a importância do projeto ser consistente, reforçando a ideia do des</w:t>
+        <w:t xml:space="preserve">Assim reforçamos a importância </w:t>
+      </w:r>
+      <w:proofErr w:type="gramStart"/>
+      <w:r>
+        <w:t>do</w:t>
+      </w:r>
+      <w:proofErr w:type="gramEnd"/>
+      <w:r>
+        <w:t xml:space="preserve"> projeto ser consistente, reforçando a ideia do des</w:t>
       </w:r>
       <w:r>
         <w:t>i</w:t>
@@ -3649,16 +4322,34 @@
         <w:t>.</w:t>
       </w:r>
     </w:p>
+    <w:p/>
     <w:p>
       <w:pPr>
         <w:pStyle w:val="Ttulo2"/>
-      </w:pPr>
-      <w:bookmarkStart w:id="8" w:name="_Toc86661628"/>
-      <w:r>
-        <w:lastRenderedPageBreak/>
+        <w:pBdr>
+          <w:bottom w:val="single" w:sz="8" w:space="0" w:color="auto"/>
+        </w:pBdr>
+      </w:pPr>
+      <w:bookmarkStart w:id="23" w:name="_Toc92725087"/>
+      <w:r>
+        <w:t>Requisitos Funcionais Implementados</w:t>
+      </w:r>
+      <w:bookmarkEnd w:id="23"/>
+    </w:p>
+    <w:p/>
+    <w:p>
+      <w:pPr>
+        <w:pStyle w:val="Ttulo2"/>
+      </w:pPr>
+      <w:bookmarkStart w:id="24" w:name="_Toc92724818"/>
+      <w:bookmarkStart w:id="25" w:name="_Toc92724946"/>
+      <w:bookmarkStart w:id="26" w:name="_Toc92725088"/>
+      <w:r>
         <w:t>Mockups da aplicação</w:t>
       </w:r>
-      <w:bookmarkEnd w:id="8"/>
+      <w:bookmarkEnd w:id="24"/>
+      <w:bookmarkEnd w:id="25"/>
+      <w:bookmarkEnd w:id="26"/>
     </w:p>
     <w:p>
       <w:pPr>
@@ -3789,7 +4480,6 @@
         <w:rPr>
           <w:noProof/>
         </w:rPr>
-        <w:lastRenderedPageBreak/>
         <w:t>Os Mockups abaixo indicados são o exemplo do formulário de seleção de veiculos por parte do cliente e do formulário de informações gerais depois da seleção de um carro por parte do cliente, respetivamente.</w:t>
       </w:r>
     </w:p>
@@ -3883,7 +4573,6 @@
         <w:rPr>
           <w:noProof/>
         </w:rPr>
-        <w:lastRenderedPageBreak/>
         <w:t>Ambos os Mockups abaixo indicados são o exemplo do formulário de informações relativas a reparações depois da seleção de um carro por parte do cliente.</w:t>
       </w:r>
     </w:p>
@@ -3957,38 +4646,78 @@
     </w:p>
     <w:p>
       <w:pPr>
-        <w:spacing w:after="200" w:line="276" w:lineRule="auto"/>
+        <w:pStyle w:val="Ttulo2"/>
+        <w:pBdr>
+          <w:bottom w:val="single" w:sz="8" w:space="0" w:color="auto"/>
+        </w:pBdr>
+      </w:pPr>
+      <w:r>
+        <w:br w:type="page"/>
+      </w:r>
+      <w:bookmarkStart w:id="27" w:name="_Toc92725089"/>
+      <w:r>
+        <w:lastRenderedPageBreak/>
+        <w:t>Desenho Final da Aplicação</w:t>
+      </w:r>
+      <w:bookmarkEnd w:id="27"/>
+    </w:p>
+    <w:p>
+      <w:pPr>
         <w:ind w:firstLine="0"/>
-        <w:jc w:val="left"/>
-      </w:pPr>
-      <w:r>
-        <w:br w:type="page"/>
-      </w:r>
+      </w:pPr>
+    </w:p>
+    <w:p>
+      <w:pPr>
+        <w:ind w:firstLine="0"/>
+      </w:pPr>
+    </w:p>
+    <w:p>
+      <w:pPr>
+        <w:ind w:firstLine="0"/>
+      </w:pPr>
+    </w:p>
+    <w:p>
+      <w:pPr>
+        <w:ind w:firstLine="0"/>
+      </w:pPr>
     </w:p>
     <w:p>
       <w:pPr>
         <w:pStyle w:val="Ttulo1"/>
       </w:pPr>
-      <w:bookmarkStart w:id="9" w:name="_Toc86661629"/>
-      <w:r>
-        <w:lastRenderedPageBreak/>
+      <w:bookmarkStart w:id="28" w:name="_Toc92724819"/>
+      <w:bookmarkStart w:id="29" w:name="_Toc92724947"/>
+      <w:bookmarkStart w:id="30" w:name="_Toc92725090"/>
+      <w:r>
         <w:t>Planeamento</w:t>
       </w:r>
-      <w:bookmarkEnd w:id="9"/>
+      <w:r>
+        <w:t xml:space="preserve"> e </w:t>
+      </w:r>
+      <w:bookmarkEnd w:id="28"/>
+      <w:bookmarkEnd w:id="29"/>
+      <w:bookmarkEnd w:id="30"/>
+      <w:r>
+        <w:t>Metodologias</w:t>
+      </w:r>
     </w:p>
     <w:p/>
     <w:p>
       <w:pPr>
         <w:pStyle w:val="Ttulo2"/>
       </w:pPr>
-      <w:bookmarkStart w:id="10" w:name="_Toc86661630"/>
+      <w:bookmarkStart w:id="31" w:name="_Toc92724820"/>
+      <w:bookmarkStart w:id="32" w:name="_Toc92724948"/>
+      <w:bookmarkStart w:id="33" w:name="_Toc92725091"/>
       <w:r>
         <w:t>Tarefas a realizar</w:t>
       </w:r>
       <w:r>
         <w:t xml:space="preserve"> e divisão das mesmas</w:t>
       </w:r>
-      <w:bookmarkEnd w:id="10"/>
+      <w:bookmarkEnd w:id="31"/>
+      <w:bookmarkEnd w:id="32"/>
+      <w:bookmarkEnd w:id="33"/>
     </w:p>
     <w:p>
       <w:r>
@@ -4003,27 +4732,11 @@
     </w:p>
     <w:p>
       <w:r>
-        <w:t xml:space="preserve">A nível de divisão de trabalho, o nosso grupo está a utilizar uma metodologia ágil de desenvolvimento. No entanto o trabalho tem de ser dividido entre todos os elementos do grupo. </w:t>
-      </w:r>
-    </w:p>
-    <w:p>
-      <w:r>
-        <w:rPr>
-          <w:noProof/>
-        </w:rPr>
         <w:drawing>
-          <wp:anchor distT="0" distB="0" distL="114300" distR="114300" simplePos="0" relativeHeight="251659264" behindDoc="0" locked="0" layoutInCell="1" allowOverlap="1" wp14:anchorId="4B95F39D" wp14:editId="66538A14">
-            <wp:simplePos x="0" y="0"/>
-            <wp:positionH relativeFrom="page">
-              <wp:align>center</wp:align>
-            </wp:positionH>
-            <wp:positionV relativeFrom="margin">
-              <wp:posOffset>3869235</wp:posOffset>
-            </wp:positionV>
-            <wp:extent cx="7049770" cy="3294380"/>
-            <wp:effectExtent l="0" t="0" r="0" b="1270"/>
-            <wp:wrapSquare wrapText="bothSides"/>
-            <wp:docPr id="12" name="Imagem 12" descr="Uma imagem com texto&#10;&#10;Descrição gerada automaticamente"/>
+          <wp:inline distT="0" distB="0" distL="0" distR="0" wp14:anchorId="6F83BC08" wp14:editId="49E2B001">
+            <wp:extent cx="5579745" cy="2319655"/>
+            <wp:effectExtent l="0" t="0" r="1905" b="4445"/>
+            <wp:docPr id="11" name="Imagem 11" descr="Uma imagem com texto&#10;&#10;Descrição gerada automaticamente"/>
             <wp:cNvGraphicFramePr>
               <a:graphicFrameLocks xmlns:a="http://schemas.openxmlformats.org/drawingml/2006/main" noChangeAspect="1"/>
             </wp:cNvGraphicFramePr>
@@ -4031,17 +4744,11 @@
               <a:graphicData uri="http://schemas.openxmlformats.org/drawingml/2006/picture">
                 <pic:pic xmlns:pic="http://schemas.openxmlformats.org/drawingml/2006/picture">
                   <pic:nvPicPr>
-                    <pic:cNvPr id="12" name="Imagem 12" descr="Uma imagem com texto&#10;&#10;Descrição gerada automaticamente"/>
+                    <pic:cNvPr id="11" name="Imagem 11" descr="Uma imagem com texto&#10;&#10;Descrição gerada automaticamente"/>
                     <pic:cNvPicPr/>
                   </pic:nvPicPr>
                   <pic:blipFill>
-                    <a:blip r:embed="rId18">
-                      <a:extLst>
-                        <a:ext uri="{28A0092B-C50C-407E-A947-70E740481C1C}">
-                          <a14:useLocalDpi xmlns:a14="http://schemas.microsoft.com/office/drawing/2010/main" val="0"/>
-                        </a:ext>
-                      </a:extLst>
-                    </a:blip>
+                    <a:blip r:embed="rId18"/>
                     <a:stretch>
                       <a:fillRect/>
                     </a:stretch>
@@ -4049,7 +4756,7 @@
                   <pic:spPr>
                     <a:xfrm>
                       <a:off x="0" y="0"/>
-                      <a:ext cx="7049770" cy="3294380"/>
+                      <a:ext cx="5579745" cy="2319655"/>
                     </a:xfrm>
                     <a:prstGeom prst="rect">
                       <a:avLst/>
@@ -4058,15 +4765,16 @@
                 </pic:pic>
               </a:graphicData>
             </a:graphic>
-            <wp14:sizeRelH relativeFrom="margin">
-              <wp14:pctWidth>0</wp14:pctWidth>
-            </wp14:sizeRelH>
-            <wp14:sizeRelV relativeFrom="margin">
-              <wp14:pctHeight>0</wp14:pctHeight>
-            </wp14:sizeRelV>
-          </wp:anchor>
+          </wp:inline>
         </w:drawing>
       </w:r>
+    </w:p>
+    <w:p>
+      <w:r>
+        <w:t xml:space="preserve">A nível de divisão de trabalho, o nosso grupo está a utilizar uma metodologia ágil de desenvolvimento. No entanto o trabalho tem de ser dividido entre todos os elementos do grupo. </w:t>
+      </w:r>
+    </w:p>
+    <w:p>
       <w:r>
         <w:t xml:space="preserve">Como podemos ver na seguinte imagem, </w:t>
       </w:r>
@@ -4089,12 +4797,16 @@
       <w:pPr>
         <w:pStyle w:val="Ttulo2"/>
       </w:pPr>
-      <w:bookmarkStart w:id="11" w:name="_Toc86661631"/>
+      <w:bookmarkStart w:id="34" w:name="_Toc92724821"/>
+      <w:bookmarkStart w:id="35" w:name="_Toc92724949"/>
+      <w:bookmarkStart w:id="36" w:name="_Toc92725092"/>
       <w:r>
         <w:lastRenderedPageBreak/>
         <w:t>Calendarização</w:t>
       </w:r>
-      <w:bookmarkEnd w:id="11"/>
+      <w:bookmarkEnd w:id="34"/>
+      <w:bookmarkEnd w:id="35"/>
+      <w:bookmarkEnd w:id="36"/>
     </w:p>
     <w:p>
       <w:r>
@@ -4184,35 +4896,70 @@
     <w:p/>
     <w:p>
       <w:pPr>
-        <w:spacing w:after="200" w:line="276" w:lineRule="auto"/>
-        <w:ind w:firstLine="0"/>
-        <w:jc w:val="left"/>
+        <w:pStyle w:val="Ttulo2"/>
+        <w:pBdr>
+          <w:bottom w:val="single" w:sz="8" w:space="0" w:color="auto"/>
+        </w:pBdr>
       </w:pPr>
       <w:r>
         <w:br w:type="page"/>
       </w:r>
+      <w:bookmarkStart w:id="37" w:name="_Toc92725093"/>
+      <w:r>
+        <w:lastRenderedPageBreak/>
+        <w:t>Tecnologias Utilizadas</w:t>
+      </w:r>
+      <w:bookmarkEnd w:id="37"/>
+      <w:r>
+        <w:t xml:space="preserve"> </w:t>
+      </w:r>
+    </w:p>
+    <w:p>
+      <w:pPr>
+        <w:pStyle w:val="Titulo2"/>
+        <w:numPr>
+          <w:ilvl w:val="0"/>
+          <w:numId w:val="0"/>
+        </w:numPr>
+      </w:pPr>
+    </w:p>
+    <w:p>
+      <w:pPr>
+        <w:pStyle w:val="Titulo2"/>
+        <w:numPr>
+          <w:ilvl w:val="0"/>
+          <w:numId w:val="0"/>
+        </w:numPr>
+      </w:pPr>
     </w:p>
     <w:p>
       <w:pPr>
         <w:pStyle w:val="Ttulo1"/>
       </w:pPr>
-      <w:bookmarkStart w:id="12" w:name="_Toc86661632"/>
-      <w:r>
-        <w:lastRenderedPageBreak/>
+      <w:bookmarkStart w:id="38" w:name="_Toc92724822"/>
+      <w:bookmarkStart w:id="39" w:name="_Toc92724950"/>
+      <w:bookmarkStart w:id="40" w:name="_Toc92725094"/>
+      <w:r>
         <w:t>Dificuldades e Soluções</w:t>
       </w:r>
-      <w:bookmarkEnd w:id="12"/>
+      <w:bookmarkEnd w:id="38"/>
+      <w:bookmarkEnd w:id="39"/>
+      <w:bookmarkEnd w:id="40"/>
     </w:p>
     <w:p/>
     <w:p>
       <w:pPr>
         <w:pStyle w:val="Ttulo2"/>
       </w:pPr>
-      <w:bookmarkStart w:id="13" w:name="_Toc86661633"/>
+      <w:bookmarkStart w:id="41" w:name="_Toc92724823"/>
+      <w:bookmarkStart w:id="42" w:name="_Toc92724951"/>
+      <w:bookmarkStart w:id="43" w:name="_Toc92725095"/>
       <w:r>
         <w:t>Apresentação de dificuldades esperadas</w:t>
       </w:r>
-      <w:bookmarkEnd w:id="13"/>
+      <w:bookmarkEnd w:id="41"/>
+      <w:bookmarkEnd w:id="42"/>
+      <w:bookmarkEnd w:id="43"/>
     </w:p>
     <w:p>
       <w:r>
@@ -4326,11 +5073,15 @@
       <w:pPr>
         <w:pStyle w:val="Ttulo2"/>
       </w:pPr>
-      <w:bookmarkStart w:id="14" w:name="_Toc86661634"/>
+      <w:bookmarkStart w:id="44" w:name="_Toc92724824"/>
+      <w:bookmarkStart w:id="45" w:name="_Toc92724952"/>
+      <w:bookmarkStart w:id="46" w:name="_Toc92725096"/>
       <w:r>
         <w:t>Propostas de soluções</w:t>
       </w:r>
-      <w:bookmarkEnd w:id="14"/>
+      <w:bookmarkEnd w:id="44"/>
+      <w:bookmarkEnd w:id="45"/>
+      <w:bookmarkEnd w:id="46"/>
     </w:p>
     <w:p>
       <w:r>
@@ -4347,6 +5098,7 @@
         <w:t>Para além disso, o grupo está integro e pronto para ajudar qualquer membro que sinta mais dificuldade, porque a união faz a força e o grupo estando unido, o trabalho flui mais facilmente.</w:t>
       </w:r>
     </w:p>
+    <w:p/>
     <w:p>
       <w:pPr>
         <w:spacing w:after="200" w:line="276" w:lineRule="auto"/>
@@ -4357,14 +5109,39 @@
           <w:sz w:val="40"/>
         </w:rPr>
       </w:pPr>
-      <w:r>
-        <w:rPr>
-          <w:rFonts w:ascii="Arial Rounded MT Bold" w:hAnsi="Arial Rounded MT Bold" w:cs="Arial"/>
-          <w:sz w:val="40"/>
-        </w:rPr>
-        <w:br w:type="page"/>
-      </w:r>
-    </w:p>
+    </w:p>
+    <w:p>
+      <w:pPr>
+        <w:pStyle w:val="Ttulo2"/>
+        <w:pBdr>
+          <w:bottom w:val="single" w:sz="8" w:space="0" w:color="auto"/>
+        </w:pBdr>
+      </w:pPr>
+      <w:bookmarkStart w:id="47" w:name="_Toc92725097"/>
+      <w:r>
+        <w:lastRenderedPageBreak/>
+        <w:t>Justificação das Soluções Implementadas</w:t>
+      </w:r>
+      <w:bookmarkEnd w:id="47"/>
+    </w:p>
+    <w:p/>
+    <w:p>
+      <w:pPr>
+        <w:pStyle w:val="Ttulo2"/>
+        <w:pBdr>
+          <w:bottom w:val="single" w:sz="8" w:space="0" w:color="auto"/>
+        </w:pBdr>
+      </w:pPr>
+      <w:bookmarkStart w:id="48" w:name="_Toc92725098"/>
+      <w:r>
+        <w:t xml:space="preserve">Identificação das Funcionalidade propostas, mas </w:t>
+      </w:r>
+      <w:r>
+        <w:t>não implementadas</w:t>
+      </w:r>
+      <w:bookmarkEnd w:id="48"/>
+    </w:p>
+    <w:p/>
     <w:p>
       <w:pPr>
         <w:pStyle w:val="Ttulo1"/>
@@ -4373,12 +5150,15 @@
           <w:numId w:val="0"/>
         </w:numPr>
       </w:pPr>
-      <w:bookmarkStart w:id="15" w:name="_Toc86661635"/>
-      <w:r>
-        <w:lastRenderedPageBreak/>
+      <w:bookmarkStart w:id="49" w:name="_Toc92724825"/>
+      <w:bookmarkStart w:id="50" w:name="_Toc92724953"/>
+      <w:bookmarkStart w:id="51" w:name="_Toc92725099"/>
+      <w:r>
         <w:t>Conclusão</w:t>
       </w:r>
-      <w:bookmarkEnd w:id="15"/>
+      <w:bookmarkEnd w:id="49"/>
+      <w:bookmarkEnd w:id="50"/>
+      <w:bookmarkEnd w:id="51"/>
     </w:p>
     <w:p>
       <w:pPr>
@@ -5959,6 +6739,24 @@
   </w:num>
   <w:num w:numId="12">
     <w:abstractNumId w:val="4"/>
+  </w:num>
+  <w:num w:numId="13">
+    <w:abstractNumId w:val="0"/>
+  </w:num>
+  <w:num w:numId="14">
+    <w:abstractNumId w:val="0"/>
+  </w:num>
+  <w:num w:numId="15">
+    <w:abstractNumId w:val="0"/>
+  </w:num>
+  <w:num w:numId="16">
+    <w:abstractNumId w:val="0"/>
+  </w:num>
+  <w:num w:numId="17">
+    <w:abstractNumId w:val="0"/>
+  </w:num>
+  <w:num w:numId="18">
+    <w:abstractNumId w:val="0"/>
   </w:num>
 </w:numbering>
 </file>

</xml_diff>

<commit_message>
APP - Relatório (Faltam apenas os prints da app final)
</commit_message>
<xml_diff>
--- a/doc/Relatório_AMSI_Grupo_ADG.docx
+++ b/doc/Relatório_AMSI_Grupo_ADG.docx
@@ -478,6 +478,7 @@
         </w:rPr>
         <w:t xml:space="preserve">, </w:t>
       </w:r>
+      <w:proofErr w:type="gramStart"/>
       <w:r>
         <w:rPr>
           <w:i/>
@@ -485,6 +486,7 @@
         </w:rPr>
         <w:t>Janeiro</w:t>
       </w:r>
+      <w:proofErr w:type="gramEnd"/>
       <w:r>
         <w:rPr>
           <w:i/>
@@ -612,6 +614,17 @@
     </w:p>
     <w:p>
       <w:pPr>
+        <w:spacing w:after="200" w:line="276" w:lineRule="auto"/>
+        <w:ind w:firstLine="0"/>
+        <w:jc w:val="left"/>
+        <w:rPr>
+          <w:i/>
+          <w:szCs w:val="24"/>
+        </w:rPr>
+      </w:pPr>
+    </w:p>
+    <w:p>
+      <w:pPr>
         <w:jc w:val="center"/>
       </w:pPr>
       <w:r>
@@ -645,7 +658,15 @@
         <w:t>24</w:t>
       </w:r>
       <w:r>
-        <w:t xml:space="preserve"> de Janeiro de 2022</w:t>
+        <w:t xml:space="preserve"> de </w:t>
+      </w:r>
+      <w:proofErr w:type="gramStart"/>
+      <w:r>
+        <w:t>Janeiro</w:t>
+      </w:r>
+      <w:proofErr w:type="gramEnd"/>
+      <w:r>
+        <w:t xml:space="preserve"> de 2022</w:t>
       </w:r>
     </w:p>
     <w:p>
@@ -1145,7 +1166,7 @@
           <w:r>
             <w:fldChar w:fldCharType="separate"/>
           </w:r>
-          <w:hyperlink w:anchor="_Toc92969419" w:history="1">
+          <w:hyperlink w:anchor="_Toc92972932" w:history="1">
             <w:r>
               <w:rPr>
                 <w:rStyle w:val="Hiperligao"/>
@@ -1172,7 +1193,7 @@
                 <w:noProof/>
                 <w:webHidden/>
               </w:rPr>
-              <w:instrText xml:space="preserve"> PAGEREF _Toc92969419 \h </w:instrText>
+              <w:instrText xml:space="preserve"> PAGEREF _Toc92972932 \h </w:instrText>
             </w:r>
             <w:r>
               <w:rPr>
@@ -1220,7 +1241,7 @@
               <w:lang w:eastAsia="pt-PT"/>
             </w:rPr>
           </w:pPr>
-          <w:hyperlink w:anchor="_Toc92969420" w:history="1">
+          <w:hyperlink w:anchor="_Toc92972933" w:history="1">
             <w:r>
               <w:rPr>
                 <w:rStyle w:val="Hiperligao"/>
@@ -1267,7 +1288,7 @@
                 <w:noProof/>
                 <w:webHidden/>
               </w:rPr>
-              <w:instrText xml:space="preserve"> PAGEREF _Toc92969420 \h </w:instrText>
+              <w:instrText xml:space="preserve"> PAGEREF _Toc92972933 \h </w:instrText>
             </w:r>
             <w:r>
               <w:rPr>
@@ -1314,7 +1335,7 @@
               <w:lang w:eastAsia="pt-PT"/>
             </w:rPr>
           </w:pPr>
-          <w:hyperlink w:anchor="_Toc92969421" w:history="1">
+          <w:hyperlink w:anchor="_Toc92972934" w:history="1">
             <w:r>
               <w:rPr>
                 <w:rStyle w:val="Hiperligao"/>
@@ -1359,7 +1380,7 @@
                 <w:noProof/>
                 <w:webHidden/>
               </w:rPr>
-              <w:instrText xml:space="preserve"> PAGEREF _Toc92969421 \h </w:instrText>
+              <w:instrText xml:space="preserve"> PAGEREF _Toc92972934 \h </w:instrText>
             </w:r>
             <w:r>
               <w:rPr>
@@ -1406,7 +1427,7 @@
               <w:lang w:eastAsia="pt-PT"/>
             </w:rPr>
           </w:pPr>
-          <w:hyperlink w:anchor="_Toc92969422" w:history="1">
+          <w:hyperlink w:anchor="_Toc92972935" w:history="1">
             <w:r>
               <w:rPr>
                 <w:rStyle w:val="Hiperligao"/>
@@ -1451,7 +1472,7 @@
                 <w:noProof/>
                 <w:webHidden/>
               </w:rPr>
-              <w:instrText xml:space="preserve"> PAGEREF _Toc92969422 \h </w:instrText>
+              <w:instrText xml:space="preserve"> PAGEREF _Toc92972935 \h </w:instrText>
             </w:r>
             <w:r>
               <w:rPr>
@@ -1498,7 +1519,7 @@
               <w:lang w:eastAsia="pt-PT"/>
             </w:rPr>
           </w:pPr>
-          <w:hyperlink w:anchor="_Toc92969423" w:history="1">
+          <w:hyperlink w:anchor="_Toc92972936" w:history="1">
             <w:r>
               <w:rPr>
                 <w:rStyle w:val="Hiperligao"/>
@@ -1543,7 +1564,7 @@
                 <w:noProof/>
                 <w:webHidden/>
               </w:rPr>
-              <w:instrText xml:space="preserve"> PAGEREF _Toc92969423 \h </w:instrText>
+              <w:instrText xml:space="preserve"> PAGEREF _Toc92972936 \h </w:instrText>
             </w:r>
             <w:r>
               <w:rPr>
@@ -1591,7 +1612,7 @@
               <w:lang w:eastAsia="pt-PT"/>
             </w:rPr>
           </w:pPr>
-          <w:hyperlink w:anchor="_Toc92969424" w:history="1">
+          <w:hyperlink w:anchor="_Toc92972937" w:history="1">
             <w:r>
               <w:rPr>
                 <w:rStyle w:val="Hiperligao"/>
@@ -1638,7 +1659,7 @@
                 <w:noProof/>
                 <w:webHidden/>
               </w:rPr>
-              <w:instrText xml:space="preserve"> PAGEREF _Toc92969424 \h </w:instrText>
+              <w:instrText xml:space="preserve"> PAGEREF _Toc92972937 \h </w:instrText>
             </w:r>
             <w:r>
               <w:rPr>
@@ -1658,7 +1679,7 @@
                 <w:noProof/>
                 <w:webHidden/>
               </w:rPr>
-              <w:t>7</w:t>
+              <w:t>8</w:t>
             </w:r>
             <w:r>
               <w:rPr>
@@ -1685,7 +1706,7 @@
               <w:lang w:eastAsia="pt-PT"/>
             </w:rPr>
           </w:pPr>
-          <w:hyperlink w:anchor="_Toc92969425" w:history="1">
+          <w:hyperlink w:anchor="_Toc92972938" w:history="1">
             <w:r>
               <w:rPr>
                 <w:rStyle w:val="Hiperligao"/>
@@ -1730,7 +1751,7 @@
                 <w:noProof/>
                 <w:webHidden/>
               </w:rPr>
-              <w:instrText xml:space="preserve"> PAGEREF _Toc92969425 \h </w:instrText>
+              <w:instrText xml:space="preserve"> PAGEREF _Toc92972938 \h </w:instrText>
             </w:r>
             <w:r>
               <w:rPr>
@@ -1750,7 +1771,7 @@
                 <w:noProof/>
                 <w:webHidden/>
               </w:rPr>
-              <w:t>13</w:t>
+              <w:t>14</w:t>
             </w:r>
             <w:r>
               <w:rPr>
@@ -1777,7 +1798,7 @@
               <w:lang w:eastAsia="pt-PT"/>
             </w:rPr>
           </w:pPr>
-          <w:hyperlink w:anchor="_Toc92969426" w:history="1">
+          <w:hyperlink w:anchor="_Toc92972939" w:history="1">
             <w:r>
               <w:rPr>
                 <w:rStyle w:val="Hiperligao"/>
@@ -1822,7 +1843,7 @@
                 <w:noProof/>
                 <w:webHidden/>
               </w:rPr>
-              <w:instrText xml:space="preserve"> PAGEREF _Toc92969426 \h </w:instrText>
+              <w:instrText xml:space="preserve"> PAGEREF _Toc92972939 \h </w:instrText>
             </w:r>
             <w:r>
               <w:rPr>
@@ -1842,7 +1863,7 @@
                 <w:noProof/>
                 <w:webHidden/>
               </w:rPr>
-              <w:t>14</w:t>
+              <w:t>15</w:t>
             </w:r>
             <w:r>
               <w:rPr>
@@ -1869,7 +1890,7 @@
               <w:lang w:eastAsia="pt-PT"/>
             </w:rPr>
           </w:pPr>
-          <w:hyperlink w:anchor="_Toc92969427" w:history="1">
+          <w:hyperlink w:anchor="_Toc92972940" w:history="1">
             <w:r>
               <w:rPr>
                 <w:rStyle w:val="Hiperligao"/>
@@ -1914,7 +1935,7 @@
                 <w:noProof/>
                 <w:webHidden/>
               </w:rPr>
-              <w:instrText xml:space="preserve"> PAGEREF _Toc92969427 \h </w:instrText>
+              <w:instrText xml:space="preserve"> PAGEREF _Toc92972940 \h </w:instrText>
             </w:r>
             <w:r>
               <w:rPr>
@@ -1934,7 +1955,7 @@
                 <w:noProof/>
                 <w:webHidden/>
               </w:rPr>
-              <w:t>15</w:t>
+              <w:t>16</w:t>
             </w:r>
             <w:r>
               <w:rPr>
@@ -1961,7 +1982,7 @@
               <w:lang w:eastAsia="pt-PT"/>
             </w:rPr>
           </w:pPr>
-          <w:hyperlink w:anchor="_Toc92969428" w:history="1">
+          <w:hyperlink w:anchor="_Toc92972941" w:history="1">
             <w:r>
               <w:rPr>
                 <w:rStyle w:val="Hiperligao"/>
@@ -2006,7 +2027,7 @@
                 <w:noProof/>
                 <w:webHidden/>
               </w:rPr>
-              <w:instrText xml:space="preserve"> PAGEREF _Toc92969428 \h </w:instrText>
+              <w:instrText xml:space="preserve"> PAGEREF _Toc92972941 \h </w:instrText>
             </w:r>
             <w:r>
               <w:rPr>
@@ -2026,7 +2047,7 @@
                 <w:noProof/>
                 <w:webHidden/>
               </w:rPr>
-              <w:t>15</w:t>
+              <w:t>16</w:t>
             </w:r>
             <w:r>
               <w:rPr>
@@ -2054,7 +2075,7 @@
               <w:lang w:eastAsia="pt-PT"/>
             </w:rPr>
           </w:pPr>
-          <w:hyperlink w:anchor="_Toc92969429" w:history="1">
+          <w:hyperlink w:anchor="_Toc92972942" w:history="1">
             <w:r>
               <w:rPr>
                 <w:rStyle w:val="Hiperligao"/>
@@ -2101,7 +2122,7 @@
                 <w:noProof/>
                 <w:webHidden/>
               </w:rPr>
-              <w:instrText xml:space="preserve"> PAGEREF _Toc92969429 \h </w:instrText>
+              <w:instrText xml:space="preserve"> PAGEREF _Toc92972942 \h </w:instrText>
             </w:r>
             <w:r>
               <w:rPr>
@@ -2121,7 +2142,7 @@
                 <w:noProof/>
                 <w:webHidden/>
               </w:rPr>
-              <w:t>15</w:t>
+              <w:t>17</w:t>
             </w:r>
             <w:r>
               <w:rPr>
@@ -2148,7 +2169,7 @@
               <w:lang w:eastAsia="pt-PT"/>
             </w:rPr>
           </w:pPr>
-          <w:hyperlink w:anchor="_Toc92969430" w:history="1">
+          <w:hyperlink w:anchor="_Toc92972943" w:history="1">
             <w:r>
               <w:rPr>
                 <w:rStyle w:val="Hiperligao"/>
@@ -2193,7 +2214,7 @@
                 <w:noProof/>
                 <w:webHidden/>
               </w:rPr>
-              <w:instrText xml:space="preserve"> PAGEREF _Toc92969430 \h </w:instrText>
+              <w:instrText xml:space="preserve"> PAGEREF _Toc92972943 \h </w:instrText>
             </w:r>
             <w:r>
               <w:rPr>
@@ -2213,7 +2234,7 @@
                 <w:noProof/>
                 <w:webHidden/>
               </w:rPr>
-              <w:t>15</w:t>
+              <w:t>17</w:t>
             </w:r>
             <w:r>
               <w:rPr>
@@ -2240,7 +2261,7 @@
               <w:lang w:eastAsia="pt-PT"/>
             </w:rPr>
           </w:pPr>
-          <w:hyperlink w:anchor="_Toc92969431" w:history="1">
+          <w:hyperlink w:anchor="_Toc92972944" w:history="1">
             <w:r>
               <w:rPr>
                 <w:rStyle w:val="Hiperligao"/>
@@ -2285,7 +2306,7 @@
                 <w:noProof/>
                 <w:webHidden/>
               </w:rPr>
-              <w:instrText xml:space="preserve"> PAGEREF _Toc92969431 \h </w:instrText>
+              <w:instrText xml:space="preserve"> PAGEREF _Toc92972944 \h </w:instrText>
             </w:r>
             <w:r>
               <w:rPr>
@@ -2305,7 +2326,7 @@
                 <w:noProof/>
                 <w:webHidden/>
               </w:rPr>
-              <w:t>17</w:t>
+              <w:t>18</w:t>
             </w:r>
             <w:r>
               <w:rPr>
@@ -2332,7 +2353,7 @@
               <w:lang w:eastAsia="pt-PT"/>
             </w:rPr>
           </w:pPr>
-          <w:hyperlink w:anchor="_Toc92969432" w:history="1">
+          <w:hyperlink w:anchor="_Toc92972945" w:history="1">
             <w:r>
               <w:rPr>
                 <w:rStyle w:val="Hiperligao"/>
@@ -2377,7 +2398,7 @@
                 <w:noProof/>
                 <w:webHidden/>
               </w:rPr>
-              <w:instrText xml:space="preserve"> PAGEREF _Toc92969432 \h </w:instrText>
+              <w:instrText xml:space="preserve"> PAGEREF _Toc92972945 \h </w:instrText>
             </w:r>
             <w:r>
               <w:rPr>
@@ -2397,7 +2418,7 @@
                 <w:noProof/>
                 <w:webHidden/>
               </w:rPr>
-              <w:t>18</w:t>
+              <w:t>19</w:t>
             </w:r>
             <w:r>
               <w:rPr>
@@ -2425,7 +2446,7 @@
               <w:lang w:eastAsia="pt-PT"/>
             </w:rPr>
           </w:pPr>
-          <w:hyperlink w:anchor="_Toc92969433" w:history="1">
+          <w:hyperlink w:anchor="_Toc92972946" w:history="1">
             <w:r>
               <w:rPr>
                 <w:rStyle w:val="Hiperligao"/>
@@ -2472,7 +2493,7 @@
                 <w:noProof/>
                 <w:webHidden/>
               </w:rPr>
-              <w:instrText xml:space="preserve"> PAGEREF _Toc92969433 \h </w:instrText>
+              <w:instrText xml:space="preserve"> PAGEREF _Toc92972946 \h </w:instrText>
             </w:r>
             <w:r>
               <w:rPr>
@@ -2492,7 +2513,7 @@
                 <w:noProof/>
                 <w:webHidden/>
               </w:rPr>
-              <w:t>18</w:t>
+              <w:t>20</w:t>
             </w:r>
             <w:r>
               <w:rPr>
@@ -2519,7 +2540,7 @@
               <w:lang w:eastAsia="pt-PT"/>
             </w:rPr>
           </w:pPr>
-          <w:hyperlink w:anchor="_Toc92969434" w:history="1">
+          <w:hyperlink w:anchor="_Toc92972947" w:history="1">
             <w:r>
               <w:rPr>
                 <w:rStyle w:val="Hiperligao"/>
@@ -2564,7 +2585,7 @@
                 <w:noProof/>
                 <w:webHidden/>
               </w:rPr>
-              <w:instrText xml:space="preserve"> PAGEREF _Toc92969434 \h </w:instrText>
+              <w:instrText xml:space="preserve"> PAGEREF _Toc92972947 \h </w:instrText>
             </w:r>
             <w:r>
               <w:rPr>
@@ -2584,7 +2605,7 @@
                 <w:noProof/>
                 <w:webHidden/>
               </w:rPr>
-              <w:t>18</w:t>
+              <w:t>20</w:t>
             </w:r>
             <w:r>
               <w:rPr>
@@ -2611,7 +2632,7 @@
               <w:lang w:eastAsia="pt-PT"/>
             </w:rPr>
           </w:pPr>
-          <w:hyperlink w:anchor="_Toc92969435" w:history="1">
+          <w:hyperlink w:anchor="_Toc92972948" w:history="1">
             <w:r>
               <w:rPr>
                 <w:rStyle w:val="Hiperligao"/>
@@ -2656,7 +2677,7 @@
                 <w:noProof/>
                 <w:webHidden/>
               </w:rPr>
-              <w:instrText xml:space="preserve"> PAGEREF _Toc92969435 \h </w:instrText>
+              <w:instrText xml:space="preserve"> PAGEREF _Toc92972948 \h </w:instrText>
             </w:r>
             <w:r>
               <w:rPr>
@@ -2676,7 +2697,7 @@
                 <w:noProof/>
                 <w:webHidden/>
               </w:rPr>
-              <w:t>18</w:t>
+              <w:t>20</w:t>
             </w:r>
             <w:r>
               <w:rPr>
@@ -2703,7 +2724,7 @@
               <w:lang w:eastAsia="pt-PT"/>
             </w:rPr>
           </w:pPr>
-          <w:hyperlink w:anchor="_Toc92969436" w:history="1">
+          <w:hyperlink w:anchor="_Toc92972949" w:history="1">
             <w:r>
               <w:rPr>
                 <w:rStyle w:val="Hiperligao"/>
@@ -2748,7 +2769,7 @@
                 <w:noProof/>
                 <w:webHidden/>
               </w:rPr>
-              <w:instrText xml:space="preserve"> PAGEREF _Toc92969436 \h </w:instrText>
+              <w:instrText xml:space="preserve"> PAGEREF _Toc92972949 \h </w:instrText>
             </w:r>
             <w:r>
               <w:rPr>
@@ -2768,7 +2789,7 @@
                 <w:noProof/>
                 <w:webHidden/>
               </w:rPr>
-              <w:t>19</w:t>
+              <w:t>21</w:t>
             </w:r>
             <w:r>
               <w:rPr>
@@ -2795,7 +2816,7 @@
               <w:lang w:eastAsia="pt-PT"/>
             </w:rPr>
           </w:pPr>
-          <w:hyperlink w:anchor="_Toc92969437" w:history="1">
+          <w:hyperlink w:anchor="_Toc92972950" w:history="1">
             <w:r>
               <w:rPr>
                 <w:rStyle w:val="Hiperligao"/>
@@ -2819,7 +2840,7 @@
                 <w:rStyle w:val="Hiperligao"/>
                 <w:noProof/>
               </w:rPr>
-              <w:t>Identificação das Funcionalidade propostas, mas não implementadas</w:t>
+              <w:t>Identificação das Funcionalidades não implementadas</w:t>
             </w:r>
             <w:r>
               <w:rPr>
@@ -2840,7 +2861,7 @@
                 <w:noProof/>
                 <w:webHidden/>
               </w:rPr>
-              <w:instrText xml:space="preserve"> PAGEREF _Toc92969437 \h </w:instrText>
+              <w:instrText xml:space="preserve"> PAGEREF _Toc92972950 \h </w:instrText>
             </w:r>
             <w:r>
               <w:rPr>
@@ -2860,7 +2881,7 @@
                 <w:noProof/>
                 <w:webHidden/>
               </w:rPr>
-              <w:t>19</w:t>
+              <w:t>21</w:t>
             </w:r>
             <w:r>
               <w:rPr>
@@ -2885,7 +2906,7 @@
               <w:lang w:eastAsia="pt-PT"/>
             </w:rPr>
           </w:pPr>
-          <w:hyperlink w:anchor="_Toc92969438" w:history="1">
+          <w:hyperlink w:anchor="_Toc92972951" w:history="1">
             <w:r>
               <w:rPr>
                 <w:rStyle w:val="Hiperligao"/>
@@ -2912,7 +2933,7 @@
                 <w:noProof/>
                 <w:webHidden/>
               </w:rPr>
-              <w:instrText xml:space="preserve"> PAGEREF _Toc92969438 \h </w:instrText>
+              <w:instrText xml:space="preserve"> PAGEREF _Toc92972951 \h </w:instrText>
             </w:r>
             <w:r>
               <w:rPr>
@@ -2932,7 +2953,7 @@
                 <w:noProof/>
                 <w:webHidden/>
               </w:rPr>
-              <w:t>19</w:t>
+              <w:t>22</w:t>
             </w:r>
             <w:r>
               <w:rPr>
@@ -3041,7 +3062,7 @@
       <w:r>
         <w:fldChar w:fldCharType="separate"/>
       </w:r>
-      <w:hyperlink w:anchor="_Toc92969411" w:history="1">
+      <w:hyperlink w:anchor="_Toc92972952" w:history="1">
         <w:r>
           <w:rPr>
             <w:rStyle w:val="Hiperligao"/>
@@ -3068,78 +3089,7 @@
             <w:noProof/>
             <w:webHidden/>
           </w:rPr>
-          <w:instrText xml:space="preserve"> PAGEREF _Toc92969411 \h </w:instrText>
-        </w:r>
-        <w:r>
-          <w:rPr>
-            <w:noProof/>
-            <w:webHidden/>
-          </w:rPr>
-        </w:r>
-        <w:r>
-          <w:rPr>
-            <w:noProof/>
-            <w:webHidden/>
-          </w:rPr>
-          <w:fldChar w:fldCharType="separate"/>
-        </w:r>
-        <w:r>
-          <w:rPr>
-            <w:noProof/>
-            <w:webHidden/>
-          </w:rPr>
-          <w:t>7</w:t>
-        </w:r>
-        <w:r>
-          <w:rPr>
-            <w:noProof/>
-            <w:webHidden/>
-          </w:rPr>
-          <w:fldChar w:fldCharType="end"/>
-        </w:r>
-      </w:hyperlink>
-    </w:p>
-    <w:p>
-      <w:pPr>
-        <w:pStyle w:val="ndicedeilustraes"/>
-        <w:tabs>
-          <w:tab w:val="right" w:leader="dot" w:pos="8777"/>
-        </w:tabs>
-        <w:rPr>
-          <w:rFonts w:asciiTheme="minorHAnsi" w:eastAsiaTheme="minorEastAsia" w:hAnsiTheme="minorHAnsi"/>
-          <w:noProof/>
-          <w:sz w:val="22"/>
-          <w:lang w:eastAsia="pt-PT"/>
-        </w:rPr>
-      </w:pPr>
-      <w:hyperlink w:anchor="_Toc92969412" w:history="1">
-        <w:r>
-          <w:rPr>
-            <w:rStyle w:val="Hiperligao"/>
-            <w:noProof/>
-          </w:rPr>
-          <w:t>Tabela 2 - Requisitos não Funcionais de Usabilidade</w:t>
-        </w:r>
-        <w:r>
-          <w:rPr>
-            <w:noProof/>
-            <w:webHidden/>
-          </w:rPr>
-          <w:tab/>
-        </w:r>
-        <w:r>
-          <w:rPr>
-            <w:noProof/>
-            <w:webHidden/>
-          </w:rPr>
-          <w:fldChar w:fldCharType="begin"/>
-        </w:r>
-        <w:r>
-          <w:rPr>
-            <w:noProof/>
-            <w:webHidden/>
-          </w:rPr>
-          <w:instrText xml:space="preserve"> PAGEREF _Toc92969412 \h </w:instrText>
+          <w:instrText xml:space="preserve"> PAGEREF _Toc92972952 \h </w:instrText>
         </w:r>
         <w:r>
           <w:rPr>
@@ -3183,13 +3133,13 @@
           <w:lang w:eastAsia="pt-PT"/>
         </w:rPr>
       </w:pPr>
-      <w:hyperlink w:anchor="_Toc92969413" w:history="1">
+      <w:hyperlink w:anchor="_Toc92972953" w:history="1">
         <w:r>
           <w:rPr>
             <w:rStyle w:val="Hiperligao"/>
             <w:noProof/>
           </w:rPr>
-          <w:t>Tabela 3 - Requisitos não Funcionais de Fiabilidade</w:t>
+          <w:t>Tabela 2 - Requisitos não Funcionais de Usabilidade</w:t>
         </w:r>
         <w:r>
           <w:rPr>
@@ -3210,7 +3160,7 @@
             <w:noProof/>
             <w:webHidden/>
           </w:rPr>
-          <w:instrText xml:space="preserve"> PAGEREF _Toc92969413 \h </w:instrText>
+          <w:instrText xml:space="preserve"> PAGEREF _Toc92972953 \h </w:instrText>
         </w:r>
         <w:r>
           <w:rPr>
@@ -3254,13 +3204,13 @@
           <w:lang w:eastAsia="pt-PT"/>
         </w:rPr>
       </w:pPr>
-      <w:hyperlink w:anchor="_Toc92969414" w:history="1">
+      <w:hyperlink w:anchor="_Toc92972954" w:history="1">
         <w:r>
           <w:rPr>
             <w:rStyle w:val="Hiperligao"/>
             <w:noProof/>
           </w:rPr>
-          <w:t>Tabela 4 - Requisitos não Funcionais de Segurança</w:t>
+          <w:t>Tabela 3 - Requisitos não Funcionais de Fiabilidade</w:t>
         </w:r>
         <w:r>
           <w:rPr>
@@ -3281,7 +3231,7 @@
             <w:noProof/>
             <w:webHidden/>
           </w:rPr>
-          <w:instrText xml:space="preserve"> PAGEREF _Toc92969414 \h </w:instrText>
+          <w:instrText xml:space="preserve"> PAGEREF _Toc92972954 \h </w:instrText>
         </w:r>
         <w:r>
           <w:rPr>
@@ -3325,13 +3275,13 @@
           <w:lang w:eastAsia="pt-PT"/>
         </w:rPr>
       </w:pPr>
-      <w:hyperlink w:anchor="_Toc92969415" w:history="1">
+      <w:hyperlink w:anchor="_Toc92972955" w:history="1">
         <w:r>
           <w:rPr>
             <w:rStyle w:val="Hiperligao"/>
             <w:noProof/>
           </w:rPr>
-          <w:t>Tabela 5 - Requisitos não Funcionais de Eficiência</w:t>
+          <w:t>Tabela 4 - Requisitos não Funcionais de Segurança</w:t>
         </w:r>
         <w:r>
           <w:rPr>
@@ -3352,78 +3302,7 @@
             <w:noProof/>
             <w:webHidden/>
           </w:rPr>
-          <w:instrText xml:space="preserve"> PAGEREF _Toc92969415 \h </w:instrText>
-        </w:r>
-        <w:r>
-          <w:rPr>
-            <w:noProof/>
-            <w:webHidden/>
-          </w:rPr>
-        </w:r>
-        <w:r>
-          <w:rPr>
-            <w:noProof/>
-            <w:webHidden/>
-          </w:rPr>
-          <w:fldChar w:fldCharType="separate"/>
-        </w:r>
-        <w:r>
-          <w:rPr>
-            <w:noProof/>
-            <w:webHidden/>
-          </w:rPr>
-          <w:t>10</w:t>
-        </w:r>
-        <w:r>
-          <w:rPr>
-            <w:noProof/>
-            <w:webHidden/>
-          </w:rPr>
-          <w:fldChar w:fldCharType="end"/>
-        </w:r>
-      </w:hyperlink>
-    </w:p>
-    <w:p>
-      <w:pPr>
-        <w:pStyle w:val="ndicedeilustraes"/>
-        <w:tabs>
-          <w:tab w:val="right" w:leader="dot" w:pos="8777"/>
-        </w:tabs>
-        <w:rPr>
-          <w:rFonts w:asciiTheme="minorHAnsi" w:eastAsiaTheme="minorEastAsia" w:hAnsiTheme="minorHAnsi"/>
-          <w:noProof/>
-          <w:sz w:val="22"/>
-          <w:lang w:eastAsia="pt-PT"/>
-        </w:rPr>
-      </w:pPr>
-      <w:hyperlink w:anchor="_Toc92969416" w:history="1">
-        <w:r>
-          <w:rPr>
-            <w:rStyle w:val="Hiperligao"/>
-            <w:noProof/>
-          </w:rPr>
-          <w:t>Tabela 6 - Requisitos não Funcionais de Disponibilidade</w:t>
-        </w:r>
-        <w:r>
-          <w:rPr>
-            <w:noProof/>
-            <w:webHidden/>
-          </w:rPr>
-          <w:tab/>
-        </w:r>
-        <w:r>
-          <w:rPr>
-            <w:noProof/>
-            <w:webHidden/>
-          </w:rPr>
-          <w:fldChar w:fldCharType="begin"/>
-        </w:r>
-        <w:r>
-          <w:rPr>
-            <w:noProof/>
-            <w:webHidden/>
-          </w:rPr>
-          <w:instrText xml:space="preserve"> PAGEREF _Toc92969416 \h </w:instrText>
+          <w:instrText xml:space="preserve"> PAGEREF _Toc92972955 \h </w:instrText>
         </w:r>
         <w:r>
           <w:rPr>
@@ -3467,13 +3346,13 @@
           <w:lang w:eastAsia="pt-PT"/>
         </w:rPr>
       </w:pPr>
-      <w:hyperlink w:anchor="_Toc92969417" w:history="1">
+      <w:hyperlink w:anchor="_Toc92972956" w:history="1">
         <w:r>
           <w:rPr>
             <w:rStyle w:val="Hiperligao"/>
             <w:noProof/>
           </w:rPr>
-          <w:t>Tabela 7 - Requisitos não Funcionais de Ambiente</w:t>
+          <w:t>Tabela 5 - Requisitos não Funcionais de Eficiência</w:t>
         </w:r>
         <w:r>
           <w:rPr>
@@ -3494,7 +3373,7 @@
             <w:noProof/>
             <w:webHidden/>
           </w:rPr>
-          <w:instrText xml:space="preserve"> PAGEREF _Toc92969417 \h </w:instrText>
+          <w:instrText xml:space="preserve"> PAGEREF _Toc92972956 \h </w:instrText>
         </w:r>
         <w:r>
           <w:rPr>
@@ -3538,13 +3417,13 @@
           <w:lang w:eastAsia="pt-PT"/>
         </w:rPr>
       </w:pPr>
-      <w:hyperlink w:anchor="_Toc92969418" w:history="1">
+      <w:hyperlink w:anchor="_Toc92972957" w:history="1">
         <w:r>
           <w:rPr>
             <w:rStyle w:val="Hiperligao"/>
             <w:noProof/>
           </w:rPr>
-          <w:t>Tabela 8 - Requisitos não Funcionais de Desenvolvimento</w:t>
+          <w:t>Tabela 6 - Requisitos não Funcionais de Disponibilidade</w:t>
         </w:r>
         <w:r>
           <w:rPr>
@@ -3565,7 +3444,7 @@
             <w:noProof/>
             <w:webHidden/>
           </w:rPr>
-          <w:instrText xml:space="preserve"> PAGEREF _Toc92969418 \h </w:instrText>
+          <w:instrText xml:space="preserve"> PAGEREF _Toc92972957 \h </w:instrText>
         </w:r>
         <w:r>
           <w:rPr>
@@ -3598,6 +3477,148 @@
     </w:p>
     <w:p>
       <w:pPr>
+        <w:pStyle w:val="ndicedeilustraes"/>
+        <w:tabs>
+          <w:tab w:val="right" w:leader="dot" w:pos="8777"/>
+        </w:tabs>
+        <w:rPr>
+          <w:rFonts w:asciiTheme="minorHAnsi" w:eastAsiaTheme="minorEastAsia" w:hAnsiTheme="minorHAnsi"/>
+          <w:noProof/>
+          <w:sz w:val="22"/>
+          <w:lang w:eastAsia="pt-PT"/>
+        </w:rPr>
+      </w:pPr>
+      <w:hyperlink w:anchor="_Toc92972958" w:history="1">
+        <w:r>
+          <w:rPr>
+            <w:rStyle w:val="Hiperligao"/>
+            <w:noProof/>
+          </w:rPr>
+          <w:t>Tabela 7 - Requisitos não Funcionais de Ambiente</w:t>
+        </w:r>
+        <w:r>
+          <w:rPr>
+            <w:noProof/>
+            <w:webHidden/>
+          </w:rPr>
+          <w:tab/>
+        </w:r>
+        <w:r>
+          <w:rPr>
+            <w:noProof/>
+            <w:webHidden/>
+          </w:rPr>
+          <w:fldChar w:fldCharType="begin"/>
+        </w:r>
+        <w:r>
+          <w:rPr>
+            <w:noProof/>
+            <w:webHidden/>
+          </w:rPr>
+          <w:instrText xml:space="preserve"> PAGEREF _Toc92972958 \h </w:instrText>
+        </w:r>
+        <w:r>
+          <w:rPr>
+            <w:noProof/>
+            <w:webHidden/>
+          </w:rPr>
+        </w:r>
+        <w:r>
+          <w:rPr>
+            <w:noProof/>
+            <w:webHidden/>
+          </w:rPr>
+          <w:fldChar w:fldCharType="separate"/>
+        </w:r>
+        <w:r>
+          <w:rPr>
+            <w:noProof/>
+            <w:webHidden/>
+          </w:rPr>
+          <w:t>12</w:t>
+        </w:r>
+        <w:r>
+          <w:rPr>
+            <w:noProof/>
+            <w:webHidden/>
+          </w:rPr>
+          <w:fldChar w:fldCharType="end"/>
+        </w:r>
+      </w:hyperlink>
+    </w:p>
+    <w:p>
+      <w:pPr>
+        <w:pStyle w:val="ndicedeilustraes"/>
+        <w:tabs>
+          <w:tab w:val="right" w:leader="dot" w:pos="8777"/>
+        </w:tabs>
+        <w:rPr>
+          <w:rFonts w:asciiTheme="minorHAnsi" w:eastAsiaTheme="minorEastAsia" w:hAnsiTheme="minorHAnsi"/>
+          <w:noProof/>
+          <w:sz w:val="22"/>
+          <w:lang w:eastAsia="pt-PT"/>
+        </w:rPr>
+      </w:pPr>
+      <w:hyperlink w:anchor="_Toc92972959" w:history="1">
+        <w:r>
+          <w:rPr>
+            <w:rStyle w:val="Hiperligao"/>
+            <w:noProof/>
+          </w:rPr>
+          <w:t>Tabela 8 - Requisitos não Funcionais de Desenvolvimento</w:t>
+        </w:r>
+        <w:r>
+          <w:rPr>
+            <w:noProof/>
+            <w:webHidden/>
+          </w:rPr>
+          <w:tab/>
+        </w:r>
+        <w:r>
+          <w:rPr>
+            <w:noProof/>
+            <w:webHidden/>
+          </w:rPr>
+          <w:fldChar w:fldCharType="begin"/>
+        </w:r>
+        <w:r>
+          <w:rPr>
+            <w:noProof/>
+            <w:webHidden/>
+          </w:rPr>
+          <w:instrText xml:space="preserve"> PAGEREF _Toc92972959 \h </w:instrText>
+        </w:r>
+        <w:r>
+          <w:rPr>
+            <w:noProof/>
+            <w:webHidden/>
+          </w:rPr>
+        </w:r>
+        <w:r>
+          <w:rPr>
+            <w:noProof/>
+            <w:webHidden/>
+          </w:rPr>
+          <w:fldChar w:fldCharType="separate"/>
+        </w:r>
+        <w:r>
+          <w:rPr>
+            <w:noProof/>
+            <w:webHidden/>
+          </w:rPr>
+          <w:t>13</w:t>
+        </w:r>
+        <w:r>
+          <w:rPr>
+            <w:noProof/>
+            <w:webHidden/>
+          </w:rPr>
+          <w:fldChar w:fldCharType="end"/>
+        </w:r>
+      </w:hyperlink>
+    </w:p>
+    <w:p>
+      <w:pPr>
         <w:spacing w:after="200" w:line="276" w:lineRule="auto"/>
         <w:ind w:firstLine="0"/>
         <w:jc w:val="left"/>
@@ -3742,7 +3763,7 @@
       </w:pPr>
       <w:bookmarkStart w:id="1" w:name="_Toc92724811"/>
       <w:bookmarkStart w:id="2" w:name="_Toc92724939"/>
-      <w:bookmarkStart w:id="3" w:name="_Toc92969419"/>
+      <w:bookmarkStart w:id="3" w:name="_Toc92972932"/>
       <w:r>
         <w:lastRenderedPageBreak/>
         <w:t>Introdução</w:t>
@@ -3756,13 +3777,7 @@
         <w:t xml:space="preserve">No âmbito da </w:t>
       </w:r>
       <w:r>
-        <w:t xml:space="preserve">unidade curricular de </w:t>
-      </w:r>
-      <w:r>
-        <w:t>Acesso Móvel a</w:t>
-      </w:r>
-      <w:r>
-        <w:t xml:space="preserve"> Sistemas de Informação do 1º Semestre do 2º ano do Curso Técnico Superior Profissional de Programação de Sistemas de Informação do Instituto Politécnico de Leiria, foi criado o projeto apelidado de “CarBuddy”, que consiste no desenvolvimento de uma plataforma de gestão de todo o tipo de veículos, desde as suas reparações às suas manutenções.</w:t>
+        <w:t>unidade curricular de Acesso Móvel a Sistemas de Informação do 1º Semestre do 2º ano do Curso Técnico Superior Profissional de Programação de Sistemas de Informação do Instituto Politécnico de Leiria, foi criado o projeto apelidado de “CarBuddy”, que consiste no desenvolvimento de uma plataforma de gestão de todo o tipo de veículos, desde as suas reparações às suas manutenções.</w:t>
       </w:r>
     </w:p>
     <w:p>
@@ -3843,7 +3858,7 @@
       </w:pPr>
       <w:bookmarkStart w:id="4" w:name="_Toc92724812"/>
       <w:bookmarkStart w:id="5" w:name="_Toc92724940"/>
-      <w:bookmarkStart w:id="6" w:name="_Toc92969420"/>
+      <w:bookmarkStart w:id="6" w:name="_Toc92972933"/>
       <w:r>
         <w:lastRenderedPageBreak/>
         <w:t>Contextualização</w:t>
@@ -3868,7 +3883,7 @@
       </w:pPr>
       <w:bookmarkStart w:id="7" w:name="_Toc92724813"/>
       <w:bookmarkStart w:id="8" w:name="_Toc92724941"/>
-      <w:bookmarkStart w:id="9" w:name="_Toc92969421"/>
+      <w:bookmarkStart w:id="9" w:name="_Toc92972934"/>
       <w:r>
         <w:t>Contexto da aplicação</w:t>
       </w:r>
@@ -3905,7 +3920,7 @@
       </w:pPr>
       <w:bookmarkStart w:id="10" w:name="_Toc92724814"/>
       <w:bookmarkStart w:id="11" w:name="_Toc92724942"/>
-      <w:bookmarkStart w:id="12" w:name="_Toc92969422"/>
+      <w:bookmarkStart w:id="12" w:name="_Toc92972935"/>
       <w:r>
         <w:lastRenderedPageBreak/>
         <w:t>Objetivos</w:t>
@@ -3919,63 +3934,12 @@
         <w:t xml:space="preserve">O </w:t>
       </w:r>
       <w:r>
-        <w:t xml:space="preserve">CarBuddy tem como foco a gestão e reparações de qualquer tipo de veículos a nível internacional. </w:t>
-      </w:r>
-      <w:r>
-        <w:t xml:space="preserve">Para que tal aconteça, iremos desenvolver uma plataforma segura onde os clientes poderão </w:t>
-      </w:r>
-      <w:r>
-        <w:t>agendar</w:t>
-      </w:r>
-      <w:r>
-        <w:t xml:space="preserve"> os serviços</w:t>
-      </w:r>
-      <w:r>
-        <w:t xml:space="preserve"> nas empresas registadas e poderão gerir todos os seus veículos próprios</w:t>
-      </w:r>
-      <w:r>
-        <w:t>.</w:t>
-      </w:r>
-      <w:r>
-        <w:t xml:space="preserve"> </w:t>
-      </w:r>
-      <w:r>
-        <w:t>P</w:t>
-      </w:r>
-      <w:r>
-        <w:t>a</w:t>
-      </w:r>
-      <w:r>
-        <w:t xml:space="preserve">ra que isto tenha efeito, pretende-se desenvolver uma aplicação para facilitar a gestão de </w:t>
-      </w:r>
-      <w:r>
-        <w:t>todo o tipo de veículos e serviços</w:t>
-      </w:r>
-      <w:r>
-        <w:t xml:space="preserve">. </w:t>
-      </w:r>
-    </w:p>
-    <w:p>
-      <w:r>
-        <w:t xml:space="preserve">Na aplicação o cliente pode </w:t>
-      </w:r>
-      <w:r>
-        <w:t>agendar um serviço numa empresa registada na plataforma</w:t>
-      </w:r>
-      <w:r>
-        <w:t xml:space="preserve">, a sua </w:t>
-      </w:r>
-      <w:r>
-        <w:t>data</w:t>
-      </w:r>
-      <w:r>
-        <w:t xml:space="preserve"> e</w:t>
-      </w:r>
-      <w:r>
-        <w:t xml:space="preserve"> a sua hora</w:t>
-      </w:r>
-      <w:r>
-        <w:t xml:space="preserve">. </w:t>
+        <w:t xml:space="preserve">CarBuddy tem como foco a gestão e reparações de qualquer tipo de veículos a nível internacional. Para que tal aconteça, iremos desenvolver uma plataforma segura onde os clientes poderão agendar os serviços nas empresas registadas e poderão gerir todos os seus veículos próprios. Para que isto tenha efeito, pretende-se desenvolver uma aplicação para facilitar a gestão de todo o tipo de veículos e serviços. </w:t>
+      </w:r>
+    </w:p>
+    <w:p>
+      <w:r>
+        <w:t xml:space="preserve">Na aplicação o cliente pode agendar um serviço numa empresa registada na plataforma, a sua data e a sua hora. </w:t>
       </w:r>
       <w:r>
         <w:t>O cliente na aplicação pode adicionar todos os seus veículos, podendo adicionar qualquer tipo de veículos, motas e carros por exemplo, e de qualquer país. Para além disso, pode agendar uma reparação com uma empresa que esteja registada na nossa plataforma. O cliente pode ainda gerir todos os seus veículos, ver os seus dados e o seu histórico de reparações.</w:t>
@@ -4097,7 +4061,7 @@
           <w:bottom w:val="single" w:sz="8" w:space="0" w:color="auto"/>
         </w:pBdr>
       </w:pPr>
-      <w:bookmarkStart w:id="13" w:name="_Toc92969423"/>
+      <w:bookmarkStart w:id="13" w:name="_Toc92972936"/>
       <w:r>
         <w:lastRenderedPageBreak/>
         <w:t>Motivações</w:t>
@@ -4105,22 +4069,46 @@
       <w:bookmarkEnd w:id="13"/>
     </w:p>
     <w:p>
-      <w:pPr>
-        <w:spacing w:after="200" w:line="276" w:lineRule="auto"/>
-        <w:ind w:firstLine="0"/>
-        <w:jc w:val="left"/>
-      </w:pPr>
-      <w:r>
-        <w:br w:type="page"/>
-      </w:r>
-    </w:p>
+      <w:r>
+        <w:t>A primeira parte de um projeto que está a começar é elaborar um plano para o mesmo. Este plano poderá indicar as</w:t>
+      </w:r>
+      <w:r>
+        <w:t> diversas etapas que são necessárias passar</w:t>
+      </w:r>
+      <w:r>
+        <w:t> para que este seja concluído com sucesso. No entanto, existe um elemento que não devemos esquecer no momento de elaborar um plano: todos os dias são diferentes. Isto quer dizer que a motivação não será sempre a mesma, que outras atividades poderão surgir, que podem existir contratempos das mais diversas ordens ou até mesmo os nossos estados emocionais não serão sempre os mesmos todos os dias. Por estes motivos, devemos fazer planos flexíveis e que não causem frustração quando alguma das etapas não for cumprida.  </w:t>
+      </w:r>
+    </w:p>
+    <w:p>
+      <w:r>
+        <w:t>Assim, o nosso tema de projeto não foi escolhido sem ser bem pensado. Pensamos num tema onde todos os elementos do grupo tivessem uma relação positiva e que gostassem desse mesmo tema. Foi fácil manter a motivação, porque, de facto, estávamos a desenvolver algo que queríamos. Por vezes, temos projetos que nos desmotivam devido ao seu tema e não devido ao trabalho e tempo que exigem.</w:t>
+      </w:r>
+    </w:p>
+    <w:p>
+      <w:r>
+        <w:t>O grupo foi sempre organizado, fluido e dinâmico, o que proporcionou pouco stress no desenvolvimento do projeto e trouxe calmaria no momento do desenvolvimento.</w:t>
+      </w:r>
+    </w:p>
+    <w:p>
+      <w:r>
+        <w:t>Por fim, é extremamente importante que, no fim do projeto, todos os membros do grupo sintam que deram o seu melhor, e que no fundo, tenham adquirido os conhecimentos relacionados com o projeto. Na atualidade, um programador estende o seu leque de competências com este tipo de projeto, motivando assim o grupo a aprender e dar o seu melhor contributo.</w:t>
+      </w:r>
+    </w:p>
+    <w:p/>
+    <w:p/>
+    <w:p/>
+    <w:p/>
+    <w:p/>
+    <w:p/>
+    <w:p/>
+    <w:p/>
     <w:p>
       <w:pPr>
         <w:pStyle w:val="Ttulo1"/>
       </w:pPr>
       <w:bookmarkStart w:id="14" w:name="_Toc92724815"/>
       <w:bookmarkStart w:id="15" w:name="_Toc92724943"/>
-      <w:bookmarkStart w:id="16" w:name="_Toc92969424"/>
+      <w:bookmarkStart w:id="16" w:name="_Toc92972937"/>
       <w:r>
         <w:lastRenderedPageBreak/>
         <w:t>Requisitos</w:t>
@@ -4141,7 +4129,7 @@
           <w:color w:val="auto"/>
         </w:rPr>
       </w:pPr>
-      <w:bookmarkStart w:id="17" w:name="_Toc92969411"/>
+      <w:bookmarkStart w:id="17" w:name="_Toc92972952"/>
       <w:r>
         <w:rPr>
           <w:color w:val="auto"/>
@@ -4302,16 +4290,8 @@
           <w:p>
             <w:pPr>
               <w:cnfStyle w:val="000000100000" w:firstRow="0" w:lastRow="0" w:firstColumn="0" w:lastColumn="0" w:oddVBand="0" w:evenVBand="0" w:oddHBand="1" w:evenHBand="0" w:firstRowFirstColumn="0" w:firstRowLastColumn="0" w:lastRowFirstColumn="0" w:lastRowLastColumn="0"/>
-              <w:rPr>
-                <w:b/>
-                <w:bCs/>
-              </w:rPr>
             </w:pPr>
             <w:r>
-              <w:rPr>
-                <w:b/>
-                <w:bCs/>
-              </w:rPr>
               <w:t>O sistema deverá obter os seus dados pela API desenvolvida em SIS e pela base de dados</w:t>
             </w:r>
           </w:p>
@@ -4374,16 +4354,8 @@
           <w:p>
             <w:pPr>
               <w:cnfStyle w:val="000000000000" w:firstRow="0" w:lastRow="0" w:firstColumn="0" w:lastColumn="0" w:oddVBand="0" w:evenVBand="0" w:oddHBand="0" w:evenHBand="0" w:firstRowFirstColumn="0" w:firstRowLastColumn="0" w:lastRowFirstColumn="0" w:lastRowLastColumn="0"/>
-              <w:rPr>
-                <w:b/>
-                <w:bCs/>
-              </w:rPr>
             </w:pPr>
             <w:r>
-              <w:rPr>
-                <w:b/>
-                <w:bCs/>
-              </w:rPr>
               <w:t>O sistema deverá ter Login para todos os utilizadores</w:t>
             </w:r>
           </w:p>
@@ -4447,16 +4419,8 @@
           <w:p>
             <w:pPr>
               <w:cnfStyle w:val="000000100000" w:firstRow="0" w:lastRow="0" w:firstColumn="0" w:lastColumn="0" w:oddVBand="0" w:evenVBand="0" w:oddHBand="1" w:evenHBand="0" w:firstRowFirstColumn="0" w:firstRowLastColumn="0" w:lastRowFirstColumn="0" w:lastRowLastColumn="0"/>
-              <w:rPr>
-                <w:b/>
-                <w:bCs/>
-              </w:rPr>
             </w:pPr>
             <w:r>
-              <w:rPr>
-                <w:b/>
-                <w:bCs/>
-              </w:rPr>
               <w:t>O sistema deverá ter uma ferramenta de gestão de veículos para os colaboradores</w:t>
             </w:r>
           </w:p>
@@ -4519,16 +4483,8 @@
           <w:p>
             <w:pPr>
               <w:cnfStyle w:val="000000000000" w:firstRow="0" w:lastRow="0" w:firstColumn="0" w:lastColumn="0" w:oddVBand="0" w:evenVBand="0" w:oddHBand="0" w:evenHBand="0" w:firstRowFirstColumn="0" w:firstRowLastColumn="0" w:lastRowFirstColumn="0" w:lastRowLastColumn="0"/>
-              <w:rPr>
-                <w:b/>
-                <w:bCs/>
-              </w:rPr>
             </w:pPr>
             <w:r>
-              <w:rPr>
-                <w:b/>
-                <w:bCs/>
-              </w:rPr>
               <w:t>O sistema deverá ter uma página onde conste os detalhes de um veiculo selecionado</w:t>
             </w:r>
           </w:p>
@@ -4592,30 +4548,22 @@
           <w:p>
             <w:pPr>
               <w:cnfStyle w:val="000000100000" w:firstRow="0" w:lastRow="0" w:firstColumn="0" w:lastColumn="0" w:oddVBand="0" w:evenVBand="0" w:oddHBand="1" w:evenHBand="0" w:firstRowFirstColumn="0" w:firstRowLastColumn="0" w:lastRowFirstColumn="0" w:lastRowLastColumn="0"/>
-              <w:rPr>
-                <w:b/>
-                <w:bCs/>
-              </w:rPr>
             </w:pPr>
             <w:r>
-              <w:rPr>
-                <w:b/>
-                <w:bCs/>
-              </w:rPr>
-              <w:t xml:space="preserve">O cliente deverá ter acesso a um formulário onde conste os detalhes de um </w:t>
-            </w:r>
-            <w:r>
-              <w:rPr>
-                <w:b/>
-                <w:bCs/>
-              </w:rPr>
+              <w:t xml:space="preserve">O cliente deverá ter acesso a um </w:t>
+            </w:r>
+            <w:proofErr w:type="spellStart"/>
+            <w:r>
+              <w:t>activity</w:t>
+            </w:r>
+            <w:proofErr w:type="spellEnd"/>
+            <w:r>
+              <w:t xml:space="preserve"> onde conste os detalhes de um </w:t>
+            </w:r>
+            <w:r>
               <w:t>veículo</w:t>
             </w:r>
             <w:r>
-              <w:rPr>
-                <w:b/>
-                <w:bCs/>
-              </w:rPr>
               <w:t xml:space="preserve"> selecionado e as respetivas manutenções e revisões</w:t>
             </w:r>
           </w:p>
@@ -4678,30 +4626,14 @@
           <w:p>
             <w:pPr>
               <w:cnfStyle w:val="000000000000" w:firstRow="0" w:lastRow="0" w:firstColumn="0" w:lastColumn="0" w:oddVBand="0" w:evenVBand="0" w:oddHBand="0" w:evenHBand="0" w:firstRowFirstColumn="0" w:firstRowLastColumn="0" w:lastRowFirstColumn="0" w:lastRowLastColumn="0"/>
-              <w:rPr>
-                <w:b/>
-                <w:bCs/>
-              </w:rPr>
             </w:pPr>
             <w:r>
-              <w:rPr>
-                <w:b/>
-                <w:bCs/>
-              </w:rPr>
               <w:t xml:space="preserve">O sistema deverá confirmar todas </w:t>
             </w:r>
             <w:r>
-              <w:rPr>
-                <w:b/>
-                <w:bCs/>
-              </w:rPr>
               <w:t xml:space="preserve">as </w:t>
             </w:r>
             <w:r>
-              <w:rPr>
-                <w:b/>
-                <w:bCs/>
-              </w:rPr>
               <w:t>ações antes de as executar</w:t>
             </w:r>
           </w:p>
@@ -4765,16 +4697,8 @@
           <w:p>
             <w:pPr>
               <w:cnfStyle w:val="000000100000" w:firstRow="0" w:lastRow="0" w:firstColumn="0" w:lastColumn="0" w:oddVBand="0" w:evenVBand="0" w:oddHBand="1" w:evenHBand="0" w:firstRowFirstColumn="0" w:firstRowLastColumn="0" w:lastRowFirstColumn="0" w:lastRowLastColumn="0"/>
-              <w:rPr>
-                <w:b/>
-                <w:bCs/>
-              </w:rPr>
             </w:pPr>
             <w:r>
-              <w:rPr>
-                <w:b/>
-                <w:bCs/>
-              </w:rPr>
               <w:t>O sistema deverá ter uma resposta de no máximo 2 segundos por cada ação</w:t>
             </w:r>
           </w:p>
@@ -4837,16 +4761,8 @@
           <w:p>
             <w:pPr>
               <w:cnfStyle w:val="000000000000" w:firstRow="0" w:lastRow="0" w:firstColumn="0" w:lastColumn="0" w:oddVBand="0" w:evenVBand="0" w:oddHBand="0" w:evenHBand="0" w:firstRowFirstColumn="0" w:firstRowLastColumn="0" w:lastRowFirstColumn="0" w:lastRowLastColumn="0"/>
-              <w:rPr>
-                <w:b/>
-                <w:bCs/>
-              </w:rPr>
             </w:pPr>
             <w:r>
-              <w:rPr>
-                <w:b/>
-                <w:bCs/>
-              </w:rPr>
               <w:t>O design do sistema deverá ser simples, agradável e intuitivo</w:t>
             </w:r>
           </w:p>
@@ -4910,16 +4826,8 @@
           <w:p>
             <w:pPr>
               <w:cnfStyle w:val="000000100000" w:firstRow="0" w:lastRow="0" w:firstColumn="0" w:lastColumn="0" w:oddVBand="0" w:evenVBand="0" w:oddHBand="1" w:evenHBand="0" w:firstRowFirstColumn="0" w:firstRowLastColumn="0" w:lastRowFirstColumn="0" w:lastRowLastColumn="0"/>
-              <w:rPr>
-                <w:b/>
-                <w:bCs/>
-              </w:rPr>
             </w:pPr>
             <w:r>
-              <w:rPr>
-                <w:b/>
-                <w:bCs/>
-              </w:rPr>
               <w:t>O design do sistema deverá ser idêntico ao design do sistema desenvolvido para a unidade curricular de PlatSI</w:t>
             </w:r>
           </w:p>
@@ -4971,7 +4879,13 @@
               <w:rPr>
                 <w:rFonts w:cstheme="minorHAnsi"/>
               </w:rPr>
-              <w:t>RF-10</w:t>
+              <w:t>RF-1</w:t>
+            </w:r>
+            <w:r>
+              <w:rPr>
+                <w:rFonts w:cstheme="minorHAnsi"/>
+              </w:rPr>
+              <w:t>0</w:t>
             </w:r>
           </w:p>
         </w:tc>
@@ -4982,17 +4896,9 @@
           <w:p>
             <w:pPr>
               <w:cnfStyle w:val="000000000000" w:firstRow="0" w:lastRow="0" w:firstColumn="0" w:lastColumn="0" w:oddVBand="0" w:evenVBand="0" w:oddHBand="0" w:evenHBand="0" w:firstRowFirstColumn="0" w:firstRowLastColumn="0" w:lastRowFirstColumn="0" w:lastRowLastColumn="0"/>
-              <w:rPr>
-                <w:b/>
-                <w:bCs/>
-              </w:rPr>
             </w:pPr>
             <w:r>
-              <w:rPr>
-                <w:b/>
-                <w:bCs/>
-              </w:rPr>
-              <w:t>O sistema deverá ser alvo de testes de software</w:t>
+              <w:t>O sistema deverá estar disponibilizado e terminado em janeiro</w:t>
             </w:r>
           </w:p>
         </w:tc>
@@ -5017,7 +4923,7 @@
                 <w:b/>
                 <w:bCs/>
               </w:rPr>
-              <w:t>Média</w:t>
+              <w:t>Alta</w:t>
             </w:r>
           </w:p>
         </w:tc>
@@ -5044,7 +4950,13 @@
               <w:rPr>
                 <w:rFonts w:cstheme="minorHAnsi"/>
               </w:rPr>
-              <w:t>RF-11</w:t>
+              <w:t>RF-1</w:t>
+            </w:r>
+            <w:r>
+              <w:rPr>
+                <w:rFonts w:cstheme="minorHAnsi"/>
+              </w:rPr>
+              <w:t>1</w:t>
             </w:r>
           </w:p>
         </w:tc>
@@ -5055,17 +4967,9 @@
           <w:p>
             <w:pPr>
               <w:cnfStyle w:val="000000100000" w:firstRow="0" w:lastRow="0" w:firstColumn="0" w:lastColumn="0" w:oddVBand="0" w:evenVBand="0" w:oddHBand="1" w:evenHBand="0" w:firstRowFirstColumn="0" w:firstRowLastColumn="0" w:lastRowFirstColumn="0" w:lastRowLastColumn="0"/>
-              <w:rPr>
-                <w:b/>
-                <w:bCs/>
-              </w:rPr>
             </w:pPr>
             <w:r>
-              <w:rPr>
-                <w:b/>
-                <w:bCs/>
-              </w:rPr>
-              <w:t>O sistema deverá estar disponibilizado e terminado em janeiro</w:t>
+              <w:t>O sistema deverá estar publicado num repositório GitHub</w:t>
             </w:r>
           </w:p>
         </w:tc>
@@ -5090,84 +4994,19 @@
                 <w:b/>
                 <w:bCs/>
               </w:rPr>
-              <w:t>Alta</w:t>
-            </w:r>
-          </w:p>
-        </w:tc>
-      </w:tr>
-      <w:tr>
-        <w:trPr>
-          <w:trHeight w:val="748"/>
-        </w:trPr>
-        <w:tc>
-          <w:tcPr>
-            <w:cnfStyle w:val="001000000000" w:firstRow="0" w:lastRow="0" w:firstColumn="1" w:lastColumn="0" w:oddVBand="0" w:evenVBand="0" w:oddHBand="0" w:evenHBand="0" w:firstRowFirstColumn="0" w:firstRowLastColumn="0" w:lastRowFirstColumn="0" w:lastRowLastColumn="0"/>
-            <w:tcW w:w="1404" w:type="dxa"/>
-          </w:tcPr>
-          <w:p>
-            <w:pPr>
-              <w:ind w:right="-91" w:hanging="104"/>
-              <w:jc w:val="center"/>
-              <w:rPr>
-                <w:rFonts w:cstheme="minorHAnsi"/>
-              </w:rPr>
-            </w:pPr>
-            <w:r>
-              <w:rPr>
-                <w:rFonts w:cstheme="minorHAnsi"/>
-              </w:rPr>
-              <w:t>RF-12</w:t>
-            </w:r>
-          </w:p>
-        </w:tc>
-        <w:tc>
-          <w:tcPr>
-            <w:tcW w:w="6173" w:type="dxa"/>
-          </w:tcPr>
-          <w:p>
-            <w:pPr>
-              <w:cnfStyle w:val="000000000000" w:firstRow="0" w:lastRow="0" w:firstColumn="0" w:lastColumn="0" w:oddVBand="0" w:evenVBand="0" w:oddHBand="0" w:evenHBand="0" w:firstRowFirstColumn="0" w:firstRowLastColumn="0" w:lastRowFirstColumn="0" w:lastRowLastColumn="0"/>
-              <w:rPr>
-                <w:b/>
-                <w:bCs/>
-              </w:rPr>
-            </w:pPr>
-            <w:r>
-              <w:rPr>
-                <w:b/>
-                <w:bCs/>
-              </w:rPr>
-              <w:t>O sistema deverá estar publicado num repositório GitHub</w:t>
-            </w:r>
-          </w:p>
-        </w:tc>
-        <w:tc>
-          <w:tcPr>
-            <w:tcW w:w="1890" w:type="dxa"/>
-          </w:tcPr>
-          <w:p>
-            <w:pPr>
-              <w:ind w:right="-91" w:hanging="104"/>
-              <w:jc w:val="center"/>
-              <w:cnfStyle w:val="000000000000" w:firstRow="0" w:lastRow="0" w:firstColumn="0" w:lastColumn="0" w:oddVBand="0" w:evenVBand="0" w:oddHBand="0" w:evenHBand="0" w:firstRowFirstColumn="0" w:firstRowLastColumn="0" w:lastRowFirstColumn="0" w:lastRowLastColumn="0"/>
-              <w:rPr>
-                <w:rFonts w:cstheme="minorHAnsi"/>
-                <w:b/>
-                <w:bCs/>
-              </w:rPr>
-            </w:pPr>
-            <w:r>
-              <w:rPr>
-                <w:rFonts w:cstheme="minorHAnsi"/>
-                <w:b/>
-                <w:bCs/>
-              </w:rPr>
               <w:t>Média</w:t>
             </w:r>
           </w:p>
         </w:tc>
       </w:tr>
     </w:tbl>
+    <w:p>
+      <w:pPr>
+        <w:spacing w:after="200" w:line="276" w:lineRule="auto"/>
+        <w:ind w:firstLine="0"/>
+        <w:jc w:val="left"/>
+      </w:pPr>
+    </w:p>
     <w:p>
       <w:pPr>
         <w:spacing w:after="200" w:line="276" w:lineRule="auto"/>
@@ -5280,7 +5119,7 @@
         </w:rPr>
       </w:pPr>
       <w:bookmarkStart w:id="18" w:name="_Toc86947073"/>
-      <w:bookmarkStart w:id="19" w:name="_Toc92969412"/>
+      <w:bookmarkStart w:id="19" w:name="_Toc92972953"/>
       <w:r>
         <w:rPr>
           <w:color w:val="auto"/>
@@ -6279,7 +6118,7 @@
         </w:rPr>
       </w:pPr>
       <w:bookmarkStart w:id="20" w:name="_Toc86947074"/>
-      <w:bookmarkStart w:id="21" w:name="_Toc92969413"/>
+      <w:bookmarkStart w:id="21" w:name="_Toc92972954"/>
       <w:r>
         <w:rPr>
           <w:color w:val="auto"/>
@@ -7508,7 +7347,7 @@
         </w:rPr>
       </w:pPr>
       <w:bookmarkStart w:id="22" w:name="_Toc86947075"/>
-      <w:bookmarkStart w:id="23" w:name="_Toc92969414"/>
+      <w:bookmarkStart w:id="23" w:name="_Toc92972955"/>
       <w:r>
         <w:rPr>
           <w:color w:val="auto"/>
@@ -7804,7 +7643,15 @@
               <w:t xml:space="preserve"> –</w:t>
             </w:r>
             <w:r>
-              <w:t xml:space="preserve"> A aplicação deve estar protegida contra ataques exteriores;</w:t>
+              <w:t xml:space="preserve"> A aplicação deve estar protegida </w:t>
+            </w:r>
+            <w:proofErr w:type="gramStart"/>
+            <w:r>
+              <w:t>contra ataques</w:t>
+            </w:r>
+            <w:proofErr w:type="gramEnd"/>
+            <w:r>
+              <w:t xml:space="preserve"> exteriores;</w:t>
             </w:r>
           </w:p>
         </w:tc>
@@ -8093,7 +7940,7 @@
         </w:rPr>
       </w:pPr>
       <w:bookmarkStart w:id="24" w:name="_Toc86947076"/>
-      <w:bookmarkStart w:id="25" w:name="_Toc92969415"/>
+      <w:bookmarkStart w:id="25" w:name="_Toc92972956"/>
       <w:r>
         <w:rPr>
           <w:color w:val="auto"/>
@@ -8676,7 +8523,7 @@
         </w:rPr>
       </w:pPr>
       <w:bookmarkStart w:id="26" w:name="_Toc86947077"/>
-      <w:bookmarkStart w:id="27" w:name="_Toc92969416"/>
+      <w:bookmarkStart w:id="27" w:name="_Toc92972957"/>
       <w:r>
         <w:rPr>
           <w:color w:val="auto"/>
@@ -9179,7 +9026,7 @@
         </w:rPr>
       </w:pPr>
       <w:bookmarkStart w:id="28" w:name="_Toc86947078"/>
-      <w:bookmarkStart w:id="29" w:name="_Toc92969417"/>
+      <w:bookmarkStart w:id="29" w:name="_Toc92972958"/>
       <w:r>
         <w:rPr>
           <w:color w:val="auto"/>
@@ -9904,7 +9751,7 @@
         </w:rPr>
       </w:pPr>
       <w:bookmarkStart w:id="30" w:name="_Toc86947079"/>
-      <w:bookmarkStart w:id="31" w:name="_Toc92969418"/>
+      <w:bookmarkStart w:id="31" w:name="_Toc92972959"/>
       <w:r>
         <w:rPr>
           <w:color w:val="auto"/>
@@ -10287,7 +10134,15 @@
               <w:t>Deadline -</w:t>
             </w:r>
             <w:r>
-              <w:t xml:space="preserve"> O tempo de desenvolvimento do projeto não deve ultrapassar a data de 24 de Janeiro de 2022;</w:t>
+              <w:t xml:space="preserve"> O tempo de desenvolvimento do projeto não deve ultrapassar a data de 24 de </w:t>
+            </w:r>
+            <w:proofErr w:type="gramStart"/>
+            <w:r>
+              <w:t>Janeiro</w:t>
+            </w:r>
+            <w:proofErr w:type="gramEnd"/>
+            <w:r>
+              <w:t xml:space="preserve"> de 2022;</w:t>
             </w:r>
           </w:p>
         </w:tc>
@@ -11073,7 +10928,7 @@
       </w:pPr>
       <w:bookmarkStart w:id="32" w:name="_Toc92724816"/>
       <w:bookmarkStart w:id="33" w:name="_Toc92724944"/>
-      <w:bookmarkStart w:id="34" w:name="_Toc92969425"/>
+      <w:bookmarkStart w:id="34" w:name="_Toc92972938"/>
       <w:r>
         <w:lastRenderedPageBreak/>
         <w:t>Opções e Ideias</w:t>
@@ -11205,31 +11060,15 @@
         </w:numPr>
       </w:pPr>
       <w:r>
-        <w:t>A aplicação deverá ter, no mínimo, 6 atividades (</w:t>
+        <w:t xml:space="preserve">A aplicação deverá ter, no mínimo, 6 atividades (Activity e/ou </w:t>
       </w:r>
       <w:proofErr w:type="spellStart"/>
       <w:r>
-        <w:t>Activity</w:t>
+        <w:t>Fragment</w:t>
       </w:r>
       <w:proofErr w:type="spellEnd"/>
       <w:r>
-        <w:t xml:space="preserve"> e/ou </w:t>
-      </w:r>
-      <w:proofErr w:type="spellStart"/>
-      <w:r>
-        <w:t>Fragment</w:t>
-      </w:r>
-      <w:proofErr w:type="spellEnd"/>
-      <w:r>
-        <w:t>) e um máximo recomendado de 10 atividades (</w:t>
-      </w:r>
-      <w:proofErr w:type="spellStart"/>
-      <w:r>
-        <w:t>Activity</w:t>
-      </w:r>
-      <w:proofErr w:type="spellEnd"/>
-      <w:r>
-        <w:t xml:space="preserve"> e/ou </w:t>
+        <w:t xml:space="preserve">) e um máximo recomendado de 10 atividades (Activity e/ou </w:t>
       </w:r>
       <w:proofErr w:type="spellStart"/>
       <w:r>
@@ -11467,7 +11306,7 @@
       </w:pPr>
       <w:bookmarkStart w:id="35" w:name="_Toc92724817"/>
       <w:bookmarkStart w:id="36" w:name="_Toc92724945"/>
-      <w:bookmarkStart w:id="37" w:name="_Toc92969426"/>
+      <w:bookmarkStart w:id="37" w:name="_Toc92972939"/>
       <w:r>
         <w:t>Justificação das Opções/Ideias</w:t>
       </w:r>
@@ -11493,7 +11332,15 @@
     </w:p>
     <w:p>
       <w:r>
-        <w:t>Assim reforçamos a importância do projeto ser consistente, reforçando a ideia do des</w:t>
+        <w:t xml:space="preserve">Assim reforçamos a importância </w:t>
+      </w:r>
+      <w:proofErr w:type="gramStart"/>
+      <w:r>
+        <w:t>do</w:t>
+      </w:r>
+      <w:proofErr w:type="gramEnd"/>
+      <w:r>
+        <w:t xml:space="preserve"> projeto ser consistente, reforçando a ideia do des</w:t>
       </w:r>
       <w:r>
         <w:t>i</w:t>
@@ -11537,13 +11384,18 @@
           <w:bottom w:val="single" w:sz="8" w:space="0" w:color="auto"/>
         </w:pBdr>
       </w:pPr>
-      <w:bookmarkStart w:id="38" w:name="_Toc92969427"/>
+      <w:bookmarkStart w:id="38" w:name="_Toc92972940"/>
       <w:r>
         <w:lastRenderedPageBreak/>
         <w:t>Requisitos Funcionais Implementados</w:t>
       </w:r>
       <w:bookmarkEnd w:id="38"/>
     </w:p>
+    <w:p>
+      <w:r>
+        <w:t>A nível de requisitos funcionais foram todos implementados. Felizmente o desenvolvimento programático do grupo começou bastante cedo e foi possível realizar o projeto ao detalhe, com bastante tempo e calma. Assim podemos afirmar que o grupo conseguiu cumprir todos os seus objetivos na realização da aplicação móvel.</w:t>
+      </w:r>
+    </w:p>
     <w:p/>
     <w:p>
       <w:pPr>
@@ -11551,7 +11403,7 @@
       </w:pPr>
       <w:bookmarkStart w:id="39" w:name="_Toc92724818"/>
       <w:bookmarkStart w:id="40" w:name="_Toc92724946"/>
-      <w:bookmarkStart w:id="41" w:name="_Toc92969428"/>
+      <w:bookmarkStart w:id="41" w:name="_Toc92972941"/>
       <w:r>
         <w:t>Interface</w:t>
       </w:r>
@@ -11574,8 +11426,13 @@
     </w:p>
     <w:p>
       <w:pPr>
+        <w:spacing w:after="200" w:line="276" w:lineRule="auto"/>
         <w:ind w:firstLine="0"/>
-      </w:pPr>
+        <w:jc w:val="left"/>
+      </w:pPr>
+      <w:r>
+        <w:br w:type="page"/>
+      </w:r>
     </w:p>
     <w:p>
       <w:pPr>
@@ -11583,8 +11440,9 @@
       </w:pPr>
       <w:bookmarkStart w:id="42" w:name="_Toc92724819"/>
       <w:bookmarkStart w:id="43" w:name="_Toc92724947"/>
-      <w:bookmarkStart w:id="44" w:name="_Toc92969429"/>
-      <w:r>
+      <w:bookmarkStart w:id="44" w:name="_Toc92972942"/>
+      <w:r>
+        <w:lastRenderedPageBreak/>
         <w:t>Planeamento</w:t>
       </w:r>
       <w:r>
@@ -11604,7 +11462,7 @@
       </w:pPr>
       <w:bookmarkStart w:id="45" w:name="_Toc92724820"/>
       <w:bookmarkStart w:id="46" w:name="_Toc92724948"/>
-      <w:bookmarkStart w:id="47" w:name="_Toc92969430"/>
+      <w:bookmarkStart w:id="47" w:name="_Toc92972943"/>
       <w:r>
         <w:t>Tarefas a realizar</w:t>
       </w:r>
@@ -11690,7 +11548,7 @@
       </w:pPr>
       <w:bookmarkStart w:id="48" w:name="_Toc92724821"/>
       <w:bookmarkStart w:id="49" w:name="_Toc92724949"/>
-      <w:bookmarkStart w:id="50" w:name="_Toc92969431"/>
+      <w:bookmarkStart w:id="50" w:name="_Toc92972944"/>
       <w:r>
         <w:lastRenderedPageBreak/>
         <w:t>Calendarização</w:t>
@@ -11795,7 +11653,7 @@
       <w:r>
         <w:br w:type="page"/>
       </w:r>
-      <w:bookmarkStart w:id="51" w:name="_Toc92969432"/>
+      <w:bookmarkStart w:id="51" w:name="_Toc92972945"/>
       <w:r>
         <w:lastRenderedPageBreak/>
         <w:t>Tecnologias Utilizadas</w:t>
@@ -11806,59 +11664,8 @@
       </w:r>
     </w:p>
     <w:p>
-      <w:pPr>
-        <w:pStyle w:val="Titulo2"/>
-        <w:numPr>
-          <w:ilvl w:val="0"/>
-          <w:numId w:val="0"/>
-        </w:numPr>
-      </w:pPr>
-    </w:p>
-    <w:p>
-      <w:pPr>
-        <w:pStyle w:val="Titulo2"/>
-        <w:numPr>
-          <w:ilvl w:val="0"/>
-          <w:numId w:val="0"/>
-        </w:numPr>
-      </w:pPr>
-    </w:p>
-    <w:p>
-      <w:pPr>
-        <w:pStyle w:val="Ttulo1"/>
-      </w:pPr>
-      <w:bookmarkStart w:id="52" w:name="_Toc92724822"/>
-      <w:bookmarkStart w:id="53" w:name="_Toc92724950"/>
-      <w:bookmarkStart w:id="54" w:name="_Toc92969433"/>
-      <w:r>
-        <w:t>Dificuldades e Soluções</w:t>
-      </w:r>
-      <w:bookmarkEnd w:id="52"/>
-      <w:bookmarkEnd w:id="53"/>
-      <w:bookmarkEnd w:id="54"/>
-    </w:p>
-    <w:p/>
-    <w:p>
-      <w:pPr>
-        <w:pStyle w:val="Ttulo2"/>
-      </w:pPr>
-      <w:bookmarkStart w:id="55" w:name="_Toc92724823"/>
-      <w:bookmarkStart w:id="56" w:name="_Toc92724951"/>
-      <w:bookmarkStart w:id="57" w:name="_Toc92969434"/>
-      <w:r>
-        <w:t>Apresentação de dificuldades esperadas</w:t>
-      </w:r>
-      <w:bookmarkEnd w:id="55"/>
-      <w:bookmarkEnd w:id="56"/>
-      <w:bookmarkEnd w:id="57"/>
-    </w:p>
-    <w:p>
-      <w:pPr>
-        <w:spacing w:after="200" w:line="276" w:lineRule="auto"/>
-        <w:ind w:firstLine="0"/>
-      </w:pPr>
-      <w:r>
-        <w:t>Relativamente às dificuldades, no decorrer do desenvolvimento da aplicação, tal como as que consideramos que teremos, reunimos os seguintes aspetos:</w:t>
+      <w:r>
+        <w:t>Ao longo da unidade curricular de Acesso Móvel a Sistemas de informação, fomos aprendendo a interagir de uma forma mais profissional com o desenvolvimento em Android. Assim decidimos utilizar duas tencologias, sendo elas:</w:t>
       </w:r>
     </w:p>
     <w:p>
@@ -11871,11 +11678,29 @@
         <w:spacing w:after="200" w:line="276" w:lineRule="auto"/>
       </w:pPr>
       <w:r>
-        <w:t>Desenvolvimento de layouts:</w:t>
-      </w:r>
-      <w:r>
-        <w:t xml:space="preserve"> Como não tínhamos conhecimentos para ter como base, houve a necessidade de criação de mockups e layouts do zero, o que demorou algum tempo.</w:t>
-      </w:r>
+        <w:t>Singleton</w:t>
+      </w:r>
+      <w:r>
+        <w:t xml:space="preserve"> </w:t>
+      </w:r>
+      <w:r>
+        <w:t>-</w:t>
+      </w:r>
+      <w:r>
+        <w:t xml:space="preserve"> O </w:t>
+      </w:r>
+      <w:r>
+        <w:t>Singleton é um padrão de projeto de software. Este padrão garante a existência de apenas uma instância de uma classe, mantendo um ponto global de acesso ao seu objeto.</w:t>
+      </w:r>
+      <w:r>
+        <w:t xml:space="preserve"> Utilizando o singleton, garantimos a coesão dos dados e a eficiência da aplicação móvel.</w:t>
+      </w:r>
+    </w:p>
+    <w:p>
+      <w:pPr>
+        <w:spacing w:after="200" w:line="276" w:lineRule="auto"/>
+        <w:ind w:left="360" w:firstLine="0"/>
+      </w:pPr>
     </w:p>
     <w:p>
       <w:pPr>
@@ -11887,10 +11712,70 @@
         <w:spacing w:after="200" w:line="276" w:lineRule="auto"/>
       </w:pPr>
       <w:r>
-        <w:t>Desenvolvimento no código:</w:t>
-      </w:r>
-      <w:r>
-        <w:t xml:space="preserve"> Mesmo com as bases que fomos adquirindo nas aulas, encontrámos algumas barreiras que dificultaram o começo do avanço no código, visto que ainda nos falta aprender mais pontos a cerca do Android Studio.</w:t>
+        <w:t>Volley</w:t>
+      </w:r>
+      <w:r>
+        <w:t xml:space="preserve"> – O </w:t>
+      </w:r>
+      <w:r>
+        <w:t>Volley é uma biblioteca HTTP que facilita a criação de redes para apps para Android de maneira mais rápida. </w:t>
+      </w:r>
+      <w:r>
+        <w:t>Utilizando o volley, conseguimos facilmente aceder à API criada para este propósito e garantir a transmissão de dados entre a base de dados da API e o singleton da aplicação móvel.</w:t>
+      </w:r>
+    </w:p>
+    <w:p>
+      <w:pPr>
+        <w:spacing w:after="200" w:line="276" w:lineRule="auto"/>
+        <w:ind w:firstLine="0"/>
+        <w:jc w:val="left"/>
+        <w:rPr>
+          <w:rFonts w:ascii="Arial Rounded MT Bold" w:hAnsi="Arial Rounded MT Bold" w:cs="Arial"/>
+          <w:color w:val="92D050"/>
+          <w:sz w:val="36"/>
+        </w:rPr>
+      </w:pPr>
+      <w:r>
+        <w:br w:type="page"/>
+      </w:r>
+    </w:p>
+    <w:p>
+      <w:pPr>
+        <w:pStyle w:val="Ttulo1"/>
+      </w:pPr>
+      <w:bookmarkStart w:id="52" w:name="_Toc92724822"/>
+      <w:bookmarkStart w:id="53" w:name="_Toc92724950"/>
+      <w:bookmarkStart w:id="54" w:name="_Toc92972946"/>
+      <w:r>
+        <w:lastRenderedPageBreak/>
+        <w:t>Dificuldades e Soluções</w:t>
+      </w:r>
+      <w:bookmarkEnd w:id="52"/>
+      <w:bookmarkEnd w:id="53"/>
+      <w:bookmarkEnd w:id="54"/>
+    </w:p>
+    <w:p/>
+    <w:p>
+      <w:pPr>
+        <w:pStyle w:val="Ttulo2"/>
+      </w:pPr>
+      <w:bookmarkStart w:id="55" w:name="_Toc92724823"/>
+      <w:bookmarkStart w:id="56" w:name="_Toc92724951"/>
+      <w:bookmarkStart w:id="57" w:name="_Toc92972947"/>
+      <w:r>
+        <w:t>Apresentação de dificuldades esperadas</w:t>
+      </w:r>
+      <w:bookmarkEnd w:id="55"/>
+      <w:bookmarkEnd w:id="56"/>
+      <w:bookmarkEnd w:id="57"/>
+    </w:p>
+    <w:p>
+      <w:pPr>
+        <w:spacing w:after="200" w:line="276" w:lineRule="auto"/>
+        <w:ind w:firstLine="0"/>
+      </w:pPr>
+      <w:r>
+        <w:t>Relativamente às dificuldades, no decorrer do desenvolvimento da aplicação, tal como as que consideramos que teremos, reunimos os seguintes aspetos:</w:t>
       </w:r>
     </w:p>
     <w:p>
@@ -11903,18 +11788,10 @@
         <w:spacing w:after="200" w:line="276" w:lineRule="auto"/>
       </w:pPr>
       <w:r>
-        <w:t xml:space="preserve">Ligação entre páginas (Fragmentos e </w:t>
-      </w:r>
-      <w:proofErr w:type="spellStart"/>
-      <w:r>
-        <w:t>Activity</w:t>
-      </w:r>
-      <w:proofErr w:type="spellEnd"/>
-      <w:r>
-        <w:t>):</w:t>
-      </w:r>
-      <w:r>
-        <w:t xml:space="preserve"> Tal como referido acima, a falta de conhecimentos em Android Studio dificultou inicialmente a ligação entre páginas, mesmo tendo em conta que na fase inicial seriam para testar código.</w:t>
+        <w:t>Desenvolvimento de layouts:</w:t>
+      </w:r>
+      <w:r>
+        <w:t xml:space="preserve"> Como não tínhamos conhecimentos para ter como base, houve a necessidade de criação de mockups e layouts do zero, o que demorou algum tempo.</w:t>
       </w:r>
     </w:p>
     <w:p>
@@ -11927,18 +11804,10 @@
         <w:spacing w:after="200" w:line="276" w:lineRule="auto"/>
       </w:pPr>
       <w:r>
-        <w:t xml:space="preserve">Organização das </w:t>
-      </w:r>
-      <w:proofErr w:type="spellStart"/>
-      <w:r>
-        <w:t>Activity</w:t>
-      </w:r>
-      <w:proofErr w:type="spellEnd"/>
-      <w:r>
-        <w:t>/Fragmentos:</w:t>
-      </w:r>
-      <w:r>
-        <w:t xml:space="preserve"> Saber a ordem das páginas é essencial para podermos organizar a disposição na qual as páginas irão aparecer aquando do lançamento da aplicação.</w:t>
+        <w:t>Desenvolvimento no código:</w:t>
+      </w:r>
+      <w:r>
+        <w:t xml:space="preserve"> Mesmo com as bases que fomos adquirindo nas aulas, encontrámos algumas barreiras que dificultaram o começo do avanço no código, visto que ainda nos falta aprender mais pontos a cerca do Android Studio.</w:t>
       </w:r>
     </w:p>
     <w:p>
@@ -11951,40 +11820,10 @@
         <w:spacing w:after="200" w:line="276" w:lineRule="auto"/>
       </w:pPr>
       <w:r>
-        <w:t>Barreira no Desenvolvimento de Diversas Funcionalidades</w:t>
-      </w:r>
-      <w:r>
-        <w:t>: Por falta de conhecimento.</w:t>
-      </w:r>
-    </w:p>
-    <w:p>
-      <w:pPr>
-        <w:spacing w:after="200" w:line="276" w:lineRule="auto"/>
-        <w:ind w:firstLine="0"/>
-        <w:jc w:val="left"/>
-      </w:pPr>
-    </w:p>
-    <w:p>
-      <w:pPr>
-        <w:pStyle w:val="Ttulo2"/>
-      </w:pPr>
-      <w:bookmarkStart w:id="58" w:name="_Toc92724824"/>
-      <w:bookmarkStart w:id="59" w:name="_Toc92724952"/>
-      <w:bookmarkStart w:id="60" w:name="_Toc92969435"/>
-      <w:r>
-        <w:t>Propostas de soluções</w:t>
-      </w:r>
-      <w:bookmarkEnd w:id="58"/>
-      <w:bookmarkEnd w:id="59"/>
-      <w:bookmarkEnd w:id="60"/>
-    </w:p>
-    <w:p>
-      <w:pPr>
-        <w:spacing w:after="200" w:line="276" w:lineRule="auto"/>
-        <w:ind w:firstLine="0"/>
-      </w:pPr>
-      <w:r>
-        <w:t>Após a análise das dificuldades esperadas, propomos as seguintes soluções:</w:t>
+        <w:t>Ligação entre páginas (Fragmentos e Activity):</w:t>
+      </w:r>
+      <w:r>
+        <w:t xml:space="preserve"> Tal como referido acima, a falta de conhecimentos em Android Studio dificultou inicialmente a ligação entre páginas, mesmo tendo em conta que na fase inicial seriam para testar código.</w:t>
       </w:r>
     </w:p>
     <w:p>
@@ -11996,6 +11835,12 @@
         </w:numPr>
         <w:spacing w:after="200" w:line="276" w:lineRule="auto"/>
       </w:pPr>
+      <w:r>
+        <w:t>Organização das Activity/Fragmentos:</w:t>
+      </w:r>
+      <w:r>
+        <w:t xml:space="preserve"> Saber a ordem das páginas é essencial para podermos organizar a disposição na qual as páginas irão aparecer aquando do lançamento da aplicação.</w:t>
+      </w:r>
     </w:p>
     <w:p>
       <w:pPr>
@@ -12007,10 +11852,40 @@
         <w:spacing w:after="200" w:line="276" w:lineRule="auto"/>
       </w:pPr>
       <w:r>
-        <w:t>Desenvolvimento de layouts:</w:t>
-      </w:r>
-      <w:r>
-        <w:t xml:space="preserve"> Pesquisa em outras aplicações, vários desenhos e planeamento.</w:t>
+        <w:t>Barreira no Desenvolvimento de Diversas Funcionalidades</w:t>
+      </w:r>
+      <w:r>
+        <w:t>: Por falta de conhecimento.</w:t>
+      </w:r>
+    </w:p>
+    <w:p>
+      <w:pPr>
+        <w:spacing w:after="200" w:line="276" w:lineRule="auto"/>
+        <w:ind w:firstLine="0"/>
+        <w:jc w:val="left"/>
+      </w:pPr>
+    </w:p>
+    <w:p>
+      <w:pPr>
+        <w:pStyle w:val="Ttulo2"/>
+      </w:pPr>
+      <w:bookmarkStart w:id="58" w:name="_Toc92724824"/>
+      <w:bookmarkStart w:id="59" w:name="_Toc92724952"/>
+      <w:bookmarkStart w:id="60" w:name="_Toc92972948"/>
+      <w:r>
+        <w:t>Propostas de soluções</w:t>
+      </w:r>
+      <w:bookmarkEnd w:id="58"/>
+      <w:bookmarkEnd w:id="59"/>
+      <w:bookmarkEnd w:id="60"/>
+    </w:p>
+    <w:p>
+      <w:pPr>
+        <w:spacing w:after="200" w:line="276" w:lineRule="auto"/>
+        <w:ind w:firstLine="0"/>
+      </w:pPr>
+      <w:r>
+        <w:t>Após a análise das dificuldades esperadas, propomos as seguintes soluções:</w:t>
       </w:r>
     </w:p>
     <w:p>
@@ -12023,10 +11898,10 @@
         <w:spacing w:after="200" w:line="276" w:lineRule="auto"/>
       </w:pPr>
       <w:r>
-        <w:t>Desenvolvimento no código:</w:t>
-      </w:r>
-      <w:r>
-        <w:t xml:space="preserve"> Ajuda prestada por parte do professor da cadeira e procura ativa na internet por meio de comunidades de programação e vídeos.</w:t>
+        <w:t>Desenvolvimento de layouts:</w:t>
+      </w:r>
+      <w:r>
+        <w:t xml:space="preserve"> Pesquisa em outras aplicações, vários desenhos e planeamento.</w:t>
       </w:r>
     </w:p>
     <w:p>
@@ -12039,16 +11914,7 @@
         <w:spacing w:after="200" w:line="276" w:lineRule="auto"/>
       </w:pPr>
       <w:r>
-        <w:lastRenderedPageBreak/>
-        <w:t xml:space="preserve">Ligação entre páginas (Fragmentos e </w:t>
-      </w:r>
-      <w:proofErr w:type="spellStart"/>
-      <w:r>
-        <w:t>Activity</w:t>
-      </w:r>
-      <w:proofErr w:type="spellEnd"/>
-      <w:r>
-        <w:t>):</w:t>
+        <w:t>Desenvolvimento no código:</w:t>
       </w:r>
       <w:r>
         <w:t xml:space="preserve"> Ajuda prestada por parte do professor da cadeira e procura ativa na internet por meio de comunidades de programação e vídeos.</w:t>
@@ -12064,26 +11930,10 @@
         <w:spacing w:after="200" w:line="276" w:lineRule="auto"/>
       </w:pPr>
       <w:r>
-        <w:t xml:space="preserve">Organização das </w:t>
-      </w:r>
-      <w:proofErr w:type="spellStart"/>
-      <w:r>
-        <w:t>Activity</w:t>
-      </w:r>
-      <w:proofErr w:type="spellEnd"/>
-      <w:r>
-        <w:t>/Fragmentos:</w:t>
-      </w:r>
-      <w:r>
-        <w:t xml:space="preserve"> Entender como funciona o Android </w:t>
-      </w:r>
-      <w:proofErr w:type="spellStart"/>
-      <w:r>
-        <w:t>Manifest</w:t>
-      </w:r>
-      <w:proofErr w:type="spellEnd"/>
-      <w:r>
-        <w:t xml:space="preserve"> de modo que a organização seja mais intuitiva.</w:t>
+        <w:t>Ligação entre páginas (Fragmentos e Activity):</w:t>
+      </w:r>
+      <w:r>
+        <w:t xml:space="preserve"> Ajuda prestada por parte do professor da cadeira e procura ativa na internet por meio de comunidades de programação e vídeos.</w:t>
       </w:r>
     </w:p>
     <w:p>
@@ -12096,22 +11946,32 @@
         <w:spacing w:after="200" w:line="276" w:lineRule="auto"/>
       </w:pPr>
       <w:r>
+        <w:t>Organização das Activity/Fragmentos:</w:t>
+      </w:r>
+      <w:r>
+        <w:t xml:space="preserve"> Entender como funciona o Android Manifest de modo que a organização seja mais intuitiva.</w:t>
+      </w:r>
+    </w:p>
+    <w:p>
+      <w:pPr>
+        <w:pStyle w:val="PargrafodaLista"/>
+        <w:numPr>
+          <w:ilvl w:val="0"/>
+          <w:numId w:val="22"/>
+        </w:numPr>
+        <w:spacing w:after="200" w:line="276" w:lineRule="auto"/>
+      </w:pPr>
+      <w:r>
         <w:t>Barreira no Desenvolvimento de Diversas Funcionalidades</w:t>
       </w:r>
       <w:r>
         <w:t>: Pesquisa ativa na internet por meio de comunidades de programação e vídeos.</w:t>
       </w:r>
     </w:p>
-    <w:p/>
     <w:p>
       <w:pPr>
         <w:spacing w:after="200" w:line="276" w:lineRule="auto"/>
-        <w:ind w:firstLine="0"/>
-        <w:jc w:val="left"/>
-        <w:rPr>
-          <w:rFonts w:ascii="Arial Rounded MT Bold" w:hAnsi="Arial Rounded MT Bold" w:cs="Arial"/>
-          <w:sz w:val="40"/>
-        </w:rPr>
+        <w:ind w:left="360" w:firstLine="0"/>
       </w:pPr>
     </w:p>
     <w:p>
@@ -12121,11 +11981,30 @@
           <w:bottom w:val="single" w:sz="8" w:space="0" w:color="auto"/>
         </w:pBdr>
       </w:pPr>
-      <w:bookmarkStart w:id="61" w:name="_Toc92969436"/>
-      <w:r>
+      <w:bookmarkStart w:id="61" w:name="_Toc92972949"/>
+      <w:r>
+        <w:lastRenderedPageBreak/>
         <w:t>Justificação das Soluções Implementadas</w:t>
       </w:r>
       <w:bookmarkEnd w:id="61"/>
+    </w:p>
+    <w:p>
+      <w:r>
+        <w:t>As fichas desenvolvidas nas aulas de prática laboratorial foram uma grande ajuda neste ponto. Para além da prática que ganhamos ao desenvolver código, ainda ganhamos um exemplo de código, com boas práticas, para seguir.</w:t>
+      </w:r>
+    </w:p>
+    <w:p>
+      <w:r>
+        <w:t>Assim, deste modo, decidimos apostar essencialmente na pesquisa ativa na internet quando surgia algum tipo de dúvidas e só depois consultar o professor, no caso da persistência dessa duvida. Para além da pesquisa ativa na internet, ainda tínhamos as fichas desenvolvidas nas aulas como exemplo e apoio.</w:t>
+      </w:r>
+    </w:p>
+    <w:p>
+      <w:r>
+        <w:t xml:space="preserve">De qualquer das formas, </w:t>
+      </w:r>
+      <w:r>
+        <w:t>conseguimos superar as dificuldades esperadas e ainda aquelas dificuldades de ultima hora. Infelizmente, por culpa da pandemia, alguns membros do grupo estiveram infetados e ficaram durante algum tempo com menos recursos e possibilidades físicas durante o desenvolvimento, mas nada que no fim não se resolvesse.</w:t>
+      </w:r>
     </w:p>
     <w:p/>
     <w:p>
@@ -12135,15 +12014,40 @@
           <w:bottom w:val="single" w:sz="8" w:space="0" w:color="auto"/>
         </w:pBdr>
       </w:pPr>
-      <w:bookmarkStart w:id="62" w:name="_Toc92969437"/>
-      <w:r>
-        <w:t xml:space="preserve">Identificação das Funcionalidade propostas, mas </w:t>
+      <w:bookmarkStart w:id="62" w:name="_Toc92972950"/>
+      <w:r>
+        <w:t>Identificação das Funcionalidade</w:t>
+      </w:r>
+      <w:r>
+        <w:t>s</w:t>
+      </w:r>
+      <w:r>
+        <w:t xml:space="preserve"> </w:t>
       </w:r>
       <w:r>
         <w:t>não implementadas</w:t>
       </w:r>
       <w:bookmarkEnd w:id="62"/>
     </w:p>
+    <w:p>
+      <w:r>
+        <w:t>É neste ponto onde estamos verdadeiramente mais motivados. Conseguimos cumprir todos os requisitos iniciais do projeto. No entanto, durante as apresentações da primeira fase, surgiu a ideia de criar agendamentos para possíveis reparações e manutenções, ideia proferida pelo docente da cadeira, que foi adotada de imediato e, por sua vez, desenvolvida.</w:t>
+      </w:r>
+    </w:p>
+    <w:p>
+      <w:r>
+        <w:t xml:space="preserve">Para além desta ideia, e tendo em conta um requisito da unidade curricular de Serviços e interoperabilidade de sistemas, foi necessário </w:t>
+      </w:r>
+      <w:r>
+        <w:t xml:space="preserve">desenvolver um serviço de notificações utilizando a tecnologia MQTT. Neste caso, na aplicação web, quando o estado de uma reparação ou agendamento é alterado, o cliente, na aplicação, recebe instantaneamente uma notificação com esse propósito. </w:t>
+      </w:r>
+    </w:p>
+    <w:p>
+      <w:r>
+        <w:t>Por fim, estamos felizes por termos cumprido todos os requisitos do enunciado do projeto, por termos cumprido os requisitos do nosso próprio projeto, e ainda por termos conseguido implementar algumas funcionalidades extra.</w:t>
+      </w:r>
+    </w:p>
+    <w:p/>
     <w:p/>
     <w:p>
       <w:pPr>
@@ -12155,16 +12059,80 @@
       </w:pPr>
       <w:bookmarkStart w:id="63" w:name="_Toc92724825"/>
       <w:bookmarkStart w:id="64" w:name="_Toc92724953"/>
-      <w:bookmarkStart w:id="65" w:name="_Toc92969438"/>
-      <w:r>
+      <w:bookmarkStart w:id="65" w:name="_Toc92972951"/>
+      <w:r>
+        <w:lastRenderedPageBreak/>
         <w:t>Conclusão</w:t>
       </w:r>
       <w:bookmarkEnd w:id="63"/>
       <w:bookmarkEnd w:id="64"/>
       <w:bookmarkEnd w:id="65"/>
     </w:p>
-    <w:p/>
-    <w:p/>
+    <w:p>
+      <w:pPr>
+        <w:tabs>
+          <w:tab w:val="num" w:pos="720"/>
+        </w:tabs>
+      </w:pPr>
+      <w:r>
+        <w:t xml:space="preserve">Com a elaboração deste projeto, cujo tema seria a criação de uma aplicação </w:t>
+      </w:r>
+      <w:r>
+        <w:t>móvel</w:t>
+      </w:r>
+      <w:r>
+        <w:t xml:space="preserve"> onde </w:t>
+      </w:r>
+      <w:r>
+        <w:t>cada cliente tem listadas todas as reparações e os respetivos veículos</w:t>
+      </w:r>
+      <w:r>
+        <w:t xml:space="preserve">, conseguimos desenvolver a prática da programação </w:t>
+      </w:r>
+      <w:r>
+        <w:t>orientada a objetos dedicada a desenvolvimento de aplicações móveis</w:t>
+      </w:r>
+      <w:r>
+        <w:t>.</w:t>
+      </w:r>
+    </w:p>
+    <w:p>
+      <w:r>
+        <w:t>Na primeira fase</w:t>
+      </w:r>
+      <w:r>
+        <w:t xml:space="preserve"> não tivemos </w:t>
+      </w:r>
+      <w:r>
+        <w:t>muitas</w:t>
+      </w:r>
+      <w:r>
+        <w:t xml:space="preserve"> dificuldades na elaboração deste projeto, uma vez que se tratou apenas da análise e criação da sua interface, mas </w:t>
+      </w:r>
+      <w:r>
+        <w:t>prevíamos</w:t>
+      </w:r>
+      <w:r>
+        <w:t xml:space="preserve"> grandes desafios na segunda parte do projeto</w:t>
+      </w:r>
+      <w:r>
+        <w:t>,</w:t>
+      </w:r>
+      <w:r>
+        <w:t xml:space="preserve"> o que </w:t>
+      </w:r>
+      <w:r>
+        <w:t>nos fez</w:t>
+      </w:r>
+      <w:r>
+        <w:t xml:space="preserve"> desenvolver bastante as nossas capacidades na área da programação computacional e na segurança computacional.</w:t>
+      </w:r>
+    </w:p>
+    <w:p>
+      <w:r>
+        <w:t>Enquanto grupo, o trabalho foi sempre divido e muito bem gerido entre nós, podendo assim, dizer que ambos os três elementos do grupo trabalharam de igual modo. O grupo fica contente por conseguir concluir assim um projeto com esta grandeza, pois sentimos evolução pessoal e profissional ao realizar este projeto.</w:t>
+      </w:r>
+    </w:p>
     <w:p/>
     <w:p>
       <w:pPr>
@@ -14186,54 +14154,18 @@
   </w:num>
   <w:num w:numId="19">
     <w:abstractNumId w:val="11"/>
-    <w:lvlOverride w:ilvl="0"/>
-    <w:lvlOverride w:ilvl="1"/>
-    <w:lvlOverride w:ilvl="2"/>
-    <w:lvlOverride w:ilvl="3"/>
-    <w:lvlOverride w:ilvl="4"/>
-    <w:lvlOverride w:ilvl="5"/>
-    <w:lvlOverride w:ilvl="6"/>
-    <w:lvlOverride w:ilvl="7"/>
-    <w:lvlOverride w:ilvl="8"/>
   </w:num>
   <w:num w:numId="20">
     <w:abstractNumId w:val="7"/>
-    <w:lvlOverride w:ilvl="0"/>
-    <w:lvlOverride w:ilvl="1"/>
-    <w:lvlOverride w:ilvl="2"/>
-    <w:lvlOverride w:ilvl="3"/>
-    <w:lvlOverride w:ilvl="4"/>
-    <w:lvlOverride w:ilvl="5"/>
-    <w:lvlOverride w:ilvl="6"/>
-    <w:lvlOverride w:ilvl="7"/>
-    <w:lvlOverride w:ilvl="8"/>
   </w:num>
   <w:num w:numId="21">
     <w:abstractNumId w:val="0"/>
   </w:num>
   <w:num w:numId="22">
     <w:abstractNumId w:val="12"/>
-    <w:lvlOverride w:ilvl="0"/>
-    <w:lvlOverride w:ilvl="1"/>
-    <w:lvlOverride w:ilvl="2"/>
-    <w:lvlOverride w:ilvl="3"/>
-    <w:lvlOverride w:ilvl="4"/>
-    <w:lvlOverride w:ilvl="5"/>
-    <w:lvlOverride w:ilvl="6"/>
-    <w:lvlOverride w:ilvl="7"/>
-    <w:lvlOverride w:ilvl="8"/>
   </w:num>
   <w:num w:numId="23">
     <w:abstractNumId w:val="13"/>
-    <w:lvlOverride w:ilvl="0"/>
-    <w:lvlOverride w:ilvl="1"/>
-    <w:lvlOverride w:ilvl="2"/>
-    <w:lvlOverride w:ilvl="3"/>
-    <w:lvlOverride w:ilvl="4"/>
-    <w:lvlOverride w:ilvl="5"/>
-    <w:lvlOverride w:ilvl="6"/>
-    <w:lvlOverride w:ilvl="7"/>
-    <w:lvlOverride w:ilvl="8"/>
   </w:num>
 </w:numbering>
 </file>
@@ -15944,10 +15876,6 @@
 </file>
 
 <file path=customXml/item1.xml><?xml version="1.0" encoding="utf-8"?>
-<b:Sources xmlns:b="http://schemas.openxmlformats.org/officeDocument/2006/bibliography" xmlns="http://schemas.openxmlformats.org/officeDocument/2006/bibliography" SelectedStyle="\APA.XSL" StyleName="APA"/>
-</file>
-
-<file path=customXml/item2.xml><?xml version="1.0" encoding="utf-8"?>
 <MENU label="Campos" version="1">
   <NODE label="Novo Registo" type="NewCard" replaceValue="false">
     <FIELD label="Nº de Registo">
@@ -17191,16 +17119,20 @@
 </MENU>
 </file>
 
+<file path=customXml/item2.xml><?xml version="1.0" encoding="utf-8"?>
+<b:Sources xmlns:b="http://schemas.openxmlformats.org/officeDocument/2006/bibliography" xmlns="http://schemas.openxmlformats.org/officeDocument/2006/bibliography" SelectedStyle="\APA.XSL" StyleName="APA"/>
+</file>
+
 <file path=customXml/itemProps1.xml><?xml version="1.0" encoding="utf-8"?>
+<ds:datastoreItem xmlns:ds="http://schemas.openxmlformats.org/officeDocument/2006/customXml" ds:itemID="{5BE40977-15C1-4F89-8625-D3B696DD90BF}">
+  <ds:schemaRefs/>
+</ds:datastoreItem>
+</file>
+
+<file path=customXml/itemProps2.xml><?xml version="1.0" encoding="utf-8"?>
 <ds:datastoreItem xmlns:ds="http://schemas.openxmlformats.org/officeDocument/2006/customXml" ds:itemID="{663CC4DD-6A56-4C39-AC70-E370404A76C5}">
   <ds:schemaRefs>
     <ds:schemaRef ds:uri="http://schemas.openxmlformats.org/officeDocument/2006/bibliography"/>
   </ds:schemaRefs>
 </ds:datastoreItem>
-</file>
-
-<file path=customXml/itemProps2.xml><?xml version="1.0" encoding="utf-8"?>
-<ds:datastoreItem xmlns:ds="http://schemas.openxmlformats.org/officeDocument/2006/customXml" ds:itemID="{5BE40977-15C1-4F89-8625-D3B696DD90BF}">
-  <ds:schemaRefs/>
-</ds:datastoreItem>
 </file>
</xml_diff>

<commit_message>
APP-relatório terminado(falta print do post schedules)
</commit_message>
<xml_diff>
--- a/doc/Relatório_AMSI_Grupo_ADG.docx
+++ b/doc/Relatório_AMSI_Grupo_ADG.docx
@@ -1166,7 +1166,7 @@
           <w:r>
             <w:fldChar w:fldCharType="separate"/>
           </w:r>
-          <w:hyperlink w:anchor="_Toc92972932" w:history="1">
+          <w:hyperlink w:anchor="_Toc92981163" w:history="1">
             <w:r>
               <w:rPr>
                 <w:rStyle w:val="Hiperligao"/>
@@ -1193,7 +1193,7 @@
                 <w:noProof/>
                 <w:webHidden/>
               </w:rPr>
-              <w:instrText xml:space="preserve"> PAGEREF _Toc92972932 \h </w:instrText>
+              <w:instrText xml:space="preserve"> PAGEREF _Toc92981163 \h </w:instrText>
             </w:r>
             <w:r>
               <w:rPr>
@@ -1241,7 +1241,7 @@
               <w:lang w:eastAsia="pt-PT"/>
             </w:rPr>
           </w:pPr>
-          <w:hyperlink w:anchor="_Toc92972933" w:history="1">
+          <w:hyperlink w:anchor="_Toc92981164" w:history="1">
             <w:r>
               <w:rPr>
                 <w:rStyle w:val="Hiperligao"/>
@@ -1288,7 +1288,7 @@
                 <w:noProof/>
                 <w:webHidden/>
               </w:rPr>
-              <w:instrText xml:space="preserve"> PAGEREF _Toc92972933 \h </w:instrText>
+              <w:instrText xml:space="preserve"> PAGEREF _Toc92981164 \h </w:instrText>
             </w:r>
             <w:r>
               <w:rPr>
@@ -1308,7 +1308,7 @@
                 <w:noProof/>
                 <w:webHidden/>
               </w:rPr>
-              <w:t>5</w:t>
+              <w:t>6</w:t>
             </w:r>
             <w:r>
               <w:rPr>
@@ -1335,7 +1335,7 @@
               <w:lang w:eastAsia="pt-PT"/>
             </w:rPr>
           </w:pPr>
-          <w:hyperlink w:anchor="_Toc92972934" w:history="1">
+          <w:hyperlink w:anchor="_Toc92981165" w:history="1">
             <w:r>
               <w:rPr>
                 <w:rStyle w:val="Hiperligao"/>
@@ -1380,7 +1380,7 @@
                 <w:noProof/>
                 <w:webHidden/>
               </w:rPr>
-              <w:instrText xml:space="preserve"> PAGEREF _Toc92972934 \h </w:instrText>
+              <w:instrText xml:space="preserve"> PAGEREF _Toc92981165 \h </w:instrText>
             </w:r>
             <w:r>
               <w:rPr>
@@ -1400,7 +1400,7 @@
                 <w:noProof/>
                 <w:webHidden/>
               </w:rPr>
-              <w:t>5</w:t>
+              <w:t>6</w:t>
             </w:r>
             <w:r>
               <w:rPr>
@@ -1427,7 +1427,7 @@
               <w:lang w:eastAsia="pt-PT"/>
             </w:rPr>
           </w:pPr>
-          <w:hyperlink w:anchor="_Toc92972935" w:history="1">
+          <w:hyperlink w:anchor="_Toc92981166" w:history="1">
             <w:r>
               <w:rPr>
                 <w:rStyle w:val="Hiperligao"/>
@@ -1472,7 +1472,7 @@
                 <w:noProof/>
                 <w:webHidden/>
               </w:rPr>
-              <w:instrText xml:space="preserve"> PAGEREF _Toc92972935 \h </w:instrText>
+              <w:instrText xml:space="preserve"> PAGEREF _Toc92981166 \h </w:instrText>
             </w:r>
             <w:r>
               <w:rPr>
@@ -1492,7 +1492,7 @@
                 <w:noProof/>
                 <w:webHidden/>
               </w:rPr>
-              <w:t>6</w:t>
+              <w:t>7</w:t>
             </w:r>
             <w:r>
               <w:rPr>
@@ -1519,7 +1519,7 @@
               <w:lang w:eastAsia="pt-PT"/>
             </w:rPr>
           </w:pPr>
-          <w:hyperlink w:anchor="_Toc92972936" w:history="1">
+          <w:hyperlink w:anchor="_Toc92981167" w:history="1">
             <w:r>
               <w:rPr>
                 <w:rStyle w:val="Hiperligao"/>
@@ -1564,7 +1564,7 @@
                 <w:noProof/>
                 <w:webHidden/>
               </w:rPr>
-              <w:instrText xml:space="preserve"> PAGEREF _Toc92972936 \h </w:instrText>
+              <w:instrText xml:space="preserve"> PAGEREF _Toc92981167 \h </w:instrText>
             </w:r>
             <w:r>
               <w:rPr>
@@ -1584,7 +1584,7 @@
                 <w:noProof/>
                 <w:webHidden/>
               </w:rPr>
-              <w:t>7</w:t>
+              <w:t>8</w:t>
             </w:r>
             <w:r>
               <w:rPr>
@@ -1612,7 +1612,7 @@
               <w:lang w:eastAsia="pt-PT"/>
             </w:rPr>
           </w:pPr>
-          <w:hyperlink w:anchor="_Toc92972937" w:history="1">
+          <w:hyperlink w:anchor="_Toc92981168" w:history="1">
             <w:r>
               <w:rPr>
                 <w:rStyle w:val="Hiperligao"/>
@@ -1659,7 +1659,7 @@
                 <w:noProof/>
                 <w:webHidden/>
               </w:rPr>
-              <w:instrText xml:space="preserve"> PAGEREF _Toc92972937 \h </w:instrText>
+              <w:instrText xml:space="preserve"> PAGEREF _Toc92981168 \h </w:instrText>
             </w:r>
             <w:r>
               <w:rPr>
@@ -1679,7 +1679,7 @@
                 <w:noProof/>
                 <w:webHidden/>
               </w:rPr>
-              <w:t>8</w:t>
+              <w:t>9</w:t>
             </w:r>
             <w:r>
               <w:rPr>
@@ -1706,7 +1706,7 @@
               <w:lang w:eastAsia="pt-PT"/>
             </w:rPr>
           </w:pPr>
-          <w:hyperlink w:anchor="_Toc92972938" w:history="1">
+          <w:hyperlink w:anchor="_Toc92981169" w:history="1">
             <w:r>
               <w:rPr>
                 <w:rStyle w:val="Hiperligao"/>
@@ -1751,7 +1751,7 @@
                 <w:noProof/>
                 <w:webHidden/>
               </w:rPr>
-              <w:instrText xml:space="preserve"> PAGEREF _Toc92972938 \h </w:instrText>
+              <w:instrText xml:space="preserve"> PAGEREF _Toc92981169 \h </w:instrText>
             </w:r>
             <w:r>
               <w:rPr>
@@ -1771,7 +1771,7 @@
                 <w:noProof/>
                 <w:webHidden/>
               </w:rPr>
-              <w:t>14</w:t>
+              <w:t>15</w:t>
             </w:r>
             <w:r>
               <w:rPr>
@@ -1798,7 +1798,7 @@
               <w:lang w:eastAsia="pt-PT"/>
             </w:rPr>
           </w:pPr>
-          <w:hyperlink w:anchor="_Toc92972939" w:history="1">
+          <w:hyperlink w:anchor="_Toc92981170" w:history="1">
             <w:r>
               <w:rPr>
                 <w:rStyle w:val="Hiperligao"/>
@@ -1843,7 +1843,7 @@
                 <w:noProof/>
                 <w:webHidden/>
               </w:rPr>
-              <w:instrText xml:space="preserve"> PAGEREF _Toc92972939 \h </w:instrText>
+              <w:instrText xml:space="preserve"> PAGEREF _Toc92981170 \h </w:instrText>
             </w:r>
             <w:r>
               <w:rPr>
@@ -1863,7 +1863,7 @@
                 <w:noProof/>
                 <w:webHidden/>
               </w:rPr>
-              <w:t>15</w:t>
+              <w:t>16</w:t>
             </w:r>
             <w:r>
               <w:rPr>
@@ -1890,7 +1890,7 @@
               <w:lang w:eastAsia="pt-PT"/>
             </w:rPr>
           </w:pPr>
-          <w:hyperlink w:anchor="_Toc92972940" w:history="1">
+          <w:hyperlink w:anchor="_Toc92981171" w:history="1">
             <w:r>
               <w:rPr>
                 <w:rStyle w:val="Hiperligao"/>
@@ -1935,7 +1935,7 @@
                 <w:noProof/>
                 <w:webHidden/>
               </w:rPr>
-              <w:instrText xml:space="preserve"> PAGEREF _Toc92972940 \h </w:instrText>
+              <w:instrText xml:space="preserve"> PAGEREF _Toc92981171 \h </w:instrText>
             </w:r>
             <w:r>
               <w:rPr>
@@ -1955,7 +1955,7 @@
                 <w:noProof/>
                 <w:webHidden/>
               </w:rPr>
-              <w:t>16</w:t>
+              <w:t>17</w:t>
             </w:r>
             <w:r>
               <w:rPr>
@@ -1982,7 +1982,7 @@
               <w:lang w:eastAsia="pt-PT"/>
             </w:rPr>
           </w:pPr>
-          <w:hyperlink w:anchor="_Toc92972941" w:history="1">
+          <w:hyperlink w:anchor="_Toc92981172" w:history="1">
             <w:r>
               <w:rPr>
                 <w:rStyle w:val="Hiperligao"/>
@@ -2027,7 +2027,7 @@
                 <w:noProof/>
                 <w:webHidden/>
               </w:rPr>
-              <w:instrText xml:space="preserve"> PAGEREF _Toc92972941 \h </w:instrText>
+              <w:instrText xml:space="preserve"> PAGEREF _Toc92981172 \h </w:instrText>
             </w:r>
             <w:r>
               <w:rPr>
@@ -2047,7 +2047,7 @@
                 <w:noProof/>
                 <w:webHidden/>
               </w:rPr>
-              <w:t>16</w:t>
+              <w:t>17</w:t>
             </w:r>
             <w:r>
               <w:rPr>
@@ -2075,7 +2075,7 @@
               <w:lang w:eastAsia="pt-PT"/>
             </w:rPr>
           </w:pPr>
-          <w:hyperlink w:anchor="_Toc92972942" w:history="1">
+          <w:hyperlink w:anchor="_Toc92981173" w:history="1">
             <w:r>
               <w:rPr>
                 <w:rStyle w:val="Hiperligao"/>
@@ -2122,7 +2122,7 @@
                 <w:noProof/>
                 <w:webHidden/>
               </w:rPr>
-              <w:instrText xml:space="preserve"> PAGEREF _Toc92972942 \h </w:instrText>
+              <w:instrText xml:space="preserve"> PAGEREF _Toc92981173 \h </w:instrText>
             </w:r>
             <w:r>
               <w:rPr>
@@ -2142,7 +2142,7 @@
                 <w:noProof/>
                 <w:webHidden/>
               </w:rPr>
-              <w:t>17</w:t>
+              <w:t>28</w:t>
             </w:r>
             <w:r>
               <w:rPr>
@@ -2169,7 +2169,7 @@
               <w:lang w:eastAsia="pt-PT"/>
             </w:rPr>
           </w:pPr>
-          <w:hyperlink w:anchor="_Toc92972943" w:history="1">
+          <w:hyperlink w:anchor="_Toc92981174" w:history="1">
             <w:r>
               <w:rPr>
                 <w:rStyle w:val="Hiperligao"/>
@@ -2214,7 +2214,7 @@
                 <w:noProof/>
                 <w:webHidden/>
               </w:rPr>
-              <w:instrText xml:space="preserve"> PAGEREF _Toc92972943 \h </w:instrText>
+              <w:instrText xml:space="preserve"> PAGEREF _Toc92981174 \h </w:instrText>
             </w:r>
             <w:r>
               <w:rPr>
@@ -2234,7 +2234,7 @@
                 <w:noProof/>
                 <w:webHidden/>
               </w:rPr>
-              <w:t>17</w:t>
+              <w:t>28</w:t>
             </w:r>
             <w:r>
               <w:rPr>
@@ -2261,7 +2261,7 @@
               <w:lang w:eastAsia="pt-PT"/>
             </w:rPr>
           </w:pPr>
-          <w:hyperlink w:anchor="_Toc92972944" w:history="1">
+          <w:hyperlink w:anchor="_Toc92981175" w:history="1">
             <w:r>
               <w:rPr>
                 <w:rStyle w:val="Hiperligao"/>
@@ -2306,7 +2306,7 @@
                 <w:noProof/>
                 <w:webHidden/>
               </w:rPr>
-              <w:instrText xml:space="preserve"> PAGEREF _Toc92972944 \h </w:instrText>
+              <w:instrText xml:space="preserve"> PAGEREF _Toc92981175 \h </w:instrText>
             </w:r>
             <w:r>
               <w:rPr>
@@ -2326,7 +2326,7 @@
                 <w:noProof/>
                 <w:webHidden/>
               </w:rPr>
-              <w:t>18</w:t>
+              <w:t>29</w:t>
             </w:r>
             <w:r>
               <w:rPr>
@@ -2353,7 +2353,7 @@
               <w:lang w:eastAsia="pt-PT"/>
             </w:rPr>
           </w:pPr>
-          <w:hyperlink w:anchor="_Toc92972945" w:history="1">
+          <w:hyperlink w:anchor="_Toc92981176" w:history="1">
             <w:r>
               <w:rPr>
                 <w:rStyle w:val="Hiperligao"/>
@@ -2398,7 +2398,7 @@
                 <w:noProof/>
                 <w:webHidden/>
               </w:rPr>
-              <w:instrText xml:space="preserve"> PAGEREF _Toc92972945 \h </w:instrText>
+              <w:instrText xml:space="preserve"> PAGEREF _Toc92981176 \h </w:instrText>
             </w:r>
             <w:r>
               <w:rPr>
@@ -2418,7 +2418,7 @@
                 <w:noProof/>
                 <w:webHidden/>
               </w:rPr>
-              <w:t>19</w:t>
+              <w:t>30</w:t>
             </w:r>
             <w:r>
               <w:rPr>
@@ -2446,7 +2446,7 @@
               <w:lang w:eastAsia="pt-PT"/>
             </w:rPr>
           </w:pPr>
-          <w:hyperlink w:anchor="_Toc92972946" w:history="1">
+          <w:hyperlink w:anchor="_Toc92981177" w:history="1">
             <w:r>
               <w:rPr>
                 <w:rStyle w:val="Hiperligao"/>
@@ -2493,7 +2493,7 @@
                 <w:noProof/>
                 <w:webHidden/>
               </w:rPr>
-              <w:instrText xml:space="preserve"> PAGEREF _Toc92972946 \h </w:instrText>
+              <w:instrText xml:space="preserve"> PAGEREF _Toc92981177 \h </w:instrText>
             </w:r>
             <w:r>
               <w:rPr>
@@ -2513,7 +2513,7 @@
                 <w:noProof/>
                 <w:webHidden/>
               </w:rPr>
-              <w:t>20</w:t>
+              <w:t>31</w:t>
             </w:r>
             <w:r>
               <w:rPr>
@@ -2540,7 +2540,7 @@
               <w:lang w:eastAsia="pt-PT"/>
             </w:rPr>
           </w:pPr>
-          <w:hyperlink w:anchor="_Toc92972947" w:history="1">
+          <w:hyperlink w:anchor="_Toc92981178" w:history="1">
             <w:r>
               <w:rPr>
                 <w:rStyle w:val="Hiperligao"/>
@@ -2585,7 +2585,7 @@
                 <w:noProof/>
                 <w:webHidden/>
               </w:rPr>
-              <w:instrText xml:space="preserve"> PAGEREF _Toc92972947 \h </w:instrText>
+              <w:instrText xml:space="preserve"> PAGEREF _Toc92981178 \h </w:instrText>
             </w:r>
             <w:r>
               <w:rPr>
@@ -2605,7 +2605,7 @@
                 <w:noProof/>
                 <w:webHidden/>
               </w:rPr>
-              <w:t>20</w:t>
+              <w:t>31</w:t>
             </w:r>
             <w:r>
               <w:rPr>
@@ -2632,7 +2632,7 @@
               <w:lang w:eastAsia="pt-PT"/>
             </w:rPr>
           </w:pPr>
-          <w:hyperlink w:anchor="_Toc92972948" w:history="1">
+          <w:hyperlink w:anchor="_Toc92981179" w:history="1">
             <w:r>
               <w:rPr>
                 <w:rStyle w:val="Hiperligao"/>
@@ -2677,7 +2677,7 @@
                 <w:noProof/>
                 <w:webHidden/>
               </w:rPr>
-              <w:instrText xml:space="preserve"> PAGEREF _Toc92972948 \h </w:instrText>
+              <w:instrText xml:space="preserve"> PAGEREF _Toc92981179 \h </w:instrText>
             </w:r>
             <w:r>
               <w:rPr>
@@ -2697,7 +2697,7 @@
                 <w:noProof/>
                 <w:webHidden/>
               </w:rPr>
-              <w:t>20</w:t>
+              <w:t>31</w:t>
             </w:r>
             <w:r>
               <w:rPr>
@@ -2724,7 +2724,7 @@
               <w:lang w:eastAsia="pt-PT"/>
             </w:rPr>
           </w:pPr>
-          <w:hyperlink w:anchor="_Toc92972949" w:history="1">
+          <w:hyperlink w:anchor="_Toc92981180" w:history="1">
             <w:r>
               <w:rPr>
                 <w:rStyle w:val="Hiperligao"/>
@@ -2769,7 +2769,7 @@
                 <w:noProof/>
                 <w:webHidden/>
               </w:rPr>
-              <w:instrText xml:space="preserve"> PAGEREF _Toc92972949 \h </w:instrText>
+              <w:instrText xml:space="preserve"> PAGEREF _Toc92981180 \h </w:instrText>
             </w:r>
             <w:r>
               <w:rPr>
@@ -2789,7 +2789,7 @@
                 <w:noProof/>
                 <w:webHidden/>
               </w:rPr>
-              <w:t>21</w:t>
+              <w:t>32</w:t>
             </w:r>
             <w:r>
               <w:rPr>
@@ -2816,7 +2816,7 @@
               <w:lang w:eastAsia="pt-PT"/>
             </w:rPr>
           </w:pPr>
-          <w:hyperlink w:anchor="_Toc92972950" w:history="1">
+          <w:hyperlink w:anchor="_Toc92981181" w:history="1">
             <w:r>
               <w:rPr>
                 <w:rStyle w:val="Hiperligao"/>
@@ -2861,7 +2861,7 @@
                 <w:noProof/>
                 <w:webHidden/>
               </w:rPr>
-              <w:instrText xml:space="preserve"> PAGEREF _Toc92972950 \h </w:instrText>
+              <w:instrText xml:space="preserve"> PAGEREF _Toc92981181 \h </w:instrText>
             </w:r>
             <w:r>
               <w:rPr>
@@ -2881,7 +2881,7 @@
                 <w:noProof/>
                 <w:webHidden/>
               </w:rPr>
-              <w:t>21</w:t>
+              <w:t>32</w:t>
             </w:r>
             <w:r>
               <w:rPr>
@@ -2906,7 +2906,7 @@
               <w:lang w:eastAsia="pt-PT"/>
             </w:rPr>
           </w:pPr>
-          <w:hyperlink w:anchor="_Toc92972951" w:history="1">
+          <w:hyperlink w:anchor="_Toc92981182" w:history="1">
             <w:r>
               <w:rPr>
                 <w:rStyle w:val="Hiperligao"/>
@@ -2933,7 +2933,7 @@
                 <w:noProof/>
                 <w:webHidden/>
               </w:rPr>
-              <w:instrText xml:space="preserve"> PAGEREF _Toc92972951 \h </w:instrText>
+              <w:instrText xml:space="preserve"> PAGEREF _Toc92981182 \h </w:instrText>
             </w:r>
             <w:r>
               <w:rPr>
@@ -2953,7 +2953,7 @@
                 <w:noProof/>
                 <w:webHidden/>
               </w:rPr>
-              <w:t>22</w:t>
+              <w:t>33</w:t>
             </w:r>
             <w:r>
               <w:rPr>
@@ -3062,7 +3062,7 @@
       <w:r>
         <w:fldChar w:fldCharType="separate"/>
       </w:r>
-      <w:hyperlink w:anchor="_Toc92972952" w:history="1">
+      <w:hyperlink w:anchor="_Toc92981155" w:history="1">
         <w:r>
           <w:rPr>
             <w:rStyle w:val="Hiperligao"/>
@@ -3089,78 +3089,7 @@
             <w:noProof/>
             <w:webHidden/>
           </w:rPr>
-          <w:instrText xml:space="preserve"> PAGEREF _Toc92972952 \h </w:instrText>
-        </w:r>
-        <w:r>
-          <w:rPr>
-            <w:noProof/>
-            <w:webHidden/>
-          </w:rPr>
-        </w:r>
-        <w:r>
-          <w:rPr>
-            <w:noProof/>
-            <w:webHidden/>
-          </w:rPr>
-          <w:fldChar w:fldCharType="separate"/>
-        </w:r>
-        <w:r>
-          <w:rPr>
-            <w:noProof/>
-            <w:webHidden/>
-          </w:rPr>
-          <w:t>8</w:t>
-        </w:r>
-        <w:r>
-          <w:rPr>
-            <w:noProof/>
-            <w:webHidden/>
-          </w:rPr>
-          <w:fldChar w:fldCharType="end"/>
-        </w:r>
-      </w:hyperlink>
-    </w:p>
-    <w:p>
-      <w:pPr>
-        <w:pStyle w:val="ndicedeilustraes"/>
-        <w:tabs>
-          <w:tab w:val="right" w:leader="dot" w:pos="8777"/>
-        </w:tabs>
-        <w:rPr>
-          <w:rFonts w:asciiTheme="minorHAnsi" w:eastAsiaTheme="minorEastAsia" w:hAnsiTheme="minorHAnsi"/>
-          <w:noProof/>
-          <w:sz w:val="22"/>
-          <w:lang w:eastAsia="pt-PT"/>
-        </w:rPr>
-      </w:pPr>
-      <w:hyperlink w:anchor="_Toc92972953" w:history="1">
-        <w:r>
-          <w:rPr>
-            <w:rStyle w:val="Hiperligao"/>
-            <w:noProof/>
-          </w:rPr>
-          <w:t>Tabela 2 - Requisitos não Funcionais de Usabilidade</w:t>
-        </w:r>
-        <w:r>
-          <w:rPr>
-            <w:noProof/>
-            <w:webHidden/>
-          </w:rPr>
-          <w:tab/>
-        </w:r>
-        <w:r>
-          <w:rPr>
-            <w:noProof/>
-            <w:webHidden/>
-          </w:rPr>
-          <w:fldChar w:fldCharType="begin"/>
-        </w:r>
-        <w:r>
-          <w:rPr>
-            <w:noProof/>
-            <w:webHidden/>
-          </w:rPr>
-          <w:instrText xml:space="preserve"> PAGEREF _Toc92972953 \h </w:instrText>
+          <w:instrText xml:space="preserve"> PAGEREF _Toc92981155 \h </w:instrText>
         </w:r>
         <w:r>
           <w:rPr>
@@ -3204,13 +3133,13 @@
           <w:lang w:eastAsia="pt-PT"/>
         </w:rPr>
       </w:pPr>
-      <w:hyperlink w:anchor="_Toc92972954" w:history="1">
+      <w:hyperlink w:anchor="_Toc92981156" w:history="1">
         <w:r>
           <w:rPr>
             <w:rStyle w:val="Hiperligao"/>
             <w:noProof/>
           </w:rPr>
-          <w:t>Tabela 3 - Requisitos não Funcionais de Fiabilidade</w:t>
+          <w:t>Tabela 2 - Requisitos não Funcionais de Usabilidade</w:t>
         </w:r>
         <w:r>
           <w:rPr>
@@ -3231,7 +3160,7 @@
             <w:noProof/>
             <w:webHidden/>
           </w:rPr>
-          <w:instrText xml:space="preserve"> PAGEREF _Toc92972954 \h </w:instrText>
+          <w:instrText xml:space="preserve"> PAGEREF _Toc92981156 \h </w:instrText>
         </w:r>
         <w:r>
           <w:rPr>
@@ -3275,13 +3204,13 @@
           <w:lang w:eastAsia="pt-PT"/>
         </w:rPr>
       </w:pPr>
-      <w:hyperlink w:anchor="_Toc92972955" w:history="1">
+      <w:hyperlink w:anchor="_Toc92981157" w:history="1">
         <w:r>
           <w:rPr>
             <w:rStyle w:val="Hiperligao"/>
             <w:noProof/>
           </w:rPr>
-          <w:t>Tabela 4 - Requisitos não Funcionais de Segurança</w:t>
+          <w:t>Tabela 3 - Requisitos não Funcionais de Fiabilidade</w:t>
         </w:r>
         <w:r>
           <w:rPr>
@@ -3302,7 +3231,7 @@
             <w:noProof/>
             <w:webHidden/>
           </w:rPr>
-          <w:instrText xml:space="preserve"> PAGEREF _Toc92972955 \h </w:instrText>
+          <w:instrText xml:space="preserve"> PAGEREF _Toc92981157 \h </w:instrText>
         </w:r>
         <w:r>
           <w:rPr>
@@ -3346,13 +3275,13 @@
           <w:lang w:eastAsia="pt-PT"/>
         </w:rPr>
       </w:pPr>
-      <w:hyperlink w:anchor="_Toc92972956" w:history="1">
+      <w:hyperlink w:anchor="_Toc92981158" w:history="1">
         <w:r>
           <w:rPr>
             <w:rStyle w:val="Hiperligao"/>
             <w:noProof/>
           </w:rPr>
-          <w:t>Tabela 5 - Requisitos não Funcionais de Eficiência</w:t>
+          <w:t>Tabela 4 - Requisitos não Funcionais de Segurança</w:t>
         </w:r>
         <w:r>
           <w:rPr>
@@ -3373,78 +3302,7 @@
             <w:noProof/>
             <w:webHidden/>
           </w:rPr>
-          <w:instrText xml:space="preserve"> PAGEREF _Toc92972956 \h </w:instrText>
-        </w:r>
-        <w:r>
-          <w:rPr>
-            <w:noProof/>
-            <w:webHidden/>
-          </w:rPr>
-        </w:r>
-        <w:r>
-          <w:rPr>
-            <w:noProof/>
-            <w:webHidden/>
-          </w:rPr>
-          <w:fldChar w:fldCharType="separate"/>
-        </w:r>
-        <w:r>
-          <w:rPr>
-            <w:noProof/>
-            <w:webHidden/>
-          </w:rPr>
-          <w:t>11</w:t>
-        </w:r>
-        <w:r>
-          <w:rPr>
-            <w:noProof/>
-            <w:webHidden/>
-          </w:rPr>
-          <w:fldChar w:fldCharType="end"/>
-        </w:r>
-      </w:hyperlink>
-    </w:p>
-    <w:p>
-      <w:pPr>
-        <w:pStyle w:val="ndicedeilustraes"/>
-        <w:tabs>
-          <w:tab w:val="right" w:leader="dot" w:pos="8777"/>
-        </w:tabs>
-        <w:rPr>
-          <w:rFonts w:asciiTheme="minorHAnsi" w:eastAsiaTheme="minorEastAsia" w:hAnsiTheme="minorHAnsi"/>
-          <w:noProof/>
-          <w:sz w:val="22"/>
-          <w:lang w:eastAsia="pt-PT"/>
-        </w:rPr>
-      </w:pPr>
-      <w:hyperlink w:anchor="_Toc92972957" w:history="1">
-        <w:r>
-          <w:rPr>
-            <w:rStyle w:val="Hiperligao"/>
-            <w:noProof/>
-          </w:rPr>
-          <w:t>Tabela 6 - Requisitos não Funcionais de Disponibilidade</w:t>
-        </w:r>
-        <w:r>
-          <w:rPr>
-            <w:noProof/>
-            <w:webHidden/>
-          </w:rPr>
-          <w:tab/>
-        </w:r>
-        <w:r>
-          <w:rPr>
-            <w:noProof/>
-            <w:webHidden/>
-          </w:rPr>
-          <w:fldChar w:fldCharType="begin"/>
-        </w:r>
-        <w:r>
-          <w:rPr>
-            <w:noProof/>
-            <w:webHidden/>
-          </w:rPr>
-          <w:instrText xml:space="preserve"> PAGEREF _Toc92972957 \h </w:instrText>
+          <w:instrText xml:space="preserve"> PAGEREF _Toc92981158 \h </w:instrText>
         </w:r>
         <w:r>
           <w:rPr>
@@ -3488,13 +3346,13 @@
           <w:lang w:eastAsia="pt-PT"/>
         </w:rPr>
       </w:pPr>
-      <w:hyperlink w:anchor="_Toc92972958" w:history="1">
+      <w:hyperlink w:anchor="_Toc92981159" w:history="1">
         <w:r>
           <w:rPr>
             <w:rStyle w:val="Hiperligao"/>
             <w:noProof/>
           </w:rPr>
-          <w:t>Tabela 7 - Requisitos não Funcionais de Ambiente</w:t>
+          <w:t>Tabela 5 - Requisitos não Funcionais de Eficiência</w:t>
         </w:r>
         <w:r>
           <w:rPr>
@@ -3515,7 +3373,7 @@
             <w:noProof/>
             <w:webHidden/>
           </w:rPr>
-          <w:instrText xml:space="preserve"> PAGEREF _Toc92972958 \h </w:instrText>
+          <w:instrText xml:space="preserve"> PAGEREF _Toc92981159 \h </w:instrText>
         </w:r>
         <w:r>
           <w:rPr>
@@ -3559,13 +3417,13 @@
           <w:lang w:eastAsia="pt-PT"/>
         </w:rPr>
       </w:pPr>
-      <w:hyperlink w:anchor="_Toc92972959" w:history="1">
+      <w:hyperlink w:anchor="_Toc92981160" w:history="1">
         <w:r>
           <w:rPr>
             <w:rStyle w:val="Hiperligao"/>
             <w:noProof/>
           </w:rPr>
-          <w:t>Tabela 8 - Requisitos não Funcionais de Desenvolvimento</w:t>
+          <w:t>Tabela 6 - Requisitos não Funcionais de Disponibilidade</w:t>
         </w:r>
         <w:r>
           <w:rPr>
@@ -3586,7 +3444,7 @@
             <w:noProof/>
             <w:webHidden/>
           </w:rPr>
-          <w:instrText xml:space="preserve"> PAGEREF _Toc92972959 \h </w:instrText>
+          <w:instrText xml:space="preserve"> PAGEREF _Toc92981160 \h </w:instrText>
         </w:r>
         <w:r>
           <w:rPr>
@@ -3619,6 +3477,148 @@
     </w:p>
     <w:p>
       <w:pPr>
+        <w:pStyle w:val="ndicedeilustraes"/>
+        <w:tabs>
+          <w:tab w:val="right" w:leader="dot" w:pos="8777"/>
+        </w:tabs>
+        <w:rPr>
+          <w:rFonts w:asciiTheme="minorHAnsi" w:eastAsiaTheme="minorEastAsia" w:hAnsiTheme="minorHAnsi"/>
+          <w:noProof/>
+          <w:sz w:val="22"/>
+          <w:lang w:eastAsia="pt-PT"/>
+        </w:rPr>
+      </w:pPr>
+      <w:hyperlink w:anchor="_Toc92981161" w:history="1">
+        <w:r>
+          <w:rPr>
+            <w:rStyle w:val="Hiperligao"/>
+            <w:noProof/>
+          </w:rPr>
+          <w:t>Tabela 7 - Requisitos não Funcionais de Ambiente</w:t>
+        </w:r>
+        <w:r>
+          <w:rPr>
+            <w:noProof/>
+            <w:webHidden/>
+          </w:rPr>
+          <w:tab/>
+        </w:r>
+        <w:r>
+          <w:rPr>
+            <w:noProof/>
+            <w:webHidden/>
+          </w:rPr>
+          <w:fldChar w:fldCharType="begin"/>
+        </w:r>
+        <w:r>
+          <w:rPr>
+            <w:noProof/>
+            <w:webHidden/>
+          </w:rPr>
+          <w:instrText xml:space="preserve"> PAGEREF _Toc92981161 \h </w:instrText>
+        </w:r>
+        <w:r>
+          <w:rPr>
+            <w:noProof/>
+            <w:webHidden/>
+          </w:rPr>
+        </w:r>
+        <w:r>
+          <w:rPr>
+            <w:noProof/>
+            <w:webHidden/>
+          </w:rPr>
+          <w:fldChar w:fldCharType="separate"/>
+        </w:r>
+        <w:r>
+          <w:rPr>
+            <w:noProof/>
+            <w:webHidden/>
+          </w:rPr>
+          <w:t>13</w:t>
+        </w:r>
+        <w:r>
+          <w:rPr>
+            <w:noProof/>
+            <w:webHidden/>
+          </w:rPr>
+          <w:fldChar w:fldCharType="end"/>
+        </w:r>
+      </w:hyperlink>
+    </w:p>
+    <w:p>
+      <w:pPr>
+        <w:pStyle w:val="ndicedeilustraes"/>
+        <w:tabs>
+          <w:tab w:val="right" w:leader="dot" w:pos="8777"/>
+        </w:tabs>
+        <w:rPr>
+          <w:rFonts w:asciiTheme="minorHAnsi" w:eastAsiaTheme="minorEastAsia" w:hAnsiTheme="minorHAnsi"/>
+          <w:noProof/>
+          <w:sz w:val="22"/>
+          <w:lang w:eastAsia="pt-PT"/>
+        </w:rPr>
+      </w:pPr>
+      <w:hyperlink w:anchor="_Toc92981162" w:history="1">
+        <w:r>
+          <w:rPr>
+            <w:rStyle w:val="Hiperligao"/>
+            <w:noProof/>
+          </w:rPr>
+          <w:t>Tabela 8 - Requisitos não Funcionais de Desenvolvimento</w:t>
+        </w:r>
+        <w:r>
+          <w:rPr>
+            <w:noProof/>
+            <w:webHidden/>
+          </w:rPr>
+          <w:tab/>
+        </w:r>
+        <w:r>
+          <w:rPr>
+            <w:noProof/>
+            <w:webHidden/>
+          </w:rPr>
+          <w:fldChar w:fldCharType="begin"/>
+        </w:r>
+        <w:r>
+          <w:rPr>
+            <w:noProof/>
+            <w:webHidden/>
+          </w:rPr>
+          <w:instrText xml:space="preserve"> PAGEREF _Toc92981162 \h </w:instrText>
+        </w:r>
+        <w:r>
+          <w:rPr>
+            <w:noProof/>
+            <w:webHidden/>
+          </w:rPr>
+        </w:r>
+        <w:r>
+          <w:rPr>
+            <w:noProof/>
+            <w:webHidden/>
+          </w:rPr>
+          <w:fldChar w:fldCharType="separate"/>
+        </w:r>
+        <w:r>
+          <w:rPr>
+            <w:noProof/>
+            <w:webHidden/>
+          </w:rPr>
+          <w:t>14</w:t>
+        </w:r>
+        <w:r>
+          <w:rPr>
+            <w:noProof/>
+            <w:webHidden/>
+          </w:rPr>
+          <w:fldChar w:fldCharType="end"/>
+        </w:r>
+      </w:hyperlink>
+    </w:p>
+    <w:p>
+      <w:pPr>
         <w:spacing w:after="200" w:line="276" w:lineRule="auto"/>
         <w:ind w:firstLine="0"/>
         <w:jc w:val="left"/>
@@ -3632,91 +3632,1003 @@
         <w:spacing w:after="200" w:line="276" w:lineRule="auto"/>
         <w:ind w:firstLine="0"/>
         <w:jc w:val="left"/>
-      </w:pPr>
+        <w:rPr>
+          <w:rFonts w:asciiTheme="minorHAnsi" w:hAnsiTheme="minorHAnsi" w:cstheme="minorHAnsi"/>
+          <w:color w:val="92D050"/>
+          <w:sz w:val="40"/>
+          <w:szCs w:val="36"/>
+        </w:rPr>
+      </w:pPr>
+      <w:r>
+        <w:rPr>
+          <w:rFonts w:asciiTheme="minorHAnsi" w:hAnsiTheme="minorHAnsi" w:cstheme="minorHAnsi"/>
+          <w:color w:val="92D050"/>
+          <w:sz w:val="40"/>
+          <w:szCs w:val="36"/>
+        </w:rPr>
+        <w:t xml:space="preserve">Índice de </w:t>
+      </w:r>
+      <w:r>
+        <w:rPr>
+          <w:rFonts w:asciiTheme="minorHAnsi" w:hAnsiTheme="minorHAnsi" w:cstheme="minorHAnsi"/>
+          <w:color w:val="92D050"/>
+          <w:sz w:val="40"/>
+          <w:szCs w:val="36"/>
+        </w:rPr>
+        <w:t>Figuras</w:t>
+      </w:r>
+    </w:p>
+    <w:p>
+      <w:pPr>
+        <w:pStyle w:val="ndicedeilustraes"/>
+        <w:tabs>
+          <w:tab w:val="right" w:leader="dot" w:pos="8777"/>
+        </w:tabs>
+        <w:rPr>
+          <w:rFonts w:asciiTheme="minorHAnsi" w:eastAsiaTheme="minorEastAsia" w:hAnsiTheme="minorHAnsi"/>
+          <w:noProof/>
+          <w:sz w:val="22"/>
+          <w:lang w:eastAsia="pt-PT"/>
+        </w:rPr>
+      </w:pPr>
+      <w:r>
+        <w:rPr>
+          <w:rFonts w:asciiTheme="minorHAnsi" w:hAnsiTheme="minorHAnsi" w:cstheme="minorHAnsi"/>
+          <w:color w:val="92D050"/>
+          <w:sz w:val="40"/>
+          <w:szCs w:val="36"/>
+        </w:rPr>
+        <w:fldChar w:fldCharType="begin"/>
+      </w:r>
+      <w:r>
+        <w:rPr>
+          <w:rFonts w:asciiTheme="minorHAnsi" w:hAnsiTheme="minorHAnsi" w:cstheme="minorHAnsi"/>
+          <w:color w:val="92D050"/>
+          <w:sz w:val="40"/>
+          <w:szCs w:val="36"/>
+        </w:rPr>
+        <w:instrText xml:space="preserve"> TOC \h \z \c "Figura" </w:instrText>
+      </w:r>
+      <w:r>
+        <w:rPr>
+          <w:rFonts w:asciiTheme="minorHAnsi" w:hAnsiTheme="minorHAnsi" w:cstheme="minorHAnsi"/>
+          <w:color w:val="92D050"/>
+          <w:sz w:val="40"/>
+          <w:szCs w:val="36"/>
+        </w:rPr>
+        <w:fldChar w:fldCharType="separate"/>
+      </w:r>
+      <w:hyperlink w:anchor="_Toc92981142" w:history="1">
+        <w:r>
+          <w:rPr>
+            <w:rStyle w:val="Hiperligao"/>
+            <w:noProof/>
+          </w:rPr>
+          <w:t>Figura 1 - Login Activity UI</w:t>
+        </w:r>
+        <w:r>
+          <w:rPr>
+            <w:noProof/>
+            <w:webHidden/>
+          </w:rPr>
+          <w:tab/>
+        </w:r>
+        <w:r>
+          <w:rPr>
+            <w:noProof/>
+            <w:webHidden/>
+          </w:rPr>
+          <w:fldChar w:fldCharType="begin"/>
+        </w:r>
+        <w:r>
+          <w:rPr>
+            <w:noProof/>
+            <w:webHidden/>
+          </w:rPr>
+          <w:instrText xml:space="preserve"> PAGEREF _Toc92981142 \h </w:instrText>
+        </w:r>
+        <w:r>
+          <w:rPr>
+            <w:noProof/>
+            <w:webHidden/>
+          </w:rPr>
+        </w:r>
+        <w:r>
+          <w:rPr>
+            <w:noProof/>
+            <w:webHidden/>
+          </w:rPr>
+          <w:fldChar w:fldCharType="separate"/>
+        </w:r>
+        <w:r>
+          <w:rPr>
+            <w:noProof/>
+            <w:webHidden/>
+          </w:rPr>
+          <w:t>17</w:t>
+        </w:r>
+        <w:r>
+          <w:rPr>
+            <w:noProof/>
+            <w:webHidden/>
+          </w:rPr>
+          <w:fldChar w:fldCharType="end"/>
+        </w:r>
+      </w:hyperlink>
+    </w:p>
+    <w:p>
+      <w:pPr>
+        <w:pStyle w:val="ndicedeilustraes"/>
+        <w:tabs>
+          <w:tab w:val="right" w:leader="dot" w:pos="8777"/>
+        </w:tabs>
+        <w:rPr>
+          <w:rFonts w:asciiTheme="minorHAnsi" w:eastAsiaTheme="minorEastAsia" w:hAnsiTheme="minorHAnsi"/>
+          <w:noProof/>
+          <w:sz w:val="22"/>
+          <w:lang w:eastAsia="pt-PT"/>
+        </w:rPr>
+      </w:pPr>
+      <w:hyperlink w:anchor="_Toc92981143" w:history="1">
+        <w:r>
+          <w:rPr>
+            <w:rStyle w:val="Hiperligao"/>
+            <w:noProof/>
+          </w:rPr>
+          <w:t>Figura 2 - Companies Activity UI</w:t>
+        </w:r>
+        <w:r>
+          <w:rPr>
+            <w:noProof/>
+            <w:webHidden/>
+          </w:rPr>
+          <w:tab/>
+        </w:r>
+        <w:r>
+          <w:rPr>
+            <w:noProof/>
+            <w:webHidden/>
+          </w:rPr>
+          <w:fldChar w:fldCharType="begin"/>
+        </w:r>
+        <w:r>
+          <w:rPr>
+            <w:noProof/>
+            <w:webHidden/>
+          </w:rPr>
+          <w:instrText xml:space="preserve"> PAGEREF _Toc92981143 \h </w:instrText>
+        </w:r>
+        <w:r>
+          <w:rPr>
+            <w:noProof/>
+            <w:webHidden/>
+          </w:rPr>
+        </w:r>
+        <w:r>
+          <w:rPr>
+            <w:noProof/>
+            <w:webHidden/>
+          </w:rPr>
+          <w:fldChar w:fldCharType="separate"/>
+        </w:r>
+        <w:r>
+          <w:rPr>
+            <w:noProof/>
+            <w:webHidden/>
+          </w:rPr>
+          <w:t>18</w:t>
+        </w:r>
+        <w:r>
+          <w:rPr>
+            <w:noProof/>
+            <w:webHidden/>
+          </w:rPr>
+          <w:fldChar w:fldCharType="end"/>
+        </w:r>
+      </w:hyperlink>
+    </w:p>
+    <w:p>
+      <w:pPr>
+        <w:pStyle w:val="ndicedeilustraes"/>
+        <w:tabs>
+          <w:tab w:val="right" w:leader="dot" w:pos="8777"/>
+        </w:tabs>
+        <w:rPr>
+          <w:rFonts w:asciiTheme="minorHAnsi" w:eastAsiaTheme="minorEastAsia" w:hAnsiTheme="minorHAnsi"/>
+          <w:noProof/>
+          <w:sz w:val="22"/>
+          <w:lang w:eastAsia="pt-PT"/>
+        </w:rPr>
+      </w:pPr>
+      <w:hyperlink w:anchor="_Toc92981144" w:history="1">
+        <w:r>
+          <w:rPr>
+            <w:rStyle w:val="Hiperligao"/>
+            <w:noProof/>
+          </w:rPr>
+          <w:t>Figura 3 - SignUp Activity UI</w:t>
+        </w:r>
+        <w:r>
+          <w:rPr>
+            <w:noProof/>
+            <w:webHidden/>
+          </w:rPr>
+          <w:tab/>
+        </w:r>
+        <w:r>
+          <w:rPr>
+            <w:noProof/>
+            <w:webHidden/>
+          </w:rPr>
+          <w:fldChar w:fldCharType="begin"/>
+        </w:r>
+        <w:r>
+          <w:rPr>
+            <w:noProof/>
+            <w:webHidden/>
+          </w:rPr>
+          <w:instrText xml:space="preserve"> PAGEREF _Toc92981144 \h </w:instrText>
+        </w:r>
+        <w:r>
+          <w:rPr>
+            <w:noProof/>
+            <w:webHidden/>
+          </w:rPr>
+        </w:r>
+        <w:r>
+          <w:rPr>
+            <w:noProof/>
+            <w:webHidden/>
+          </w:rPr>
+          <w:fldChar w:fldCharType="separate"/>
+        </w:r>
+        <w:r>
+          <w:rPr>
+            <w:noProof/>
+            <w:webHidden/>
+          </w:rPr>
+          <w:t>19</w:t>
+        </w:r>
+        <w:r>
+          <w:rPr>
+            <w:noProof/>
+            <w:webHidden/>
+          </w:rPr>
+          <w:fldChar w:fldCharType="end"/>
+        </w:r>
+      </w:hyperlink>
+    </w:p>
+    <w:p>
+      <w:pPr>
+        <w:pStyle w:val="ndicedeilustraes"/>
+        <w:tabs>
+          <w:tab w:val="right" w:leader="dot" w:pos="8777"/>
+        </w:tabs>
+        <w:rPr>
+          <w:rFonts w:asciiTheme="minorHAnsi" w:eastAsiaTheme="minorEastAsia" w:hAnsiTheme="minorHAnsi"/>
+          <w:noProof/>
+          <w:sz w:val="22"/>
+          <w:lang w:eastAsia="pt-PT"/>
+        </w:rPr>
+      </w:pPr>
+      <w:hyperlink w:anchor="_Toc92981145" w:history="1">
+        <w:r>
+          <w:rPr>
+            <w:rStyle w:val="Hiperligao"/>
+            <w:noProof/>
+          </w:rPr>
+          <w:t>Figura 4 - Garage Activity/Fragment UI</w:t>
+        </w:r>
+        <w:r>
+          <w:rPr>
+            <w:noProof/>
+            <w:webHidden/>
+          </w:rPr>
+          <w:tab/>
+        </w:r>
+        <w:r>
+          <w:rPr>
+            <w:noProof/>
+            <w:webHidden/>
+          </w:rPr>
+          <w:fldChar w:fldCharType="begin"/>
+        </w:r>
+        <w:r>
+          <w:rPr>
+            <w:noProof/>
+            <w:webHidden/>
+          </w:rPr>
+          <w:instrText xml:space="preserve"> PAGEREF _Toc92981145 \h </w:instrText>
+        </w:r>
+        <w:r>
+          <w:rPr>
+            <w:noProof/>
+            <w:webHidden/>
+          </w:rPr>
+        </w:r>
+        <w:r>
+          <w:rPr>
+            <w:noProof/>
+            <w:webHidden/>
+          </w:rPr>
+          <w:fldChar w:fldCharType="separate"/>
+        </w:r>
+        <w:r>
+          <w:rPr>
+            <w:noProof/>
+            <w:webHidden/>
+          </w:rPr>
+          <w:t>20</w:t>
+        </w:r>
+        <w:r>
+          <w:rPr>
+            <w:noProof/>
+            <w:webHidden/>
+          </w:rPr>
+          <w:fldChar w:fldCharType="end"/>
+        </w:r>
+      </w:hyperlink>
+    </w:p>
+    <w:p>
+      <w:pPr>
+        <w:pStyle w:val="ndicedeilustraes"/>
+        <w:tabs>
+          <w:tab w:val="right" w:leader="dot" w:pos="8777"/>
+        </w:tabs>
+        <w:rPr>
+          <w:rFonts w:asciiTheme="minorHAnsi" w:eastAsiaTheme="minorEastAsia" w:hAnsiTheme="minorHAnsi"/>
+          <w:noProof/>
+          <w:sz w:val="22"/>
+          <w:lang w:eastAsia="pt-PT"/>
+        </w:rPr>
+      </w:pPr>
+      <w:hyperlink w:anchor="_Toc92981146" w:history="1">
+        <w:r>
+          <w:rPr>
+            <w:rStyle w:val="Hiperligao"/>
+            <w:noProof/>
+          </w:rPr>
+          <w:t>Figura 5 - Vehicle Activity/Fragment UI</w:t>
+        </w:r>
+        <w:r>
+          <w:rPr>
+            <w:noProof/>
+            <w:webHidden/>
+          </w:rPr>
+          <w:tab/>
+        </w:r>
+        <w:r>
+          <w:rPr>
+            <w:noProof/>
+            <w:webHidden/>
+          </w:rPr>
+          <w:fldChar w:fldCharType="begin"/>
+        </w:r>
+        <w:r>
+          <w:rPr>
+            <w:noProof/>
+            <w:webHidden/>
+          </w:rPr>
+          <w:instrText xml:space="preserve"> PAGEREF _Toc92981146 \h </w:instrText>
+        </w:r>
+        <w:r>
+          <w:rPr>
+            <w:noProof/>
+            <w:webHidden/>
+          </w:rPr>
+        </w:r>
+        <w:r>
+          <w:rPr>
+            <w:noProof/>
+            <w:webHidden/>
+          </w:rPr>
+          <w:fldChar w:fldCharType="separate"/>
+        </w:r>
+        <w:r>
+          <w:rPr>
+            <w:noProof/>
+            <w:webHidden/>
+          </w:rPr>
+          <w:t>21</w:t>
+        </w:r>
+        <w:r>
+          <w:rPr>
+            <w:noProof/>
+            <w:webHidden/>
+          </w:rPr>
+          <w:fldChar w:fldCharType="end"/>
+        </w:r>
+      </w:hyperlink>
+    </w:p>
+    <w:p>
+      <w:pPr>
+        <w:pStyle w:val="ndicedeilustraes"/>
+        <w:tabs>
+          <w:tab w:val="right" w:leader="dot" w:pos="8777"/>
+        </w:tabs>
+        <w:rPr>
+          <w:rFonts w:asciiTheme="minorHAnsi" w:eastAsiaTheme="minorEastAsia" w:hAnsiTheme="minorHAnsi"/>
+          <w:noProof/>
+          <w:sz w:val="22"/>
+          <w:lang w:eastAsia="pt-PT"/>
+        </w:rPr>
+      </w:pPr>
+      <w:hyperlink w:anchor="_Toc92981147" w:history="1">
+        <w:r>
+          <w:rPr>
+            <w:rStyle w:val="Hiperligao"/>
+            <w:noProof/>
+          </w:rPr>
+          <w:t>Figura 6 - Repairs Activity/Fragment UI</w:t>
+        </w:r>
+        <w:r>
+          <w:rPr>
+            <w:noProof/>
+            <w:webHidden/>
+          </w:rPr>
+          <w:tab/>
+        </w:r>
+        <w:r>
+          <w:rPr>
+            <w:noProof/>
+            <w:webHidden/>
+          </w:rPr>
+          <w:fldChar w:fldCharType="begin"/>
+        </w:r>
+        <w:r>
+          <w:rPr>
+            <w:noProof/>
+            <w:webHidden/>
+          </w:rPr>
+          <w:instrText xml:space="preserve"> PAGEREF _Toc92981147 \h </w:instrText>
+        </w:r>
+        <w:r>
+          <w:rPr>
+            <w:noProof/>
+            <w:webHidden/>
+          </w:rPr>
+        </w:r>
+        <w:r>
+          <w:rPr>
+            <w:noProof/>
+            <w:webHidden/>
+          </w:rPr>
+          <w:fldChar w:fldCharType="separate"/>
+        </w:r>
+        <w:r>
+          <w:rPr>
+            <w:noProof/>
+            <w:webHidden/>
+          </w:rPr>
+          <w:t>22</w:t>
+        </w:r>
+        <w:r>
+          <w:rPr>
+            <w:noProof/>
+            <w:webHidden/>
+          </w:rPr>
+          <w:fldChar w:fldCharType="end"/>
+        </w:r>
+      </w:hyperlink>
+    </w:p>
+    <w:p>
+      <w:pPr>
+        <w:pStyle w:val="ndicedeilustraes"/>
+        <w:tabs>
+          <w:tab w:val="right" w:leader="dot" w:pos="8777"/>
+        </w:tabs>
+        <w:rPr>
+          <w:rFonts w:asciiTheme="minorHAnsi" w:eastAsiaTheme="minorEastAsia" w:hAnsiTheme="minorHAnsi"/>
+          <w:noProof/>
+          <w:sz w:val="22"/>
+          <w:lang w:eastAsia="pt-PT"/>
+        </w:rPr>
+      </w:pPr>
+      <w:hyperlink w:anchor="_Toc92981148" w:history="1">
+        <w:r>
+          <w:rPr>
+            <w:rStyle w:val="Hiperligao"/>
+            <w:noProof/>
+          </w:rPr>
+          <w:t>Figura 7 - New Vehicle Activity/Fragment UI</w:t>
+        </w:r>
+        <w:r>
+          <w:rPr>
+            <w:noProof/>
+            <w:webHidden/>
+          </w:rPr>
+          <w:tab/>
+        </w:r>
+        <w:r>
+          <w:rPr>
+            <w:noProof/>
+            <w:webHidden/>
+          </w:rPr>
+          <w:fldChar w:fldCharType="begin"/>
+        </w:r>
+        <w:r>
+          <w:rPr>
+            <w:noProof/>
+            <w:webHidden/>
+          </w:rPr>
+          <w:instrText xml:space="preserve"> PAGEREF _Toc92981148 \h </w:instrText>
+        </w:r>
+        <w:r>
+          <w:rPr>
+            <w:noProof/>
+            <w:webHidden/>
+          </w:rPr>
+        </w:r>
+        <w:r>
+          <w:rPr>
+            <w:noProof/>
+            <w:webHidden/>
+          </w:rPr>
+          <w:fldChar w:fldCharType="separate"/>
+        </w:r>
+        <w:r>
+          <w:rPr>
+            <w:noProof/>
+            <w:webHidden/>
+          </w:rPr>
+          <w:t>24</w:t>
+        </w:r>
+        <w:r>
+          <w:rPr>
+            <w:noProof/>
+            <w:webHidden/>
+          </w:rPr>
+          <w:fldChar w:fldCharType="end"/>
+        </w:r>
+      </w:hyperlink>
+    </w:p>
+    <w:p>
+      <w:pPr>
+        <w:pStyle w:val="ndicedeilustraes"/>
+        <w:tabs>
+          <w:tab w:val="right" w:leader="dot" w:pos="8777"/>
+        </w:tabs>
+        <w:rPr>
+          <w:rFonts w:asciiTheme="minorHAnsi" w:eastAsiaTheme="minorEastAsia" w:hAnsiTheme="minorHAnsi"/>
+          <w:noProof/>
+          <w:sz w:val="22"/>
+          <w:lang w:eastAsia="pt-PT"/>
+        </w:rPr>
+      </w:pPr>
+      <w:hyperlink w:anchor="_Toc92981149" w:history="1">
+        <w:r>
+          <w:rPr>
+            <w:rStyle w:val="Hiperligao"/>
+            <w:noProof/>
+          </w:rPr>
+          <w:t>Figura 8 - Schedules Activity/Fragment UI</w:t>
+        </w:r>
+        <w:r>
+          <w:rPr>
+            <w:noProof/>
+            <w:webHidden/>
+          </w:rPr>
+          <w:tab/>
+        </w:r>
+        <w:r>
+          <w:rPr>
+            <w:noProof/>
+            <w:webHidden/>
+          </w:rPr>
+          <w:fldChar w:fldCharType="begin"/>
+        </w:r>
+        <w:r>
+          <w:rPr>
+            <w:noProof/>
+            <w:webHidden/>
+          </w:rPr>
+          <w:instrText xml:space="preserve"> PAGEREF _Toc92981149 \h </w:instrText>
+        </w:r>
+        <w:r>
+          <w:rPr>
+            <w:noProof/>
+            <w:webHidden/>
+          </w:rPr>
+        </w:r>
+        <w:r>
+          <w:rPr>
+            <w:noProof/>
+            <w:webHidden/>
+          </w:rPr>
+          <w:fldChar w:fldCharType="separate"/>
+        </w:r>
+        <w:r>
+          <w:rPr>
+            <w:noProof/>
+            <w:webHidden/>
+          </w:rPr>
+          <w:t>25</w:t>
+        </w:r>
+        <w:r>
+          <w:rPr>
+            <w:noProof/>
+            <w:webHidden/>
+          </w:rPr>
+          <w:fldChar w:fldCharType="end"/>
+        </w:r>
+      </w:hyperlink>
+    </w:p>
+    <w:p>
+      <w:pPr>
+        <w:pStyle w:val="ndicedeilustraes"/>
+        <w:tabs>
+          <w:tab w:val="right" w:leader="dot" w:pos="8777"/>
+        </w:tabs>
+        <w:rPr>
+          <w:rFonts w:asciiTheme="minorHAnsi" w:eastAsiaTheme="minorEastAsia" w:hAnsiTheme="minorHAnsi"/>
+          <w:noProof/>
+          <w:sz w:val="22"/>
+          <w:lang w:eastAsia="pt-PT"/>
+        </w:rPr>
+      </w:pPr>
+      <w:hyperlink w:anchor="_Toc92981150" w:history="1">
+        <w:r>
+          <w:rPr>
+            <w:rStyle w:val="Hiperligao"/>
+            <w:noProof/>
+          </w:rPr>
+          <w:t>Figura 9 - Account Activity/Fragment UI</w:t>
+        </w:r>
+        <w:r>
+          <w:rPr>
+            <w:noProof/>
+            <w:webHidden/>
+          </w:rPr>
+          <w:tab/>
+        </w:r>
+        <w:r>
+          <w:rPr>
+            <w:noProof/>
+            <w:webHidden/>
+          </w:rPr>
+          <w:fldChar w:fldCharType="begin"/>
+        </w:r>
+        <w:r>
+          <w:rPr>
+            <w:noProof/>
+            <w:webHidden/>
+          </w:rPr>
+          <w:instrText xml:space="preserve"> PAGEREF _Toc92981150 \h </w:instrText>
+        </w:r>
+        <w:r>
+          <w:rPr>
+            <w:noProof/>
+            <w:webHidden/>
+          </w:rPr>
+        </w:r>
+        <w:r>
+          <w:rPr>
+            <w:noProof/>
+            <w:webHidden/>
+          </w:rPr>
+          <w:fldChar w:fldCharType="separate"/>
+        </w:r>
+        <w:r>
+          <w:rPr>
+            <w:noProof/>
+            <w:webHidden/>
+          </w:rPr>
+          <w:t>26</w:t>
+        </w:r>
+        <w:r>
+          <w:rPr>
+            <w:noProof/>
+            <w:webHidden/>
+          </w:rPr>
+          <w:fldChar w:fldCharType="end"/>
+        </w:r>
+      </w:hyperlink>
+    </w:p>
+    <w:p>
+      <w:pPr>
+        <w:pStyle w:val="ndicedeilustraes"/>
+        <w:tabs>
+          <w:tab w:val="right" w:leader="dot" w:pos="8777"/>
+        </w:tabs>
+        <w:rPr>
+          <w:rFonts w:asciiTheme="minorHAnsi" w:eastAsiaTheme="minorEastAsia" w:hAnsiTheme="minorHAnsi"/>
+          <w:noProof/>
+          <w:sz w:val="22"/>
+          <w:lang w:eastAsia="pt-PT"/>
+        </w:rPr>
+      </w:pPr>
+      <w:hyperlink w:anchor="_Toc92981151" w:history="1">
+        <w:r>
+          <w:rPr>
+            <w:rStyle w:val="Hiperligao"/>
+            <w:noProof/>
+          </w:rPr>
+          <w:t>Figura 10 - Menu Principal UI</w:t>
+        </w:r>
+        <w:r>
+          <w:rPr>
+            <w:noProof/>
+            <w:webHidden/>
+          </w:rPr>
+          <w:tab/>
+        </w:r>
+        <w:r>
+          <w:rPr>
+            <w:noProof/>
+            <w:webHidden/>
+          </w:rPr>
+          <w:fldChar w:fldCharType="begin"/>
+        </w:r>
+        <w:r>
+          <w:rPr>
+            <w:noProof/>
+            <w:webHidden/>
+          </w:rPr>
+          <w:instrText xml:space="preserve"> PAGEREF _Toc92981151 \h </w:instrText>
+        </w:r>
+        <w:r>
+          <w:rPr>
+            <w:noProof/>
+            <w:webHidden/>
+          </w:rPr>
+        </w:r>
+        <w:r>
+          <w:rPr>
+            <w:noProof/>
+            <w:webHidden/>
+          </w:rPr>
+          <w:fldChar w:fldCharType="separate"/>
+        </w:r>
+        <w:r>
+          <w:rPr>
+            <w:noProof/>
+            <w:webHidden/>
+          </w:rPr>
+          <w:t>27</w:t>
+        </w:r>
+        <w:r>
+          <w:rPr>
+            <w:noProof/>
+            <w:webHidden/>
+          </w:rPr>
+          <w:fldChar w:fldCharType="end"/>
+        </w:r>
+      </w:hyperlink>
+    </w:p>
+    <w:p>
+      <w:pPr>
+        <w:pStyle w:val="ndicedeilustraes"/>
+        <w:tabs>
+          <w:tab w:val="right" w:leader="dot" w:pos="8777"/>
+        </w:tabs>
+        <w:rPr>
+          <w:rFonts w:asciiTheme="minorHAnsi" w:eastAsiaTheme="minorEastAsia" w:hAnsiTheme="minorHAnsi"/>
+          <w:noProof/>
+          <w:sz w:val="22"/>
+          <w:lang w:eastAsia="pt-PT"/>
+        </w:rPr>
+      </w:pPr>
+      <w:hyperlink w:anchor="_Toc92981152" w:history="1">
+        <w:r>
+          <w:rPr>
+            <w:rStyle w:val="Hiperligao"/>
+            <w:noProof/>
+          </w:rPr>
+          <w:t>Figura 11 - Menu Lateral UI</w:t>
+        </w:r>
+        <w:r>
+          <w:rPr>
+            <w:noProof/>
+            <w:webHidden/>
+          </w:rPr>
+          <w:tab/>
+        </w:r>
+        <w:r>
+          <w:rPr>
+            <w:noProof/>
+            <w:webHidden/>
+          </w:rPr>
+          <w:fldChar w:fldCharType="begin"/>
+        </w:r>
+        <w:r>
+          <w:rPr>
+            <w:noProof/>
+            <w:webHidden/>
+          </w:rPr>
+          <w:instrText xml:space="preserve"> PAGEREF _Toc92981152 \h </w:instrText>
+        </w:r>
+        <w:r>
+          <w:rPr>
+            <w:noProof/>
+            <w:webHidden/>
+          </w:rPr>
+        </w:r>
+        <w:r>
+          <w:rPr>
+            <w:noProof/>
+            <w:webHidden/>
+          </w:rPr>
+          <w:fldChar w:fldCharType="separate"/>
+        </w:r>
+        <w:r>
+          <w:rPr>
+            <w:noProof/>
+            <w:webHidden/>
+          </w:rPr>
+          <w:t>27</w:t>
+        </w:r>
+        <w:r>
+          <w:rPr>
+            <w:noProof/>
+            <w:webHidden/>
+          </w:rPr>
+          <w:fldChar w:fldCharType="end"/>
+        </w:r>
+      </w:hyperlink>
+    </w:p>
+    <w:p>
+      <w:pPr>
+        <w:pStyle w:val="ndicedeilustraes"/>
+        <w:tabs>
+          <w:tab w:val="right" w:leader="dot" w:pos="8777"/>
+        </w:tabs>
+        <w:rPr>
+          <w:rFonts w:asciiTheme="minorHAnsi" w:eastAsiaTheme="minorEastAsia" w:hAnsiTheme="minorHAnsi"/>
+          <w:noProof/>
+          <w:sz w:val="22"/>
+          <w:lang w:eastAsia="pt-PT"/>
+        </w:rPr>
+      </w:pPr>
+      <w:hyperlink w:anchor="_Toc92981153" w:history="1">
+        <w:r>
+          <w:rPr>
+            <w:rStyle w:val="Hiperligao"/>
+            <w:noProof/>
+          </w:rPr>
+          <w:t>Figura 12 - Divisão de tarefas no Jira</w:t>
+        </w:r>
+        <w:r>
+          <w:rPr>
+            <w:noProof/>
+            <w:webHidden/>
+          </w:rPr>
+          <w:tab/>
+        </w:r>
+        <w:r>
+          <w:rPr>
+            <w:noProof/>
+            <w:webHidden/>
+          </w:rPr>
+          <w:fldChar w:fldCharType="begin"/>
+        </w:r>
+        <w:r>
+          <w:rPr>
+            <w:noProof/>
+            <w:webHidden/>
+          </w:rPr>
+          <w:instrText xml:space="preserve"> PAGEREF _Toc92981153 \h </w:instrText>
+        </w:r>
+        <w:r>
+          <w:rPr>
+            <w:noProof/>
+            <w:webHidden/>
+          </w:rPr>
+        </w:r>
+        <w:r>
+          <w:rPr>
+            <w:noProof/>
+            <w:webHidden/>
+          </w:rPr>
+          <w:fldChar w:fldCharType="separate"/>
+        </w:r>
+        <w:r>
+          <w:rPr>
+            <w:noProof/>
+            <w:webHidden/>
+          </w:rPr>
+          <w:t>28</w:t>
+        </w:r>
+        <w:r>
+          <w:rPr>
+            <w:noProof/>
+            <w:webHidden/>
+          </w:rPr>
+          <w:fldChar w:fldCharType="end"/>
+        </w:r>
+      </w:hyperlink>
+    </w:p>
+    <w:p>
+      <w:pPr>
+        <w:pStyle w:val="ndicedeilustraes"/>
+        <w:tabs>
+          <w:tab w:val="right" w:leader="dot" w:pos="8777"/>
+        </w:tabs>
+        <w:rPr>
+          <w:rFonts w:asciiTheme="minorHAnsi" w:eastAsiaTheme="minorEastAsia" w:hAnsiTheme="minorHAnsi"/>
+          <w:noProof/>
+          <w:sz w:val="22"/>
+          <w:lang w:eastAsia="pt-PT"/>
+        </w:rPr>
+      </w:pPr>
+      <w:hyperlink r:id="rId17" w:anchor="_Toc92981154" w:history="1">
+        <w:r>
+          <w:rPr>
+            <w:rStyle w:val="Hiperligao"/>
+            <w:noProof/>
+          </w:rPr>
+          <w:t>Figura 13 - Gestão temporal do projeto</w:t>
+        </w:r>
+        <w:r>
+          <w:rPr>
+            <w:noProof/>
+            <w:webHidden/>
+          </w:rPr>
+          <w:tab/>
+        </w:r>
+        <w:r>
+          <w:rPr>
+            <w:noProof/>
+            <w:webHidden/>
+          </w:rPr>
+          <w:fldChar w:fldCharType="begin"/>
+        </w:r>
+        <w:r>
+          <w:rPr>
+            <w:noProof/>
+            <w:webHidden/>
+          </w:rPr>
+          <w:instrText xml:space="preserve"> PAGEREF _Toc92981154 \h </w:instrText>
+        </w:r>
+        <w:r>
+          <w:rPr>
+            <w:noProof/>
+            <w:webHidden/>
+          </w:rPr>
+        </w:r>
+        <w:r>
+          <w:rPr>
+            <w:noProof/>
+            <w:webHidden/>
+          </w:rPr>
+          <w:fldChar w:fldCharType="separate"/>
+        </w:r>
+        <w:r>
+          <w:rPr>
+            <w:noProof/>
+            <w:webHidden/>
+          </w:rPr>
+          <w:t>29</w:t>
+        </w:r>
+        <w:r>
+          <w:rPr>
+            <w:noProof/>
+            <w:webHidden/>
+          </w:rPr>
+          <w:fldChar w:fldCharType="end"/>
+        </w:r>
+      </w:hyperlink>
     </w:p>
     <w:p>
       <w:pPr>
         <w:spacing w:after="200" w:line="276" w:lineRule="auto"/>
         <w:ind w:firstLine="0"/>
         <w:jc w:val="left"/>
-      </w:pPr>
-    </w:p>
-    <w:p>
-      <w:pPr>
-        <w:spacing w:after="200" w:line="276" w:lineRule="auto"/>
-        <w:ind w:firstLine="0"/>
-        <w:jc w:val="left"/>
-      </w:pPr>
-    </w:p>
-    <w:p>
-      <w:pPr>
-        <w:spacing w:after="200" w:line="276" w:lineRule="auto"/>
-        <w:ind w:firstLine="0"/>
-        <w:jc w:val="left"/>
-      </w:pPr>
-    </w:p>
-    <w:p>
-      <w:pPr>
-        <w:spacing w:after="200" w:line="276" w:lineRule="auto"/>
-        <w:ind w:firstLine="0"/>
-        <w:jc w:val="left"/>
-      </w:pPr>
-    </w:p>
-    <w:p>
-      <w:pPr>
-        <w:spacing w:after="200" w:line="276" w:lineRule="auto"/>
-        <w:ind w:firstLine="0"/>
-        <w:jc w:val="left"/>
-      </w:pPr>
-    </w:p>
-    <w:p>
-      <w:pPr>
-        <w:spacing w:after="200" w:line="276" w:lineRule="auto"/>
-        <w:ind w:firstLine="0"/>
-        <w:jc w:val="left"/>
-      </w:pPr>
-    </w:p>
-    <w:p>
-      <w:pPr>
-        <w:spacing w:after="200" w:line="276" w:lineRule="auto"/>
-        <w:ind w:firstLine="0"/>
-        <w:jc w:val="left"/>
-      </w:pPr>
-    </w:p>
-    <w:p>
-      <w:pPr>
-        <w:spacing w:after="200" w:line="276" w:lineRule="auto"/>
-        <w:ind w:firstLine="0"/>
-        <w:jc w:val="left"/>
-      </w:pPr>
-    </w:p>
-    <w:p>
-      <w:pPr>
-        <w:spacing w:after="200" w:line="276" w:lineRule="auto"/>
-        <w:ind w:firstLine="0"/>
-        <w:jc w:val="left"/>
-      </w:pPr>
-    </w:p>
-    <w:p>
-      <w:pPr>
-        <w:spacing w:after="200" w:line="276" w:lineRule="auto"/>
-        <w:ind w:firstLine="0"/>
-        <w:jc w:val="left"/>
-      </w:pPr>
-    </w:p>
-    <w:p>
-      <w:pPr>
-        <w:spacing w:after="200" w:line="276" w:lineRule="auto"/>
-        <w:ind w:firstLine="0"/>
-        <w:jc w:val="left"/>
-      </w:pPr>
-    </w:p>
-    <w:p>
-      <w:pPr>
-        <w:spacing w:after="200" w:line="276" w:lineRule="auto"/>
-        <w:ind w:firstLine="0"/>
-        <w:jc w:val="left"/>
-      </w:pPr>
+        <w:rPr>
+          <w:rFonts w:asciiTheme="minorHAnsi" w:hAnsiTheme="minorHAnsi" w:cstheme="minorHAnsi"/>
+          <w:color w:val="92D050"/>
+          <w:sz w:val="40"/>
+          <w:szCs w:val="36"/>
+        </w:rPr>
+      </w:pPr>
+      <w:r>
+        <w:rPr>
+          <w:rFonts w:asciiTheme="minorHAnsi" w:hAnsiTheme="minorHAnsi" w:cstheme="minorHAnsi"/>
+          <w:color w:val="92D050"/>
+          <w:sz w:val="40"/>
+          <w:szCs w:val="36"/>
+        </w:rPr>
+        <w:fldChar w:fldCharType="end"/>
+      </w:r>
     </w:p>
     <w:p>
       <w:pPr>
@@ -3763,7 +4675,7 @@
       </w:pPr>
       <w:bookmarkStart w:id="1" w:name="_Toc92724811"/>
       <w:bookmarkStart w:id="2" w:name="_Toc92724939"/>
-      <w:bookmarkStart w:id="3" w:name="_Toc92972932"/>
+      <w:bookmarkStart w:id="3" w:name="_Toc92981163"/>
       <w:r>
         <w:lastRenderedPageBreak/>
         <w:t>Introdução</w:t>
@@ -3858,7 +4770,7 @@
       </w:pPr>
       <w:bookmarkStart w:id="4" w:name="_Toc92724812"/>
       <w:bookmarkStart w:id="5" w:name="_Toc92724940"/>
-      <w:bookmarkStart w:id="6" w:name="_Toc92972933"/>
+      <w:bookmarkStart w:id="6" w:name="_Toc92981164"/>
       <w:r>
         <w:lastRenderedPageBreak/>
         <w:t>Contextualização</w:t>
@@ -3883,7 +4795,7 @@
       </w:pPr>
       <w:bookmarkStart w:id="7" w:name="_Toc92724813"/>
       <w:bookmarkStart w:id="8" w:name="_Toc92724941"/>
-      <w:bookmarkStart w:id="9" w:name="_Toc92972934"/>
+      <w:bookmarkStart w:id="9" w:name="_Toc92981165"/>
       <w:r>
         <w:t>Contexto da aplicação</w:t>
       </w:r>
@@ -3920,7 +4832,7 @@
       </w:pPr>
       <w:bookmarkStart w:id="10" w:name="_Toc92724814"/>
       <w:bookmarkStart w:id="11" w:name="_Toc92724942"/>
-      <w:bookmarkStart w:id="12" w:name="_Toc92972935"/>
+      <w:bookmarkStart w:id="12" w:name="_Toc92981166"/>
       <w:r>
         <w:lastRenderedPageBreak/>
         <w:t>Objetivos</w:t>
@@ -4061,7 +4973,7 @@
           <w:bottom w:val="single" w:sz="8" w:space="0" w:color="auto"/>
         </w:pBdr>
       </w:pPr>
-      <w:bookmarkStart w:id="13" w:name="_Toc92972936"/>
+      <w:bookmarkStart w:id="13" w:name="_Toc92981167"/>
       <w:r>
         <w:lastRenderedPageBreak/>
         <w:t>Motivações</w:t>
@@ -4108,7 +5020,7 @@
       </w:pPr>
       <w:bookmarkStart w:id="14" w:name="_Toc92724815"/>
       <w:bookmarkStart w:id="15" w:name="_Toc92724943"/>
-      <w:bookmarkStart w:id="16" w:name="_Toc92972937"/>
+      <w:bookmarkStart w:id="16" w:name="_Toc92981168"/>
       <w:r>
         <w:lastRenderedPageBreak/>
         <w:t>Requisitos</w:t>
@@ -4129,7 +5041,7 @@
           <w:color w:val="auto"/>
         </w:rPr>
       </w:pPr>
-      <w:bookmarkStart w:id="17" w:name="_Toc92972952"/>
+      <w:bookmarkStart w:id="17" w:name="_Toc92981155"/>
       <w:r>
         <w:rPr>
           <w:color w:val="auto"/>
@@ -5119,7 +6031,7 @@
         </w:rPr>
       </w:pPr>
       <w:bookmarkStart w:id="18" w:name="_Toc86947073"/>
-      <w:bookmarkStart w:id="19" w:name="_Toc92972953"/>
+      <w:bookmarkStart w:id="19" w:name="_Toc92981156"/>
       <w:r>
         <w:rPr>
           <w:color w:val="auto"/>
@@ -6118,7 +7030,7 @@
         </w:rPr>
       </w:pPr>
       <w:bookmarkStart w:id="20" w:name="_Toc86947074"/>
-      <w:bookmarkStart w:id="21" w:name="_Toc92972954"/>
+      <w:bookmarkStart w:id="21" w:name="_Toc92981157"/>
       <w:r>
         <w:rPr>
           <w:color w:val="auto"/>
@@ -7347,7 +8259,7 @@
         </w:rPr>
       </w:pPr>
       <w:bookmarkStart w:id="22" w:name="_Toc86947075"/>
-      <w:bookmarkStart w:id="23" w:name="_Toc92972955"/>
+      <w:bookmarkStart w:id="23" w:name="_Toc92981158"/>
       <w:r>
         <w:rPr>
           <w:color w:val="auto"/>
@@ -7940,7 +8852,7 @@
         </w:rPr>
       </w:pPr>
       <w:bookmarkStart w:id="24" w:name="_Toc86947076"/>
-      <w:bookmarkStart w:id="25" w:name="_Toc92972956"/>
+      <w:bookmarkStart w:id="25" w:name="_Toc92981159"/>
       <w:r>
         <w:rPr>
           <w:color w:val="auto"/>
@@ -8523,7 +9435,7 @@
         </w:rPr>
       </w:pPr>
       <w:bookmarkStart w:id="26" w:name="_Toc86947077"/>
-      <w:bookmarkStart w:id="27" w:name="_Toc92972957"/>
+      <w:bookmarkStart w:id="27" w:name="_Toc92981160"/>
       <w:r>
         <w:rPr>
           <w:color w:val="auto"/>
@@ -9026,7 +9938,7 @@
         </w:rPr>
       </w:pPr>
       <w:bookmarkStart w:id="28" w:name="_Toc86947078"/>
-      <w:bookmarkStart w:id="29" w:name="_Toc92972958"/>
+      <w:bookmarkStart w:id="29" w:name="_Toc92981161"/>
       <w:r>
         <w:rPr>
           <w:color w:val="auto"/>
@@ -9751,7 +10663,7 @@
         </w:rPr>
       </w:pPr>
       <w:bookmarkStart w:id="30" w:name="_Toc86947079"/>
-      <w:bookmarkStart w:id="31" w:name="_Toc92972959"/>
+      <w:bookmarkStart w:id="31" w:name="_Toc92981162"/>
       <w:r>
         <w:rPr>
           <w:color w:val="auto"/>
@@ -10928,7 +11840,7 @@
       </w:pPr>
       <w:bookmarkStart w:id="32" w:name="_Toc92724816"/>
       <w:bookmarkStart w:id="33" w:name="_Toc92724944"/>
-      <w:bookmarkStart w:id="34" w:name="_Toc92972938"/>
+      <w:bookmarkStart w:id="34" w:name="_Toc92981169"/>
       <w:r>
         <w:lastRenderedPageBreak/>
         <w:t>Opções e Ideias</w:t>
@@ -11060,23 +11972,7 @@
         </w:numPr>
       </w:pPr>
       <w:r>
-        <w:t xml:space="preserve">A aplicação deverá ter, no mínimo, 6 atividades (Activity e/ou </w:t>
-      </w:r>
-      <w:proofErr w:type="spellStart"/>
-      <w:r>
-        <w:t>Fragment</w:t>
-      </w:r>
-      <w:proofErr w:type="spellEnd"/>
-      <w:r>
-        <w:t xml:space="preserve">) e um máximo recomendado de 10 atividades (Activity e/ou </w:t>
-      </w:r>
-      <w:proofErr w:type="spellStart"/>
-      <w:r>
-        <w:t>Fragment</w:t>
-      </w:r>
-      <w:proofErr w:type="spellEnd"/>
-      <w:r>
-        <w:t>);</w:t>
+        <w:t>A aplicação deverá ter, no mínimo, 6 atividades (Activity e/ou Fragment) e um máximo recomendado de 10 atividades (Activity e/ou Fragment);</w:t>
       </w:r>
     </w:p>
     <w:p>
@@ -11306,7 +12202,7 @@
       </w:pPr>
       <w:bookmarkStart w:id="35" w:name="_Toc92724817"/>
       <w:bookmarkStart w:id="36" w:name="_Toc92724945"/>
-      <w:bookmarkStart w:id="37" w:name="_Toc92972939"/>
+      <w:bookmarkStart w:id="37" w:name="_Toc92981170"/>
       <w:r>
         <w:t>Justificação das Opções/Ideias</w:t>
       </w:r>
@@ -11384,7 +12280,7 @@
           <w:bottom w:val="single" w:sz="8" w:space="0" w:color="auto"/>
         </w:pBdr>
       </w:pPr>
-      <w:bookmarkStart w:id="38" w:name="_Toc92972940"/>
+      <w:bookmarkStart w:id="38" w:name="_Toc92981171"/>
       <w:r>
         <w:lastRenderedPageBreak/>
         <w:t>Requisitos Funcionais Implementados</w:t>
@@ -11403,7 +12299,7 @@
       </w:pPr>
       <w:bookmarkStart w:id="39" w:name="_Toc92724818"/>
       <w:bookmarkStart w:id="40" w:name="_Toc92724946"/>
-      <w:bookmarkStart w:id="41" w:name="_Toc92972941"/>
+      <w:bookmarkStart w:id="41" w:name="_Toc92981172"/>
       <w:r>
         <w:t>Interface</w:t>
       </w:r>
@@ -11417,30 +12313,1708 @@
     <w:p>
       <w:pPr>
         <w:ind w:firstLine="0"/>
-      </w:pPr>
+        <w:rPr>
+          <w:b/>
+          <w:bCs/>
+        </w:rPr>
+      </w:pPr>
+      <w:r>
+        <w:rPr>
+          <w:b/>
+          <w:bCs/>
+        </w:rPr>
+        <w:t>Login Activity</w:t>
+      </w:r>
+    </w:p>
+    <w:p>
+      <w:r>
+        <w:tab/>
+        <w:t xml:space="preserve">No login Activity, </w:t>
+      </w:r>
+      <w:r>
+        <w:t>permitimos ao utilizador realizar a autenticação, através dos seus dados de username e password. A partir desta Activity, que está definida como main no Android Manifest, é ainda possível aceder à atividade de visualização de empresas e à atividade de registo de utilizadores, ambas sem autenticação.</w:t>
+      </w:r>
+    </w:p>
+    <w:p>
+      <w:pPr>
+        <w:keepNext/>
+        <w:jc w:val="center"/>
+      </w:pPr>
+      <w:r>
+        <w:rPr>
+          <w:noProof/>
+        </w:rPr>
+        <w:drawing>
+          <wp:inline distT="0" distB="0" distL="0" distR="0" wp14:anchorId="4D00B5D3" wp14:editId="61201AC4">
+            <wp:extent cx="2723756" cy="4386680"/>
+            <wp:effectExtent l="0" t="0" r="635" b="0"/>
+            <wp:docPr id="8" name="Imagem 8" descr="Uma imagem com texto, eletrónica&#10;&#10;Descrição gerada automaticamente"/>
+            <wp:cNvGraphicFramePr>
+              <a:graphicFrameLocks xmlns:a="http://schemas.openxmlformats.org/drawingml/2006/main" noChangeAspect="1"/>
+            </wp:cNvGraphicFramePr>
+            <a:graphic xmlns:a="http://schemas.openxmlformats.org/drawingml/2006/main">
+              <a:graphicData uri="http://schemas.openxmlformats.org/drawingml/2006/picture">
+                <pic:pic xmlns:pic="http://schemas.openxmlformats.org/drawingml/2006/picture">
+                  <pic:nvPicPr>
+                    <pic:cNvPr id="8" name="Imagem 8" descr="Uma imagem com texto, eletrónica&#10;&#10;Descrição gerada automaticamente"/>
+                    <pic:cNvPicPr/>
+                  </pic:nvPicPr>
+                  <pic:blipFill rotWithShape="1">
+                    <a:blip r:embed="rId18"/>
+                    <a:srcRect r="1042"/>
+                    <a:stretch/>
+                  </pic:blipFill>
+                  <pic:spPr bwMode="auto">
+                    <a:xfrm>
+                      <a:off x="0" y="0"/>
+                      <a:ext cx="2724834" cy="4388416"/>
+                    </a:xfrm>
+                    <a:prstGeom prst="rect">
+                      <a:avLst/>
+                    </a:prstGeom>
+                    <a:ln>
+                      <a:noFill/>
+                    </a:ln>
+                    <a:extLst>
+                      <a:ext uri="{53640926-AAD7-44D8-BBD7-CCE9431645EC}">
+                        <a14:shadowObscured xmlns:a14="http://schemas.microsoft.com/office/drawing/2010/main"/>
+                      </a:ext>
+                    </a:extLst>
+                  </pic:spPr>
+                </pic:pic>
+              </a:graphicData>
+            </a:graphic>
+          </wp:inline>
+        </w:drawing>
+      </w:r>
+    </w:p>
+    <w:p>
+      <w:pPr>
+        <w:pStyle w:val="Legenda"/>
+        <w:jc w:val="center"/>
+        <w:rPr>
+          <w:color w:val="auto"/>
+        </w:rPr>
+      </w:pPr>
+      <w:bookmarkStart w:id="42" w:name="_Toc92981142"/>
+      <w:r>
+        <w:rPr>
+          <w:color w:val="auto"/>
+        </w:rPr>
+        <w:t xml:space="preserve">Figura </w:t>
+      </w:r>
+      <w:r>
+        <w:rPr>
+          <w:color w:val="auto"/>
+        </w:rPr>
+        <w:fldChar w:fldCharType="begin"/>
+      </w:r>
+      <w:r>
+        <w:rPr>
+          <w:color w:val="auto"/>
+        </w:rPr>
+        <w:instrText xml:space="preserve"> SEQ Figura \* ARABIC </w:instrText>
+      </w:r>
+      <w:r>
+        <w:rPr>
+          <w:color w:val="auto"/>
+        </w:rPr>
+        <w:fldChar w:fldCharType="separate"/>
+      </w:r>
+      <w:r>
+        <w:rPr>
+          <w:noProof/>
+          <w:color w:val="auto"/>
+        </w:rPr>
+        <w:t>1</w:t>
+      </w:r>
+      <w:r>
+        <w:rPr>
+          <w:color w:val="auto"/>
+        </w:rPr>
+        <w:fldChar w:fldCharType="end"/>
+      </w:r>
+      <w:r>
+        <w:rPr>
+          <w:color w:val="auto"/>
+        </w:rPr>
+        <w:t xml:space="preserve"> - Login Activity UI</w:t>
+      </w:r>
+      <w:bookmarkEnd w:id="42"/>
     </w:p>
     <w:p>
       <w:pPr>
         <w:ind w:firstLine="0"/>
-      </w:pPr>
+        <w:rPr>
+          <w:b/>
+          <w:bCs/>
+        </w:rPr>
+      </w:pPr>
+      <w:r>
+        <w:rPr>
+          <w:b/>
+          <w:bCs/>
+        </w:rPr>
+        <w:lastRenderedPageBreak/>
+        <w:t>Companies</w:t>
+      </w:r>
+      <w:r>
+        <w:rPr>
+          <w:b/>
+          <w:bCs/>
+        </w:rPr>
+        <w:t xml:space="preserve"> Activity</w:t>
+      </w:r>
+    </w:p>
+    <w:p>
+      <w:r>
+        <w:tab/>
+        <w:t>A partir da atividade de empresas, é possível ao cliente, mesmo sem autenticação, visualizar todas as empresas registadas na plataforma da empresa CarBuddy. Ao utilizador, é ainda possível voltar à atividade de login.</w:t>
+      </w:r>
+    </w:p>
+    <w:p/>
+    <w:p>
+      <w:pPr>
+        <w:keepNext/>
+        <w:jc w:val="center"/>
+      </w:pPr>
+      <w:r>
+        <w:rPr>
+          <w:noProof/>
+        </w:rPr>
+        <w:drawing>
+          <wp:inline distT="0" distB="0" distL="0" distR="0" wp14:anchorId="4F580EAC" wp14:editId="0037CD1B">
+            <wp:extent cx="2880610" cy="4648603"/>
+            <wp:effectExtent l="0" t="0" r="0" b="0"/>
+            <wp:docPr id="12" name="Imagem 12" descr="Uma imagem com texto&#10;&#10;Descrição gerada automaticamente"/>
+            <wp:cNvGraphicFramePr>
+              <a:graphicFrameLocks xmlns:a="http://schemas.openxmlformats.org/drawingml/2006/main" noChangeAspect="1"/>
+            </wp:cNvGraphicFramePr>
+            <a:graphic xmlns:a="http://schemas.openxmlformats.org/drawingml/2006/main">
+              <a:graphicData uri="http://schemas.openxmlformats.org/drawingml/2006/picture">
+                <pic:pic xmlns:pic="http://schemas.openxmlformats.org/drawingml/2006/picture">
+                  <pic:nvPicPr>
+                    <pic:cNvPr id="12" name="Imagem 12" descr="Uma imagem com texto&#10;&#10;Descrição gerada automaticamente"/>
+                    <pic:cNvPicPr/>
+                  </pic:nvPicPr>
+                  <pic:blipFill>
+                    <a:blip r:embed="rId19"/>
+                    <a:stretch>
+                      <a:fillRect/>
+                    </a:stretch>
+                  </pic:blipFill>
+                  <pic:spPr>
+                    <a:xfrm>
+                      <a:off x="0" y="0"/>
+                      <a:ext cx="2880610" cy="4648603"/>
+                    </a:xfrm>
+                    <a:prstGeom prst="rect">
+                      <a:avLst/>
+                    </a:prstGeom>
+                  </pic:spPr>
+                </pic:pic>
+              </a:graphicData>
+            </a:graphic>
+          </wp:inline>
+        </w:drawing>
+      </w:r>
+    </w:p>
+    <w:p>
+      <w:pPr>
+        <w:pStyle w:val="Legenda"/>
+        <w:jc w:val="center"/>
+        <w:rPr>
+          <w:color w:val="auto"/>
+        </w:rPr>
+      </w:pPr>
+      <w:bookmarkStart w:id="43" w:name="_Toc92981143"/>
+      <w:r>
+        <w:rPr>
+          <w:color w:val="auto"/>
+        </w:rPr>
+        <w:t xml:space="preserve">Figura </w:t>
+      </w:r>
+      <w:r>
+        <w:rPr>
+          <w:color w:val="auto"/>
+        </w:rPr>
+        <w:fldChar w:fldCharType="begin"/>
+      </w:r>
+      <w:r>
+        <w:rPr>
+          <w:color w:val="auto"/>
+        </w:rPr>
+        <w:instrText xml:space="preserve"> SEQ Figura \* ARABIC </w:instrText>
+      </w:r>
+      <w:r>
+        <w:rPr>
+          <w:color w:val="auto"/>
+        </w:rPr>
+        <w:fldChar w:fldCharType="separate"/>
+      </w:r>
+      <w:r>
+        <w:rPr>
+          <w:noProof/>
+          <w:color w:val="auto"/>
+        </w:rPr>
+        <w:t>2</w:t>
+      </w:r>
+      <w:r>
+        <w:rPr>
+          <w:color w:val="auto"/>
+        </w:rPr>
+        <w:fldChar w:fldCharType="end"/>
+      </w:r>
+      <w:r>
+        <w:rPr>
+          <w:color w:val="auto"/>
+        </w:rPr>
+        <w:t xml:space="preserve"> - Companies Activity UI</w:t>
+      </w:r>
+      <w:bookmarkEnd w:id="43"/>
     </w:p>
     <w:p>
       <w:pPr>
         <w:spacing w:after="200" w:line="276" w:lineRule="auto"/>
         <w:ind w:firstLine="0"/>
         <w:jc w:val="left"/>
+        <w:rPr>
+          <w:b/>
+          <w:bCs/>
+        </w:rPr>
       </w:pPr>
       <w:r>
         <w:br w:type="page"/>
       </w:r>
+      <w:r>
+        <w:rPr>
+          <w:b/>
+          <w:bCs/>
+        </w:rPr>
+        <w:lastRenderedPageBreak/>
+        <w:t>SignUp Activity</w:t>
+      </w:r>
+    </w:p>
+    <w:p>
+      <w:r>
+        <w:tab/>
+        <w:t xml:space="preserve">Na atividade de SignUp, o utilizador tem a possibilidade </w:t>
+      </w:r>
+      <w:r>
+        <w:t>de realizar o seu registo e então, criar a sua conta de cliente. Para esse efeito basta indicar os dados requeridos no formulário e carregar no botão de Signup. Ao utilizador, é ainda possível voltar à atividade de login.</w:t>
+      </w:r>
+    </w:p>
+    <w:p/>
+    <w:p>
+      <w:pPr>
+        <w:keepNext/>
+        <w:jc w:val="center"/>
+      </w:pPr>
+      <w:r>
+        <w:rPr>
+          <w:noProof/>
+        </w:rPr>
+        <w:drawing>
+          <wp:inline distT="0" distB="0" distL="0" distR="0" wp14:anchorId="644A23FA" wp14:editId="0B5311DA">
+            <wp:extent cx="2911092" cy="4610500"/>
+            <wp:effectExtent l="0" t="0" r="3810" b="0"/>
+            <wp:docPr id="13" name="Imagem 13" descr="Uma imagem com texto, monitor, preto, ecrã&#10;&#10;Descrição gerada automaticamente"/>
+            <wp:cNvGraphicFramePr>
+              <a:graphicFrameLocks xmlns:a="http://schemas.openxmlformats.org/drawingml/2006/main" noChangeAspect="1"/>
+            </wp:cNvGraphicFramePr>
+            <a:graphic xmlns:a="http://schemas.openxmlformats.org/drawingml/2006/main">
+              <a:graphicData uri="http://schemas.openxmlformats.org/drawingml/2006/picture">
+                <pic:pic xmlns:pic="http://schemas.openxmlformats.org/drawingml/2006/picture">
+                  <pic:nvPicPr>
+                    <pic:cNvPr id="13" name="Imagem 13" descr="Uma imagem com texto, monitor, preto, ecrã&#10;&#10;Descrição gerada automaticamente"/>
+                    <pic:cNvPicPr/>
+                  </pic:nvPicPr>
+                  <pic:blipFill>
+                    <a:blip r:embed="rId20"/>
+                    <a:stretch>
+                      <a:fillRect/>
+                    </a:stretch>
+                  </pic:blipFill>
+                  <pic:spPr>
+                    <a:xfrm>
+                      <a:off x="0" y="0"/>
+                      <a:ext cx="2911092" cy="4610500"/>
+                    </a:xfrm>
+                    <a:prstGeom prst="rect">
+                      <a:avLst/>
+                    </a:prstGeom>
+                  </pic:spPr>
+                </pic:pic>
+              </a:graphicData>
+            </a:graphic>
+          </wp:inline>
+        </w:drawing>
+      </w:r>
+    </w:p>
+    <w:p>
+      <w:pPr>
+        <w:pStyle w:val="Legenda"/>
+        <w:jc w:val="center"/>
+        <w:rPr>
+          <w:color w:val="auto"/>
+        </w:rPr>
+      </w:pPr>
+      <w:bookmarkStart w:id="44" w:name="_Toc92981144"/>
+      <w:r>
+        <w:rPr>
+          <w:color w:val="auto"/>
+        </w:rPr>
+        <w:t xml:space="preserve">Figura </w:t>
+      </w:r>
+      <w:r>
+        <w:rPr>
+          <w:color w:val="auto"/>
+        </w:rPr>
+        <w:fldChar w:fldCharType="begin"/>
+      </w:r>
+      <w:r>
+        <w:rPr>
+          <w:color w:val="auto"/>
+        </w:rPr>
+        <w:instrText xml:space="preserve"> SEQ Figura \* ARABIC </w:instrText>
+      </w:r>
+      <w:r>
+        <w:rPr>
+          <w:color w:val="auto"/>
+        </w:rPr>
+        <w:fldChar w:fldCharType="separate"/>
+      </w:r>
+      <w:r>
+        <w:rPr>
+          <w:noProof/>
+          <w:color w:val="auto"/>
+        </w:rPr>
+        <w:t>3</w:t>
+      </w:r>
+      <w:r>
+        <w:rPr>
+          <w:color w:val="auto"/>
+        </w:rPr>
+        <w:fldChar w:fldCharType="end"/>
+      </w:r>
+      <w:r>
+        <w:rPr>
+          <w:color w:val="auto"/>
+        </w:rPr>
+        <w:t xml:space="preserve"> - SignUp Activity UI</w:t>
+      </w:r>
+      <w:bookmarkEnd w:id="44"/>
+    </w:p>
+    <w:p>
+      <w:pPr>
+        <w:spacing w:after="200" w:line="276" w:lineRule="auto"/>
+        <w:ind w:firstLine="0"/>
+        <w:jc w:val="left"/>
+      </w:pPr>
+      <w:r>
+        <w:br w:type="page"/>
+      </w:r>
+    </w:p>
+    <w:p>
+      <w:pPr>
+        <w:ind w:firstLine="0"/>
+        <w:rPr>
+          <w:b/>
+          <w:bCs/>
+        </w:rPr>
+      </w:pPr>
+      <w:r>
+        <w:rPr>
+          <w:b/>
+          <w:bCs/>
+        </w:rPr>
+        <w:lastRenderedPageBreak/>
+        <w:t>Garage Activity</w:t>
+      </w:r>
+      <w:r>
+        <w:rPr>
+          <w:b/>
+          <w:bCs/>
+        </w:rPr>
+        <w:t xml:space="preserve"> (Fragment)</w:t>
+      </w:r>
+    </w:p>
+    <w:p>
+      <w:r>
+        <w:tab/>
+        <w:t>Assim que o cliente iniciar sessão, é redirecionado para a atividade</w:t>
+      </w:r>
+      <w:r>
+        <w:t>/fragmento</w:t>
+      </w:r>
+      <w:r>
+        <w:t xml:space="preserve"> da garagem, onde estão listados todos os seus veículos. </w:t>
+      </w:r>
+      <w:r>
+        <w:t>Por cada ve</w:t>
+      </w:r>
+      <w:r>
+        <w:t>ículo, serão utilizadas as propriedades marca, modelo, matricula e tipo de veículo para diferenciar todos os veículos disponíveis na garagem.</w:t>
+      </w:r>
+    </w:p>
+    <w:p/>
+    <w:p>
+      <w:pPr>
+        <w:keepNext/>
+        <w:jc w:val="center"/>
+      </w:pPr>
+      <w:r>
+        <w:rPr>
+          <w:noProof/>
+        </w:rPr>
+        <w:drawing>
+          <wp:inline distT="0" distB="0" distL="0" distR="0" wp14:anchorId="4B6760A9" wp14:editId="57F410FB">
+            <wp:extent cx="2880610" cy="4587638"/>
+            <wp:effectExtent l="0" t="0" r="0" b="3810"/>
+            <wp:docPr id="14" name="Imagem 14" descr="Uma imagem com texto, preto, eletrónica, projetor&#10;&#10;Descrição gerada automaticamente"/>
+            <wp:cNvGraphicFramePr>
+              <a:graphicFrameLocks xmlns:a="http://schemas.openxmlformats.org/drawingml/2006/main" noChangeAspect="1"/>
+            </wp:cNvGraphicFramePr>
+            <a:graphic xmlns:a="http://schemas.openxmlformats.org/drawingml/2006/main">
+              <a:graphicData uri="http://schemas.openxmlformats.org/drawingml/2006/picture">
+                <pic:pic xmlns:pic="http://schemas.openxmlformats.org/drawingml/2006/picture">
+                  <pic:nvPicPr>
+                    <pic:cNvPr id="14" name="Imagem 14" descr="Uma imagem com texto, preto, eletrónica, projetor&#10;&#10;Descrição gerada automaticamente"/>
+                    <pic:cNvPicPr/>
+                  </pic:nvPicPr>
+                  <pic:blipFill>
+                    <a:blip r:embed="rId21"/>
+                    <a:stretch>
+                      <a:fillRect/>
+                    </a:stretch>
+                  </pic:blipFill>
+                  <pic:spPr>
+                    <a:xfrm>
+                      <a:off x="0" y="0"/>
+                      <a:ext cx="2880610" cy="4587638"/>
+                    </a:xfrm>
+                    <a:prstGeom prst="rect">
+                      <a:avLst/>
+                    </a:prstGeom>
+                  </pic:spPr>
+                </pic:pic>
+              </a:graphicData>
+            </a:graphic>
+          </wp:inline>
+        </w:drawing>
+      </w:r>
+    </w:p>
+    <w:p>
+      <w:pPr>
+        <w:pStyle w:val="Legenda"/>
+        <w:jc w:val="center"/>
+        <w:rPr>
+          <w:color w:val="auto"/>
+        </w:rPr>
+      </w:pPr>
+      <w:bookmarkStart w:id="45" w:name="_Toc92981145"/>
+      <w:r>
+        <w:rPr>
+          <w:color w:val="auto"/>
+        </w:rPr>
+        <w:t xml:space="preserve">Figura </w:t>
+      </w:r>
+      <w:r>
+        <w:rPr>
+          <w:color w:val="auto"/>
+        </w:rPr>
+        <w:fldChar w:fldCharType="begin"/>
+      </w:r>
+      <w:r>
+        <w:rPr>
+          <w:color w:val="auto"/>
+        </w:rPr>
+        <w:instrText xml:space="preserve"> SEQ Figura \* ARABIC </w:instrText>
+      </w:r>
+      <w:r>
+        <w:rPr>
+          <w:color w:val="auto"/>
+        </w:rPr>
+        <w:fldChar w:fldCharType="separate"/>
+      </w:r>
+      <w:r>
+        <w:rPr>
+          <w:noProof/>
+          <w:color w:val="auto"/>
+        </w:rPr>
+        <w:t>4</w:t>
+      </w:r>
+      <w:r>
+        <w:rPr>
+          <w:color w:val="auto"/>
+        </w:rPr>
+        <w:fldChar w:fldCharType="end"/>
+      </w:r>
+      <w:r>
+        <w:rPr>
+          <w:color w:val="auto"/>
+        </w:rPr>
+        <w:t xml:space="preserve"> - Garage Activity/Fragment UI</w:t>
+      </w:r>
+      <w:bookmarkEnd w:id="45"/>
+    </w:p>
+    <w:p>
+      <w:pPr>
+        <w:spacing w:after="200" w:line="276" w:lineRule="auto"/>
+        <w:ind w:firstLine="0"/>
+        <w:jc w:val="left"/>
+      </w:pPr>
+      <w:r>
+        <w:br w:type="page"/>
+      </w:r>
+    </w:p>
+    <w:p>
+      <w:pPr>
+        <w:ind w:firstLine="0"/>
+        <w:rPr>
+          <w:b/>
+          <w:bCs/>
+        </w:rPr>
+      </w:pPr>
+      <w:r>
+        <w:rPr>
+          <w:b/>
+          <w:bCs/>
+        </w:rPr>
+        <w:lastRenderedPageBreak/>
+        <w:t>Vehicle Activity (Fragment)</w:t>
+      </w:r>
+    </w:p>
+    <w:p>
+      <w:r>
+        <w:tab/>
+        <w:t>Quando o cliente selecionar um dos seus veículos na garagem, é aberto um novo fragmento com a informação relativa ao veiculo selecionado. A partir desse fragmento é possível ainda ao utilizador aceder aos fragmentos de visualização de reparações do veiculo, marcação de agendamentos e edição do mesmo. É ainda possível ao utilizador apagar este veiculo, caso o mesmo não tenha reparações e agendamentos.</w:t>
+      </w:r>
+    </w:p>
+    <w:p/>
+    <w:p>
+      <w:pPr>
+        <w:keepNext/>
+        <w:jc w:val="center"/>
+      </w:pPr>
+      <w:r>
+        <w:rPr>
+          <w:b/>
+          <w:bCs/>
+          <w:noProof/>
+        </w:rPr>
+        <w:drawing>
+          <wp:inline distT="0" distB="0" distL="0" distR="0" wp14:anchorId="0B345CF6" wp14:editId="72DEF9B1">
+            <wp:extent cx="2895851" cy="4648603"/>
+            <wp:effectExtent l="0" t="0" r="0" b="0"/>
+            <wp:docPr id="15" name="Imagem 15" descr="Uma imagem com texto, preto, eletrónica&#10;&#10;Descrição gerada automaticamente"/>
+            <wp:cNvGraphicFramePr>
+              <a:graphicFrameLocks xmlns:a="http://schemas.openxmlformats.org/drawingml/2006/main" noChangeAspect="1"/>
+            </wp:cNvGraphicFramePr>
+            <a:graphic xmlns:a="http://schemas.openxmlformats.org/drawingml/2006/main">
+              <a:graphicData uri="http://schemas.openxmlformats.org/drawingml/2006/picture">
+                <pic:pic xmlns:pic="http://schemas.openxmlformats.org/drawingml/2006/picture">
+                  <pic:nvPicPr>
+                    <pic:cNvPr id="15" name="Imagem 15" descr="Uma imagem com texto, preto, eletrónica&#10;&#10;Descrição gerada automaticamente"/>
+                    <pic:cNvPicPr/>
+                  </pic:nvPicPr>
+                  <pic:blipFill>
+                    <a:blip r:embed="rId22"/>
+                    <a:stretch>
+                      <a:fillRect/>
+                    </a:stretch>
+                  </pic:blipFill>
+                  <pic:spPr>
+                    <a:xfrm>
+                      <a:off x="0" y="0"/>
+                      <a:ext cx="2895851" cy="4648603"/>
+                    </a:xfrm>
+                    <a:prstGeom prst="rect">
+                      <a:avLst/>
+                    </a:prstGeom>
+                  </pic:spPr>
+                </pic:pic>
+              </a:graphicData>
+            </a:graphic>
+          </wp:inline>
+        </w:drawing>
+      </w:r>
+    </w:p>
+    <w:p>
+      <w:pPr>
+        <w:pStyle w:val="Legenda"/>
+        <w:jc w:val="center"/>
+        <w:rPr>
+          <w:color w:val="auto"/>
+        </w:rPr>
+      </w:pPr>
+      <w:bookmarkStart w:id="46" w:name="_Toc92981146"/>
+      <w:r>
+        <w:rPr>
+          <w:color w:val="auto"/>
+        </w:rPr>
+        <w:t xml:space="preserve">Figura </w:t>
+      </w:r>
+      <w:r>
+        <w:rPr>
+          <w:color w:val="auto"/>
+        </w:rPr>
+        <w:fldChar w:fldCharType="begin"/>
+      </w:r>
+      <w:r>
+        <w:rPr>
+          <w:color w:val="auto"/>
+        </w:rPr>
+        <w:instrText xml:space="preserve"> SEQ Figura \* ARABIC </w:instrText>
+      </w:r>
+      <w:r>
+        <w:rPr>
+          <w:color w:val="auto"/>
+        </w:rPr>
+        <w:fldChar w:fldCharType="separate"/>
+      </w:r>
+      <w:r>
+        <w:rPr>
+          <w:noProof/>
+          <w:color w:val="auto"/>
+        </w:rPr>
+        <w:t>5</w:t>
+      </w:r>
+      <w:r>
+        <w:rPr>
+          <w:color w:val="auto"/>
+        </w:rPr>
+        <w:fldChar w:fldCharType="end"/>
+      </w:r>
+      <w:r>
+        <w:rPr>
+          <w:color w:val="auto"/>
+        </w:rPr>
+        <w:t xml:space="preserve"> - Vehicle Activity/Fragment UI</w:t>
+      </w:r>
+      <w:bookmarkEnd w:id="46"/>
+    </w:p>
+    <w:p>
+      <w:pPr>
+        <w:spacing w:after="200" w:line="276" w:lineRule="auto"/>
+        <w:ind w:firstLine="0"/>
+        <w:jc w:val="left"/>
+        <w:rPr>
+          <w:b/>
+          <w:bCs/>
+        </w:rPr>
+      </w:pPr>
+      <w:r>
+        <w:rPr>
+          <w:b/>
+          <w:bCs/>
+        </w:rPr>
+        <w:br w:type="page"/>
+      </w:r>
+    </w:p>
+    <w:p>
+      <w:pPr>
+        <w:ind w:firstLine="0"/>
+        <w:rPr>
+          <w:b/>
+          <w:bCs/>
+        </w:rPr>
+      </w:pPr>
+      <w:r>
+        <w:rPr>
+          <w:b/>
+          <w:bCs/>
+        </w:rPr>
+        <w:lastRenderedPageBreak/>
+        <w:t>Repairs Activity (Fragment)</w:t>
+      </w:r>
+    </w:p>
+    <w:p>
+      <w:r>
+        <w:tab/>
+        <w:t>Quando o utilizador entrar no fragmento de reparações, depois de selecionar um veiculo, poderá ver todas as reparações e manutenções associadas a esse mesmo veiculo.</w:t>
+      </w:r>
+    </w:p>
+    <w:p/>
+    <w:p>
+      <w:pPr>
+        <w:keepNext/>
+        <w:jc w:val="center"/>
+      </w:pPr>
+      <w:r>
+        <w:rPr>
+          <w:noProof/>
+        </w:rPr>
+        <w:drawing>
+          <wp:inline distT="0" distB="0" distL="0" distR="0" wp14:anchorId="161C1BFA" wp14:editId="7639BF19">
+            <wp:extent cx="2880610" cy="4663844"/>
+            <wp:effectExtent l="0" t="0" r="0" b="3810"/>
+            <wp:docPr id="16" name="Imagem 16" descr="Uma imagem com texto, eletrónica&#10;&#10;Descrição gerada automaticamente"/>
+            <wp:cNvGraphicFramePr>
+              <a:graphicFrameLocks xmlns:a="http://schemas.openxmlformats.org/drawingml/2006/main" noChangeAspect="1"/>
+            </wp:cNvGraphicFramePr>
+            <a:graphic xmlns:a="http://schemas.openxmlformats.org/drawingml/2006/main">
+              <a:graphicData uri="http://schemas.openxmlformats.org/drawingml/2006/picture">
+                <pic:pic xmlns:pic="http://schemas.openxmlformats.org/drawingml/2006/picture">
+                  <pic:nvPicPr>
+                    <pic:cNvPr id="16" name="Imagem 16" descr="Uma imagem com texto, eletrónica&#10;&#10;Descrição gerada automaticamente"/>
+                    <pic:cNvPicPr/>
+                  </pic:nvPicPr>
+                  <pic:blipFill>
+                    <a:blip r:embed="rId23"/>
+                    <a:stretch>
+                      <a:fillRect/>
+                    </a:stretch>
+                  </pic:blipFill>
+                  <pic:spPr>
+                    <a:xfrm>
+                      <a:off x="0" y="0"/>
+                      <a:ext cx="2880610" cy="4663844"/>
+                    </a:xfrm>
+                    <a:prstGeom prst="rect">
+                      <a:avLst/>
+                    </a:prstGeom>
+                  </pic:spPr>
+                </pic:pic>
+              </a:graphicData>
+            </a:graphic>
+          </wp:inline>
+        </w:drawing>
+      </w:r>
+    </w:p>
+    <w:p>
+      <w:pPr>
+        <w:pStyle w:val="Legenda"/>
+        <w:jc w:val="center"/>
+        <w:rPr>
+          <w:color w:val="auto"/>
+        </w:rPr>
+      </w:pPr>
+      <w:bookmarkStart w:id="47" w:name="_Toc92981147"/>
+      <w:r>
+        <w:rPr>
+          <w:color w:val="auto"/>
+        </w:rPr>
+        <w:t xml:space="preserve">Figura </w:t>
+      </w:r>
+      <w:r>
+        <w:rPr>
+          <w:color w:val="auto"/>
+        </w:rPr>
+        <w:fldChar w:fldCharType="begin"/>
+      </w:r>
+      <w:r>
+        <w:rPr>
+          <w:color w:val="auto"/>
+        </w:rPr>
+        <w:instrText xml:space="preserve"> SEQ Figura \* ARABIC </w:instrText>
+      </w:r>
+      <w:r>
+        <w:rPr>
+          <w:color w:val="auto"/>
+        </w:rPr>
+        <w:fldChar w:fldCharType="separate"/>
+      </w:r>
+      <w:r>
+        <w:rPr>
+          <w:noProof/>
+          <w:color w:val="auto"/>
+        </w:rPr>
+        <w:t>6</w:t>
+      </w:r>
+      <w:r>
+        <w:rPr>
+          <w:color w:val="auto"/>
+        </w:rPr>
+        <w:fldChar w:fldCharType="end"/>
+      </w:r>
+      <w:r>
+        <w:rPr>
+          <w:color w:val="auto"/>
+        </w:rPr>
+        <w:t xml:space="preserve"> - Repairs Activity/Fragment UI</w:t>
+      </w:r>
+      <w:bookmarkEnd w:id="47"/>
+    </w:p>
+    <w:p>
+      <w:pPr>
+        <w:ind w:firstLine="0"/>
+        <w:rPr>
+          <w:b/>
+          <w:bCs/>
+        </w:rPr>
+      </w:pPr>
+      <w:r>
+        <w:br w:type="page"/>
+      </w:r>
+      <w:r>
+        <w:rPr>
+          <w:b/>
+          <w:bCs/>
+        </w:rPr>
+        <w:lastRenderedPageBreak/>
+        <w:t>Schedules</w:t>
+      </w:r>
+      <w:r>
+        <w:rPr>
+          <w:b/>
+          <w:bCs/>
+        </w:rPr>
+        <w:t xml:space="preserve"> Appointment</w:t>
+      </w:r>
+      <w:r>
+        <w:rPr>
+          <w:b/>
+          <w:bCs/>
+        </w:rPr>
+        <w:t xml:space="preserve"> Activity (Fragment)</w:t>
+      </w:r>
+    </w:p>
+    <w:p>
+      <w:r>
+        <w:tab/>
+        <w:t xml:space="preserve">A partir do fragmento do veiculo selecionado, é ainda possível realizar o agendamento de uma reparação/manutenção por parte do cliente. Bastando ao cliente preencher o formulário e submetê-lo. </w:t>
+      </w:r>
+    </w:p>
+    <w:p>
+      <w:pPr>
+        <w:spacing w:after="200" w:line="276" w:lineRule="auto"/>
+        <w:ind w:firstLine="0"/>
+        <w:jc w:val="left"/>
+      </w:pPr>
+      <w:r>
+        <w:br w:type="page"/>
+      </w:r>
+    </w:p>
+    <w:p>
+      <w:pPr>
+        <w:spacing w:after="200" w:line="276" w:lineRule="auto"/>
+        <w:ind w:firstLine="0"/>
+        <w:jc w:val="left"/>
+        <w:rPr>
+          <w:b/>
+          <w:bCs/>
+        </w:rPr>
+      </w:pPr>
+      <w:r>
+        <w:rPr>
+          <w:b/>
+          <w:bCs/>
+        </w:rPr>
+        <w:lastRenderedPageBreak/>
+        <w:t>New Vehicle Activity (Fragment)</w:t>
+      </w:r>
+    </w:p>
+    <w:p>
+      <w:r>
+        <w:tab/>
+        <w:t xml:space="preserve">Voltando à garagem, o utilizador tem um float action button, que permite adicionar um novo carro. Ao carregar nesse botão, o cliente será redirecionado para o fragmento de adição de um novo veiculo. Para adicionar um novo veiculo, basta ao cliente preencher os dados do formulário e </w:t>
+      </w:r>
+      <w:r>
+        <w:t>submetê-lo</w:t>
+      </w:r>
+      <w:r>
+        <w:t xml:space="preserve">. </w:t>
+      </w:r>
+      <w:r>
+        <w:t xml:space="preserve">É de salientar que este fragmento é utilizado também para a edição de um dado veiculo. </w:t>
+      </w:r>
+    </w:p>
+    <w:p/>
+    <w:p>
+      <w:pPr>
+        <w:keepNext/>
+        <w:jc w:val="center"/>
+      </w:pPr>
+      <w:r>
+        <w:rPr>
+          <w:noProof/>
+        </w:rPr>
+        <w:drawing>
+          <wp:inline distT="0" distB="0" distL="0" distR="0" wp14:anchorId="369C29DB" wp14:editId="1FFE76A0">
+            <wp:extent cx="2857748" cy="4580017"/>
+            <wp:effectExtent l="0" t="0" r="0" b="0"/>
+            <wp:docPr id="17" name="Imagem 17"/>
+            <wp:cNvGraphicFramePr>
+              <a:graphicFrameLocks xmlns:a="http://schemas.openxmlformats.org/drawingml/2006/main" noChangeAspect="1"/>
+            </wp:cNvGraphicFramePr>
+            <a:graphic xmlns:a="http://schemas.openxmlformats.org/drawingml/2006/main">
+              <a:graphicData uri="http://schemas.openxmlformats.org/drawingml/2006/picture">
+                <pic:pic xmlns:pic="http://schemas.openxmlformats.org/drawingml/2006/picture">
+                  <pic:nvPicPr>
+                    <pic:cNvPr id="1" name=""/>
+                    <pic:cNvPicPr/>
+                  </pic:nvPicPr>
+                  <pic:blipFill>
+                    <a:blip r:embed="rId24"/>
+                    <a:stretch>
+                      <a:fillRect/>
+                    </a:stretch>
+                  </pic:blipFill>
+                  <pic:spPr>
+                    <a:xfrm>
+                      <a:off x="0" y="0"/>
+                      <a:ext cx="2857748" cy="4580017"/>
+                    </a:xfrm>
+                    <a:prstGeom prst="rect">
+                      <a:avLst/>
+                    </a:prstGeom>
+                  </pic:spPr>
+                </pic:pic>
+              </a:graphicData>
+            </a:graphic>
+          </wp:inline>
+        </w:drawing>
+      </w:r>
+    </w:p>
+    <w:p>
+      <w:pPr>
+        <w:pStyle w:val="Legenda"/>
+        <w:jc w:val="center"/>
+        <w:rPr>
+          <w:color w:val="auto"/>
+        </w:rPr>
+      </w:pPr>
+      <w:bookmarkStart w:id="48" w:name="_Toc92981148"/>
+      <w:r>
+        <w:rPr>
+          <w:color w:val="auto"/>
+        </w:rPr>
+        <w:t xml:space="preserve">Figura </w:t>
+      </w:r>
+      <w:r>
+        <w:rPr>
+          <w:color w:val="auto"/>
+        </w:rPr>
+        <w:fldChar w:fldCharType="begin"/>
+      </w:r>
+      <w:r>
+        <w:rPr>
+          <w:color w:val="auto"/>
+        </w:rPr>
+        <w:instrText xml:space="preserve"> SEQ Figura \* ARABIC </w:instrText>
+      </w:r>
+      <w:r>
+        <w:rPr>
+          <w:color w:val="auto"/>
+        </w:rPr>
+        <w:fldChar w:fldCharType="separate"/>
+      </w:r>
+      <w:r>
+        <w:rPr>
+          <w:noProof/>
+          <w:color w:val="auto"/>
+        </w:rPr>
+        <w:t>7</w:t>
+      </w:r>
+      <w:r>
+        <w:rPr>
+          <w:color w:val="auto"/>
+        </w:rPr>
+        <w:fldChar w:fldCharType="end"/>
+      </w:r>
+      <w:r>
+        <w:rPr>
+          <w:color w:val="auto"/>
+        </w:rPr>
+        <w:t xml:space="preserve"> - New Vehicle Activity/Fragment UI</w:t>
+      </w:r>
+      <w:bookmarkEnd w:id="48"/>
+    </w:p>
+    <w:p>
+      <w:pPr>
+        <w:jc w:val="center"/>
+      </w:pPr>
+    </w:p>
+    <w:p>
+      <w:pPr>
+        <w:spacing w:after="200" w:line="276" w:lineRule="auto"/>
+        <w:ind w:firstLine="0"/>
+        <w:jc w:val="left"/>
+      </w:pPr>
+    </w:p>
+    <w:p>
+      <w:pPr>
+        <w:spacing w:after="200" w:line="276" w:lineRule="auto"/>
+        <w:ind w:firstLine="0"/>
+        <w:jc w:val="left"/>
+      </w:pPr>
+      <w:r>
+        <w:br w:type="page"/>
+      </w:r>
+    </w:p>
+    <w:p>
+      <w:pPr>
+        <w:spacing w:after="200" w:line="276" w:lineRule="auto"/>
+        <w:ind w:firstLine="0"/>
+        <w:jc w:val="left"/>
+        <w:rPr>
+          <w:b/>
+          <w:bCs/>
+        </w:rPr>
+      </w:pPr>
+      <w:r>
+        <w:rPr>
+          <w:b/>
+          <w:bCs/>
+        </w:rPr>
+        <w:lastRenderedPageBreak/>
+        <w:t>Schedules Activity (Fragment)</w:t>
+      </w:r>
+    </w:p>
+    <w:p>
+      <w:r>
+        <w:t>Todos os fragmentos falados anteriormente, possuem um menu</w:t>
+      </w:r>
+      <w:r>
+        <w:t>, que permitem uma navegabilidade entre a garagem, entre o fragmento de visualização de todos os agendamentos e o fragmento dos dados da conta. Assim a partir de qualquer fragmento, o cliente pode aceder ao fragmento de visualização de agendamentos, que permite ao cliente ver todos os seus agendamentos.</w:t>
+      </w:r>
+    </w:p>
+    <w:p/>
+    <w:p>
+      <w:pPr>
+        <w:keepNext/>
+        <w:jc w:val="center"/>
+      </w:pPr>
+      <w:r>
+        <w:drawing>
+          <wp:inline distT="0" distB="0" distL="0" distR="0" wp14:anchorId="50FCD035" wp14:editId="0DCC6A02">
+            <wp:extent cx="2872989" cy="4648603"/>
+            <wp:effectExtent l="0" t="0" r="3810" b="0"/>
+            <wp:docPr id="9" name="Imagem 9" descr="Uma imagem com texto, eletrónica&#10;&#10;Descrição gerada automaticamente"/>
+            <wp:cNvGraphicFramePr>
+              <a:graphicFrameLocks xmlns:a="http://schemas.openxmlformats.org/drawingml/2006/main" noChangeAspect="1"/>
+            </wp:cNvGraphicFramePr>
+            <a:graphic xmlns:a="http://schemas.openxmlformats.org/drawingml/2006/main">
+              <a:graphicData uri="http://schemas.openxmlformats.org/drawingml/2006/picture">
+                <pic:pic xmlns:pic="http://schemas.openxmlformats.org/drawingml/2006/picture">
+                  <pic:nvPicPr>
+                    <pic:cNvPr id="9" name="Imagem 9" descr="Uma imagem com texto, eletrónica&#10;&#10;Descrição gerada automaticamente"/>
+                    <pic:cNvPicPr/>
+                  </pic:nvPicPr>
+                  <pic:blipFill>
+                    <a:blip r:embed="rId25"/>
+                    <a:stretch>
+                      <a:fillRect/>
+                    </a:stretch>
+                  </pic:blipFill>
+                  <pic:spPr>
+                    <a:xfrm>
+                      <a:off x="0" y="0"/>
+                      <a:ext cx="2872989" cy="4648603"/>
+                    </a:xfrm>
+                    <a:prstGeom prst="rect">
+                      <a:avLst/>
+                    </a:prstGeom>
+                  </pic:spPr>
+                </pic:pic>
+              </a:graphicData>
+            </a:graphic>
+          </wp:inline>
+        </w:drawing>
+      </w:r>
+    </w:p>
+    <w:p>
+      <w:pPr>
+        <w:pStyle w:val="Legenda"/>
+        <w:jc w:val="center"/>
+        <w:rPr>
+          <w:color w:val="auto"/>
+        </w:rPr>
+      </w:pPr>
+      <w:bookmarkStart w:id="49" w:name="_Toc92981149"/>
+      <w:r>
+        <w:rPr>
+          <w:color w:val="auto"/>
+        </w:rPr>
+        <w:t xml:space="preserve">Figura </w:t>
+      </w:r>
+      <w:r>
+        <w:rPr>
+          <w:color w:val="auto"/>
+        </w:rPr>
+        <w:fldChar w:fldCharType="begin"/>
+      </w:r>
+      <w:r>
+        <w:rPr>
+          <w:color w:val="auto"/>
+        </w:rPr>
+        <w:instrText xml:space="preserve"> SEQ Figura \* ARABIC </w:instrText>
+      </w:r>
+      <w:r>
+        <w:rPr>
+          <w:color w:val="auto"/>
+        </w:rPr>
+        <w:fldChar w:fldCharType="separate"/>
+      </w:r>
+      <w:r>
+        <w:rPr>
+          <w:noProof/>
+          <w:color w:val="auto"/>
+        </w:rPr>
+        <w:t>8</w:t>
+      </w:r>
+      <w:r>
+        <w:rPr>
+          <w:color w:val="auto"/>
+        </w:rPr>
+        <w:fldChar w:fldCharType="end"/>
+      </w:r>
+      <w:r>
+        <w:rPr>
+          <w:color w:val="auto"/>
+        </w:rPr>
+        <w:t xml:space="preserve"> - Schedules Activity/Fragment UI</w:t>
+      </w:r>
+      <w:bookmarkEnd w:id="49"/>
+    </w:p>
+    <w:p>
+      <w:pPr>
+        <w:spacing w:after="200" w:line="276" w:lineRule="auto"/>
+        <w:ind w:firstLine="0"/>
+        <w:jc w:val="left"/>
+      </w:pPr>
+    </w:p>
+    <w:p>
+      <w:pPr>
+        <w:spacing w:after="200" w:line="276" w:lineRule="auto"/>
+        <w:ind w:firstLine="0"/>
+        <w:jc w:val="left"/>
+      </w:pPr>
+    </w:p>
+    <w:p>
+      <w:pPr>
+        <w:spacing w:after="200" w:line="276" w:lineRule="auto"/>
+        <w:ind w:firstLine="0"/>
+        <w:jc w:val="left"/>
+      </w:pPr>
+    </w:p>
+    <w:p>
+      <w:pPr>
+        <w:spacing w:after="200" w:line="276" w:lineRule="auto"/>
+        <w:ind w:firstLine="0"/>
+        <w:jc w:val="left"/>
+      </w:pPr>
+    </w:p>
+    <w:p>
+      <w:pPr>
+        <w:spacing w:after="200" w:line="276" w:lineRule="auto"/>
+        <w:ind w:firstLine="0"/>
+        <w:jc w:val="left"/>
+      </w:pPr>
+      <w:r>
+        <w:br w:type="page"/>
+      </w:r>
+    </w:p>
+    <w:p>
+      <w:pPr>
+        <w:spacing w:after="200" w:line="276" w:lineRule="auto"/>
+        <w:ind w:firstLine="0"/>
+        <w:jc w:val="left"/>
+        <w:rPr>
+          <w:b/>
+          <w:bCs/>
+        </w:rPr>
+      </w:pPr>
+      <w:r>
+        <w:rPr>
+          <w:b/>
+          <w:bCs/>
+        </w:rPr>
+        <w:lastRenderedPageBreak/>
+        <w:t xml:space="preserve">Account </w:t>
+      </w:r>
+      <w:r>
+        <w:rPr>
+          <w:b/>
+          <w:bCs/>
+        </w:rPr>
+        <w:t>Activity (Fragment)</w:t>
+      </w:r>
+    </w:p>
+    <w:p>
+      <w:r>
+        <w:t>A</w:t>
+      </w:r>
+      <w:r>
+        <w:t xml:space="preserve"> partir de qualquer fragmento, o cliente pode aceder ao fragmento de visualização de </w:t>
+      </w:r>
+      <w:r>
+        <w:t>dados da conta</w:t>
+      </w:r>
+      <w:r>
+        <w:t xml:space="preserve">, que permite ao cliente ver todos os seus </w:t>
+      </w:r>
+      <w:r>
+        <w:t>dados</w:t>
+      </w:r>
+      <w:r>
+        <w:t>.</w:t>
+      </w:r>
+      <w:r>
+        <w:t xml:space="preserve"> Permite ainda ao cliente apagar a sua conta caso não tenha veículos associados a ele, e ainda permite a edição dos dados do perfil, utilizando a atividade de registo para esse efeito.</w:t>
+      </w:r>
+    </w:p>
+    <w:p/>
+    <w:p>
+      <w:pPr>
+        <w:keepNext/>
+        <w:jc w:val="center"/>
+      </w:pPr>
+      <w:r>
+        <w:drawing>
+          <wp:inline distT="0" distB="0" distL="0" distR="0" wp14:anchorId="2442B6EF" wp14:editId="2E70B6D5">
+            <wp:extent cx="2911092" cy="4679085"/>
+            <wp:effectExtent l="0" t="0" r="3810" b="7620"/>
+            <wp:docPr id="18" name="Imagem 18" descr="Uma imagem com texto, eletrónica&#10;&#10;Descrição gerada automaticamente"/>
+            <wp:cNvGraphicFramePr>
+              <a:graphicFrameLocks xmlns:a="http://schemas.openxmlformats.org/drawingml/2006/main" noChangeAspect="1"/>
+            </wp:cNvGraphicFramePr>
+            <a:graphic xmlns:a="http://schemas.openxmlformats.org/drawingml/2006/main">
+              <a:graphicData uri="http://schemas.openxmlformats.org/drawingml/2006/picture">
+                <pic:pic xmlns:pic="http://schemas.openxmlformats.org/drawingml/2006/picture">
+                  <pic:nvPicPr>
+                    <pic:cNvPr id="18" name="Imagem 18" descr="Uma imagem com texto, eletrónica&#10;&#10;Descrição gerada automaticamente"/>
+                    <pic:cNvPicPr/>
+                  </pic:nvPicPr>
+                  <pic:blipFill>
+                    <a:blip r:embed="rId26"/>
+                    <a:stretch>
+                      <a:fillRect/>
+                    </a:stretch>
+                  </pic:blipFill>
+                  <pic:spPr>
+                    <a:xfrm>
+                      <a:off x="0" y="0"/>
+                      <a:ext cx="2911092" cy="4679085"/>
+                    </a:xfrm>
+                    <a:prstGeom prst="rect">
+                      <a:avLst/>
+                    </a:prstGeom>
+                  </pic:spPr>
+                </pic:pic>
+              </a:graphicData>
+            </a:graphic>
+          </wp:inline>
+        </w:drawing>
+      </w:r>
+    </w:p>
+    <w:p>
+      <w:pPr>
+        <w:pStyle w:val="Legenda"/>
+        <w:jc w:val="center"/>
+        <w:rPr>
+          <w:color w:val="auto"/>
+        </w:rPr>
+      </w:pPr>
+      <w:bookmarkStart w:id="50" w:name="_Toc92981150"/>
+      <w:r>
+        <w:rPr>
+          <w:color w:val="auto"/>
+        </w:rPr>
+        <w:t xml:space="preserve">Figura </w:t>
+      </w:r>
+      <w:r>
+        <w:rPr>
+          <w:color w:val="auto"/>
+        </w:rPr>
+        <w:fldChar w:fldCharType="begin"/>
+      </w:r>
+      <w:r>
+        <w:rPr>
+          <w:color w:val="auto"/>
+        </w:rPr>
+        <w:instrText xml:space="preserve"> SEQ Figura \* ARABIC </w:instrText>
+      </w:r>
+      <w:r>
+        <w:rPr>
+          <w:color w:val="auto"/>
+        </w:rPr>
+        <w:fldChar w:fldCharType="separate"/>
+      </w:r>
+      <w:r>
+        <w:rPr>
+          <w:noProof/>
+          <w:color w:val="auto"/>
+        </w:rPr>
+        <w:t>9</w:t>
+      </w:r>
+      <w:r>
+        <w:rPr>
+          <w:color w:val="auto"/>
+        </w:rPr>
+        <w:fldChar w:fldCharType="end"/>
+      </w:r>
+      <w:r>
+        <w:rPr>
+          <w:color w:val="auto"/>
+        </w:rPr>
+        <w:t xml:space="preserve"> - Account Activity/Fragment UI</w:t>
+      </w:r>
+      <w:bookmarkEnd w:id="50"/>
+    </w:p>
+    <w:p>
+      <w:pPr>
+        <w:spacing w:after="200" w:line="276" w:lineRule="auto"/>
+        <w:ind w:firstLine="0"/>
+        <w:jc w:val="left"/>
+        <w:rPr>
+          <w:b/>
+          <w:bCs/>
+        </w:rPr>
+      </w:pPr>
+    </w:p>
+    <w:p>
+      <w:pPr>
+        <w:spacing w:after="200" w:line="276" w:lineRule="auto"/>
+        <w:ind w:firstLine="0"/>
+        <w:jc w:val="left"/>
+        <w:rPr>
+          <w:b/>
+          <w:bCs/>
+        </w:rPr>
+      </w:pPr>
+    </w:p>
+    <w:p>
+      <w:pPr>
+        <w:spacing w:after="200" w:line="276" w:lineRule="auto"/>
+        <w:ind w:firstLine="0"/>
+        <w:jc w:val="left"/>
+        <w:rPr>
+          <w:b/>
+          <w:bCs/>
+        </w:rPr>
+      </w:pPr>
+    </w:p>
+    <w:p>
+      <w:pPr>
+        <w:spacing w:after="200" w:line="276" w:lineRule="auto"/>
+        <w:ind w:firstLine="0"/>
+        <w:jc w:val="left"/>
+        <w:rPr>
+          <w:b/>
+          <w:bCs/>
+        </w:rPr>
+      </w:pPr>
+    </w:p>
+    <w:p>
+      <w:pPr>
+        <w:spacing w:after="200" w:line="276" w:lineRule="auto"/>
+        <w:ind w:firstLine="0"/>
+        <w:jc w:val="left"/>
+        <w:rPr>
+          <w:b/>
+          <w:bCs/>
+        </w:rPr>
+      </w:pPr>
+      <w:r>
+        <w:rPr>
+          <w:b/>
+          <w:bCs/>
+        </w:rPr>
+        <w:br w:type="page"/>
+      </w:r>
+    </w:p>
+    <w:p>
+      <w:pPr>
+        <w:spacing w:after="200" w:line="276" w:lineRule="auto"/>
+        <w:ind w:firstLine="0"/>
+        <w:jc w:val="left"/>
+        <w:rPr>
+          <w:b/>
+          <w:bCs/>
+        </w:rPr>
+      </w:pPr>
+      <w:r>
+        <w:rPr>
+          <w:b/>
+          <w:bCs/>
+        </w:rPr>
+        <w:lastRenderedPageBreak/>
+        <w:t>Menus</w:t>
+      </w:r>
+    </w:p>
+    <w:p>
+      <w:r>
+        <w:t>Para facilitar a navegabilidade na aplicação, temos dois menus. O menu principal, tem três botões, que permitem redirecionar o cliente para o fragmento de agendamentos, garagem e conta, respetivamente.</w:t>
+      </w:r>
+    </w:p>
+    <w:p/>
+    <w:p>
+      <w:pPr>
+        <w:keepNext/>
+        <w:spacing w:after="200" w:line="276" w:lineRule="auto"/>
+        <w:ind w:firstLine="0"/>
+        <w:jc w:val="center"/>
+      </w:pPr>
+      <w:r>
+        <w:rPr>
+          <w:b/>
+          <w:bCs/>
+        </w:rPr>
+        <w:drawing>
+          <wp:inline distT="0" distB="0" distL="0" distR="0" wp14:anchorId="04A1B9CD" wp14:editId="4B618FCA">
+            <wp:extent cx="2865368" cy="640135"/>
+            <wp:effectExtent l="0" t="0" r="0" b="7620"/>
+            <wp:docPr id="19" name="Imagem 19"/>
+            <wp:cNvGraphicFramePr>
+              <a:graphicFrameLocks xmlns:a="http://schemas.openxmlformats.org/drawingml/2006/main" noChangeAspect="1"/>
+            </wp:cNvGraphicFramePr>
+            <a:graphic xmlns:a="http://schemas.openxmlformats.org/drawingml/2006/main">
+              <a:graphicData uri="http://schemas.openxmlformats.org/drawingml/2006/picture">
+                <pic:pic xmlns:pic="http://schemas.openxmlformats.org/drawingml/2006/picture">
+                  <pic:nvPicPr>
+                    <pic:cNvPr id="1" name=""/>
+                    <pic:cNvPicPr/>
+                  </pic:nvPicPr>
+                  <pic:blipFill>
+                    <a:blip r:embed="rId27"/>
+                    <a:stretch>
+                      <a:fillRect/>
+                    </a:stretch>
+                  </pic:blipFill>
+                  <pic:spPr>
+                    <a:xfrm>
+                      <a:off x="0" y="0"/>
+                      <a:ext cx="2865368" cy="640135"/>
+                    </a:xfrm>
+                    <a:prstGeom prst="rect">
+                      <a:avLst/>
+                    </a:prstGeom>
+                  </pic:spPr>
+                </pic:pic>
+              </a:graphicData>
+            </a:graphic>
+          </wp:inline>
+        </w:drawing>
+      </w:r>
+    </w:p>
+    <w:p>
+      <w:pPr>
+        <w:pStyle w:val="Legenda"/>
+        <w:jc w:val="center"/>
+        <w:rPr>
+          <w:color w:val="auto"/>
+          <w:u w:val="single"/>
+        </w:rPr>
+      </w:pPr>
+      <w:bookmarkStart w:id="51" w:name="_Toc92981151"/>
+      <w:r>
+        <w:rPr>
+          <w:color w:val="auto"/>
+        </w:rPr>
+        <w:t xml:space="preserve">Figura </w:t>
+      </w:r>
+      <w:r>
+        <w:rPr>
+          <w:color w:val="auto"/>
+        </w:rPr>
+        <w:fldChar w:fldCharType="begin"/>
+      </w:r>
+      <w:r>
+        <w:rPr>
+          <w:color w:val="auto"/>
+        </w:rPr>
+        <w:instrText xml:space="preserve"> SEQ Figura \* ARABIC </w:instrText>
+      </w:r>
+      <w:r>
+        <w:rPr>
+          <w:color w:val="auto"/>
+        </w:rPr>
+        <w:fldChar w:fldCharType="separate"/>
+      </w:r>
+      <w:r>
+        <w:rPr>
+          <w:noProof/>
+          <w:color w:val="auto"/>
+        </w:rPr>
+        <w:t>10</w:t>
+      </w:r>
+      <w:r>
+        <w:rPr>
+          <w:color w:val="auto"/>
+        </w:rPr>
+        <w:fldChar w:fldCharType="end"/>
+      </w:r>
+      <w:r>
+        <w:rPr>
+          <w:color w:val="auto"/>
+        </w:rPr>
+        <w:t xml:space="preserve"> - Menu Principal UI</w:t>
+      </w:r>
+      <w:bookmarkEnd w:id="51"/>
+    </w:p>
+    <w:p/>
+    <w:p>
+      <w:r>
+        <w:tab/>
+        <w:t>A aplicação conta ainda com um menu lateral, onde o cliente pode selecionar entre o fragmento de dados da conta, a atividade de empresas registados e, pode ainda, terminar sessão.</w:t>
+      </w:r>
+    </w:p>
+    <w:p>
+      <w:pPr>
+        <w:keepNext/>
+        <w:jc w:val="center"/>
+      </w:pPr>
+      <w:r>
+        <w:drawing>
+          <wp:inline distT="0" distB="0" distL="0" distR="0" wp14:anchorId="3FF2814D" wp14:editId="55572CCE">
+            <wp:extent cx="1440305" cy="1356478"/>
+            <wp:effectExtent l="0" t="0" r="7620" b="0"/>
+            <wp:docPr id="20" name="Imagem 20"/>
+            <wp:cNvGraphicFramePr>
+              <a:graphicFrameLocks xmlns:a="http://schemas.openxmlformats.org/drawingml/2006/main" noChangeAspect="1"/>
+            </wp:cNvGraphicFramePr>
+            <a:graphic xmlns:a="http://schemas.openxmlformats.org/drawingml/2006/main">
+              <a:graphicData uri="http://schemas.openxmlformats.org/drawingml/2006/picture">
+                <pic:pic xmlns:pic="http://schemas.openxmlformats.org/drawingml/2006/picture">
+                  <pic:nvPicPr>
+                    <pic:cNvPr id="1" name=""/>
+                    <pic:cNvPicPr/>
+                  </pic:nvPicPr>
+                  <pic:blipFill>
+                    <a:blip r:embed="rId28"/>
+                    <a:stretch>
+                      <a:fillRect/>
+                    </a:stretch>
+                  </pic:blipFill>
+                  <pic:spPr>
+                    <a:xfrm>
+                      <a:off x="0" y="0"/>
+                      <a:ext cx="1440305" cy="1356478"/>
+                    </a:xfrm>
+                    <a:prstGeom prst="rect">
+                      <a:avLst/>
+                    </a:prstGeom>
+                  </pic:spPr>
+                </pic:pic>
+              </a:graphicData>
+            </a:graphic>
+          </wp:inline>
+        </w:drawing>
+      </w:r>
+    </w:p>
+    <w:p>
+      <w:pPr>
+        <w:pStyle w:val="Legenda"/>
+        <w:jc w:val="center"/>
+        <w:rPr>
+          <w:noProof/>
+          <w:color w:val="auto"/>
+        </w:rPr>
+      </w:pPr>
+      <w:bookmarkStart w:id="52" w:name="_Toc92981152"/>
+      <w:r>
+        <w:rPr>
+          <w:noProof/>
+          <w:color w:val="auto"/>
+        </w:rPr>
+        <w:t xml:space="preserve">Figura </w:t>
+      </w:r>
+      <w:r>
+        <w:rPr>
+          <w:noProof/>
+          <w:color w:val="auto"/>
+        </w:rPr>
+        <w:fldChar w:fldCharType="begin"/>
+      </w:r>
+      <w:r>
+        <w:rPr>
+          <w:noProof/>
+          <w:color w:val="auto"/>
+        </w:rPr>
+        <w:instrText xml:space="preserve"> SEQ Figura \* ARABIC </w:instrText>
+      </w:r>
+      <w:r>
+        <w:rPr>
+          <w:noProof/>
+          <w:color w:val="auto"/>
+        </w:rPr>
+        <w:fldChar w:fldCharType="separate"/>
+      </w:r>
+      <w:r>
+        <w:rPr>
+          <w:noProof/>
+          <w:color w:val="auto"/>
+        </w:rPr>
+        <w:t>11</w:t>
+      </w:r>
+      <w:r>
+        <w:rPr>
+          <w:noProof/>
+          <w:color w:val="auto"/>
+        </w:rPr>
+        <w:fldChar w:fldCharType="end"/>
+      </w:r>
+      <w:r>
+        <w:rPr>
+          <w:noProof/>
+          <w:color w:val="auto"/>
+        </w:rPr>
+        <w:t xml:space="preserve"> - Menu Lateral UI</w:t>
+      </w:r>
+      <w:bookmarkEnd w:id="52"/>
+    </w:p>
+    <w:p>
+      <w:pPr>
+        <w:ind w:firstLine="0"/>
+      </w:pPr>
+      <w:r>
+        <w:tab/>
+      </w:r>
+    </w:p>
+    <w:p>
+      <w:pPr>
+        <w:ind w:firstLine="360"/>
+      </w:pPr>
+      <w:r>
+        <w:t>É de salientar que toda a aplicação de encontra disponível tanto em idioma português, como em inglês, dependendo do idioma associado ao dispositivo.</w:t>
+      </w:r>
+    </w:p>
+    <w:p>
+      <w:pPr>
+        <w:ind w:firstLine="360"/>
+      </w:pPr>
+    </w:p>
+    <w:p>
+      <w:pPr>
+        <w:ind w:firstLine="360"/>
+      </w:pPr>
+    </w:p>
+    <w:p>
+      <w:pPr>
+        <w:ind w:firstLine="360"/>
+      </w:pPr>
+    </w:p>
+    <w:p>
+      <w:pPr>
+        <w:ind w:firstLine="360"/>
+      </w:pPr>
+    </w:p>
+    <w:p>
+      <w:pPr>
+        <w:ind w:firstLine="360"/>
+      </w:pPr>
+    </w:p>
+    <w:p>
+      <w:pPr>
+        <w:ind w:firstLine="360"/>
+      </w:pPr>
+    </w:p>
+    <w:p>
+      <w:pPr>
+        <w:spacing w:after="200" w:line="276" w:lineRule="auto"/>
+        <w:ind w:firstLine="0"/>
+        <w:jc w:val="left"/>
+      </w:pPr>
     </w:p>
     <w:p>
       <w:pPr>
         <w:pStyle w:val="Ttulo1"/>
       </w:pPr>
-      <w:bookmarkStart w:id="42" w:name="_Toc92724819"/>
-      <w:bookmarkStart w:id="43" w:name="_Toc92724947"/>
-      <w:bookmarkStart w:id="44" w:name="_Toc92972942"/>
+      <w:bookmarkStart w:id="53" w:name="_Toc92724819"/>
+      <w:bookmarkStart w:id="54" w:name="_Toc92724947"/>
+      <w:bookmarkStart w:id="55" w:name="_Toc92981173"/>
       <w:r>
         <w:lastRenderedPageBreak/>
         <w:t>Planeamento</w:t>
@@ -11448,30 +14022,30 @@
       <w:r>
         <w:t xml:space="preserve"> e </w:t>
       </w:r>
-      <w:bookmarkEnd w:id="42"/>
-      <w:bookmarkEnd w:id="43"/>
+      <w:bookmarkEnd w:id="53"/>
+      <w:bookmarkEnd w:id="54"/>
       <w:r>
         <w:t>Metodologias</w:t>
       </w:r>
-      <w:bookmarkEnd w:id="44"/>
+      <w:bookmarkEnd w:id="55"/>
     </w:p>
     <w:p/>
     <w:p>
       <w:pPr>
         <w:pStyle w:val="Ttulo2"/>
       </w:pPr>
-      <w:bookmarkStart w:id="45" w:name="_Toc92724820"/>
-      <w:bookmarkStart w:id="46" w:name="_Toc92724948"/>
-      <w:bookmarkStart w:id="47" w:name="_Toc92972943"/>
+      <w:bookmarkStart w:id="56" w:name="_Toc92724820"/>
+      <w:bookmarkStart w:id="57" w:name="_Toc92724948"/>
+      <w:bookmarkStart w:id="58" w:name="_Toc92981174"/>
       <w:r>
         <w:t>Tarefas a realizar</w:t>
       </w:r>
       <w:r>
         <w:t xml:space="preserve"> e divisão das mesmas</w:t>
       </w:r>
-      <w:bookmarkEnd w:id="45"/>
-      <w:bookmarkEnd w:id="46"/>
-      <w:bookmarkEnd w:id="47"/>
+      <w:bookmarkEnd w:id="56"/>
+      <w:bookmarkEnd w:id="57"/>
+      <w:bookmarkEnd w:id="58"/>
     </w:p>
     <w:p>
       <w:r>
@@ -11485,6 +14059,9 @@
       </w:r>
     </w:p>
     <w:p>
+      <w:pPr>
+        <w:keepNext/>
+      </w:pPr>
       <w:r>
         <w:rPr>
           <w:noProof/>
@@ -11505,7 +14082,7 @@
                     <pic:cNvPicPr/>
                   </pic:nvPicPr>
                   <pic:blipFill>
-                    <a:blip r:embed="rId17"/>
+                    <a:blip r:embed="rId29"/>
                     <a:stretch>
                       <a:fillRect/>
                     </a:stretch>
@@ -11527,6 +14104,61 @@
       </w:r>
     </w:p>
     <w:p>
+      <w:pPr>
+        <w:pStyle w:val="Legenda"/>
+        <w:jc w:val="center"/>
+        <w:rPr>
+          <w:color w:val="auto"/>
+        </w:rPr>
+      </w:pPr>
+      <w:bookmarkStart w:id="59" w:name="_Toc92981153"/>
+      <w:r>
+        <w:rPr>
+          <w:color w:val="auto"/>
+        </w:rPr>
+        <w:t xml:space="preserve">Figura </w:t>
+      </w:r>
+      <w:r>
+        <w:rPr>
+          <w:color w:val="auto"/>
+        </w:rPr>
+        <w:fldChar w:fldCharType="begin"/>
+      </w:r>
+      <w:r>
+        <w:rPr>
+          <w:color w:val="auto"/>
+        </w:rPr>
+        <w:instrText xml:space="preserve"> SEQ Figura \* ARABIC </w:instrText>
+      </w:r>
+      <w:r>
+        <w:rPr>
+          <w:color w:val="auto"/>
+        </w:rPr>
+        <w:fldChar w:fldCharType="separate"/>
+      </w:r>
+      <w:r>
+        <w:rPr>
+          <w:noProof/>
+          <w:color w:val="auto"/>
+        </w:rPr>
+        <w:t>12</w:t>
+      </w:r>
+      <w:r>
+        <w:rPr>
+          <w:color w:val="auto"/>
+        </w:rPr>
+        <w:fldChar w:fldCharType="end"/>
+      </w:r>
+      <w:r>
+        <w:rPr>
+          <w:color w:val="auto"/>
+        </w:rPr>
+        <w:t xml:space="preserve"> - Divisão de tarefas no Jira</w:t>
+      </w:r>
+      <w:bookmarkEnd w:id="59"/>
+    </w:p>
+    <w:p/>
+    <w:p>
       <w:r>
         <w:t xml:space="preserve">A nível de divisão de trabalho, o nosso grupo está a utilizar uma metodologia ágil de desenvolvimento. No entanto o trabalho tem de ser dividido entre todos os elementos do grupo. </w:t>
       </w:r>
@@ -11546,16 +14178,16 @@
       <w:pPr>
         <w:pStyle w:val="Ttulo2"/>
       </w:pPr>
-      <w:bookmarkStart w:id="48" w:name="_Toc92724821"/>
-      <w:bookmarkStart w:id="49" w:name="_Toc92724949"/>
-      <w:bookmarkStart w:id="50" w:name="_Toc92972944"/>
+      <w:bookmarkStart w:id="60" w:name="_Toc92724821"/>
+      <w:bookmarkStart w:id="61" w:name="_Toc92724949"/>
+      <w:bookmarkStart w:id="62" w:name="_Toc92981175"/>
       <w:r>
         <w:lastRenderedPageBreak/>
         <w:t>Calendarização</w:t>
       </w:r>
-      <w:bookmarkEnd w:id="48"/>
-      <w:bookmarkEnd w:id="49"/>
-      <w:bookmarkEnd w:id="50"/>
+      <w:bookmarkEnd w:id="60"/>
+      <w:bookmarkEnd w:id="61"/>
+      <w:bookmarkEnd w:id="62"/>
     </w:p>
     <w:p>
       <w:r>
@@ -11578,7 +14210,7 @@
           <w:noProof/>
         </w:rPr>
         <w:drawing>
-          <wp:anchor distT="0" distB="0" distL="114300" distR="114300" simplePos="0" relativeHeight="251658240" behindDoc="0" locked="0" layoutInCell="1" allowOverlap="1" wp14:anchorId="7B1FD05D" wp14:editId="4E812F5B">
+          <wp:anchor distT="0" distB="0" distL="114300" distR="114300" simplePos="0" relativeHeight="251658240" behindDoc="0" locked="0" layoutInCell="1" allowOverlap="1" wp14:anchorId="7B1FD05D" wp14:editId="3584C09F">
             <wp:simplePos x="0" y="0"/>
             <wp:positionH relativeFrom="page">
               <wp:align>center</wp:align>
@@ -11601,7 +14233,7 @@
                     <pic:cNvPicPr/>
                   </pic:nvPicPr>
                   <pic:blipFill rotWithShape="1">
-                    <a:blip r:embed="rId18">
+                    <a:blip r:embed="rId30">
                       <a:extLst>
                         <a:ext uri="{28A0092B-C50C-407E-A947-70E740481C1C}">
                           <a14:useLocalDpi xmlns:a14="http://schemas.microsoft.com/office/drawing/2010/main" val="0"/>
@@ -11641,7 +14273,212 @@
         </w:drawing>
       </w:r>
     </w:p>
-    <w:p/>
+    <w:p>
+      <w:r>
+        <w:rPr>
+          <w:noProof/>
+        </w:rPr>
+        <mc:AlternateContent>
+          <mc:Choice Requires="wps">
+            <w:drawing>
+              <wp:anchor distT="0" distB="0" distL="114300" distR="114300" simplePos="0" relativeHeight="251660288" behindDoc="0" locked="0" layoutInCell="1" allowOverlap="1" wp14:anchorId="2A48B8D4" wp14:editId="41412F16">
+                <wp:simplePos x="0" y="0"/>
+                <wp:positionH relativeFrom="page">
+                  <wp:align>center</wp:align>
+                </wp:positionH>
+                <wp:positionV relativeFrom="paragraph">
+                  <wp:posOffset>1878965</wp:posOffset>
+                </wp:positionV>
+                <wp:extent cx="7330440" cy="635"/>
+                <wp:effectExtent l="0" t="0" r="3810" b="2540"/>
+                <wp:wrapSquare wrapText="bothSides"/>
+                <wp:docPr id="10" name="Caixa de texto 10"/>
+                <wp:cNvGraphicFramePr/>
+                <a:graphic xmlns:a="http://schemas.openxmlformats.org/drawingml/2006/main">
+                  <a:graphicData uri="http://schemas.microsoft.com/office/word/2010/wordprocessingShape">
+                    <wps:wsp>
+                      <wps:cNvSpPr txBox="1"/>
+                      <wps:spPr>
+                        <a:xfrm>
+                          <a:off x="0" y="0"/>
+                          <a:ext cx="7330440" cy="635"/>
+                        </a:xfrm>
+                        <a:prstGeom prst="rect">
+                          <a:avLst/>
+                        </a:prstGeom>
+                        <a:solidFill>
+                          <a:prstClr val="white"/>
+                        </a:solidFill>
+                        <a:ln>
+                          <a:noFill/>
+                        </a:ln>
+                      </wps:spPr>
+                      <wps:txbx>
+                        <w:txbxContent>
+                          <w:p>
+                            <w:pPr>
+                              <w:pStyle w:val="Legenda"/>
+                              <w:jc w:val="center"/>
+                              <w:rPr>
+                                <w:color w:val="auto"/>
+                              </w:rPr>
+                            </w:pPr>
+                            <w:bookmarkStart w:id="63" w:name="_Toc92981154"/>
+                            <w:r>
+                              <w:rPr>
+                                <w:color w:val="auto"/>
+                              </w:rPr>
+                              <w:t xml:space="preserve">Figura </w:t>
+                            </w:r>
+                            <w:r>
+                              <w:rPr>
+                                <w:color w:val="auto"/>
+                              </w:rPr>
+                              <w:fldChar w:fldCharType="begin"/>
+                            </w:r>
+                            <w:r>
+                              <w:rPr>
+                                <w:color w:val="auto"/>
+                              </w:rPr>
+                              <w:instrText xml:space="preserve"> SEQ Figura \* ARABIC </w:instrText>
+                            </w:r>
+                            <w:r>
+                              <w:rPr>
+                                <w:color w:val="auto"/>
+                              </w:rPr>
+                              <w:fldChar w:fldCharType="separate"/>
+                            </w:r>
+                            <w:r>
+                              <w:rPr>
+                                <w:noProof/>
+                                <w:color w:val="auto"/>
+                              </w:rPr>
+                              <w:t>13</w:t>
+                            </w:r>
+                            <w:r>
+                              <w:rPr>
+                                <w:color w:val="auto"/>
+                              </w:rPr>
+                              <w:fldChar w:fldCharType="end"/>
+                            </w:r>
+                            <w:r>
+                              <w:rPr>
+                                <w:color w:val="auto"/>
+                              </w:rPr>
+                              <w:t xml:space="preserve"> -</w:t>
+                            </w:r>
+                            <w:r>
+                              <w:rPr>
+                                <w:color w:val="auto"/>
+                              </w:rPr>
+                              <w:t xml:space="preserve"> </w:t>
+                            </w:r>
+                            <w:r>
+                              <w:rPr>
+                                <w:color w:val="auto"/>
+                              </w:rPr>
+                              <w:t>Gestão temporal do projeto</w:t>
+                            </w:r>
+                            <w:bookmarkEnd w:id="63"/>
+                          </w:p>
+                        </w:txbxContent>
+                      </wps:txbx>
+                      <wps:bodyPr rot="0" spcFirstLastPara="0" vertOverflow="overflow" horzOverflow="overflow" vert="horz" wrap="square" lIns="0" tIns="0" rIns="0" bIns="0" numCol="1" spcCol="0" rtlCol="0" fromWordArt="0" anchor="t" anchorCtr="0" forceAA="0" compatLnSpc="1">
+                        <a:prstTxWarp prst="textNoShape">
+                          <a:avLst/>
+                        </a:prstTxWarp>
+                        <a:spAutoFit/>
+                      </wps:bodyPr>
+                    </wps:wsp>
+                  </a:graphicData>
+                </a:graphic>
+              </wp:anchor>
+            </w:drawing>
+          </mc:Choice>
+          <mc:Fallback>
+            <w:pict>
+              <v:shapetype w14:anchorId="2A48B8D4" id="_x0000_t202" coordsize="21600,21600" o:spt="202" path="m,l,21600r21600,l21600,xe">
+                <v:stroke joinstyle="miter"/>
+                <v:path gradientshapeok="t" o:connecttype="rect"/>
+              </v:shapetype>
+              <v:shape id="Caixa de texto 10" o:spid="_x0000_s1026" type="#_x0000_t202" style="position:absolute;left:0;text-align:left;margin-left:0;margin-top:147.95pt;width:577.2pt;height:.05pt;z-index:251660288;visibility:visible;mso-wrap-style:square;mso-wrap-distance-left:9pt;mso-wrap-distance-top:0;mso-wrap-distance-right:9pt;mso-wrap-distance-bottom:0;mso-position-horizontal:center;mso-position-horizontal-relative:page;mso-position-vertical:absolute;mso-position-vertical-relative:text;v-text-anchor:top" o:gfxdata="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" stroked="f">
+                <v:textbox style="mso-fit-shape-to-text:t" inset="0,0,0,0">
+                  <w:txbxContent>
+                    <w:p>
+                      <w:pPr>
+                        <w:pStyle w:val="Legenda"/>
+                        <w:jc w:val="center"/>
+                        <w:rPr>
+                          <w:color w:val="auto"/>
+                        </w:rPr>
+                      </w:pPr>
+                      <w:bookmarkStart w:id="64" w:name="_Toc92981154"/>
+                      <w:r>
+                        <w:rPr>
+                          <w:color w:val="auto"/>
+                        </w:rPr>
+                        <w:t xml:space="preserve">Figura </w:t>
+                      </w:r>
+                      <w:r>
+                        <w:rPr>
+                          <w:color w:val="auto"/>
+                        </w:rPr>
+                        <w:fldChar w:fldCharType="begin"/>
+                      </w:r>
+                      <w:r>
+                        <w:rPr>
+                          <w:color w:val="auto"/>
+                        </w:rPr>
+                        <w:instrText xml:space="preserve"> SEQ Figura \* ARABIC </w:instrText>
+                      </w:r>
+                      <w:r>
+                        <w:rPr>
+                          <w:color w:val="auto"/>
+                        </w:rPr>
+                        <w:fldChar w:fldCharType="separate"/>
+                      </w:r>
+                      <w:r>
+                        <w:rPr>
+                          <w:noProof/>
+                          <w:color w:val="auto"/>
+                        </w:rPr>
+                        <w:t>13</w:t>
+                      </w:r>
+                      <w:r>
+                        <w:rPr>
+                          <w:color w:val="auto"/>
+                        </w:rPr>
+                        <w:fldChar w:fldCharType="end"/>
+                      </w:r>
+                      <w:r>
+                        <w:rPr>
+                          <w:color w:val="auto"/>
+                        </w:rPr>
+                        <w:t xml:space="preserve"> -</w:t>
+                      </w:r>
+                      <w:r>
+                        <w:rPr>
+                          <w:color w:val="auto"/>
+                        </w:rPr>
+                        <w:t xml:space="preserve"> </w:t>
+                      </w:r>
+                      <w:r>
+                        <w:rPr>
+                          <w:color w:val="auto"/>
+                        </w:rPr>
+                        <w:t>Gestão temporal do projeto</w:t>
+                      </w:r>
+                      <w:bookmarkEnd w:id="64"/>
+                    </w:p>
+                  </w:txbxContent>
+                </v:textbox>
+                <w10:wrap type="square" anchorx="page"/>
+              </v:shape>
+            </w:pict>
+          </mc:Fallback>
+        </mc:AlternateContent>
+      </w:r>
+    </w:p>
     <w:p/>
     <w:p>
       <w:pPr>
@@ -11653,12 +14490,12 @@
       <w:r>
         <w:br w:type="page"/>
       </w:r>
-      <w:bookmarkStart w:id="51" w:name="_Toc92972945"/>
+      <w:bookmarkStart w:id="65" w:name="_Toc92981176"/>
       <w:r>
         <w:lastRenderedPageBreak/>
         <w:t>Tecnologias Utilizadas</w:t>
       </w:r>
-      <w:bookmarkEnd w:id="51"/>
+      <w:bookmarkEnd w:id="65"/>
       <w:r>
         <w:t xml:space="preserve"> </w:t>
       </w:r>
@@ -11718,10 +14555,7 @@
         <w:t xml:space="preserve"> – O </w:t>
       </w:r>
       <w:r>
-        <w:t>Volley é uma biblioteca HTTP que facilita a criação de redes para apps para Android de maneira mais rápida. </w:t>
-      </w:r>
-      <w:r>
-        <w:t>Utilizando o volley, conseguimos facilmente aceder à API criada para este propósito e garantir a transmissão de dados entre a base de dados da API e o singleton da aplicação móvel.</w:t>
+        <w:t>Volley é uma biblioteca HTTP que facilita a criação de redes para apps para Android de maneira mais rápida. Utilizando o volley, conseguimos facilmente aceder à API criada para este propósito e garantir a transmissão de dados entre a base de dados da API e o singleton da aplicação móvel.</w:t>
       </w:r>
     </w:p>
     <w:p>
@@ -11743,31 +14577,31 @@
       <w:pPr>
         <w:pStyle w:val="Ttulo1"/>
       </w:pPr>
-      <w:bookmarkStart w:id="52" w:name="_Toc92724822"/>
-      <w:bookmarkStart w:id="53" w:name="_Toc92724950"/>
-      <w:bookmarkStart w:id="54" w:name="_Toc92972946"/>
+      <w:bookmarkStart w:id="66" w:name="_Toc92724822"/>
+      <w:bookmarkStart w:id="67" w:name="_Toc92724950"/>
+      <w:bookmarkStart w:id="68" w:name="_Toc92981177"/>
       <w:r>
         <w:lastRenderedPageBreak/>
         <w:t>Dificuldades e Soluções</w:t>
       </w:r>
-      <w:bookmarkEnd w:id="52"/>
-      <w:bookmarkEnd w:id="53"/>
-      <w:bookmarkEnd w:id="54"/>
+      <w:bookmarkEnd w:id="66"/>
+      <w:bookmarkEnd w:id="67"/>
+      <w:bookmarkEnd w:id="68"/>
     </w:p>
     <w:p/>
     <w:p>
       <w:pPr>
         <w:pStyle w:val="Ttulo2"/>
       </w:pPr>
-      <w:bookmarkStart w:id="55" w:name="_Toc92724823"/>
-      <w:bookmarkStart w:id="56" w:name="_Toc92724951"/>
-      <w:bookmarkStart w:id="57" w:name="_Toc92972947"/>
+      <w:bookmarkStart w:id="69" w:name="_Toc92724823"/>
+      <w:bookmarkStart w:id="70" w:name="_Toc92724951"/>
+      <w:bookmarkStart w:id="71" w:name="_Toc92981178"/>
       <w:r>
         <w:t>Apresentação de dificuldades esperadas</w:t>
       </w:r>
-      <w:bookmarkEnd w:id="55"/>
-      <w:bookmarkEnd w:id="56"/>
-      <w:bookmarkEnd w:id="57"/>
+      <w:bookmarkEnd w:id="69"/>
+      <w:bookmarkEnd w:id="70"/>
+      <w:bookmarkEnd w:id="71"/>
     </w:p>
     <w:p>
       <w:pPr>
@@ -11869,15 +14703,15 @@
       <w:pPr>
         <w:pStyle w:val="Ttulo2"/>
       </w:pPr>
-      <w:bookmarkStart w:id="58" w:name="_Toc92724824"/>
-      <w:bookmarkStart w:id="59" w:name="_Toc92724952"/>
-      <w:bookmarkStart w:id="60" w:name="_Toc92972948"/>
+      <w:bookmarkStart w:id="72" w:name="_Toc92724824"/>
+      <w:bookmarkStart w:id="73" w:name="_Toc92724952"/>
+      <w:bookmarkStart w:id="74" w:name="_Toc92981179"/>
       <w:r>
         <w:t>Propostas de soluções</w:t>
       </w:r>
-      <w:bookmarkEnd w:id="58"/>
-      <w:bookmarkEnd w:id="59"/>
-      <w:bookmarkEnd w:id="60"/>
+      <w:bookmarkEnd w:id="72"/>
+      <w:bookmarkEnd w:id="73"/>
+      <w:bookmarkEnd w:id="74"/>
     </w:p>
     <w:p>
       <w:pPr>
@@ -11981,12 +14815,12 @@
           <w:bottom w:val="single" w:sz="8" w:space="0" w:color="auto"/>
         </w:pBdr>
       </w:pPr>
-      <w:bookmarkStart w:id="61" w:name="_Toc92972949"/>
+      <w:bookmarkStart w:id="75" w:name="_Toc92981180"/>
       <w:r>
         <w:lastRenderedPageBreak/>
         <w:t>Justificação das Soluções Implementadas</w:t>
       </w:r>
-      <w:bookmarkEnd w:id="61"/>
+      <w:bookmarkEnd w:id="75"/>
     </w:p>
     <w:p>
       <w:r>
@@ -12014,7 +14848,7 @@
           <w:bottom w:val="single" w:sz="8" w:space="0" w:color="auto"/>
         </w:pBdr>
       </w:pPr>
-      <w:bookmarkStart w:id="62" w:name="_Toc92972950"/>
+      <w:bookmarkStart w:id="76" w:name="_Toc92981181"/>
       <w:r>
         <w:t>Identificação das Funcionalidade</w:t>
       </w:r>
@@ -12027,7 +14861,7 @@
       <w:r>
         <w:t>não implementadas</w:t>
       </w:r>
-      <w:bookmarkEnd w:id="62"/>
+      <w:bookmarkEnd w:id="76"/>
     </w:p>
     <w:p>
       <w:r>
@@ -12057,16 +14891,16 @@
           <w:numId w:val="0"/>
         </w:numPr>
       </w:pPr>
-      <w:bookmarkStart w:id="63" w:name="_Toc92724825"/>
-      <w:bookmarkStart w:id="64" w:name="_Toc92724953"/>
-      <w:bookmarkStart w:id="65" w:name="_Toc92972951"/>
+      <w:bookmarkStart w:id="77" w:name="_Toc92724825"/>
+      <w:bookmarkStart w:id="78" w:name="_Toc92724953"/>
+      <w:bookmarkStart w:id="79" w:name="_Toc92981182"/>
       <w:r>
         <w:lastRenderedPageBreak/>
         <w:t>Conclusão</w:t>
       </w:r>
-      <w:bookmarkEnd w:id="63"/>
-      <w:bookmarkEnd w:id="64"/>
-      <w:bookmarkEnd w:id="65"/>
+      <w:bookmarkEnd w:id="77"/>
+      <w:bookmarkEnd w:id="78"/>
+      <w:bookmarkEnd w:id="79"/>
     </w:p>
     <w:p>
       <w:pPr>
@@ -12075,25 +14909,13 @@
         </w:tabs>
       </w:pPr>
       <w:r>
-        <w:t xml:space="preserve">Com a elaboração deste projeto, cujo tema seria a criação de uma aplicação </w:t>
-      </w:r>
-      <w:r>
-        <w:t>móvel</w:t>
-      </w:r>
-      <w:r>
-        <w:t xml:space="preserve"> onde </w:t>
+        <w:t xml:space="preserve">Com a elaboração deste projeto, cujo tema seria a criação de uma aplicação móvel onde </w:t>
       </w:r>
       <w:r>
         <w:t>cada cliente tem listadas todas as reparações e os respetivos veículos</w:t>
       </w:r>
       <w:r>
-        <w:t xml:space="preserve">, conseguimos desenvolver a prática da programação </w:t>
-      </w:r>
-      <w:r>
-        <w:t>orientada a objetos dedicada a desenvolvimento de aplicações móveis</w:t>
-      </w:r>
-      <w:r>
-        <w:t>.</w:t>
+        <w:t>, conseguimos desenvolver a prática da programação orientada a objetos dedicada a desenvolvimento de aplicações móveis.</w:t>
       </w:r>
     </w:p>
     <w:p>
@@ -12142,9 +14964,9 @@
       </w:pPr>
     </w:p>
     <w:sectPr>
-      <w:headerReference w:type="default" r:id="rId19"/>
-      <w:footerReference w:type="default" r:id="rId20"/>
-      <w:footerReference w:type="first" r:id="rId21"/>
+      <w:headerReference w:type="default" r:id="rId31"/>
+      <w:footerReference w:type="default" r:id="rId32"/>
+      <w:footerReference w:type="first" r:id="rId33"/>
       <w:pgSz w:w="11906" w:h="16838"/>
       <w:pgMar w:top="1418" w:right="1418" w:bottom="1418" w:left="1701" w:header="709" w:footer="709" w:gutter="0"/>
       <w:pgNumType w:start="1"/>
@@ -14657,7 +17479,6 @@
   <w:style w:type="character" w:default="1" w:styleId="Tipodeletrapredefinidodopargrafo">
     <w:name w:val="Default Paragraph Font"/>
     <w:uiPriority w:val="1"/>
-    <w:semiHidden/>
     <w:unhideWhenUsed/>
   </w:style>
   <w:style w:type="table" w:default="1" w:styleId="Tabelanormal">
@@ -15876,6 +18697,10 @@
 </file>
 
 <file path=customXml/item1.xml><?xml version="1.0" encoding="utf-8"?>
+<b:Sources xmlns:b="http://schemas.openxmlformats.org/officeDocument/2006/bibliography" xmlns="http://schemas.openxmlformats.org/officeDocument/2006/bibliography" SelectedStyle="\APA.XSL" StyleName="APA"/>
+</file>
+
+<file path=customXml/item2.xml><?xml version="1.0" encoding="utf-8"?>
 <MENU label="Campos" version="1">
   <NODE label="Novo Registo" type="NewCard" replaceValue="false">
     <FIELD label="Nº de Registo">
@@ -17119,20 +19944,16 @@
 </MENU>
 </file>
 
-<file path=customXml/item2.xml><?xml version="1.0" encoding="utf-8"?>
-<b:Sources xmlns:b="http://schemas.openxmlformats.org/officeDocument/2006/bibliography" xmlns="http://schemas.openxmlformats.org/officeDocument/2006/bibliography" SelectedStyle="\APA.XSL" StyleName="APA"/>
-</file>
-
 <file path=customXml/itemProps1.xml><?xml version="1.0" encoding="utf-8"?>
-<ds:datastoreItem xmlns:ds="http://schemas.openxmlformats.org/officeDocument/2006/customXml" ds:itemID="{5BE40977-15C1-4F89-8625-D3B696DD90BF}">
-  <ds:schemaRefs/>
-</ds:datastoreItem>
-</file>
-
-<file path=customXml/itemProps2.xml><?xml version="1.0" encoding="utf-8"?>
 <ds:datastoreItem xmlns:ds="http://schemas.openxmlformats.org/officeDocument/2006/customXml" ds:itemID="{663CC4DD-6A56-4C39-AC70-E370404A76C5}">
   <ds:schemaRefs>
     <ds:schemaRef ds:uri="http://schemas.openxmlformats.org/officeDocument/2006/bibliography"/>
   </ds:schemaRefs>
 </ds:datastoreItem>
+</file>
+
+<file path=customXml/itemProps2.xml><?xml version="1.0" encoding="utf-8"?>
+<ds:datastoreItem xmlns:ds="http://schemas.openxmlformats.org/officeDocument/2006/customXml" ds:itemID="{5BE40977-15C1-4F89-8625-D3B696DD90BF}">
+  <ds:schemaRefs/>
+</ds:datastoreItem>
 </file>
</xml_diff>

<commit_message>
APP- relatório terminado(pronto p entrega)
</commit_message>
<xml_diff>
--- a/doc/Relatório_AMSI_Grupo_ADG.docx
+++ b/doc/Relatório_AMSI_Grupo_ADG.docx
@@ -1166,7 +1166,7 @@
           <w:r>
             <w:fldChar w:fldCharType="separate"/>
           </w:r>
-          <w:hyperlink w:anchor="_Toc93164445" w:history="1">
+          <w:hyperlink w:anchor="_Toc93483008" w:history="1">
             <w:r>
               <w:rPr>
                 <w:rStyle w:val="Hiperligao"/>
@@ -1193,7 +1193,7 @@
                 <w:noProof/>
                 <w:webHidden/>
               </w:rPr>
-              <w:instrText xml:space="preserve"> PAGEREF _Toc93164445 \h </w:instrText>
+              <w:instrText xml:space="preserve"> PAGEREF _Toc93483008 \h </w:instrText>
             </w:r>
             <w:r>
               <w:rPr>
@@ -1241,7 +1241,7 @@
               <w:lang w:eastAsia="pt-PT"/>
             </w:rPr>
           </w:pPr>
-          <w:hyperlink w:anchor="_Toc93164446" w:history="1">
+          <w:hyperlink w:anchor="_Toc93483009" w:history="1">
             <w:r>
               <w:rPr>
                 <w:rStyle w:val="Hiperligao"/>
@@ -1288,7 +1288,7 @@
                 <w:noProof/>
                 <w:webHidden/>
               </w:rPr>
-              <w:instrText xml:space="preserve"> PAGEREF _Toc93164446 \h </w:instrText>
+              <w:instrText xml:space="preserve"> PAGEREF _Toc93483009 \h </w:instrText>
             </w:r>
             <w:r>
               <w:rPr>
@@ -1335,7 +1335,7 @@
               <w:lang w:eastAsia="pt-PT"/>
             </w:rPr>
           </w:pPr>
-          <w:hyperlink w:anchor="_Toc93164447" w:history="1">
+          <w:hyperlink w:anchor="_Toc93483010" w:history="1">
             <w:r>
               <w:rPr>
                 <w:rStyle w:val="Hiperligao"/>
@@ -1380,7 +1380,7 @@
                 <w:noProof/>
                 <w:webHidden/>
               </w:rPr>
-              <w:instrText xml:space="preserve"> PAGEREF _Toc93164447 \h </w:instrText>
+              <w:instrText xml:space="preserve"> PAGEREF _Toc93483010 \h </w:instrText>
             </w:r>
             <w:r>
               <w:rPr>
@@ -1427,7 +1427,7 @@
               <w:lang w:eastAsia="pt-PT"/>
             </w:rPr>
           </w:pPr>
-          <w:hyperlink w:anchor="_Toc93164448" w:history="1">
+          <w:hyperlink w:anchor="_Toc93483011" w:history="1">
             <w:r>
               <w:rPr>
                 <w:rStyle w:val="Hiperligao"/>
@@ -1472,7 +1472,7 @@
                 <w:noProof/>
                 <w:webHidden/>
               </w:rPr>
-              <w:instrText xml:space="preserve"> PAGEREF _Toc93164448 \h </w:instrText>
+              <w:instrText xml:space="preserve"> PAGEREF _Toc93483011 \h </w:instrText>
             </w:r>
             <w:r>
               <w:rPr>
@@ -1519,7 +1519,7 @@
               <w:lang w:eastAsia="pt-PT"/>
             </w:rPr>
           </w:pPr>
-          <w:hyperlink w:anchor="_Toc93164449" w:history="1">
+          <w:hyperlink w:anchor="_Toc93483012" w:history="1">
             <w:r>
               <w:rPr>
                 <w:rStyle w:val="Hiperligao"/>
@@ -1564,7 +1564,7 @@
                 <w:noProof/>
                 <w:webHidden/>
               </w:rPr>
-              <w:instrText xml:space="preserve"> PAGEREF _Toc93164449 \h </w:instrText>
+              <w:instrText xml:space="preserve"> PAGEREF _Toc93483012 \h </w:instrText>
             </w:r>
             <w:r>
               <w:rPr>
@@ -1612,7 +1612,7 @@
               <w:lang w:eastAsia="pt-PT"/>
             </w:rPr>
           </w:pPr>
-          <w:hyperlink w:anchor="_Toc93164450" w:history="1">
+          <w:hyperlink w:anchor="_Toc93483013" w:history="1">
             <w:r>
               <w:rPr>
                 <w:rStyle w:val="Hiperligao"/>
@@ -1659,7 +1659,7 @@
                 <w:noProof/>
                 <w:webHidden/>
               </w:rPr>
-              <w:instrText xml:space="preserve"> PAGEREF _Toc93164450 \h </w:instrText>
+              <w:instrText xml:space="preserve"> PAGEREF _Toc93483013 \h </w:instrText>
             </w:r>
             <w:r>
               <w:rPr>
@@ -1706,7 +1706,7 @@
               <w:lang w:eastAsia="pt-PT"/>
             </w:rPr>
           </w:pPr>
-          <w:hyperlink w:anchor="_Toc93164451" w:history="1">
+          <w:hyperlink w:anchor="_Toc93483014" w:history="1">
             <w:r>
               <w:rPr>
                 <w:rStyle w:val="Hiperligao"/>
@@ -1751,7 +1751,7 @@
                 <w:noProof/>
                 <w:webHidden/>
               </w:rPr>
-              <w:instrText xml:space="preserve"> PAGEREF _Toc93164451 \h </w:instrText>
+              <w:instrText xml:space="preserve"> PAGEREF _Toc93483014 \h </w:instrText>
             </w:r>
             <w:r>
               <w:rPr>
@@ -1798,7 +1798,7 @@
               <w:lang w:eastAsia="pt-PT"/>
             </w:rPr>
           </w:pPr>
-          <w:hyperlink w:anchor="_Toc93164452" w:history="1">
+          <w:hyperlink w:anchor="_Toc93483015" w:history="1">
             <w:r>
               <w:rPr>
                 <w:rStyle w:val="Hiperligao"/>
@@ -1843,7 +1843,7 @@
                 <w:noProof/>
                 <w:webHidden/>
               </w:rPr>
-              <w:instrText xml:space="preserve"> PAGEREF _Toc93164452 \h </w:instrText>
+              <w:instrText xml:space="preserve"> PAGEREF _Toc93483015 \h </w:instrText>
             </w:r>
             <w:r>
               <w:rPr>
@@ -1890,7 +1890,7 @@
               <w:lang w:eastAsia="pt-PT"/>
             </w:rPr>
           </w:pPr>
-          <w:hyperlink w:anchor="_Toc93164453" w:history="1">
+          <w:hyperlink w:anchor="_Toc93483016" w:history="1">
             <w:r>
               <w:rPr>
                 <w:rStyle w:val="Hiperligao"/>
@@ -1935,7 +1935,7 @@
                 <w:noProof/>
                 <w:webHidden/>
               </w:rPr>
-              <w:instrText xml:space="preserve"> PAGEREF _Toc93164453 \h </w:instrText>
+              <w:instrText xml:space="preserve"> PAGEREF _Toc93483016 \h </w:instrText>
             </w:r>
             <w:r>
               <w:rPr>
@@ -1982,7 +1982,7 @@
               <w:lang w:eastAsia="pt-PT"/>
             </w:rPr>
           </w:pPr>
-          <w:hyperlink w:anchor="_Toc93164454" w:history="1">
+          <w:hyperlink w:anchor="_Toc93483017" w:history="1">
             <w:r>
               <w:rPr>
                 <w:rStyle w:val="Hiperligao"/>
@@ -2027,7 +2027,7 @@
                 <w:noProof/>
                 <w:webHidden/>
               </w:rPr>
-              <w:instrText xml:space="preserve"> PAGEREF _Toc93164454 \h </w:instrText>
+              <w:instrText xml:space="preserve"> PAGEREF _Toc93483017 \h </w:instrText>
             </w:r>
             <w:r>
               <w:rPr>
@@ -2075,7 +2075,7 @@
               <w:lang w:eastAsia="pt-PT"/>
             </w:rPr>
           </w:pPr>
-          <w:hyperlink w:anchor="_Toc93164455" w:history="1">
+          <w:hyperlink w:anchor="_Toc93483018" w:history="1">
             <w:r>
               <w:rPr>
                 <w:rStyle w:val="Hiperligao"/>
@@ -2122,7 +2122,7 @@
                 <w:noProof/>
                 <w:webHidden/>
               </w:rPr>
-              <w:instrText xml:space="preserve"> PAGEREF _Toc93164455 \h </w:instrText>
+              <w:instrText xml:space="preserve"> PAGEREF _Toc93483018 \h </w:instrText>
             </w:r>
             <w:r>
               <w:rPr>
@@ -2169,7 +2169,7 @@
               <w:lang w:eastAsia="pt-PT"/>
             </w:rPr>
           </w:pPr>
-          <w:hyperlink w:anchor="_Toc93164456" w:history="1">
+          <w:hyperlink w:anchor="_Toc93483019" w:history="1">
             <w:r>
               <w:rPr>
                 <w:rStyle w:val="Hiperligao"/>
@@ -2214,7 +2214,7 @@
                 <w:noProof/>
                 <w:webHidden/>
               </w:rPr>
-              <w:instrText xml:space="preserve"> PAGEREF _Toc93164456 \h </w:instrText>
+              <w:instrText xml:space="preserve"> PAGEREF _Toc93483019 \h </w:instrText>
             </w:r>
             <w:r>
               <w:rPr>
@@ -2261,7 +2261,7 @@
               <w:lang w:eastAsia="pt-PT"/>
             </w:rPr>
           </w:pPr>
-          <w:hyperlink w:anchor="_Toc93164457" w:history="1">
+          <w:hyperlink w:anchor="_Toc93483020" w:history="1">
             <w:r>
               <w:rPr>
                 <w:rStyle w:val="Hiperligao"/>
@@ -2306,7 +2306,7 @@
                 <w:noProof/>
                 <w:webHidden/>
               </w:rPr>
-              <w:instrText xml:space="preserve"> PAGEREF _Toc93164457 \h </w:instrText>
+              <w:instrText xml:space="preserve"> PAGEREF _Toc93483020 \h </w:instrText>
             </w:r>
             <w:r>
               <w:rPr>
@@ -2353,7 +2353,7 @@
               <w:lang w:eastAsia="pt-PT"/>
             </w:rPr>
           </w:pPr>
-          <w:hyperlink w:anchor="_Toc93164458" w:history="1">
+          <w:hyperlink w:anchor="_Toc93483021" w:history="1">
             <w:r>
               <w:rPr>
                 <w:rStyle w:val="Hiperligao"/>
@@ -2398,7 +2398,7 @@
                 <w:noProof/>
                 <w:webHidden/>
               </w:rPr>
-              <w:instrText xml:space="preserve"> PAGEREF _Toc93164458 \h </w:instrText>
+              <w:instrText xml:space="preserve"> PAGEREF _Toc93483021 \h </w:instrText>
             </w:r>
             <w:r>
               <w:rPr>
@@ -2446,7 +2446,7 @@
               <w:lang w:eastAsia="pt-PT"/>
             </w:rPr>
           </w:pPr>
-          <w:hyperlink w:anchor="_Toc93164459" w:history="1">
+          <w:hyperlink w:anchor="_Toc93483022" w:history="1">
             <w:r>
               <w:rPr>
                 <w:rStyle w:val="Hiperligao"/>
@@ -2493,7 +2493,7 @@
                 <w:noProof/>
                 <w:webHidden/>
               </w:rPr>
-              <w:instrText xml:space="preserve"> PAGEREF _Toc93164459 \h </w:instrText>
+              <w:instrText xml:space="preserve"> PAGEREF _Toc93483022 \h </w:instrText>
             </w:r>
             <w:r>
               <w:rPr>
@@ -2540,7 +2540,7 @@
               <w:lang w:eastAsia="pt-PT"/>
             </w:rPr>
           </w:pPr>
-          <w:hyperlink w:anchor="_Toc93164460" w:history="1">
+          <w:hyperlink w:anchor="_Toc93483023" w:history="1">
             <w:r>
               <w:rPr>
                 <w:rStyle w:val="Hiperligao"/>
@@ -2585,7 +2585,7 @@
                 <w:noProof/>
                 <w:webHidden/>
               </w:rPr>
-              <w:instrText xml:space="preserve"> PAGEREF _Toc93164460 \h </w:instrText>
+              <w:instrText xml:space="preserve"> PAGEREF _Toc93483023 \h </w:instrText>
             </w:r>
             <w:r>
               <w:rPr>
@@ -2632,7 +2632,7 @@
               <w:lang w:eastAsia="pt-PT"/>
             </w:rPr>
           </w:pPr>
-          <w:hyperlink w:anchor="_Toc93164461" w:history="1">
+          <w:hyperlink w:anchor="_Toc93483024" w:history="1">
             <w:r>
               <w:rPr>
                 <w:rStyle w:val="Hiperligao"/>
@@ -2677,7 +2677,7 @@
                 <w:noProof/>
                 <w:webHidden/>
               </w:rPr>
-              <w:instrText xml:space="preserve"> PAGEREF _Toc93164461 \h </w:instrText>
+              <w:instrText xml:space="preserve"> PAGEREF _Toc93483024 \h </w:instrText>
             </w:r>
             <w:r>
               <w:rPr>
@@ -2724,7 +2724,7 @@
               <w:lang w:eastAsia="pt-PT"/>
             </w:rPr>
           </w:pPr>
-          <w:hyperlink w:anchor="_Toc93164462" w:history="1">
+          <w:hyperlink w:anchor="_Toc93483025" w:history="1">
             <w:r>
               <w:rPr>
                 <w:rStyle w:val="Hiperligao"/>
@@ -2769,7 +2769,7 @@
                 <w:noProof/>
                 <w:webHidden/>
               </w:rPr>
-              <w:instrText xml:space="preserve"> PAGEREF _Toc93164462 \h </w:instrText>
+              <w:instrText xml:space="preserve"> PAGEREF _Toc93483025 \h </w:instrText>
             </w:r>
             <w:r>
               <w:rPr>
@@ -2816,7 +2816,7 @@
               <w:lang w:eastAsia="pt-PT"/>
             </w:rPr>
           </w:pPr>
-          <w:hyperlink w:anchor="_Toc93164463" w:history="1">
+          <w:hyperlink w:anchor="_Toc93483026" w:history="1">
             <w:r>
               <w:rPr>
                 <w:rStyle w:val="Hiperligao"/>
@@ -2861,7 +2861,7 @@
                 <w:noProof/>
                 <w:webHidden/>
               </w:rPr>
-              <w:instrText xml:space="preserve"> PAGEREF _Toc93164463 \h </w:instrText>
+              <w:instrText xml:space="preserve"> PAGEREF _Toc93483026 \h </w:instrText>
             </w:r>
             <w:r>
               <w:rPr>
@@ -2906,7 +2906,7 @@
               <w:lang w:eastAsia="pt-PT"/>
             </w:rPr>
           </w:pPr>
-          <w:hyperlink w:anchor="_Toc93164464" w:history="1">
+          <w:hyperlink w:anchor="_Toc93483027" w:history="1">
             <w:r>
               <w:rPr>
                 <w:rStyle w:val="Hiperligao"/>
@@ -2933,7 +2933,7 @@
                 <w:noProof/>
                 <w:webHidden/>
               </w:rPr>
-              <w:instrText xml:space="preserve"> PAGEREF _Toc93164464 \h </w:instrText>
+              <w:instrText xml:space="preserve"> PAGEREF _Toc93483027 \h </w:instrText>
             </w:r>
             <w:r>
               <w:rPr>
@@ -3062,7 +3062,7 @@
       <w:r>
         <w:fldChar w:fldCharType="separate"/>
       </w:r>
-      <w:hyperlink w:anchor="_Toc92981155" w:history="1">
+      <w:hyperlink w:anchor="_Toc93483028" w:history="1">
         <w:r>
           <w:rPr>
             <w:rStyle w:val="Hiperligao"/>
@@ -3089,7 +3089,78 @@
             <w:noProof/>
             <w:webHidden/>
           </w:rPr>
-          <w:instrText xml:space="preserve"> PAGEREF _Toc92981155 \h </w:instrText>
+          <w:instrText xml:space="preserve"> PAGEREF _Toc93483028 \h </w:instrText>
+        </w:r>
+        <w:r>
+          <w:rPr>
+            <w:noProof/>
+            <w:webHidden/>
+          </w:rPr>
+        </w:r>
+        <w:r>
+          <w:rPr>
+            <w:noProof/>
+            <w:webHidden/>
+          </w:rPr>
+          <w:fldChar w:fldCharType="separate"/>
+        </w:r>
+        <w:r>
+          <w:rPr>
+            <w:noProof/>
+            <w:webHidden/>
+          </w:rPr>
+          <w:t>8</w:t>
+        </w:r>
+        <w:r>
+          <w:rPr>
+            <w:noProof/>
+            <w:webHidden/>
+          </w:rPr>
+          <w:fldChar w:fldCharType="end"/>
+        </w:r>
+      </w:hyperlink>
+    </w:p>
+    <w:p>
+      <w:pPr>
+        <w:pStyle w:val="ndicedeilustraes"/>
+        <w:tabs>
+          <w:tab w:val="right" w:leader="dot" w:pos="8777"/>
+        </w:tabs>
+        <w:rPr>
+          <w:rFonts w:asciiTheme="minorHAnsi" w:eastAsiaTheme="minorEastAsia" w:hAnsiTheme="minorHAnsi"/>
+          <w:noProof/>
+          <w:sz w:val="22"/>
+          <w:lang w:eastAsia="pt-PT"/>
+        </w:rPr>
+      </w:pPr>
+      <w:hyperlink w:anchor="_Toc93483029" w:history="1">
+        <w:r>
+          <w:rPr>
+            <w:rStyle w:val="Hiperligao"/>
+            <w:noProof/>
+          </w:rPr>
+          <w:t>Tabela 2 - Requisitos não Funcionais de Usabilidade</w:t>
+        </w:r>
+        <w:r>
+          <w:rPr>
+            <w:noProof/>
+            <w:webHidden/>
+          </w:rPr>
+          <w:tab/>
+        </w:r>
+        <w:r>
+          <w:rPr>
+            <w:noProof/>
+            <w:webHidden/>
+          </w:rPr>
+          <w:fldChar w:fldCharType="begin"/>
+        </w:r>
+        <w:r>
+          <w:rPr>
+            <w:noProof/>
+            <w:webHidden/>
+          </w:rPr>
+          <w:instrText xml:space="preserve"> PAGEREF _Toc93483029 \h </w:instrText>
         </w:r>
         <w:r>
           <w:rPr>
@@ -3133,13 +3204,13 @@
           <w:lang w:eastAsia="pt-PT"/>
         </w:rPr>
       </w:pPr>
-      <w:hyperlink w:anchor="_Toc92981156" w:history="1">
+      <w:hyperlink w:anchor="_Toc93483030" w:history="1">
         <w:r>
           <w:rPr>
             <w:rStyle w:val="Hiperligao"/>
             <w:noProof/>
           </w:rPr>
-          <w:t>Tabela 2 - Requisitos não Funcionais de Usabilidade</w:t>
+          <w:t>Tabela 3 - Requisitos não Funcionais de Fiabilidade</w:t>
         </w:r>
         <w:r>
           <w:rPr>
@@ -3160,7 +3231,7 @@
             <w:noProof/>
             <w:webHidden/>
           </w:rPr>
-          <w:instrText xml:space="preserve"> PAGEREF _Toc92981156 \h </w:instrText>
+          <w:instrText xml:space="preserve"> PAGEREF _Toc93483030 \h </w:instrText>
         </w:r>
         <w:r>
           <w:rPr>
@@ -3204,13 +3275,13 @@
           <w:lang w:eastAsia="pt-PT"/>
         </w:rPr>
       </w:pPr>
-      <w:hyperlink w:anchor="_Toc92981157" w:history="1">
+      <w:hyperlink w:anchor="_Toc93483031" w:history="1">
         <w:r>
           <w:rPr>
             <w:rStyle w:val="Hiperligao"/>
             <w:noProof/>
           </w:rPr>
-          <w:t>Tabela 3 - Requisitos não Funcionais de Fiabilidade</w:t>
+          <w:t>Tabela 4 - Requisitos não Funcionais de Segurança</w:t>
         </w:r>
         <w:r>
           <w:rPr>
@@ -3231,7 +3302,7 @@
             <w:noProof/>
             <w:webHidden/>
           </w:rPr>
-          <w:instrText xml:space="preserve"> PAGEREF _Toc92981157 \h </w:instrText>
+          <w:instrText xml:space="preserve"> PAGEREF _Toc93483031 \h </w:instrText>
         </w:r>
         <w:r>
           <w:rPr>
@@ -3275,13 +3346,13 @@
           <w:lang w:eastAsia="pt-PT"/>
         </w:rPr>
       </w:pPr>
-      <w:hyperlink w:anchor="_Toc92981158" w:history="1">
+      <w:hyperlink w:anchor="_Toc93483032" w:history="1">
         <w:r>
           <w:rPr>
             <w:rStyle w:val="Hiperligao"/>
             <w:noProof/>
           </w:rPr>
-          <w:t>Tabela 4 - Requisitos não Funcionais de Segurança</w:t>
+          <w:t>Tabela 5 - Requisitos não Funcionais de Eficiência</w:t>
         </w:r>
         <w:r>
           <w:rPr>
@@ -3302,7 +3373,78 @@
             <w:noProof/>
             <w:webHidden/>
           </w:rPr>
-          <w:instrText xml:space="preserve"> PAGEREF _Toc92981158 \h </w:instrText>
+          <w:instrText xml:space="preserve"> PAGEREF _Toc93483032 \h </w:instrText>
+        </w:r>
+        <w:r>
+          <w:rPr>
+            <w:noProof/>
+            <w:webHidden/>
+          </w:rPr>
+        </w:r>
+        <w:r>
+          <w:rPr>
+            <w:noProof/>
+            <w:webHidden/>
+          </w:rPr>
+          <w:fldChar w:fldCharType="separate"/>
+        </w:r>
+        <w:r>
+          <w:rPr>
+            <w:noProof/>
+            <w:webHidden/>
+          </w:rPr>
+          <w:t>11</w:t>
+        </w:r>
+        <w:r>
+          <w:rPr>
+            <w:noProof/>
+            <w:webHidden/>
+          </w:rPr>
+          <w:fldChar w:fldCharType="end"/>
+        </w:r>
+      </w:hyperlink>
+    </w:p>
+    <w:p>
+      <w:pPr>
+        <w:pStyle w:val="ndicedeilustraes"/>
+        <w:tabs>
+          <w:tab w:val="right" w:leader="dot" w:pos="8777"/>
+        </w:tabs>
+        <w:rPr>
+          <w:rFonts w:asciiTheme="minorHAnsi" w:eastAsiaTheme="minorEastAsia" w:hAnsiTheme="minorHAnsi"/>
+          <w:noProof/>
+          <w:sz w:val="22"/>
+          <w:lang w:eastAsia="pt-PT"/>
+        </w:rPr>
+      </w:pPr>
+      <w:hyperlink w:anchor="_Toc93483033" w:history="1">
+        <w:r>
+          <w:rPr>
+            <w:rStyle w:val="Hiperligao"/>
+            <w:noProof/>
+          </w:rPr>
+          <w:t>Tabela 6 - Requisitos não Funcionais de Disponibilidade</w:t>
+        </w:r>
+        <w:r>
+          <w:rPr>
+            <w:noProof/>
+            <w:webHidden/>
+          </w:rPr>
+          <w:tab/>
+        </w:r>
+        <w:r>
+          <w:rPr>
+            <w:noProof/>
+            <w:webHidden/>
+          </w:rPr>
+          <w:fldChar w:fldCharType="begin"/>
+        </w:r>
+        <w:r>
+          <w:rPr>
+            <w:noProof/>
+            <w:webHidden/>
+          </w:rPr>
+          <w:instrText xml:space="preserve"> PAGEREF _Toc93483033 \h </w:instrText>
         </w:r>
         <w:r>
           <w:rPr>
@@ -3346,13 +3488,13 @@
           <w:lang w:eastAsia="pt-PT"/>
         </w:rPr>
       </w:pPr>
-      <w:hyperlink w:anchor="_Toc92981159" w:history="1">
+      <w:hyperlink w:anchor="_Toc93483034" w:history="1">
         <w:r>
           <w:rPr>
             <w:rStyle w:val="Hiperligao"/>
             <w:noProof/>
           </w:rPr>
-          <w:t>Tabela 5 - Requisitos não Funcionais de Eficiência</w:t>
+          <w:t>Tabela 7 - Requisitos não Funcionais de Ambiente</w:t>
         </w:r>
         <w:r>
           <w:rPr>
@@ -3373,7 +3515,7 @@
             <w:noProof/>
             <w:webHidden/>
           </w:rPr>
-          <w:instrText xml:space="preserve"> PAGEREF _Toc92981159 \h </w:instrText>
+          <w:instrText xml:space="preserve"> PAGEREF _Toc93483034 \h </w:instrText>
         </w:r>
         <w:r>
           <w:rPr>
@@ -3417,13 +3559,13 @@
           <w:lang w:eastAsia="pt-PT"/>
         </w:rPr>
       </w:pPr>
-      <w:hyperlink w:anchor="_Toc92981160" w:history="1">
+      <w:hyperlink w:anchor="_Toc93483035" w:history="1">
         <w:r>
           <w:rPr>
             <w:rStyle w:val="Hiperligao"/>
             <w:noProof/>
           </w:rPr>
-          <w:t>Tabela 6 - Requisitos não Funcionais de Disponibilidade</w:t>
+          <w:t>Tabela 8 - Requisitos não Funcionais de Desenvolvimento</w:t>
         </w:r>
         <w:r>
           <w:rPr>
@@ -3444,7 +3586,7 @@
             <w:noProof/>
             <w:webHidden/>
           </w:rPr>
-          <w:instrText xml:space="preserve"> PAGEREF _Toc92981160 \h </w:instrText>
+          <w:instrText xml:space="preserve"> PAGEREF _Toc93483035 \h </w:instrText>
         </w:r>
         <w:r>
           <w:rPr>
@@ -3477,6 +3619,47 @@
     </w:p>
     <w:p>
       <w:pPr>
+        <w:spacing w:after="200" w:line="276" w:lineRule="auto"/>
+        <w:ind w:firstLine="0"/>
+        <w:jc w:val="left"/>
+      </w:pPr>
+      <w:r>
+        <w:fldChar w:fldCharType="end"/>
+      </w:r>
+    </w:p>
+    <w:p>
+      <w:pPr>
+        <w:spacing w:after="200" w:line="276" w:lineRule="auto"/>
+        <w:ind w:firstLine="0"/>
+        <w:jc w:val="left"/>
+        <w:rPr>
+          <w:rFonts w:asciiTheme="minorHAnsi" w:hAnsiTheme="minorHAnsi" w:cstheme="minorHAnsi"/>
+          <w:color w:val="92D050"/>
+          <w:sz w:val="40"/>
+          <w:szCs w:val="36"/>
+        </w:rPr>
+      </w:pPr>
+      <w:r>
+        <w:rPr>
+          <w:rFonts w:asciiTheme="minorHAnsi" w:hAnsiTheme="minorHAnsi" w:cstheme="minorHAnsi"/>
+          <w:color w:val="92D050"/>
+          <w:sz w:val="40"/>
+          <w:szCs w:val="36"/>
+        </w:rPr>
+        <w:t xml:space="preserve">Índice de </w:t>
+      </w:r>
+      <w:r>
+        <w:rPr>
+          <w:rFonts w:asciiTheme="minorHAnsi" w:hAnsiTheme="minorHAnsi" w:cstheme="minorHAnsi"/>
+          <w:color w:val="92D050"/>
+          <w:sz w:val="40"/>
+          <w:szCs w:val="36"/>
+        </w:rPr>
+        <w:t>Figuras</w:t>
+      </w:r>
+    </w:p>
+    <w:p>
+      <w:pPr>
         <w:pStyle w:val="ndicedeilustraes"/>
         <w:tabs>
           <w:tab w:val="right" w:leader="dot" w:pos="8777"/>
@@ -3488,157 +3671,15 @@
           <w:lang w:eastAsia="pt-PT"/>
         </w:rPr>
       </w:pPr>
-      <w:hyperlink w:anchor="_Toc92981161" w:history="1">
-        <w:r>
-          <w:rPr>
-            <w:rStyle w:val="Hiperligao"/>
-            <w:noProof/>
-          </w:rPr>
-          <w:t>Tabela 7 - Requisitos não Funcionais de Ambiente</w:t>
-        </w:r>
-        <w:r>
-          <w:rPr>
-            <w:noProof/>
-            <w:webHidden/>
-          </w:rPr>
-          <w:tab/>
-        </w:r>
-        <w:r>
-          <w:rPr>
-            <w:noProof/>
-            <w:webHidden/>
-          </w:rPr>
-          <w:fldChar w:fldCharType="begin"/>
-        </w:r>
-        <w:r>
-          <w:rPr>
-            <w:noProof/>
-            <w:webHidden/>
-          </w:rPr>
-          <w:instrText xml:space="preserve"> PAGEREF _Toc92981161 \h </w:instrText>
-        </w:r>
-        <w:r>
-          <w:rPr>
-            <w:noProof/>
-            <w:webHidden/>
-          </w:rPr>
-        </w:r>
-        <w:r>
-          <w:rPr>
-            <w:noProof/>
-            <w:webHidden/>
-          </w:rPr>
-          <w:fldChar w:fldCharType="separate"/>
-        </w:r>
-        <w:r>
-          <w:rPr>
-            <w:noProof/>
-            <w:webHidden/>
-          </w:rPr>
-          <w:t>13</w:t>
-        </w:r>
-        <w:r>
-          <w:rPr>
-            <w:noProof/>
-            <w:webHidden/>
-          </w:rPr>
-          <w:fldChar w:fldCharType="end"/>
-        </w:r>
-      </w:hyperlink>
-    </w:p>
-    <w:p>
-      <w:pPr>
-        <w:pStyle w:val="ndicedeilustraes"/>
-        <w:tabs>
-          <w:tab w:val="right" w:leader="dot" w:pos="8777"/>
-        </w:tabs>
-        <w:rPr>
-          <w:rFonts w:asciiTheme="minorHAnsi" w:eastAsiaTheme="minorEastAsia" w:hAnsiTheme="minorHAnsi"/>
-          <w:noProof/>
-          <w:sz w:val="22"/>
-          <w:lang w:eastAsia="pt-PT"/>
-        </w:rPr>
-      </w:pPr>
-      <w:hyperlink w:anchor="_Toc92981162" w:history="1">
-        <w:r>
-          <w:rPr>
-            <w:rStyle w:val="Hiperligao"/>
-            <w:noProof/>
-          </w:rPr>
-          <w:t>Tabela 8 - Requisitos não Funcionais de Desenvolvimento</w:t>
-        </w:r>
-        <w:r>
-          <w:rPr>
-            <w:noProof/>
-            <w:webHidden/>
-          </w:rPr>
-          <w:tab/>
-        </w:r>
-        <w:r>
-          <w:rPr>
-            <w:noProof/>
-            <w:webHidden/>
-          </w:rPr>
-          <w:fldChar w:fldCharType="begin"/>
-        </w:r>
-        <w:r>
-          <w:rPr>
-            <w:noProof/>
-            <w:webHidden/>
-          </w:rPr>
-          <w:instrText xml:space="preserve"> PAGEREF _Toc92981162 \h </w:instrText>
-        </w:r>
-        <w:r>
-          <w:rPr>
-            <w:noProof/>
-            <w:webHidden/>
-          </w:rPr>
-        </w:r>
-        <w:r>
-          <w:rPr>
-            <w:noProof/>
-            <w:webHidden/>
-          </w:rPr>
-          <w:fldChar w:fldCharType="separate"/>
-        </w:r>
-        <w:r>
-          <w:rPr>
-            <w:noProof/>
-            <w:webHidden/>
-          </w:rPr>
-          <w:t>14</w:t>
-        </w:r>
-        <w:r>
-          <w:rPr>
-            <w:noProof/>
-            <w:webHidden/>
-          </w:rPr>
-          <w:fldChar w:fldCharType="end"/>
-        </w:r>
-      </w:hyperlink>
-    </w:p>
-    <w:p>
-      <w:pPr>
-        <w:spacing w:after="200" w:line="276" w:lineRule="auto"/>
-        <w:ind w:firstLine="0"/>
-        <w:jc w:val="left"/>
-      </w:pPr>
-      <w:r>
-        <w:fldChar w:fldCharType="end"/>
-      </w:r>
-    </w:p>
-    <w:p>
-      <w:pPr>
-        <w:spacing w:after="200" w:line="276" w:lineRule="auto"/>
-        <w:ind w:firstLine="0"/>
-        <w:jc w:val="left"/>
+      <w:r>
         <w:rPr>
           <w:rFonts w:asciiTheme="minorHAnsi" w:hAnsiTheme="minorHAnsi" w:cstheme="minorHAnsi"/>
           <w:color w:val="92D050"/>
           <w:sz w:val="40"/>
           <w:szCs w:val="36"/>
         </w:rPr>
-      </w:pPr>
+        <w:fldChar w:fldCharType="begin"/>
+      </w:r>
       <w:r>
         <w:rPr>
           <w:rFonts w:asciiTheme="minorHAnsi" w:hAnsiTheme="minorHAnsi" w:cstheme="minorHAnsi"/>
@@ -3646,7 +3687,7 @@
           <w:sz w:val="40"/>
           <w:szCs w:val="36"/>
         </w:rPr>
-        <w:t xml:space="preserve">Índice de </w:t>
+        <w:instrText xml:space="preserve"> TOC \h \z \c "Figura" </w:instrText>
       </w:r>
       <w:r>
         <w:rPr>
@@ -3655,50 +3696,9 @@
           <w:sz w:val="40"/>
           <w:szCs w:val="36"/>
         </w:rPr>
-        <w:t>Figuras</w:t>
-      </w:r>
-    </w:p>
-    <w:p>
-      <w:pPr>
-        <w:pStyle w:val="ndicedeilustraes"/>
-        <w:tabs>
-          <w:tab w:val="right" w:leader="dot" w:pos="8777"/>
-        </w:tabs>
-        <w:rPr>
-          <w:rFonts w:asciiTheme="minorHAnsi" w:eastAsiaTheme="minorEastAsia" w:hAnsiTheme="minorHAnsi"/>
-          <w:noProof/>
-          <w:sz w:val="22"/>
-          <w:lang w:eastAsia="pt-PT"/>
-        </w:rPr>
-      </w:pPr>
-      <w:r>
-        <w:rPr>
-          <w:rFonts w:asciiTheme="minorHAnsi" w:hAnsiTheme="minorHAnsi" w:cstheme="minorHAnsi"/>
-          <w:color w:val="92D050"/>
-          <w:sz w:val="40"/>
-          <w:szCs w:val="36"/>
-        </w:rPr>
-        <w:fldChar w:fldCharType="begin"/>
-      </w:r>
-      <w:r>
-        <w:rPr>
-          <w:rFonts w:asciiTheme="minorHAnsi" w:hAnsiTheme="minorHAnsi" w:cstheme="minorHAnsi"/>
-          <w:color w:val="92D050"/>
-          <w:sz w:val="40"/>
-          <w:szCs w:val="36"/>
-        </w:rPr>
-        <w:instrText xml:space="preserve"> TOC \h \z \c "Figura" </w:instrText>
-      </w:r>
-      <w:r>
-        <w:rPr>
-          <w:rFonts w:asciiTheme="minorHAnsi" w:hAnsiTheme="minorHAnsi" w:cstheme="minorHAnsi"/>
-          <w:color w:val="92D050"/>
-          <w:sz w:val="40"/>
-          <w:szCs w:val="36"/>
-        </w:rPr>
         <w:fldChar w:fldCharType="separate"/>
       </w:r>
-      <w:hyperlink w:anchor="_Toc92981142" w:history="1">
+      <w:hyperlink w:anchor="_Toc93483036" w:history="1">
         <w:r>
           <w:rPr>
             <w:rStyle w:val="Hiperligao"/>
@@ -3725,7 +3725,78 @@
             <w:noProof/>
             <w:webHidden/>
           </w:rPr>
-          <w:instrText xml:space="preserve"> PAGEREF _Toc92981142 \h </w:instrText>
+          <w:instrText xml:space="preserve"> PAGEREF _Toc93483036 \h </w:instrText>
+        </w:r>
+        <w:r>
+          <w:rPr>
+            <w:noProof/>
+            <w:webHidden/>
+          </w:rPr>
+        </w:r>
+        <w:r>
+          <w:rPr>
+            <w:noProof/>
+            <w:webHidden/>
+          </w:rPr>
+          <w:fldChar w:fldCharType="separate"/>
+        </w:r>
+        <w:r>
+          <w:rPr>
+            <w:noProof/>
+            <w:webHidden/>
+          </w:rPr>
+          <w:t>16</w:t>
+        </w:r>
+        <w:r>
+          <w:rPr>
+            <w:noProof/>
+            <w:webHidden/>
+          </w:rPr>
+          <w:fldChar w:fldCharType="end"/>
+        </w:r>
+      </w:hyperlink>
+    </w:p>
+    <w:p>
+      <w:pPr>
+        <w:pStyle w:val="ndicedeilustraes"/>
+        <w:tabs>
+          <w:tab w:val="right" w:leader="dot" w:pos="8777"/>
+        </w:tabs>
+        <w:rPr>
+          <w:rFonts w:asciiTheme="minorHAnsi" w:eastAsiaTheme="minorEastAsia" w:hAnsiTheme="minorHAnsi"/>
+          <w:noProof/>
+          <w:sz w:val="22"/>
+          <w:lang w:eastAsia="pt-PT"/>
+        </w:rPr>
+      </w:pPr>
+      <w:hyperlink w:anchor="_Toc93483037" w:history="1">
+        <w:r>
+          <w:rPr>
+            <w:rStyle w:val="Hiperligao"/>
+            <w:noProof/>
+          </w:rPr>
+          <w:t>Figura 2 - Companies Activity UI</w:t>
+        </w:r>
+        <w:r>
+          <w:rPr>
+            <w:noProof/>
+            <w:webHidden/>
+          </w:rPr>
+          <w:tab/>
+        </w:r>
+        <w:r>
+          <w:rPr>
+            <w:noProof/>
+            <w:webHidden/>
+          </w:rPr>
+          <w:fldChar w:fldCharType="begin"/>
+        </w:r>
+        <w:r>
+          <w:rPr>
+            <w:noProof/>
+            <w:webHidden/>
+          </w:rPr>
+          <w:instrText xml:space="preserve"> PAGEREF _Toc93483037 \h </w:instrText>
         </w:r>
         <w:r>
           <w:rPr>
@@ -3769,13 +3840,13 @@
           <w:lang w:eastAsia="pt-PT"/>
         </w:rPr>
       </w:pPr>
-      <w:hyperlink w:anchor="_Toc92981143" w:history="1">
+      <w:hyperlink w:anchor="_Toc93483038" w:history="1">
         <w:r>
           <w:rPr>
             <w:rStyle w:val="Hiperligao"/>
             <w:noProof/>
           </w:rPr>
-          <w:t>Figura 2 - Companies Activity UI</w:t>
+          <w:t>Figura 3 - SignUp Activity UI</w:t>
         </w:r>
         <w:r>
           <w:rPr>
@@ -3796,7 +3867,7 @@
             <w:noProof/>
             <w:webHidden/>
           </w:rPr>
-          <w:instrText xml:space="preserve"> PAGEREF _Toc92981143 \h </w:instrText>
+          <w:instrText xml:space="preserve"> PAGEREF _Toc93483038 \h </w:instrText>
         </w:r>
         <w:r>
           <w:rPr>
@@ -3840,13 +3911,13 @@
           <w:lang w:eastAsia="pt-PT"/>
         </w:rPr>
       </w:pPr>
-      <w:hyperlink w:anchor="_Toc92981144" w:history="1">
+      <w:hyperlink w:anchor="_Toc93483039" w:history="1">
         <w:r>
           <w:rPr>
             <w:rStyle w:val="Hiperligao"/>
             <w:noProof/>
           </w:rPr>
-          <w:t>Figura 3 - SignUp Activity UI</w:t>
+          <w:t>Figura 4 - Garage Activity/Fragment UI</w:t>
         </w:r>
         <w:r>
           <w:rPr>
@@ -3867,7 +3938,7 @@
             <w:noProof/>
             <w:webHidden/>
           </w:rPr>
-          <w:instrText xml:space="preserve"> PAGEREF _Toc92981144 \h </w:instrText>
+          <w:instrText xml:space="preserve"> PAGEREF _Toc93483039 \h </w:instrText>
         </w:r>
         <w:r>
           <w:rPr>
@@ -3911,13 +3982,13 @@
           <w:lang w:eastAsia="pt-PT"/>
         </w:rPr>
       </w:pPr>
-      <w:hyperlink w:anchor="_Toc92981145" w:history="1">
+      <w:hyperlink w:anchor="_Toc93483040" w:history="1">
         <w:r>
           <w:rPr>
             <w:rStyle w:val="Hiperligao"/>
             <w:noProof/>
           </w:rPr>
-          <w:t>Figura 4 - Garage Activity/Fragment UI</w:t>
+          <w:t>Figura 5 - Vehicle Activity/Fragment UI</w:t>
         </w:r>
         <w:r>
           <w:rPr>
@@ -3938,7 +4009,7 @@
             <w:noProof/>
             <w:webHidden/>
           </w:rPr>
-          <w:instrText xml:space="preserve"> PAGEREF _Toc92981145 \h </w:instrText>
+          <w:instrText xml:space="preserve"> PAGEREF _Toc93483040 \h </w:instrText>
         </w:r>
         <w:r>
           <w:rPr>
@@ -3982,13 +4053,13 @@
           <w:lang w:eastAsia="pt-PT"/>
         </w:rPr>
       </w:pPr>
-      <w:hyperlink w:anchor="_Toc92981146" w:history="1">
+      <w:hyperlink w:anchor="_Toc93483041" w:history="1">
         <w:r>
           <w:rPr>
             <w:rStyle w:val="Hiperligao"/>
             <w:noProof/>
           </w:rPr>
-          <w:t>Figura 5 - Vehicle Activity/Fragment UI</w:t>
+          <w:t>Figura 6 - Repairs Activity/Fragment UI</w:t>
         </w:r>
         <w:r>
           <w:rPr>
@@ -4009,7 +4080,7 @@
             <w:noProof/>
             <w:webHidden/>
           </w:rPr>
-          <w:instrText xml:space="preserve"> PAGEREF _Toc92981146 \h </w:instrText>
+          <w:instrText xml:space="preserve"> PAGEREF _Toc93483041 \h </w:instrText>
         </w:r>
         <w:r>
           <w:rPr>
@@ -4053,13 +4124,13 @@
           <w:lang w:eastAsia="pt-PT"/>
         </w:rPr>
       </w:pPr>
-      <w:hyperlink w:anchor="_Toc92981147" w:history="1">
+      <w:hyperlink w:anchor="_Toc93483042" w:history="1">
         <w:r>
           <w:rPr>
             <w:rStyle w:val="Hiperligao"/>
             <w:noProof/>
           </w:rPr>
-          <w:t>Figura 6 - Repairs Activity/Fragment UI</w:t>
+          <w:t>Figura 7 - Schedules Appointment Activity/Fragment UI</w:t>
         </w:r>
         <w:r>
           <w:rPr>
@@ -4080,7 +4151,7 @@
             <w:noProof/>
             <w:webHidden/>
           </w:rPr>
-          <w:instrText xml:space="preserve"> PAGEREF _Toc92981147 \h </w:instrText>
+          <w:instrText xml:space="preserve"> PAGEREF _Toc93483042 \h </w:instrText>
         </w:r>
         <w:r>
           <w:rPr>
@@ -4124,13 +4195,13 @@
           <w:lang w:eastAsia="pt-PT"/>
         </w:rPr>
       </w:pPr>
-      <w:hyperlink w:anchor="_Toc92981148" w:history="1">
+      <w:hyperlink w:anchor="_Toc93483043" w:history="1">
         <w:r>
           <w:rPr>
             <w:rStyle w:val="Hiperligao"/>
             <w:noProof/>
           </w:rPr>
-          <w:t>Figura 7 - New Vehicle Activity/Fragment UI</w:t>
+          <w:t>Figura 8 - New Vehicle Activity/Fragment UI</w:t>
         </w:r>
         <w:r>
           <w:rPr>
@@ -4151,7 +4222,78 @@
             <w:noProof/>
             <w:webHidden/>
           </w:rPr>
-          <w:instrText xml:space="preserve"> PAGEREF _Toc92981148 \h </w:instrText>
+          <w:instrText xml:space="preserve"> PAGEREF _Toc93483043 \h </w:instrText>
+        </w:r>
+        <w:r>
+          <w:rPr>
+            <w:noProof/>
+            <w:webHidden/>
+          </w:rPr>
+        </w:r>
+        <w:r>
+          <w:rPr>
+            <w:noProof/>
+            <w:webHidden/>
+          </w:rPr>
+          <w:fldChar w:fldCharType="separate"/>
+        </w:r>
+        <w:r>
+          <w:rPr>
+            <w:noProof/>
+            <w:webHidden/>
+          </w:rPr>
+          <w:t>23</w:t>
+        </w:r>
+        <w:r>
+          <w:rPr>
+            <w:noProof/>
+            <w:webHidden/>
+          </w:rPr>
+          <w:fldChar w:fldCharType="end"/>
+        </w:r>
+      </w:hyperlink>
+    </w:p>
+    <w:p>
+      <w:pPr>
+        <w:pStyle w:val="ndicedeilustraes"/>
+        <w:tabs>
+          <w:tab w:val="right" w:leader="dot" w:pos="8777"/>
+        </w:tabs>
+        <w:rPr>
+          <w:rFonts w:asciiTheme="minorHAnsi" w:eastAsiaTheme="minorEastAsia" w:hAnsiTheme="minorHAnsi"/>
+          <w:noProof/>
+          <w:sz w:val="22"/>
+          <w:lang w:eastAsia="pt-PT"/>
+        </w:rPr>
+      </w:pPr>
+      <w:hyperlink w:anchor="_Toc93483044" w:history="1">
+        <w:r>
+          <w:rPr>
+            <w:rStyle w:val="Hiperligao"/>
+            <w:noProof/>
+          </w:rPr>
+          <w:t>Figura 9 - Schedules Activity/Fragment UI</w:t>
+        </w:r>
+        <w:r>
+          <w:rPr>
+            <w:noProof/>
+            <w:webHidden/>
+          </w:rPr>
+          <w:tab/>
+        </w:r>
+        <w:r>
+          <w:rPr>
+            <w:noProof/>
+            <w:webHidden/>
+          </w:rPr>
+          <w:fldChar w:fldCharType="begin"/>
+        </w:r>
+        <w:r>
+          <w:rPr>
+            <w:noProof/>
+            <w:webHidden/>
+          </w:rPr>
+          <w:instrText xml:space="preserve"> PAGEREF _Toc93483044 \h </w:instrText>
         </w:r>
         <w:r>
           <w:rPr>
@@ -4195,13 +4337,13 @@
           <w:lang w:eastAsia="pt-PT"/>
         </w:rPr>
       </w:pPr>
-      <w:hyperlink w:anchor="_Toc92981149" w:history="1">
+      <w:hyperlink w:anchor="_Toc93483045" w:history="1">
         <w:r>
           <w:rPr>
             <w:rStyle w:val="Hiperligao"/>
             <w:noProof/>
           </w:rPr>
-          <w:t>Figura 8 - Schedules Activity/Fragment UI</w:t>
+          <w:t>Figura 10 - Account Activity/Fragment UI</w:t>
         </w:r>
         <w:r>
           <w:rPr>
@@ -4222,7 +4364,7 @@
             <w:noProof/>
             <w:webHidden/>
           </w:rPr>
-          <w:instrText xml:space="preserve"> PAGEREF _Toc92981149 \h </w:instrText>
+          <w:instrText xml:space="preserve"> PAGEREF _Toc93483045 \h </w:instrText>
         </w:r>
         <w:r>
           <w:rPr>
@@ -4266,13 +4408,13 @@
           <w:lang w:eastAsia="pt-PT"/>
         </w:rPr>
       </w:pPr>
-      <w:hyperlink w:anchor="_Toc92981150" w:history="1">
+      <w:hyperlink w:anchor="_Toc93483046" w:history="1">
         <w:r>
           <w:rPr>
             <w:rStyle w:val="Hiperligao"/>
             <w:noProof/>
           </w:rPr>
-          <w:t>Figura 9 - Account Activity/Fragment UI</w:t>
+          <w:t>Figura 11 - Menu Principal UI</w:t>
         </w:r>
         <w:r>
           <w:rPr>
@@ -4293,7 +4435,7 @@
             <w:noProof/>
             <w:webHidden/>
           </w:rPr>
-          <w:instrText xml:space="preserve"> PAGEREF _Toc92981150 \h </w:instrText>
+          <w:instrText xml:space="preserve"> PAGEREF _Toc93483046 \h </w:instrText>
         </w:r>
         <w:r>
           <w:rPr>
@@ -4337,13 +4479,13 @@
           <w:lang w:eastAsia="pt-PT"/>
         </w:rPr>
       </w:pPr>
-      <w:hyperlink w:anchor="_Toc92981151" w:history="1">
+      <w:hyperlink w:anchor="_Toc93483047" w:history="1">
         <w:r>
           <w:rPr>
             <w:rStyle w:val="Hiperligao"/>
             <w:noProof/>
           </w:rPr>
-          <w:t>Figura 10 - Menu Principal UI</w:t>
+          <w:t>Figura 12 - Menu Lateral UI</w:t>
         </w:r>
         <w:r>
           <w:rPr>
@@ -4364,7 +4506,78 @@
             <w:noProof/>
             <w:webHidden/>
           </w:rPr>
-          <w:instrText xml:space="preserve"> PAGEREF _Toc92981151 \h </w:instrText>
+          <w:instrText xml:space="preserve"> PAGEREF _Toc93483047 \h </w:instrText>
+        </w:r>
+        <w:r>
+          <w:rPr>
+            <w:noProof/>
+            <w:webHidden/>
+          </w:rPr>
+        </w:r>
+        <w:r>
+          <w:rPr>
+            <w:noProof/>
+            <w:webHidden/>
+          </w:rPr>
+          <w:fldChar w:fldCharType="separate"/>
+        </w:r>
+        <w:r>
+          <w:rPr>
+            <w:noProof/>
+            <w:webHidden/>
+          </w:rPr>
+          <w:t>26</w:t>
+        </w:r>
+        <w:r>
+          <w:rPr>
+            <w:noProof/>
+            <w:webHidden/>
+          </w:rPr>
+          <w:fldChar w:fldCharType="end"/>
+        </w:r>
+      </w:hyperlink>
+    </w:p>
+    <w:p>
+      <w:pPr>
+        <w:pStyle w:val="ndicedeilustraes"/>
+        <w:tabs>
+          <w:tab w:val="right" w:leader="dot" w:pos="8777"/>
+        </w:tabs>
+        <w:rPr>
+          <w:rFonts w:asciiTheme="minorHAnsi" w:eastAsiaTheme="minorEastAsia" w:hAnsiTheme="minorHAnsi"/>
+          <w:noProof/>
+          <w:sz w:val="22"/>
+          <w:lang w:eastAsia="pt-PT"/>
+        </w:rPr>
+      </w:pPr>
+      <w:hyperlink w:anchor="_Toc93483048" w:history="1">
+        <w:r>
+          <w:rPr>
+            <w:rStyle w:val="Hiperligao"/>
+            <w:noProof/>
+          </w:rPr>
+          <w:t>Figura 13 - Divisão de tarefas no Jira</w:t>
+        </w:r>
+        <w:r>
+          <w:rPr>
+            <w:noProof/>
+            <w:webHidden/>
+          </w:rPr>
+          <w:tab/>
+        </w:r>
+        <w:r>
+          <w:rPr>
+            <w:noProof/>
+            <w:webHidden/>
+          </w:rPr>
+          <w:fldChar w:fldCharType="begin"/>
+        </w:r>
+        <w:r>
+          <w:rPr>
+            <w:noProof/>
+            <w:webHidden/>
+          </w:rPr>
+          <w:instrText xml:space="preserve"> PAGEREF _Toc93483048 \h </w:instrText>
         </w:r>
         <w:r>
           <w:rPr>
@@ -4408,13 +4621,13 @@
           <w:lang w:eastAsia="pt-PT"/>
         </w:rPr>
       </w:pPr>
-      <w:hyperlink w:anchor="_Toc92981152" w:history="1">
+      <w:hyperlink r:id="rId17" w:anchor="_Toc93483049" w:history="1">
         <w:r>
           <w:rPr>
             <w:rStyle w:val="Hiperligao"/>
             <w:noProof/>
           </w:rPr>
-          <w:t>Figura 11 - Menu Lateral UI</w:t>
+          <w:t>Figura 14 - Gestão temporal do projeto</w:t>
         </w:r>
         <w:r>
           <w:rPr>
@@ -4435,78 +4648,7 @@
             <w:noProof/>
             <w:webHidden/>
           </w:rPr>
-          <w:instrText xml:space="preserve"> PAGEREF _Toc92981152 \h </w:instrText>
-        </w:r>
-        <w:r>
-          <w:rPr>
-            <w:noProof/>
-            <w:webHidden/>
-          </w:rPr>
-        </w:r>
-        <w:r>
-          <w:rPr>
-            <w:noProof/>
-            <w:webHidden/>
-          </w:rPr>
-          <w:fldChar w:fldCharType="separate"/>
-        </w:r>
-        <w:r>
-          <w:rPr>
-            <w:noProof/>
-            <w:webHidden/>
-          </w:rPr>
-          <w:t>27</w:t>
-        </w:r>
-        <w:r>
-          <w:rPr>
-            <w:noProof/>
-            <w:webHidden/>
-          </w:rPr>
-          <w:fldChar w:fldCharType="end"/>
-        </w:r>
-      </w:hyperlink>
-    </w:p>
-    <w:p>
-      <w:pPr>
-        <w:pStyle w:val="ndicedeilustraes"/>
-        <w:tabs>
-          <w:tab w:val="right" w:leader="dot" w:pos="8777"/>
-        </w:tabs>
-        <w:rPr>
-          <w:rFonts w:asciiTheme="minorHAnsi" w:eastAsiaTheme="minorEastAsia" w:hAnsiTheme="minorHAnsi"/>
-          <w:noProof/>
-          <w:sz w:val="22"/>
-          <w:lang w:eastAsia="pt-PT"/>
-        </w:rPr>
-      </w:pPr>
-      <w:hyperlink w:anchor="_Toc92981153" w:history="1">
-        <w:r>
-          <w:rPr>
-            <w:rStyle w:val="Hiperligao"/>
-            <w:noProof/>
-          </w:rPr>
-          <w:t>Figura 12 - Divisão de tarefas no Jira</w:t>
-        </w:r>
-        <w:r>
-          <w:rPr>
-            <w:noProof/>
-            <w:webHidden/>
-          </w:rPr>
-          <w:tab/>
-        </w:r>
-        <w:r>
-          <w:rPr>
-            <w:noProof/>
-            <w:webHidden/>
-          </w:rPr>
-          <w:fldChar w:fldCharType="begin"/>
-        </w:r>
-        <w:r>
-          <w:rPr>
-            <w:noProof/>
-            <w:webHidden/>
-          </w:rPr>
-          <w:instrText xml:space="preserve"> PAGEREF _Toc92981153 \h </w:instrText>
+          <w:instrText xml:space="preserve"> PAGEREF _Toc93483049 \h </w:instrText>
         </w:r>
         <w:r>
           <w:rPr>
@@ -4539,77 +4681,6 @@
     </w:p>
     <w:p>
       <w:pPr>
-        <w:pStyle w:val="ndicedeilustraes"/>
-        <w:tabs>
-          <w:tab w:val="right" w:leader="dot" w:pos="8777"/>
-        </w:tabs>
-        <w:rPr>
-          <w:rFonts w:asciiTheme="minorHAnsi" w:eastAsiaTheme="minorEastAsia" w:hAnsiTheme="minorHAnsi"/>
-          <w:noProof/>
-          <w:sz w:val="22"/>
-          <w:lang w:eastAsia="pt-PT"/>
-        </w:rPr>
-      </w:pPr>
-      <w:hyperlink r:id="rId17" w:anchor="_Toc92981154" w:history="1">
-        <w:r>
-          <w:rPr>
-            <w:rStyle w:val="Hiperligao"/>
-            <w:noProof/>
-          </w:rPr>
-          <w:t>Figura 13 - Gestão temporal do projeto</w:t>
-        </w:r>
-        <w:r>
-          <w:rPr>
-            <w:noProof/>
-            <w:webHidden/>
-          </w:rPr>
-          <w:tab/>
-        </w:r>
-        <w:r>
-          <w:rPr>
-            <w:noProof/>
-            <w:webHidden/>
-          </w:rPr>
-          <w:fldChar w:fldCharType="begin"/>
-        </w:r>
-        <w:r>
-          <w:rPr>
-            <w:noProof/>
-            <w:webHidden/>
-          </w:rPr>
-          <w:instrText xml:space="preserve"> PAGEREF _Toc92981154 \h </w:instrText>
-        </w:r>
-        <w:r>
-          <w:rPr>
-            <w:noProof/>
-            <w:webHidden/>
-          </w:rPr>
-        </w:r>
-        <w:r>
-          <w:rPr>
-            <w:noProof/>
-            <w:webHidden/>
-          </w:rPr>
-          <w:fldChar w:fldCharType="separate"/>
-        </w:r>
-        <w:r>
-          <w:rPr>
-            <w:noProof/>
-            <w:webHidden/>
-          </w:rPr>
-          <w:t>29</w:t>
-        </w:r>
-        <w:r>
-          <w:rPr>
-            <w:noProof/>
-            <w:webHidden/>
-          </w:rPr>
-          <w:fldChar w:fldCharType="end"/>
-        </w:r>
-      </w:hyperlink>
-    </w:p>
-    <w:p>
-      <w:pPr>
         <w:spacing w:after="200" w:line="276" w:lineRule="auto"/>
         <w:ind w:firstLine="0"/>
         <w:jc w:val="left"/>
@@ -4675,9 +4746,8 @@
       </w:pPr>
       <w:bookmarkStart w:id="1" w:name="_Toc92724811"/>
       <w:bookmarkStart w:id="2" w:name="_Toc92724939"/>
-      <w:bookmarkStart w:id="3" w:name="_Toc93164445"/>
-      <w:r>
-        <w:lastRenderedPageBreak/>
+      <w:bookmarkStart w:id="3" w:name="_Toc93483008"/>
+      <w:r>
         <w:t>Introdução</w:t>
       </w:r>
       <w:bookmarkEnd w:id="1"/>
@@ -4770,7 +4840,7 @@
       </w:pPr>
       <w:bookmarkStart w:id="4" w:name="_Toc92724812"/>
       <w:bookmarkStart w:id="5" w:name="_Toc92724940"/>
-      <w:bookmarkStart w:id="6" w:name="_Toc93164446"/>
+      <w:bookmarkStart w:id="6" w:name="_Toc93483009"/>
       <w:r>
         <w:lastRenderedPageBreak/>
         <w:t>Contextualização</w:t>
@@ -4795,7 +4865,7 @@
       </w:pPr>
       <w:bookmarkStart w:id="7" w:name="_Toc92724813"/>
       <w:bookmarkStart w:id="8" w:name="_Toc92724941"/>
-      <w:bookmarkStart w:id="9" w:name="_Toc93164447"/>
+      <w:bookmarkStart w:id="9" w:name="_Toc93483010"/>
       <w:r>
         <w:t>Contexto da aplicação</w:t>
       </w:r>
@@ -4832,7 +4902,7 @@
       </w:pPr>
       <w:bookmarkStart w:id="10" w:name="_Toc92724814"/>
       <w:bookmarkStart w:id="11" w:name="_Toc92724942"/>
-      <w:bookmarkStart w:id="12" w:name="_Toc93164448"/>
+      <w:bookmarkStart w:id="12" w:name="_Toc93483011"/>
       <w:r>
         <w:lastRenderedPageBreak/>
         <w:t>Objetivos</w:t>
@@ -4973,7 +5043,7 @@
           <w:bottom w:val="single" w:sz="8" w:space="0" w:color="auto"/>
         </w:pBdr>
       </w:pPr>
-      <w:bookmarkStart w:id="13" w:name="_Toc93164449"/>
+      <w:bookmarkStart w:id="13" w:name="_Toc93483012"/>
       <w:r>
         <w:lastRenderedPageBreak/>
         <w:t>Motivações</w:t>
@@ -5020,7 +5090,7 @@
       </w:pPr>
       <w:bookmarkStart w:id="14" w:name="_Toc92724815"/>
       <w:bookmarkStart w:id="15" w:name="_Toc92724943"/>
-      <w:bookmarkStart w:id="16" w:name="_Toc93164450"/>
+      <w:bookmarkStart w:id="16" w:name="_Toc93483013"/>
       <w:r>
         <w:lastRenderedPageBreak/>
         <w:t>Requisitos</w:t>
@@ -5041,7 +5111,7 @@
           <w:color w:val="auto"/>
         </w:rPr>
       </w:pPr>
-      <w:bookmarkStart w:id="17" w:name="_Toc92981155"/>
+      <w:bookmarkStart w:id="17" w:name="_Toc93483028"/>
       <w:r>
         <w:rPr>
           <w:color w:val="auto"/>
@@ -6030,7 +6100,7 @@
         </w:rPr>
       </w:pPr>
       <w:bookmarkStart w:id="18" w:name="_Toc86947073"/>
-      <w:bookmarkStart w:id="19" w:name="_Toc92981156"/>
+      <w:bookmarkStart w:id="19" w:name="_Toc93483029"/>
       <w:r>
         <w:rPr>
           <w:color w:val="auto"/>
@@ -6874,7 +6944,7 @@
         </w:rPr>
       </w:pPr>
       <w:bookmarkStart w:id="20" w:name="_Toc86947074"/>
-      <w:bookmarkStart w:id="21" w:name="_Toc92981157"/>
+      <w:bookmarkStart w:id="21" w:name="_Toc93483030"/>
       <w:r>
         <w:rPr>
           <w:color w:val="auto"/>
@@ -7984,7 +8054,7 @@
         </w:rPr>
       </w:pPr>
       <w:bookmarkStart w:id="22" w:name="_Toc86947075"/>
-      <w:bookmarkStart w:id="23" w:name="_Toc92981158"/>
+      <w:bookmarkStart w:id="23" w:name="_Toc93483031"/>
       <w:r>
         <w:rPr>
           <w:color w:val="auto"/>
@@ -8512,7 +8582,7 @@
         </w:rPr>
       </w:pPr>
       <w:bookmarkStart w:id="24" w:name="_Toc86947076"/>
-      <w:bookmarkStart w:id="25" w:name="_Toc92981159"/>
+      <w:bookmarkStart w:id="25" w:name="_Toc93483032"/>
       <w:r>
         <w:rPr>
           <w:color w:val="auto"/>
@@ -9012,7 +9082,7 @@
         </w:rPr>
       </w:pPr>
       <w:bookmarkStart w:id="26" w:name="_Toc86947077"/>
-      <w:bookmarkStart w:id="27" w:name="_Toc92981160"/>
+      <w:bookmarkStart w:id="27" w:name="_Toc93483033"/>
       <w:r>
         <w:rPr>
           <w:color w:val="auto"/>
@@ -9468,7 +9538,7 @@
         </w:rPr>
       </w:pPr>
       <w:bookmarkStart w:id="28" w:name="_Toc86947078"/>
-      <w:bookmarkStart w:id="29" w:name="_Toc92981161"/>
+      <w:bookmarkStart w:id="29" w:name="_Toc93483034"/>
       <w:r>
         <w:rPr>
           <w:color w:val="auto"/>
@@ -10092,7 +10162,7 @@
         </w:rPr>
       </w:pPr>
       <w:bookmarkStart w:id="30" w:name="_Toc86947079"/>
-      <w:bookmarkStart w:id="31" w:name="_Toc92981162"/>
+      <w:bookmarkStart w:id="31" w:name="_Toc93483035"/>
       <w:r>
         <w:rPr>
           <w:color w:val="auto"/>
@@ -11114,7 +11184,7 @@
       </w:pPr>
       <w:bookmarkStart w:id="32" w:name="_Toc92724816"/>
       <w:bookmarkStart w:id="33" w:name="_Toc92724944"/>
-      <w:bookmarkStart w:id="34" w:name="_Toc93164451"/>
+      <w:bookmarkStart w:id="34" w:name="_Toc93483014"/>
       <w:r>
         <w:lastRenderedPageBreak/>
         <w:t>Opções e Ideias</w:t>
@@ -11476,7 +11546,7 @@
       </w:pPr>
       <w:bookmarkStart w:id="35" w:name="_Toc92724817"/>
       <w:bookmarkStart w:id="36" w:name="_Toc92724945"/>
-      <w:bookmarkStart w:id="37" w:name="_Toc93164452"/>
+      <w:bookmarkStart w:id="37" w:name="_Toc93483015"/>
       <w:r>
         <w:t>Justificação das Opções/Ideias</w:t>
       </w:r>
@@ -11554,7 +11624,7 @@
           <w:bottom w:val="single" w:sz="8" w:space="0" w:color="auto"/>
         </w:pBdr>
       </w:pPr>
-      <w:bookmarkStart w:id="38" w:name="_Toc93164453"/>
+      <w:bookmarkStart w:id="38" w:name="_Toc93483016"/>
       <w:r>
         <w:lastRenderedPageBreak/>
         <w:t>Requisitos Funcionais Implementados</w:t>
@@ -11573,7 +11643,7 @@
       </w:pPr>
       <w:bookmarkStart w:id="39" w:name="_Toc92724818"/>
       <w:bookmarkStart w:id="40" w:name="_Toc92724946"/>
-      <w:bookmarkStart w:id="41" w:name="_Toc93164454"/>
+      <w:bookmarkStart w:id="41" w:name="_Toc93483017"/>
       <w:r>
         <w:t>Interface</w:t>
       </w:r>
@@ -11670,7 +11740,7 @@
           <w:color w:val="auto"/>
         </w:rPr>
       </w:pPr>
-      <w:bookmarkStart w:id="42" w:name="_Toc92981142"/>
+      <w:bookmarkStart w:id="42" w:name="_Toc93483036"/>
       <w:r>
         <w:rPr>
           <w:color w:val="auto"/>
@@ -11801,7 +11871,7 @@
           <w:color w:val="auto"/>
         </w:rPr>
       </w:pPr>
-      <w:bookmarkStart w:id="43" w:name="_Toc92981143"/>
+      <w:bookmarkStart w:id="43" w:name="_Toc93483037"/>
       <w:r>
         <w:rPr>
           <w:color w:val="auto"/>
@@ -11933,7 +12003,7 @@
           <w:color w:val="auto"/>
         </w:rPr>
       </w:pPr>
-      <w:bookmarkStart w:id="44" w:name="_Toc92981144"/>
+      <w:bookmarkStart w:id="44" w:name="_Toc93483038"/>
       <w:r>
         <w:rPr>
           <w:color w:val="auto"/>
@@ -12086,7 +12156,7 @@
           <w:color w:val="auto"/>
         </w:rPr>
       </w:pPr>
-      <w:bookmarkStart w:id="45" w:name="_Toc92981145"/>
+      <w:bookmarkStart w:id="45" w:name="_Toc93483039"/>
       <w:r>
         <w:rPr>
           <w:color w:val="auto"/>
@@ -12222,7 +12292,7 @@
           <w:color w:val="auto"/>
         </w:rPr>
       </w:pPr>
-      <w:bookmarkStart w:id="46" w:name="_Toc92981146"/>
+      <w:bookmarkStart w:id="46" w:name="_Toc93483040"/>
       <w:r>
         <w:rPr>
           <w:color w:val="auto"/>
@@ -12364,7 +12434,7 @@
           <w:color w:val="auto"/>
         </w:rPr>
       </w:pPr>
-      <w:bookmarkStart w:id="47" w:name="_Toc92981147"/>
+      <w:bookmarkStart w:id="47" w:name="_Toc93483041"/>
       <w:r>
         <w:rPr>
           <w:color w:val="auto"/>
@@ -12449,16 +12519,180 @@
         <w:tab/>
         <w:t xml:space="preserve">A partir do fragmento do veiculo selecionado, é ainda possível realizar o agendamento de uma reparação/manutenção por parte do cliente. Bastando ao cliente preencher o formulário e submetê-lo. </w:t>
       </w:r>
+    </w:p>
+    <w:p/>
+    <w:p>
+      <w:pPr>
+        <w:keepNext/>
+        <w:jc w:val="center"/>
+      </w:pPr>
+      <w:r>
+        <w:drawing>
+          <wp:inline distT="0" distB="0" distL="0" distR="0" wp14:anchorId="15339A24" wp14:editId="4ABDD1B6">
+            <wp:extent cx="2895851" cy="4625741"/>
+            <wp:effectExtent l="0" t="0" r="0" b="3810"/>
+            <wp:docPr id="21" name="Imagem 21" descr="Uma imagem com texto, eletrónica&#10;&#10;Descrição gerada automaticamente"/>
+            <wp:cNvGraphicFramePr>
+              <a:graphicFrameLocks xmlns:a="http://schemas.openxmlformats.org/drawingml/2006/main" noChangeAspect="1"/>
+            </wp:cNvGraphicFramePr>
+            <a:graphic xmlns:a="http://schemas.openxmlformats.org/drawingml/2006/main">
+              <a:graphicData uri="http://schemas.openxmlformats.org/drawingml/2006/picture">
+                <pic:pic xmlns:pic="http://schemas.openxmlformats.org/drawingml/2006/picture">
+                  <pic:nvPicPr>
+                    <pic:cNvPr id="21" name="Imagem 21" descr="Uma imagem com texto, eletrónica&#10;&#10;Descrição gerada automaticamente"/>
+                    <pic:cNvPicPr/>
+                  </pic:nvPicPr>
+                  <pic:blipFill>
+                    <a:blip r:embed="rId24"/>
+                    <a:stretch>
+                      <a:fillRect/>
+                    </a:stretch>
+                  </pic:blipFill>
+                  <pic:spPr>
+                    <a:xfrm>
+                      <a:off x="0" y="0"/>
+                      <a:ext cx="2895851" cy="4625741"/>
+                    </a:xfrm>
+                    <a:prstGeom prst="rect">
+                      <a:avLst/>
+                    </a:prstGeom>
+                  </pic:spPr>
+                </pic:pic>
+              </a:graphicData>
+            </a:graphic>
+          </wp:inline>
+        </w:drawing>
+      </w:r>
+    </w:p>
+    <w:p>
+      <w:pPr>
+        <w:pStyle w:val="Legenda"/>
+        <w:jc w:val="center"/>
+        <w:rPr>
+          <w:color w:val="auto"/>
+        </w:rPr>
+      </w:pPr>
+      <w:bookmarkStart w:id="48" w:name="_Toc93483042"/>
+      <w:r>
+        <w:rPr>
+          <w:color w:val="auto"/>
+        </w:rPr>
+        <w:t xml:space="preserve">Figura </w:t>
+      </w:r>
+      <w:r>
+        <w:rPr>
+          <w:color w:val="auto"/>
+        </w:rPr>
+        <w:fldChar w:fldCharType="begin"/>
+      </w:r>
+      <w:r>
+        <w:rPr>
+          <w:color w:val="auto"/>
+        </w:rPr>
+        <w:instrText xml:space="preserve"> SEQ Figura \* ARABIC </w:instrText>
+      </w:r>
+      <w:r>
+        <w:rPr>
+          <w:color w:val="auto"/>
+        </w:rPr>
+        <w:fldChar w:fldCharType="separate"/>
+      </w:r>
+      <w:r>
+        <w:rPr>
+          <w:color w:val="auto"/>
+        </w:rPr>
+        <w:t>7</w:t>
+      </w:r>
+      <w:r>
+        <w:rPr>
+          <w:color w:val="auto"/>
+        </w:rPr>
+        <w:fldChar w:fldCharType="end"/>
+      </w:r>
+      <w:r>
+        <w:rPr>
+          <w:color w:val="auto"/>
+        </w:rPr>
+        <w:t xml:space="preserve"> - Schedules Appointment Activity/Fragment UI</w:t>
+      </w:r>
+      <w:bookmarkEnd w:id="48"/>
     </w:p>
     <w:p>
       <w:pPr>
         <w:spacing w:after="200" w:line="276" w:lineRule="auto"/>
         <w:ind w:firstLine="0"/>
         <w:jc w:val="left"/>
-      </w:pPr>
-      <w:r>
-        <w:br w:type="page"/>
-      </w:r>
+        <w:rPr>
+          <w:b/>
+          <w:bCs/>
+        </w:rPr>
+      </w:pPr>
+    </w:p>
+    <w:p>
+      <w:pPr>
+        <w:spacing w:after="200" w:line="276" w:lineRule="auto"/>
+        <w:ind w:firstLine="0"/>
+        <w:jc w:val="left"/>
+        <w:rPr>
+          <w:b/>
+          <w:bCs/>
+        </w:rPr>
+      </w:pPr>
+    </w:p>
+    <w:p>
+      <w:pPr>
+        <w:spacing w:after="200" w:line="276" w:lineRule="auto"/>
+        <w:ind w:firstLine="0"/>
+        <w:jc w:val="left"/>
+        <w:rPr>
+          <w:b/>
+          <w:bCs/>
+        </w:rPr>
+      </w:pPr>
+    </w:p>
+    <w:p>
+      <w:pPr>
+        <w:spacing w:after="200" w:line="276" w:lineRule="auto"/>
+        <w:ind w:firstLine="0"/>
+        <w:jc w:val="left"/>
+        <w:rPr>
+          <w:b/>
+          <w:bCs/>
+        </w:rPr>
+      </w:pPr>
+    </w:p>
+    <w:p>
+      <w:pPr>
+        <w:spacing w:after="200" w:line="276" w:lineRule="auto"/>
+        <w:ind w:firstLine="0"/>
+        <w:jc w:val="left"/>
+        <w:rPr>
+          <w:b/>
+          <w:bCs/>
+        </w:rPr>
+      </w:pPr>
+    </w:p>
+    <w:p>
+      <w:pPr>
+        <w:spacing w:after="200" w:line="276" w:lineRule="auto"/>
+        <w:ind w:firstLine="0"/>
+        <w:jc w:val="left"/>
+        <w:rPr>
+          <w:b/>
+          <w:bCs/>
+        </w:rPr>
+      </w:pPr>
+    </w:p>
+    <w:p>
+      <w:pPr>
+        <w:spacing w:after="200" w:line="276" w:lineRule="auto"/>
+        <w:ind w:firstLine="0"/>
+        <w:jc w:val="left"/>
+        <w:rPr>
+          <w:b/>
+          <w:bCs/>
+        </w:rPr>
+      </w:pPr>
     </w:p>
     <w:p>
       <w:pPr>
@@ -12520,7 +12754,7 @@
                     <pic:cNvPicPr/>
                   </pic:nvPicPr>
                   <pic:blipFill>
-                    <a:blip r:embed="rId24"/>
+                    <a:blip r:embed="rId25"/>
                     <a:stretch>
                       <a:fillRect/>
                     </a:stretch>
@@ -12549,7 +12783,7 @@
           <w:color w:val="auto"/>
         </w:rPr>
       </w:pPr>
-      <w:bookmarkStart w:id="48" w:name="_Toc92981148"/>
+      <w:bookmarkStart w:id="49" w:name="_Toc93483043"/>
       <w:r>
         <w:rPr>
           <w:color w:val="auto"/>
@@ -12579,7 +12813,7 @@
           <w:noProof/>
           <w:color w:val="auto"/>
         </w:rPr>
-        <w:t>7</w:t>
+        <w:t>8</w:t>
       </w:r>
       <w:r>
         <w:rPr>
@@ -12593,7 +12827,7 @@
         </w:rPr>
         <w:t xml:space="preserve"> - New Vehicle Activity/Fragment UI</w:t>
       </w:r>
-      <w:bookmarkEnd w:id="48"/>
+      <w:bookmarkEnd w:id="49"/>
     </w:p>
     <w:p>
       <w:pPr>
@@ -12670,7 +12904,7 @@
                     <pic:cNvPicPr/>
                   </pic:nvPicPr>
                   <pic:blipFill>
-                    <a:blip r:embed="rId25"/>
+                    <a:blip r:embed="rId26"/>
                     <a:stretch>
                       <a:fillRect/>
                     </a:stretch>
@@ -12699,7 +12933,7 @@
           <w:color w:val="auto"/>
         </w:rPr>
       </w:pPr>
-      <w:bookmarkStart w:id="49" w:name="_Toc92981149"/>
+      <w:bookmarkStart w:id="50" w:name="_Toc93483044"/>
       <w:r>
         <w:rPr>
           <w:color w:val="auto"/>
@@ -12729,7 +12963,7 @@
           <w:noProof/>
           <w:color w:val="auto"/>
         </w:rPr>
-        <w:t>8</w:t>
+        <w:t>9</w:t>
       </w:r>
       <w:r>
         <w:rPr>
@@ -12743,7 +12977,7 @@
         </w:rPr>
         <w:t xml:space="preserve"> - Schedules Activity/Fragment UI</w:t>
       </w:r>
-      <w:bookmarkEnd w:id="49"/>
+      <w:bookmarkEnd w:id="50"/>
     </w:p>
     <w:p>
       <w:pPr>
@@ -12836,7 +13070,7 @@
                     <pic:cNvPicPr/>
                   </pic:nvPicPr>
                   <pic:blipFill>
-                    <a:blip r:embed="rId26"/>
+                    <a:blip r:embed="rId27"/>
                     <a:stretch>
                       <a:fillRect/>
                     </a:stretch>
@@ -12865,7 +13099,7 @@
           <w:color w:val="auto"/>
         </w:rPr>
       </w:pPr>
-      <w:bookmarkStart w:id="50" w:name="_Toc92981150"/>
+      <w:bookmarkStart w:id="51" w:name="_Toc93483045"/>
       <w:r>
         <w:rPr>
           <w:color w:val="auto"/>
@@ -12895,7 +13129,7 @@
           <w:noProof/>
           <w:color w:val="auto"/>
         </w:rPr>
-        <w:t>9</w:t>
+        <w:t>10</w:t>
       </w:r>
       <w:r>
         <w:rPr>
@@ -12909,7 +13143,7 @@
         </w:rPr>
         <w:t xml:space="preserve"> - Account Activity/Fragment UI</w:t>
       </w:r>
-      <w:bookmarkEnd w:id="50"/>
+      <w:bookmarkEnd w:id="51"/>
     </w:p>
     <w:p>
       <w:pPr>
@@ -13016,114 +13250,6 @@
             <wp:extent cx="2865368" cy="640135"/>
             <wp:effectExtent l="0" t="0" r="0" b="7620"/>
             <wp:docPr id="19" name="Imagem 19"/>
-            <wp:cNvGraphicFramePr>
-              <a:graphicFrameLocks xmlns:a="http://schemas.openxmlformats.org/drawingml/2006/main" noChangeAspect="1"/>
-            </wp:cNvGraphicFramePr>
-            <a:graphic xmlns:a="http://schemas.openxmlformats.org/drawingml/2006/main">
-              <a:graphicData uri="http://schemas.openxmlformats.org/drawingml/2006/picture">
-                <pic:pic xmlns:pic="http://schemas.openxmlformats.org/drawingml/2006/picture">
-                  <pic:nvPicPr>
-                    <pic:cNvPr id="1" name=""/>
-                    <pic:cNvPicPr/>
-                  </pic:nvPicPr>
-                  <pic:blipFill>
-                    <a:blip r:embed="rId27"/>
-                    <a:stretch>
-                      <a:fillRect/>
-                    </a:stretch>
-                  </pic:blipFill>
-                  <pic:spPr>
-                    <a:xfrm>
-                      <a:off x="0" y="0"/>
-                      <a:ext cx="2865368" cy="640135"/>
-                    </a:xfrm>
-                    <a:prstGeom prst="rect">
-                      <a:avLst/>
-                    </a:prstGeom>
-                  </pic:spPr>
-                </pic:pic>
-              </a:graphicData>
-            </a:graphic>
-          </wp:inline>
-        </w:drawing>
-      </w:r>
-    </w:p>
-    <w:p>
-      <w:pPr>
-        <w:pStyle w:val="Legenda"/>
-        <w:jc w:val="center"/>
-        <w:rPr>
-          <w:color w:val="auto"/>
-          <w:u w:val="single"/>
-        </w:rPr>
-      </w:pPr>
-      <w:bookmarkStart w:id="51" w:name="_Toc92981151"/>
-      <w:r>
-        <w:rPr>
-          <w:color w:val="auto"/>
-        </w:rPr>
-        <w:t xml:space="preserve">Figura </w:t>
-      </w:r>
-      <w:r>
-        <w:rPr>
-          <w:color w:val="auto"/>
-        </w:rPr>
-        <w:fldChar w:fldCharType="begin"/>
-      </w:r>
-      <w:r>
-        <w:rPr>
-          <w:color w:val="auto"/>
-        </w:rPr>
-        <w:instrText xml:space="preserve"> SEQ Figura \* ARABIC </w:instrText>
-      </w:r>
-      <w:r>
-        <w:rPr>
-          <w:color w:val="auto"/>
-        </w:rPr>
-        <w:fldChar w:fldCharType="separate"/>
-      </w:r>
-      <w:r>
-        <w:rPr>
-          <w:noProof/>
-          <w:color w:val="auto"/>
-        </w:rPr>
-        <w:t>10</w:t>
-      </w:r>
-      <w:r>
-        <w:rPr>
-          <w:color w:val="auto"/>
-        </w:rPr>
-        <w:fldChar w:fldCharType="end"/>
-      </w:r>
-      <w:r>
-        <w:rPr>
-          <w:color w:val="auto"/>
-        </w:rPr>
-        <w:t xml:space="preserve"> - Menu Principal UI</w:t>
-      </w:r>
-      <w:bookmarkEnd w:id="51"/>
-    </w:p>
-    <w:p/>
-    <w:p>
-      <w:r>
-        <w:tab/>
-        <w:t>A aplicação conta ainda com um menu lateral, onde o cliente pode selecionar entre o fragmento de dados da conta, a atividade de empresas registados e, pode ainda, terminar sessão.</w:t>
-      </w:r>
-    </w:p>
-    <w:p>
-      <w:pPr>
-        <w:keepNext/>
-        <w:jc w:val="center"/>
-      </w:pPr>
-      <w:r>
-        <w:rPr>
-          <w:noProof/>
-        </w:rPr>
-        <w:drawing>
-          <wp:inline distT="0" distB="0" distL="0" distR="0" wp14:anchorId="3FF2814D" wp14:editId="55572CCE">
-            <wp:extent cx="1440305" cy="1356478"/>
-            <wp:effectExtent l="0" t="0" r="7620" b="0"/>
-            <wp:docPr id="20" name="Imagem 20"/>
             <wp:cNvGraphicFramePr>
               <a:graphicFrameLocks xmlns:a="http://schemas.openxmlformats.org/drawingml/2006/main" noChangeAspect="1"/>
             </wp:cNvGraphicFramePr>
@@ -13143,6 +13269,114 @@
                   <pic:spPr>
                     <a:xfrm>
                       <a:off x="0" y="0"/>
+                      <a:ext cx="2865368" cy="640135"/>
+                    </a:xfrm>
+                    <a:prstGeom prst="rect">
+                      <a:avLst/>
+                    </a:prstGeom>
+                  </pic:spPr>
+                </pic:pic>
+              </a:graphicData>
+            </a:graphic>
+          </wp:inline>
+        </w:drawing>
+      </w:r>
+    </w:p>
+    <w:p>
+      <w:pPr>
+        <w:pStyle w:val="Legenda"/>
+        <w:jc w:val="center"/>
+        <w:rPr>
+          <w:color w:val="auto"/>
+          <w:u w:val="single"/>
+        </w:rPr>
+      </w:pPr>
+      <w:bookmarkStart w:id="52" w:name="_Toc93483046"/>
+      <w:r>
+        <w:rPr>
+          <w:color w:val="auto"/>
+        </w:rPr>
+        <w:t xml:space="preserve">Figura </w:t>
+      </w:r>
+      <w:r>
+        <w:rPr>
+          <w:color w:val="auto"/>
+        </w:rPr>
+        <w:fldChar w:fldCharType="begin"/>
+      </w:r>
+      <w:r>
+        <w:rPr>
+          <w:color w:val="auto"/>
+        </w:rPr>
+        <w:instrText xml:space="preserve"> SEQ Figura \* ARABIC </w:instrText>
+      </w:r>
+      <w:r>
+        <w:rPr>
+          <w:color w:val="auto"/>
+        </w:rPr>
+        <w:fldChar w:fldCharType="separate"/>
+      </w:r>
+      <w:r>
+        <w:rPr>
+          <w:noProof/>
+          <w:color w:val="auto"/>
+        </w:rPr>
+        <w:t>11</w:t>
+      </w:r>
+      <w:r>
+        <w:rPr>
+          <w:color w:val="auto"/>
+        </w:rPr>
+        <w:fldChar w:fldCharType="end"/>
+      </w:r>
+      <w:r>
+        <w:rPr>
+          <w:color w:val="auto"/>
+        </w:rPr>
+        <w:t xml:space="preserve"> - Menu Principal UI</w:t>
+      </w:r>
+      <w:bookmarkEnd w:id="52"/>
+    </w:p>
+    <w:p/>
+    <w:p>
+      <w:r>
+        <w:tab/>
+        <w:t>A aplicação conta ainda com um menu lateral, onde o cliente pode selecionar entre o fragmento de dados da conta, a atividade de empresas registados e, pode ainda, terminar sessão.</w:t>
+      </w:r>
+    </w:p>
+    <w:p>
+      <w:pPr>
+        <w:keepNext/>
+        <w:jc w:val="center"/>
+      </w:pPr>
+      <w:r>
+        <w:rPr>
+          <w:noProof/>
+        </w:rPr>
+        <w:drawing>
+          <wp:inline distT="0" distB="0" distL="0" distR="0" wp14:anchorId="3FF2814D" wp14:editId="55572CCE">
+            <wp:extent cx="1440305" cy="1356478"/>
+            <wp:effectExtent l="0" t="0" r="7620" b="0"/>
+            <wp:docPr id="20" name="Imagem 20"/>
+            <wp:cNvGraphicFramePr>
+              <a:graphicFrameLocks xmlns:a="http://schemas.openxmlformats.org/drawingml/2006/main" noChangeAspect="1"/>
+            </wp:cNvGraphicFramePr>
+            <a:graphic xmlns:a="http://schemas.openxmlformats.org/drawingml/2006/main">
+              <a:graphicData uri="http://schemas.openxmlformats.org/drawingml/2006/picture">
+                <pic:pic xmlns:pic="http://schemas.openxmlformats.org/drawingml/2006/picture">
+                  <pic:nvPicPr>
+                    <pic:cNvPr id="1" name=""/>
+                    <pic:cNvPicPr/>
+                  </pic:nvPicPr>
+                  <pic:blipFill>
+                    <a:blip r:embed="rId29"/>
+                    <a:stretch>
+                      <a:fillRect/>
+                    </a:stretch>
+                  </pic:blipFill>
+                  <pic:spPr>
+                    <a:xfrm>
+                      <a:off x="0" y="0"/>
                       <a:ext cx="1440305" cy="1356478"/>
                     </a:xfrm>
                     <a:prstGeom prst="rect">
@@ -13165,7 +13399,7 @@
           <w:color w:val="auto"/>
         </w:rPr>
       </w:pPr>
-      <w:bookmarkStart w:id="52" w:name="_Toc92981152"/>
+      <w:bookmarkStart w:id="53" w:name="_Toc93483047"/>
       <w:r>
         <w:rPr>
           <w:noProof/>
@@ -13199,7 +13433,7 @@
           <w:noProof/>
           <w:color w:val="auto"/>
         </w:rPr>
-        <w:t>11</w:t>
+        <w:t>12</w:t>
       </w:r>
       <w:r>
         <w:rPr>
@@ -13215,7 +13449,7 @@
         </w:rPr>
         <w:t xml:space="preserve"> - Menu Lateral UI</w:t>
       </w:r>
-      <w:bookmarkEnd w:id="52"/>
+      <w:bookmarkEnd w:id="53"/>
     </w:p>
     <w:p>
       <w:pPr>
@@ -13274,9 +13508,9 @@
       <w:pPr>
         <w:pStyle w:val="Ttulo1"/>
       </w:pPr>
-      <w:bookmarkStart w:id="53" w:name="_Toc92724819"/>
-      <w:bookmarkStart w:id="54" w:name="_Toc92724947"/>
-      <w:bookmarkStart w:id="55" w:name="_Toc93164455"/>
+      <w:bookmarkStart w:id="54" w:name="_Toc92724819"/>
+      <w:bookmarkStart w:id="55" w:name="_Toc92724947"/>
+      <w:bookmarkStart w:id="56" w:name="_Toc93483018"/>
       <w:r>
         <w:lastRenderedPageBreak/>
         <w:t>Planeamento</w:t>
@@ -13284,30 +13518,30 @@
       <w:r>
         <w:t xml:space="preserve"> e </w:t>
       </w:r>
-      <w:bookmarkEnd w:id="53"/>
       <w:bookmarkEnd w:id="54"/>
+      <w:bookmarkEnd w:id="55"/>
       <w:r>
         <w:t>Metodologias</w:t>
       </w:r>
-      <w:bookmarkEnd w:id="55"/>
+      <w:bookmarkEnd w:id="56"/>
     </w:p>
     <w:p/>
     <w:p>
       <w:pPr>
         <w:pStyle w:val="Ttulo2"/>
       </w:pPr>
-      <w:bookmarkStart w:id="56" w:name="_Toc92724820"/>
-      <w:bookmarkStart w:id="57" w:name="_Toc92724948"/>
-      <w:bookmarkStart w:id="58" w:name="_Toc93164456"/>
+      <w:bookmarkStart w:id="57" w:name="_Toc92724820"/>
+      <w:bookmarkStart w:id="58" w:name="_Toc92724948"/>
+      <w:bookmarkStart w:id="59" w:name="_Toc93483019"/>
       <w:r>
         <w:t>Tarefas a realizar</w:t>
       </w:r>
       <w:r>
         <w:t xml:space="preserve"> e divisão das mesmas</w:t>
       </w:r>
-      <w:bookmarkEnd w:id="56"/>
       <w:bookmarkEnd w:id="57"/>
       <w:bookmarkEnd w:id="58"/>
+      <w:bookmarkEnd w:id="59"/>
     </w:p>
     <w:p>
       <w:r>
@@ -13344,7 +13578,7 @@
                     <pic:cNvPicPr/>
                   </pic:nvPicPr>
                   <pic:blipFill>
-                    <a:blip r:embed="rId29"/>
+                    <a:blip r:embed="rId30"/>
                     <a:stretch>
                       <a:fillRect/>
                     </a:stretch>
@@ -13373,7 +13607,7 @@
           <w:color w:val="auto"/>
         </w:rPr>
       </w:pPr>
-      <w:bookmarkStart w:id="59" w:name="_Toc92981153"/>
+      <w:bookmarkStart w:id="60" w:name="_Toc93483048"/>
       <w:r>
         <w:rPr>
           <w:color w:val="auto"/>
@@ -13403,7 +13637,7 @@
           <w:noProof/>
           <w:color w:val="auto"/>
         </w:rPr>
-        <w:t>12</w:t>
+        <w:t>13</w:t>
       </w:r>
       <w:r>
         <w:rPr>
@@ -13417,7 +13651,7 @@
         </w:rPr>
         <w:t xml:space="preserve"> - Divisão de tarefas no Jira</w:t>
       </w:r>
-      <w:bookmarkEnd w:id="59"/>
+      <w:bookmarkEnd w:id="60"/>
     </w:p>
     <w:p/>
     <w:p>
@@ -13440,16 +13674,16 @@
       <w:pPr>
         <w:pStyle w:val="Ttulo2"/>
       </w:pPr>
-      <w:bookmarkStart w:id="60" w:name="_Toc92724821"/>
-      <w:bookmarkStart w:id="61" w:name="_Toc92724949"/>
-      <w:bookmarkStart w:id="62" w:name="_Toc93164457"/>
+      <w:bookmarkStart w:id="61" w:name="_Toc92724821"/>
+      <w:bookmarkStart w:id="62" w:name="_Toc92724949"/>
+      <w:bookmarkStart w:id="63" w:name="_Toc93483020"/>
       <w:r>
         <w:lastRenderedPageBreak/>
         <w:t>Calendarização</w:t>
       </w:r>
-      <w:bookmarkEnd w:id="60"/>
       <w:bookmarkEnd w:id="61"/>
       <w:bookmarkEnd w:id="62"/>
+      <w:bookmarkEnd w:id="63"/>
     </w:p>
     <w:p>
       <w:r>
@@ -13495,7 +13729,7 @@
                     <pic:cNvPicPr/>
                   </pic:nvPicPr>
                   <pic:blipFill rotWithShape="1">
-                    <a:blip r:embed="rId30">
+                    <a:blip r:embed="rId31">
                       <a:extLst>
                         <a:ext uri="{28A0092B-C50C-407E-A947-70E740481C1C}">
                           <a14:useLocalDpi xmlns:a14="http://schemas.microsoft.com/office/drawing/2010/main" val="0"/>
@@ -13585,7 +13819,7 @@
                                 <w:color w:val="auto"/>
                               </w:rPr>
                             </w:pPr>
-                            <w:bookmarkStart w:id="63" w:name="_Toc92981154"/>
+                            <w:bookmarkStart w:id="64" w:name="_Toc93483049"/>
                             <w:r>
                               <w:rPr>
                                 <w:color w:val="auto"/>
@@ -13615,7 +13849,7 @@
                                 <w:noProof/>
                                 <w:color w:val="auto"/>
                               </w:rPr>
-                              <w:t>13</w:t>
+                              <w:t>14</w:t>
                             </w:r>
                             <w:r>
                               <w:rPr>
@@ -13641,7 +13875,7 @@
                               </w:rPr>
                               <w:t>Gestão temporal do projeto</w:t>
                             </w:r>
-                            <w:bookmarkEnd w:id="63"/>
+                            <w:bookmarkEnd w:id="64"/>
                           </w:p>
                         </w:txbxContent>
                       </wps:txbx>
@@ -13674,7 +13908,7 @@
                           <w:color w:val="auto"/>
                         </w:rPr>
                       </w:pPr>
-                      <w:bookmarkStart w:id="64" w:name="_Toc92981154"/>
+                      <w:bookmarkStart w:id="65" w:name="_Toc93483049"/>
                       <w:r>
                         <w:rPr>
                           <w:color w:val="auto"/>
@@ -13704,7 +13938,7 @@
                           <w:noProof/>
                           <w:color w:val="auto"/>
                         </w:rPr>
-                        <w:t>13</w:t>
+                        <w:t>14</w:t>
                       </w:r>
                       <w:r>
                         <w:rPr>
@@ -13730,7 +13964,7 @@
                         </w:rPr>
                         <w:t>Gestão temporal do projeto</w:t>
                       </w:r>
-                      <w:bookmarkEnd w:id="64"/>
+                      <w:bookmarkEnd w:id="65"/>
                     </w:p>
                   </w:txbxContent>
                 </v:textbox>
@@ -13752,12 +13986,12 @@
       <w:r>
         <w:br w:type="page"/>
       </w:r>
-      <w:bookmarkStart w:id="65" w:name="_Toc93164458"/>
+      <w:bookmarkStart w:id="66" w:name="_Toc93483021"/>
       <w:r>
         <w:lastRenderedPageBreak/>
         <w:t>Tecnologias Utilizadas</w:t>
       </w:r>
-      <w:bookmarkEnd w:id="65"/>
+      <w:bookmarkEnd w:id="66"/>
       <w:r>
         <w:t xml:space="preserve"> </w:t>
       </w:r>
@@ -13839,31 +14073,31 @@
       <w:pPr>
         <w:pStyle w:val="Ttulo1"/>
       </w:pPr>
-      <w:bookmarkStart w:id="66" w:name="_Toc92724822"/>
-      <w:bookmarkStart w:id="67" w:name="_Toc92724950"/>
-      <w:bookmarkStart w:id="68" w:name="_Toc93164459"/>
+      <w:bookmarkStart w:id="67" w:name="_Toc92724822"/>
+      <w:bookmarkStart w:id="68" w:name="_Toc92724950"/>
+      <w:bookmarkStart w:id="69" w:name="_Toc93483022"/>
       <w:r>
         <w:lastRenderedPageBreak/>
         <w:t>Dificuldades e Soluções</w:t>
       </w:r>
-      <w:bookmarkEnd w:id="66"/>
       <w:bookmarkEnd w:id="67"/>
       <w:bookmarkEnd w:id="68"/>
+      <w:bookmarkEnd w:id="69"/>
     </w:p>
     <w:p/>
     <w:p>
       <w:pPr>
         <w:pStyle w:val="Ttulo2"/>
       </w:pPr>
-      <w:bookmarkStart w:id="69" w:name="_Toc92724823"/>
-      <w:bookmarkStart w:id="70" w:name="_Toc92724951"/>
-      <w:bookmarkStart w:id="71" w:name="_Toc93164460"/>
+      <w:bookmarkStart w:id="70" w:name="_Toc92724823"/>
+      <w:bookmarkStart w:id="71" w:name="_Toc92724951"/>
+      <w:bookmarkStart w:id="72" w:name="_Toc93483023"/>
       <w:r>
         <w:t>Apresentação de dificuldades esperadas</w:t>
       </w:r>
-      <w:bookmarkEnd w:id="69"/>
       <w:bookmarkEnd w:id="70"/>
       <w:bookmarkEnd w:id="71"/>
+      <w:bookmarkEnd w:id="72"/>
     </w:p>
     <w:p>
       <w:pPr>
@@ -13965,15 +14199,15 @@
       <w:pPr>
         <w:pStyle w:val="Ttulo2"/>
       </w:pPr>
-      <w:bookmarkStart w:id="72" w:name="_Toc92724824"/>
-      <w:bookmarkStart w:id="73" w:name="_Toc92724952"/>
-      <w:bookmarkStart w:id="74" w:name="_Toc93164461"/>
+      <w:bookmarkStart w:id="73" w:name="_Toc92724824"/>
+      <w:bookmarkStart w:id="74" w:name="_Toc92724952"/>
+      <w:bookmarkStart w:id="75" w:name="_Toc93483024"/>
       <w:r>
         <w:t>Propostas de soluções</w:t>
       </w:r>
-      <w:bookmarkEnd w:id="72"/>
       <w:bookmarkEnd w:id="73"/>
       <w:bookmarkEnd w:id="74"/>
+      <w:bookmarkEnd w:id="75"/>
     </w:p>
     <w:p>
       <w:pPr>
@@ -14077,12 +14311,12 @@
           <w:bottom w:val="single" w:sz="8" w:space="0" w:color="auto"/>
         </w:pBdr>
       </w:pPr>
-      <w:bookmarkStart w:id="75" w:name="_Toc93164462"/>
+      <w:bookmarkStart w:id="76" w:name="_Toc93483025"/>
       <w:r>
         <w:lastRenderedPageBreak/>
         <w:t>Justificação das Soluções Implementadas</w:t>
       </w:r>
-      <w:bookmarkEnd w:id="75"/>
+      <w:bookmarkEnd w:id="76"/>
     </w:p>
     <w:p>
       <w:r>
@@ -14110,7 +14344,7 @@
           <w:bottom w:val="single" w:sz="8" w:space="0" w:color="auto"/>
         </w:pBdr>
       </w:pPr>
-      <w:bookmarkStart w:id="76" w:name="_Toc93164463"/>
+      <w:bookmarkStart w:id="77" w:name="_Toc93483026"/>
       <w:r>
         <w:t>Identificação das Funcionalidade</w:t>
       </w:r>
@@ -14123,7 +14357,7 @@
       <w:r>
         <w:t>não implementadas</w:t>
       </w:r>
-      <w:bookmarkEnd w:id="76"/>
+      <w:bookmarkEnd w:id="77"/>
     </w:p>
     <w:p>
       <w:r>
@@ -14153,16 +14387,16 @@
           <w:numId w:val="0"/>
         </w:numPr>
       </w:pPr>
-      <w:bookmarkStart w:id="77" w:name="_Toc92724825"/>
-      <w:bookmarkStart w:id="78" w:name="_Toc92724953"/>
-      <w:bookmarkStart w:id="79" w:name="_Toc93164464"/>
+      <w:bookmarkStart w:id="78" w:name="_Toc92724825"/>
+      <w:bookmarkStart w:id="79" w:name="_Toc92724953"/>
+      <w:bookmarkStart w:id="80" w:name="_Toc93483027"/>
       <w:r>
         <w:lastRenderedPageBreak/>
         <w:t>Conclusão</w:t>
       </w:r>
-      <w:bookmarkEnd w:id="77"/>
       <w:bookmarkEnd w:id="78"/>
       <w:bookmarkEnd w:id="79"/>
+      <w:bookmarkEnd w:id="80"/>
     </w:p>
     <w:p>
       <w:pPr>
@@ -14226,9 +14460,9 @@
       </w:pPr>
     </w:p>
     <w:sectPr>
-      <w:headerReference w:type="default" r:id="rId31"/>
-      <w:footerReference w:type="default" r:id="rId32"/>
-      <w:footerReference w:type="first" r:id="rId33"/>
+      <w:headerReference w:type="default" r:id="rId32"/>
+      <w:footerReference w:type="default" r:id="rId33"/>
+      <w:footerReference w:type="first" r:id="rId34"/>
       <w:pgSz w:w="11906" w:h="16838"/>
       <w:pgMar w:top="1418" w:right="1418" w:bottom="1418" w:left="1701" w:header="709" w:footer="709" w:gutter="0"/>
       <w:pgNumType w:start="1"/>
@@ -18037,6 +18271,10 @@
 </file>
 
 <file path=customXml/item1.xml><?xml version="1.0" encoding="utf-8"?>
+<b:Sources xmlns:b="http://schemas.openxmlformats.org/officeDocument/2006/bibliography" xmlns="http://schemas.openxmlformats.org/officeDocument/2006/bibliography" SelectedStyle="\APA.XSL" StyleName="APA"/>
+</file>
+
+<file path=customXml/item2.xml><?xml version="1.0" encoding="utf-8"?>
 <MENU label="Campos" version="1">
   <NODE label="Novo Registo" type="NewCard" replaceValue="false">
     <FIELD label="Nº de Registo">
@@ -19280,20 +19518,16 @@
 </MENU>
 </file>
 
-<file path=customXml/item2.xml><?xml version="1.0" encoding="utf-8"?>
-<b:Sources xmlns:b="http://schemas.openxmlformats.org/officeDocument/2006/bibliography" xmlns="http://schemas.openxmlformats.org/officeDocument/2006/bibliography" SelectedStyle="\APA.XSL" StyleName="APA"/>
-</file>
-
 <file path=customXml/itemProps1.xml><?xml version="1.0" encoding="utf-8"?>
-<ds:datastoreItem xmlns:ds="http://schemas.openxmlformats.org/officeDocument/2006/customXml" ds:itemID="{5BE40977-15C1-4F89-8625-D3B696DD90BF}">
-  <ds:schemaRefs/>
-</ds:datastoreItem>
-</file>
-
-<file path=customXml/itemProps2.xml><?xml version="1.0" encoding="utf-8"?>
 <ds:datastoreItem xmlns:ds="http://schemas.openxmlformats.org/officeDocument/2006/customXml" ds:itemID="{663CC4DD-6A56-4C39-AC70-E370404A76C5}">
   <ds:schemaRefs>
     <ds:schemaRef ds:uri="http://schemas.openxmlformats.org/officeDocument/2006/bibliography"/>
   </ds:schemaRefs>
 </ds:datastoreItem>
+</file>
+
+<file path=customXml/itemProps2.xml><?xml version="1.0" encoding="utf-8"?>
+<ds:datastoreItem xmlns:ds="http://schemas.openxmlformats.org/officeDocument/2006/customXml" ds:itemID="{5BE40977-15C1-4F89-8625-D3B696DD90BF}">
+  <ds:schemaRefs/>
+</ds:datastoreItem>
 </file>
</xml_diff>

<commit_message>
APP - Pequenas alterações no relatório
</commit_message>
<xml_diff>
--- a/doc/Relatório_AMSI_Grupo_ADG.docx
+++ b/doc/Relatório_AMSI_Grupo_ADG.docx
@@ -78,18 +78,6 @@
     </w:p>
     <w:p>
       <w:pPr>
-        <w:autoSpaceDE w:val="0"/>
-        <w:autoSpaceDN w:val="0"/>
-        <w:adjustRightInd w:val="0"/>
-        <w:spacing w:after="0"/>
-        <w:jc w:val="center"/>
-        <w:rPr>
-          <w:szCs w:val="24"/>
-        </w:rPr>
-      </w:pPr>
-    </w:p>
-    <w:p>
-      <w:pPr>
         <w:tabs>
           <w:tab w:val="left" w:pos="6480"/>
         </w:tabs>
@@ -182,7 +170,84 @@
           <w:sz w:val="52"/>
           <w:szCs w:val="52"/>
         </w:rPr>
-        <w:t>AMSI</w:t>
+        <w:t>A</w:t>
+      </w:r>
+      <w:r>
+        <w:rPr>
+          <w:b/>
+          <w:bCs/>
+          <w:noProof/>
+          <w:color w:val="0070C0"/>
+          <w:sz w:val="52"/>
+          <w:szCs w:val="52"/>
+        </w:rPr>
+        <w:t xml:space="preserve">cesso </w:t>
+      </w:r>
+      <w:r>
+        <w:rPr>
+          <w:b/>
+          <w:bCs/>
+          <w:noProof/>
+          <w:color w:val="0070C0"/>
+          <w:sz w:val="52"/>
+          <w:szCs w:val="52"/>
+        </w:rPr>
+        <w:t>M</w:t>
+      </w:r>
+      <w:r>
+        <w:rPr>
+          <w:b/>
+          <w:bCs/>
+          <w:noProof/>
+          <w:color w:val="0070C0"/>
+          <w:sz w:val="52"/>
+          <w:szCs w:val="52"/>
+        </w:rPr>
+        <w:t xml:space="preserve">óvel a </w:t>
+      </w:r>
+      <w:r>
+        <w:rPr>
+          <w:b/>
+          <w:bCs/>
+          <w:noProof/>
+          <w:color w:val="0070C0"/>
+          <w:sz w:val="52"/>
+          <w:szCs w:val="52"/>
+        </w:rPr>
+        <w:t>S</w:t>
+      </w:r>
+      <w:r>
+        <w:rPr>
+          <w:b/>
+          <w:bCs/>
+          <w:noProof/>
+          <w:color w:val="0070C0"/>
+          <w:sz w:val="52"/>
+          <w:szCs w:val="52"/>
+        </w:rPr>
+        <w:t xml:space="preserve">istemas de </w:t>
+      </w:r>
+      <w:r>
+        <w:rPr>
+          <w:b/>
+          <w:bCs/>
+          <w:noProof/>
+          <w:color w:val="0070C0"/>
+          <w:sz w:val="52"/>
+          <w:szCs w:val="52"/>
+        </w:rPr>
+        <w:t>I</w:t>
+      </w:r>
+      <w:r>
+        <w:rPr>
+          <w:b/>
+          <w:bCs/>
+          <w:noProof/>
+          <w:color w:val="0070C0"/>
+          <w:sz w:val="52"/>
+          <w:szCs w:val="52"/>
+        </w:rPr>
+        <w:t>nformação</w:t>
       </w:r>
     </w:p>
     <w:p>
@@ -452,7 +517,7 @@
     </w:p>
     <w:p>
       <w:pPr>
-        <w:ind w:firstLine="0"/>
+        <w:jc w:val="left"/>
         <w:rPr>
           <w:szCs w:val="24"/>
         </w:rPr>
@@ -491,24 +556,6 @@
           <w:szCs w:val="24"/>
         </w:rPr>
         <w:t xml:space="preserve"> de 2021</w:t>
-      </w:r>
-    </w:p>
-    <w:p>
-      <w:pPr>
-        <w:spacing w:after="200" w:line="276" w:lineRule="auto"/>
-        <w:ind w:firstLine="0"/>
-        <w:jc w:val="left"/>
-        <w:rPr>
-          <w:i/>
-          <w:szCs w:val="24"/>
-        </w:rPr>
-      </w:pPr>
-      <w:r>
-        <w:rPr>
-          <w:i/>
-          <w:szCs w:val="24"/>
-        </w:rPr>
-        <w:br w:type="page"/>
       </w:r>
     </w:p>
     <w:p>
@@ -4859,7 +4906,17 @@
     </w:p>
     <w:p>
       <w:r>
-        <w:t>O presente relatório é desenvolvido em contexto da cadeira de Acesso Móvel a Sistemas de Informação, e tal como nas restantes cadeiras o projeto é de tema único que engloba todas e este mesmo é de livre escolha. Quanto à presente cadeira, esta terá como papel o desenvolvimento da aplicação móvel do projeto. Com isto, pretende-se também que o desenvolvimento do processo de software utilize uma metodologia ágil. Pode-se referir também o facto de que o projeto tem como principal objetivo a consolidação e aplicação dos conhecimentos adquiridos ao longo do curso. Todo o projeto será desenvolvido com a separação de tarefas em sprints a serem geridas pelo grupo.</w:t>
+        <w:t>O presente relatório é desenvolvido em contexto da cadeira de Acesso Móvel a Sistemas de Informação, e tal como nas restantes cadeiras o projeto é de tema único que engloba todas e este mesmo é de livre escolha. Quanto à presente cadeira, esta terá como papel o desenvolvimento da aplicação móvel do projeto. Com isto, pretende-se também que o desenvolvimento do processo de software utilize uma metodologia ágil.</w:t>
+      </w:r>
+    </w:p>
+    <w:p>
+      <w:r>
+        <w:t>Pode-se referir também o facto de que o projeto tem como principal objetivo a consolidação e aplicação dos conhecimentos adquiridos ao longo do curso.</w:t>
+      </w:r>
+    </w:p>
+    <w:p>
+      <w:r>
+        <w:t>Todo o projeto será desenvolvido com a separação de tarefas em sprints a serem geridas pelo grupo.</w:t>
       </w:r>
     </w:p>
     <w:p>
@@ -4905,10 +4962,28 @@
     </w:p>
     <w:p>
       <w:r>
-        <w:t xml:space="preserve">Na aplicação o cliente pode agendar um serviço numa empresa registada na plataforma, a sua data e a sua hora. </w:t>
-      </w:r>
-      <w:r>
-        <w:t>O cliente na aplicação pode adicionar todos os seus veículos, podendo adicionar qualquer tipo de veículos, motas e carros por exemplo, e de qualquer país. Para além disso, pode agendar uma reparação com uma empresa que esteja registada na nossa plataforma. O cliente pode ainda gerir todos os seus veículos, ver os seus dados e o seu histórico de reparações.</w:t>
+        <w:t>Na aplicação o cliente pode agendar um serviço numa empresa registada na plataforma,</w:t>
+      </w:r>
+      <w:r>
+        <w:t xml:space="preserve"> indicando</w:t>
+      </w:r>
+      <w:r>
+        <w:t xml:space="preserve"> a sua data e a sua hora. </w:t>
+      </w:r>
+      <w:r>
+        <w:t>O cliente na aplicação pode adicionar todos os seus veículos, podendo adicionar</w:t>
+      </w:r>
+      <w:r>
+        <w:t xml:space="preserve"> de</w:t>
+      </w:r>
+      <w:r>
+        <w:t xml:space="preserve"> qualquer tipo,</w:t>
+      </w:r>
+      <w:r>
+        <w:t xml:space="preserve"> tais como</w:t>
+      </w:r>
+      <w:r>
+        <w:t xml:space="preserve"> motas e carros por exemplo, e de qualquer país. Para além disso, pode agendar uma reparação com uma empresa que esteja registada na nossa plataforma. O cliente pode ainda gerir todos os seus veículos, ver os seus dados e o seu histórico de reparações.</w:t>
       </w:r>
     </w:p>
     <w:p>
@@ -4916,7 +4991,13 @@
         <w:t>É pretendido uma aplicação na qual os clientes, irão fazer o registo d</w:t>
       </w:r>
       <w:r>
-        <w:t>os seguintes dados do utilizador:</w:t>
+        <w:t>os seguintes dados d</w:t>
+      </w:r>
+      <w:r>
+        <w:t>e</w:t>
+      </w:r>
+      <w:r>
+        <w:t xml:space="preserve"> utilizador:</w:t>
       </w:r>
     </w:p>
     <w:p>
@@ -4993,7 +5074,7 @@
     </w:p>
     <w:p>
       <w:pPr>
-        <w:ind w:firstLine="0"/>
+        <w:ind w:firstLine="360"/>
       </w:pPr>
       <w:r>
         <w:t>Estas informações irão ser armazenadas na sua totalidade na base de dados da aplicação gerida pela empresa, de modo a facilitar o pedido de serviços mais do que uma vez.</w:t>
@@ -5001,10 +5082,40 @@
     </w:p>
     <w:p>
       <w:pPr>
-        <w:ind w:firstLine="0"/>
-      </w:pPr>
-      <w:r>
-        <w:t>É de salientar que existem vários tipos de utilizador, administrador, cliente e colaborador, sendo que na aplicação móvel todos os utilizadores são tratados como cliente.</w:t>
+        <w:ind w:firstLine="360"/>
+      </w:pPr>
+      <w:r>
+        <w:t>É de salientar que existem vários tipos de utilizador,</w:t>
+      </w:r>
+      <w:r>
+        <w:t xml:space="preserve"> sendo eles o</w:t>
+      </w:r>
+      <w:r>
+        <w:t xml:space="preserve"> administrador, </w:t>
+      </w:r>
+      <w:r>
+        <w:t xml:space="preserve">o </w:t>
+      </w:r>
+      <w:r>
+        <w:t>cliente e</w:t>
+      </w:r>
+      <w:r>
+        <w:t xml:space="preserve"> o</w:t>
+      </w:r>
+      <w:r>
+        <w:t xml:space="preserve"> colaborador, sendo que na aplicação móvel todos os utilizadores são </w:t>
+      </w:r>
+      <w:r>
+        <w:t>considerados</w:t>
+      </w:r>
+      <w:r>
+        <w:t xml:space="preserve"> cliente</w:t>
+      </w:r>
+      <w:r>
+        <w:t>s</w:t>
+      </w:r>
+      <w:r>
+        <w:t>.</w:t>
       </w:r>
     </w:p>
     <w:p/>
@@ -5029,7 +5140,6 @@
       </w:pPr>
       <w:bookmarkStart w:id="13" w:name="_Toc93483012"/>
       <w:r>
-        <w:lastRenderedPageBreak/>
         <w:t>Motivações</w:t>
       </w:r>
       <w:bookmarkEnd w:id="13"/>
@@ -5039,25 +5149,58 @@
         <w:t>A primeira parte de um projeto que está a começar é elaborar um plano para o mesmo. Este plano poderá indicar as</w:t>
       </w:r>
       <w:r>
-        <w:t> diversas etapas que são necessárias passar</w:t>
-      </w:r>
-      <w:r>
-        <w:t> para que este seja concluído com sucesso. No entanto, existe um elemento que não devemos esquecer no momento de elaborar um plano: todos os dias são diferentes. Isto quer dizer que a motivação não será sempre a mesma, que outras atividades poderão surgir, que podem existir contratempos das mais diversas ordens ou até mesmo os nossos estados emocionais não serão sempre os mesmos todos os dias. Por estes motivos, devemos fazer planos flexíveis e que não causem frustração quando alguma das etapas não for cumprida.  </w:t>
-      </w:r>
-    </w:p>
-    <w:p>
-      <w:r>
-        <w:t>Assim, o nosso tema de projeto não foi escolhido sem ser bem pensado. Pensamos num tema onde todos os elementos do grupo tivessem uma relação positiva e que gostassem desse mesmo tema. Foi fácil manter a motivação, porque, de facto, estávamos a desenvolver algo que queríamos. Por vezes, temos projetos que nos desmotivam devido ao seu tema e não devido ao trabalho e tempo que exigem.</w:t>
-      </w:r>
-    </w:p>
-    <w:p>
-      <w:r>
-        <w:t>O grupo foi sempre organizado, fluido e dinâmico, o que proporcionou pouco stress no desenvolvimento do projeto e trouxe calmaria no momento do desenvolvimento.</w:t>
-      </w:r>
-    </w:p>
-    <w:p>
-      <w:r>
-        <w:t>Por fim, é extremamente importante que, no fim do projeto, todos os membros do grupo sintam que deram o seu melhor, e que no fundo, tenham adquirido os conhecimentos relacionados com o projeto. Na atualidade, um programador estende o seu leque de competências com este tipo de projeto, motivando assim o grupo a aprender e dar o seu melhor contributo.</w:t>
+        <w:t xml:space="preserve"> diversas etapas que são necessárias </w:t>
+      </w:r>
+      <w:r>
+        <w:t>transpor</w:t>
+      </w:r>
+      <w:r>
+        <w:t> para que este seja concluído com sucesso. No entanto, existe um elemento que não devemos esquecer no momento de elaborar um plano: todos os dias são diferentes. Isto</w:t>
+      </w:r>
+      <w:r>
+        <w:t xml:space="preserve"> significa</w:t>
+      </w:r>
+      <w:r>
+        <w:t xml:space="preserve"> que a motivação não será sempre a mesma, que outras atividades poderão surgir, que podem existir contratempos das mais diversas ordens ou até mesmo os nossos estados emocionais não serão sempre os mesmos todos os dias. Por estes motivos, devemos fazer planos flexíveis e que não causem frustração quando alguma das etapas não for cumprida.  </w:t>
+      </w:r>
+    </w:p>
+    <w:p>
+      <w:r>
+        <w:t>Assim, o nosso tema de projeto não foi escolhido sem ser bem pensado. Pensamos num tema onde todos os elementos do grupo tivessem uma relação positiva e que gostassem desse mesmo. Foi fácil manter a motivação, porque, de facto, estávamos a desenvolver algo que queríamos. Por vezes, temos projetos que nos desmotivam devido ao seu tema e não devido ao trabalho e tempo que exigem.</w:t>
+      </w:r>
+    </w:p>
+    <w:p>
+      <w:r>
+        <w:t xml:space="preserve">O grupo foi sempre organizado, fluido e dinâmico, o que proporcionou pouco stress no desenvolvimento do projeto e trouxe calma </w:t>
+      </w:r>
+      <w:r>
+        <w:t xml:space="preserve">e ponderação </w:t>
+      </w:r>
+      <w:r>
+        <w:t xml:space="preserve">no momento do </w:t>
+      </w:r>
+      <w:r>
+        <w:t xml:space="preserve">seu </w:t>
+      </w:r>
+      <w:r>
+        <w:t>desenvolvimento.</w:t>
+      </w:r>
+    </w:p>
+    <w:p>
+      <w:r>
+        <w:t>Por fim, é extremamente importante que, no fim do projeto, todos os membros do grupo sintam que deram o seu melhor, e que no fundo, tenham adquirido os conhecimentos relacionados com o projeto. Na atualidade, um programador estende o seu leque de competências com este tipo de projeto</w:t>
+      </w:r>
+      <w:r>
+        <w:t>s</w:t>
+      </w:r>
+      <w:r>
+        <w:t xml:space="preserve">, motivando assim o grupo a aprender e </w:t>
+      </w:r>
+      <w:r>
+        <w:t xml:space="preserve">a </w:t>
+      </w:r>
+      <w:r>
+        <w:t>dar o seu melhor contributo.</w:t>
       </w:r>
     </w:p>
     <w:p/>
@@ -5067,7 +5210,6 @@
     <w:p/>
     <w:p/>
     <w:p/>
-    <w:p/>
     <w:p>
       <w:pPr>
         <w:pStyle w:val="Ttulo1"/>
@@ -5076,7 +5218,6 @@
       <w:bookmarkStart w:id="15" w:name="_Toc92724943"/>
       <w:bookmarkStart w:id="16" w:name="_Toc93483013"/>
       <w:r>
-        <w:lastRenderedPageBreak/>
         <w:t>Requisitos</w:t>
       </w:r>
       <w:bookmarkEnd w:id="14"/>
@@ -5450,7 +5591,13 @@
               <w:cnfStyle w:val="000000000000" w:firstRow="0" w:lastRow="0" w:firstColumn="0" w:lastColumn="0" w:oddVBand="0" w:evenVBand="0" w:oddHBand="0" w:evenHBand="0" w:firstRowFirstColumn="0" w:firstRowLastColumn="0" w:lastRowFirstColumn="0" w:lastRowLastColumn="0"/>
             </w:pPr>
             <w:r>
-              <w:t>O sistema deverá ter uma página onde conste os detalhes de um veiculo selecionado</w:t>
+              <w:t xml:space="preserve">O sistema deverá ter uma página onde conste os detalhes de um </w:t>
+            </w:r>
+            <w:r>
+              <w:t>veículo</w:t>
+            </w:r>
+            <w:r>
+              <w:t xml:space="preserve"> selecionado</w:t>
             </w:r>
           </w:p>
         </w:tc>
@@ -5861,7 +6008,22 @@
               <w:cnfStyle w:val="000000000000" w:firstRow="0" w:lastRow="0" w:firstColumn="0" w:lastColumn="0" w:oddVBand="0" w:evenVBand="0" w:oddHBand="0" w:evenHBand="0" w:firstRowFirstColumn="0" w:firstRowLastColumn="0" w:lastRowFirstColumn="0" w:lastRowLastColumn="0"/>
             </w:pPr>
             <w:r>
-              <w:t>O sistema deverá estar disponibilizado e terminado em janeiro</w:t>
+              <w:t xml:space="preserve">O sistema deverá estar disponibilizado e terminado </w:t>
+            </w:r>
+            <w:r>
+              <w:t>a 24 de</w:t>
+            </w:r>
+            <w:r>
+              <w:t xml:space="preserve"> </w:t>
+            </w:r>
+            <w:r>
+              <w:t>J</w:t>
+            </w:r>
+            <w:r>
+              <w:t>aneiro</w:t>
+            </w:r>
+            <w:r>
+              <w:t xml:space="preserve"> de 2022</w:t>
             </w:r>
           </w:p>
         </w:tc>
@@ -9859,7 +10021,13 @@
               <w:rPr>
                 <w:rFonts w:cstheme="minorHAnsi"/>
               </w:rPr>
-              <w:t>RNF-AMB-04</w:t>
+              <w:t>RNF-AMB-0</w:t>
+            </w:r>
+            <w:r>
+              <w:rPr>
+                <w:rFonts w:cstheme="minorHAnsi"/>
+              </w:rPr>
+              <w:t>5</w:t>
             </w:r>
           </w:p>
         </w:tc>
@@ -10687,7 +10855,21 @@
                 <w:b/>
                 <w:bCs/>
               </w:rPr>
-              <w:t>Entrega Final II -</w:t>
+              <w:t>Entrega Final II</w:t>
+            </w:r>
+            <w:r>
+              <w:rPr>
+                <w:b/>
+                <w:bCs/>
+              </w:rPr>
+              <w:t>I</w:t>
+            </w:r>
+            <w:r>
+              <w:rPr>
+                <w:b/>
+                <w:bCs/>
+              </w:rPr>
+              <w:t xml:space="preserve"> -</w:t>
             </w:r>
             <w:r>
               <w:t xml:space="preserve"> No final do projeto deverá ser entregue a API a funcionar devidamente.</w:t>
@@ -11377,7 +11559,13 @@
     </w:p>
     <w:p>
       <w:r>
-        <w:t>Assim reforçamos a importância do projeto ser consistente, reforçando a ideia do des</w:t>
+        <w:t xml:space="preserve">Assim reforçamos a importância </w:t>
+      </w:r>
+      <w:r>
+        <w:t>de o</w:t>
+      </w:r>
+      <w:r>
+        <w:t xml:space="preserve"> projeto ser consistente, reforçando a ideia do des</w:t>
       </w:r>
       <w:r>
         <w:t>i</w:t>
@@ -11535,12 +11723,14 @@
         <w:jc w:val="center"/>
         <w:rPr>
           <w:color w:val="auto"/>
+          <w:lang w:val="en-US"/>
         </w:rPr>
       </w:pPr>
       <w:bookmarkStart w:id="42" w:name="_Toc93483036"/>
       <w:r>
         <w:rPr>
           <w:color w:val="auto"/>
+          <w:lang w:val="en-US"/>
         </w:rPr>
         <w:t xml:space="preserve">Figura </w:t>
       </w:r>
@@ -11553,6 +11743,7 @@
       <w:r>
         <w:rPr>
           <w:color w:val="auto"/>
+          <w:lang w:val="en-US"/>
         </w:rPr>
         <w:instrText xml:space="preserve"> SEQ Figura \* ARABIC </w:instrText>
       </w:r>
@@ -11566,6 +11757,7 @@
         <w:rPr>
           <w:noProof/>
           <w:color w:val="auto"/>
+          <w:lang w:val="en-US"/>
         </w:rPr>
         <w:t>1</w:t>
       </w:r>
@@ -11578,6 +11770,7 @@
       <w:r>
         <w:rPr>
           <w:color w:val="auto"/>
+          <w:lang w:val="en-US"/>
         </w:rPr>
         <w:t xml:space="preserve"> - Login Activity UI</w:t>
       </w:r>
@@ -11589,27 +11782,27 @@
         <w:rPr>
           <w:b/>
           <w:bCs/>
+          <w:lang w:val="en-US"/>
         </w:rPr>
       </w:pPr>
       <w:r>
         <w:rPr>
           <w:b/>
           <w:bCs/>
+          <w:lang w:val="en-US"/>
         </w:rPr>
         <w:lastRenderedPageBreak/>
-        <w:t>Companies</w:t>
-      </w:r>
-      <w:r>
-        <w:rPr>
-          <w:b/>
-          <w:bCs/>
-        </w:rPr>
-        <w:t xml:space="preserve"> Activity</w:t>
-      </w:r>
-    </w:p>
-    <w:p>
-      <w:r>
+        <w:t>Companies Activity</w:t>
+      </w:r>
+    </w:p>
+    <w:p>
+      <w:r>
+        <w:rPr>
+          <w:lang w:val="en-US"/>
+        </w:rPr>
         <w:tab/>
+      </w:r>
+      <w:r>
         <w:t>A partir da atividade de empresas, é possível ao cliente, mesmo sem autenticação, visualizar todas as empresas registadas na plataforma da empresa CarBuddy. Ao utilizador, é ainda possível voltar à atividade de login.</w:t>
       </w:r>
     </w:p>
@@ -11666,12 +11859,14 @@
         <w:jc w:val="center"/>
         <w:rPr>
           <w:color w:val="auto"/>
+          <w:lang w:val="en-US"/>
         </w:rPr>
       </w:pPr>
       <w:bookmarkStart w:id="43" w:name="_Toc93483037"/>
       <w:r>
         <w:rPr>
           <w:color w:val="auto"/>
+          <w:lang w:val="en-US"/>
         </w:rPr>
         <w:t xml:space="preserve">Figura </w:t>
       </w:r>
@@ -11684,6 +11879,7 @@
       <w:r>
         <w:rPr>
           <w:color w:val="auto"/>
+          <w:lang w:val="en-US"/>
         </w:rPr>
         <w:instrText xml:space="preserve"> SEQ Figura \* ARABIC </w:instrText>
       </w:r>
@@ -11697,6 +11893,7 @@
         <w:rPr>
           <w:noProof/>
           <w:color w:val="auto"/>
+          <w:lang w:val="en-US"/>
         </w:rPr>
         <w:t>2</w:t>
       </w:r>
@@ -11709,6 +11906,7 @@
       <w:r>
         <w:rPr>
           <w:color w:val="auto"/>
+          <w:lang w:val="en-US"/>
         </w:rPr>
         <w:t xml:space="preserve"> - Companies Activity UI</w:t>
       </w:r>
@@ -11722,15 +11920,20 @@
         <w:rPr>
           <w:b/>
           <w:bCs/>
-        </w:rPr>
-      </w:pPr>
-      <w:r>
+          <w:lang w:val="en-US"/>
+        </w:rPr>
+      </w:pPr>
+      <w:r>
+        <w:rPr>
+          <w:lang w:val="en-US"/>
+        </w:rPr>
         <w:br w:type="page"/>
       </w:r>
       <w:r>
         <w:rPr>
           <w:b/>
           <w:bCs/>
+          <w:lang w:val="en-US"/>
         </w:rPr>
         <w:lastRenderedPageBreak/>
         <w:t>SignUp Activity</w:t>
@@ -11738,7 +11941,12 @@
     </w:p>
     <w:p>
       <w:r>
+        <w:rPr>
+          <w:lang w:val="en-US"/>
+        </w:rPr>
         <w:tab/>
+      </w:r>
+      <w:r>
         <w:t xml:space="preserve">Na atividade de SignUp, o utilizador tem a possibilidade </w:t>
       </w:r>
       <w:r>
@@ -11798,12 +12006,14 @@
         <w:jc w:val="center"/>
         <w:rPr>
           <w:color w:val="auto"/>
+          <w:lang w:val="en-US"/>
         </w:rPr>
       </w:pPr>
       <w:bookmarkStart w:id="44" w:name="_Toc93483038"/>
       <w:r>
         <w:rPr>
           <w:color w:val="auto"/>
+          <w:lang w:val="en-US"/>
         </w:rPr>
         <w:t xml:space="preserve">Figura </w:t>
       </w:r>
@@ -11816,6 +12026,7 @@
       <w:r>
         <w:rPr>
           <w:color w:val="auto"/>
+          <w:lang w:val="en-US"/>
         </w:rPr>
         <w:instrText xml:space="preserve"> SEQ Figura \* ARABIC </w:instrText>
       </w:r>
@@ -11829,6 +12040,7 @@
         <w:rPr>
           <w:noProof/>
           <w:color w:val="auto"/>
+          <w:lang w:val="en-US"/>
         </w:rPr>
         <w:t>3</w:t>
       </w:r>
@@ -11841,6 +12053,7 @@
       <w:r>
         <w:rPr>
           <w:color w:val="auto"/>
+          <w:lang w:val="en-US"/>
         </w:rPr>
         <w:t xml:space="preserve"> - SignUp Activity UI</w:t>
       </w:r>
@@ -11851,8 +12064,14 @@
         <w:spacing w:after="200" w:line="276" w:lineRule="auto"/>
         <w:ind w:firstLine="0"/>
         <w:jc w:val="left"/>
-      </w:pPr>
-      <w:r>
+        <w:rPr>
+          <w:lang w:val="en-US"/>
+        </w:rPr>
+      </w:pPr>
+      <w:r>
+        <w:rPr>
+          <w:lang w:val="en-US"/>
+        </w:rPr>
         <w:br w:type="page"/>
       </w:r>
     </w:p>
@@ -11862,12 +12081,14 @@
         <w:rPr>
           <w:b/>
           <w:bCs/>
+          <w:lang w:val="en-US"/>
         </w:rPr>
       </w:pPr>
       <w:r>
         <w:rPr>
           <w:b/>
           <w:bCs/>
+          <w:lang w:val="en-US"/>
         </w:rPr>
         <w:lastRenderedPageBreak/>
         <w:t>Garage Activity</w:t>
@@ -11876,13 +12097,19 @@
         <w:rPr>
           <w:b/>
           <w:bCs/>
+          <w:lang w:val="en-US"/>
         </w:rPr>
         <w:t xml:space="preserve"> (Fragment)</w:t>
       </w:r>
     </w:p>
     <w:p>
       <w:r>
+        <w:rPr>
+          <w:lang w:val="en-US"/>
+        </w:rPr>
         <w:tab/>
+      </w:r>
+      <w:r>
         <w:t>Assim que o cliente iniciar sessão, é redirecionado para a atividade</w:t>
       </w:r>
       <w:r>
@@ -11895,7 +12122,13 @@
         <w:t>Por cada ve</w:t>
       </w:r>
       <w:r>
-        <w:t>ículo, serão utilizadas as propriedades marca, modelo, matricula e tipo de veículo para diferenciar todos os veículos disponíveis na garagem.</w:t>
+        <w:t xml:space="preserve">ículo, serão utilizadas as propriedades marca, modelo, </w:t>
+      </w:r>
+      <w:r>
+        <w:t>matrícula</w:t>
+      </w:r>
+      <w:r>
+        <w:t xml:space="preserve"> e tipo de veículo para diferenciar todos os veículos disponíveis na garagem.</w:t>
       </w:r>
     </w:p>
     <w:p/>
@@ -11951,12 +12184,14 @@
         <w:jc w:val="center"/>
         <w:rPr>
           <w:color w:val="auto"/>
+          <w:lang w:val="en-US"/>
         </w:rPr>
       </w:pPr>
       <w:bookmarkStart w:id="45" w:name="_Toc93483039"/>
       <w:r>
         <w:rPr>
           <w:color w:val="auto"/>
+          <w:lang w:val="en-US"/>
         </w:rPr>
         <w:t xml:space="preserve">Figura </w:t>
       </w:r>
@@ -11969,6 +12204,7 @@
       <w:r>
         <w:rPr>
           <w:color w:val="auto"/>
+          <w:lang w:val="en-US"/>
         </w:rPr>
         <w:instrText xml:space="preserve"> SEQ Figura \* ARABIC </w:instrText>
       </w:r>
@@ -11982,6 +12218,7 @@
         <w:rPr>
           <w:noProof/>
           <w:color w:val="auto"/>
+          <w:lang w:val="en-US"/>
         </w:rPr>
         <w:t>4</w:t>
       </w:r>
@@ -11994,6 +12231,7 @@
       <w:r>
         <w:rPr>
           <w:color w:val="auto"/>
+          <w:lang w:val="en-US"/>
         </w:rPr>
         <w:t xml:space="preserve"> - Garage Activity/Fragment UI</w:t>
       </w:r>
@@ -12004,8 +12242,14 @@
         <w:spacing w:after="200" w:line="276" w:lineRule="auto"/>
         <w:ind w:firstLine="0"/>
         <w:jc w:val="left"/>
-      </w:pPr>
-      <w:r>
+        <w:rPr>
+          <w:lang w:val="en-US"/>
+        </w:rPr>
+      </w:pPr>
+      <w:r>
+        <w:rPr>
+          <w:lang w:val="en-US"/>
+        </w:rPr>
         <w:br w:type="page"/>
       </w:r>
     </w:p>
@@ -12015,12 +12259,14 @@
         <w:rPr>
           <w:b/>
           <w:bCs/>
+          <w:lang w:val="en-US"/>
         </w:rPr>
       </w:pPr>
       <w:r>
         <w:rPr>
           <w:b/>
           <w:bCs/>
+          <w:lang w:val="en-US"/>
         </w:rPr>
         <w:lastRenderedPageBreak/>
         <w:t>Vehicle Activity (Fragment)</w:t>
@@ -12028,8 +12274,31 @@
     </w:p>
     <w:p>
       <w:r>
+        <w:rPr>
+          <w:lang w:val="en-US"/>
+        </w:rPr>
         <w:tab/>
-        <w:t>Quando o cliente selecionar um dos seus veículos na garagem, é aberto um novo fragmento com a informação relativa ao veiculo selecionado. A partir desse fragmento é possível ainda ao utilizador aceder aos fragmentos de visualização de reparações do veiculo, marcação de agendamentos e edição do mesmo. É ainda possível ao utilizador apagar este veiculo, caso o mesmo não tenha reparações e agendamentos.</w:t>
+      </w:r>
+      <w:r>
+        <w:t xml:space="preserve">Quando o cliente selecionar um dos seus veículos na garagem, é aberto um novo fragmento com a informação relativa ao </w:t>
+      </w:r>
+      <w:r>
+        <w:t>veículo</w:t>
+      </w:r>
+      <w:r>
+        <w:t xml:space="preserve"> selecionado. A partir desse fragmento é possível ainda ao utilizador aceder aos fragmentos de visualização de reparações do </w:t>
+      </w:r>
+      <w:r>
+        <w:t>veículo</w:t>
+      </w:r>
+      <w:r>
+        <w:t xml:space="preserve">, marcação de agendamentos e edição do mesmo. É ainda possível ao utilizador apagar este </w:t>
+      </w:r>
+      <w:r>
+        <w:t>veículo</w:t>
+      </w:r>
+      <w:r>
+        <w:t>, caso o mesmo não tenha reparações e agendamentos.</w:t>
       </w:r>
     </w:p>
     <w:p/>
@@ -12087,12 +12356,14 @@
         <w:jc w:val="center"/>
         <w:rPr>
           <w:color w:val="auto"/>
+          <w:lang w:val="en-US"/>
         </w:rPr>
       </w:pPr>
       <w:bookmarkStart w:id="46" w:name="_Toc93483040"/>
       <w:r>
         <w:rPr>
           <w:color w:val="auto"/>
+          <w:lang w:val="en-US"/>
         </w:rPr>
         <w:t xml:space="preserve">Figura </w:t>
       </w:r>
@@ -12105,6 +12376,7 @@
       <w:r>
         <w:rPr>
           <w:color w:val="auto"/>
+          <w:lang w:val="en-US"/>
         </w:rPr>
         <w:instrText xml:space="preserve"> SEQ Figura \* ARABIC </w:instrText>
       </w:r>
@@ -12118,6 +12390,7 @@
         <w:rPr>
           <w:noProof/>
           <w:color w:val="auto"/>
+          <w:lang w:val="en-US"/>
         </w:rPr>
         <w:t>5</w:t>
       </w:r>
@@ -12130,6 +12403,7 @@
       <w:r>
         <w:rPr>
           <w:color w:val="auto"/>
+          <w:lang w:val="en-US"/>
         </w:rPr>
         <w:t xml:space="preserve"> - Vehicle Activity/Fragment UI</w:t>
       </w:r>
@@ -12143,12 +12417,14 @@
         <w:rPr>
           <w:b/>
           <w:bCs/>
+          <w:lang w:val="en-US"/>
         </w:rPr>
       </w:pPr>
       <w:r>
         <w:rPr>
           <w:b/>
           <w:bCs/>
+          <w:lang w:val="en-US"/>
         </w:rPr>
         <w:br w:type="page"/>
       </w:r>
@@ -12159,12 +12435,14 @@
         <w:rPr>
           <w:b/>
           <w:bCs/>
+          <w:lang w:val="en-US"/>
         </w:rPr>
       </w:pPr>
       <w:r>
         <w:rPr>
           <w:b/>
           <w:bCs/>
+          <w:lang w:val="en-US"/>
         </w:rPr>
         <w:lastRenderedPageBreak/>
         <w:t>Repairs Activity (Fragment)</w:t>
@@ -12172,8 +12450,25 @@
     </w:p>
     <w:p>
       <w:r>
+        <w:rPr>
+          <w:lang w:val="en-US"/>
+        </w:rPr>
         <w:tab/>
-        <w:t>Quando o utilizador entrar no fragmento de reparações, depois de selecionar um veiculo, poderá ver todas as reparações e manutenções associadas a esse mesmo veiculo.</w:t>
+      </w:r>
+      <w:r>
+        <w:t xml:space="preserve">Quando o utilizador entrar no fragmento de reparações, depois de selecionar um </w:t>
+      </w:r>
+      <w:r>
+        <w:t>veículo</w:t>
+      </w:r>
+      <w:r>
+        <w:t xml:space="preserve">, poderá ver todas as reparações e manutenções associadas a esse mesmo </w:t>
+      </w:r>
+      <w:r>
+        <w:t>veículo</w:t>
+      </w:r>
+      <w:r>
+        <w:t>.</w:t>
       </w:r>
     </w:p>
     <w:p/>
@@ -12229,12 +12524,14 @@
         <w:jc w:val="center"/>
         <w:rPr>
           <w:color w:val="auto"/>
+          <w:lang w:val="en-US"/>
         </w:rPr>
       </w:pPr>
       <w:bookmarkStart w:id="47" w:name="_Toc93483041"/>
       <w:r>
         <w:rPr>
           <w:color w:val="auto"/>
+          <w:lang w:val="en-US"/>
         </w:rPr>
         <w:t xml:space="preserve">Figura </w:t>
       </w:r>
@@ -12247,6 +12544,7 @@
       <w:r>
         <w:rPr>
           <w:color w:val="auto"/>
+          <w:lang w:val="en-US"/>
         </w:rPr>
         <w:instrText xml:space="preserve"> SEQ Figura \* ARABIC </w:instrText>
       </w:r>
@@ -12260,6 +12558,7 @@
         <w:rPr>
           <w:noProof/>
           <w:color w:val="auto"/>
+          <w:lang w:val="en-US"/>
         </w:rPr>
         <w:t>6</w:t>
       </w:r>
@@ -12272,6 +12571,7 @@
       <w:r>
         <w:rPr>
           <w:color w:val="auto"/>
+          <w:lang w:val="en-US"/>
         </w:rPr>
         <w:t xml:space="preserve"> - Repairs Activity/Fragment UI</w:t>
       </w:r>
@@ -12283,15 +12583,20 @@
         <w:rPr>
           <w:b/>
           <w:bCs/>
-        </w:rPr>
-      </w:pPr>
-      <w:r>
+          <w:lang w:val="en-US"/>
+        </w:rPr>
+      </w:pPr>
+      <w:r>
+        <w:rPr>
+          <w:lang w:val="en-US"/>
+        </w:rPr>
         <w:br w:type="page"/>
       </w:r>
       <w:r>
         <w:rPr>
           <w:b/>
           <w:bCs/>
+          <w:lang w:val="en-US"/>
         </w:rPr>
         <w:lastRenderedPageBreak/>
         <w:t>Schedules</w:t>
@@ -12300,6 +12605,7 @@
         <w:rPr>
           <w:b/>
           <w:bCs/>
+          <w:lang w:val="en-US"/>
         </w:rPr>
         <w:t xml:space="preserve"> Appointment</w:t>
       </w:r>
@@ -12307,14 +12613,26 @@
         <w:rPr>
           <w:b/>
           <w:bCs/>
+          <w:lang w:val="en-US"/>
         </w:rPr>
         <w:t xml:space="preserve"> Activity (Fragment)</w:t>
       </w:r>
     </w:p>
     <w:p>
       <w:r>
+        <w:rPr>
+          <w:lang w:val="en-US"/>
+        </w:rPr>
         <w:tab/>
-        <w:t xml:space="preserve">A partir do fragmento do veiculo selecionado, é ainda possível realizar o agendamento de uma reparação/manutenção por parte do cliente. Bastando ao cliente preencher o formulário e submetê-lo. </w:t>
+      </w:r>
+      <w:r>
+        <w:t xml:space="preserve">A partir do fragmento do </w:t>
+      </w:r>
+      <w:r>
+        <w:t>veículo</w:t>
+      </w:r>
+      <w:r>
+        <w:t xml:space="preserve"> selecionado, é ainda possível realizar o agendamento de uma reparação/manutenção por parte do cliente. Bastando ao cliente preencher o formulário e submetê-lo. </w:t>
       </w:r>
     </w:p>
     <w:p/>
@@ -12370,12 +12688,14 @@
         <w:jc w:val="center"/>
         <w:rPr>
           <w:color w:val="auto"/>
+          <w:lang w:val="en-US"/>
         </w:rPr>
       </w:pPr>
       <w:bookmarkStart w:id="48" w:name="_Toc93483042"/>
       <w:r>
         <w:rPr>
           <w:color w:val="auto"/>
+          <w:lang w:val="en-US"/>
         </w:rPr>
         <w:t xml:space="preserve">Figura </w:t>
       </w:r>
@@ -12388,6 +12708,7 @@
       <w:r>
         <w:rPr>
           <w:color w:val="auto"/>
+          <w:lang w:val="en-US"/>
         </w:rPr>
         <w:instrText xml:space="preserve"> SEQ Figura \* ARABIC </w:instrText>
       </w:r>
@@ -12400,6 +12721,7 @@
       <w:r>
         <w:rPr>
           <w:color w:val="auto"/>
+          <w:lang w:val="en-US"/>
         </w:rPr>
         <w:t>7</w:t>
       </w:r>
@@ -12412,6 +12734,7 @@
       <w:r>
         <w:rPr>
           <w:color w:val="auto"/>
+          <w:lang w:val="en-US"/>
         </w:rPr>
         <w:t xml:space="preserve"> - Schedules Appointment Activity/Fragment UI</w:t>
       </w:r>
@@ -12425,6 +12748,7 @@
         <w:rPr>
           <w:b/>
           <w:bCs/>
+          <w:lang w:val="en-US"/>
         </w:rPr>
       </w:pPr>
     </w:p>
@@ -12436,6 +12760,7 @@
         <w:rPr>
           <w:b/>
           <w:bCs/>
+          <w:lang w:val="en-US"/>
         </w:rPr>
       </w:pPr>
     </w:p>
@@ -12447,6 +12772,7 @@
         <w:rPr>
           <w:b/>
           <w:bCs/>
+          <w:lang w:val="en-US"/>
         </w:rPr>
       </w:pPr>
     </w:p>
@@ -12458,6 +12784,7 @@
         <w:rPr>
           <w:b/>
           <w:bCs/>
+          <w:lang w:val="en-US"/>
         </w:rPr>
       </w:pPr>
     </w:p>
@@ -12469,6 +12796,7 @@
         <w:rPr>
           <w:b/>
           <w:bCs/>
+          <w:lang w:val="en-US"/>
         </w:rPr>
       </w:pPr>
     </w:p>
@@ -12480,6 +12808,7 @@
         <w:rPr>
           <w:b/>
           <w:bCs/>
+          <w:lang w:val="en-US"/>
         </w:rPr>
       </w:pPr>
     </w:p>
@@ -12491,6 +12820,7 @@
         <w:rPr>
           <w:b/>
           <w:bCs/>
+          <w:lang w:val="en-US"/>
         </w:rPr>
       </w:pPr>
     </w:p>
@@ -12516,7 +12846,19 @@
     <w:p>
       <w:r>
         <w:tab/>
-        <w:t xml:space="preserve">Voltando à garagem, o utilizador tem um float action button, que permite adicionar um novo carro. Ao carregar nesse botão, o cliente será redirecionado para o fragmento de adição de um novo veiculo. Para adicionar um novo veiculo, basta ao cliente preencher os dados do formulário e </w:t>
+        <w:t xml:space="preserve">Voltando à garagem, o utilizador tem um float action button, que permite adicionar um novo carro. Ao carregar nesse botão, o cliente será redirecionado para o fragmento de adição de um novo </w:t>
+      </w:r>
+      <w:r>
+        <w:t>veículo</w:t>
+      </w:r>
+      <w:r>
+        <w:t xml:space="preserve">. Para adicionar um novo </w:t>
+      </w:r>
+      <w:r>
+        <w:t>veículo</w:t>
+      </w:r>
+      <w:r>
+        <w:t xml:space="preserve">, basta ao cliente preencher os dados do formulário e </w:t>
       </w:r>
       <w:r>
         <w:t>submetê-lo</w:t>
@@ -12525,7 +12867,13 @@
         <w:t xml:space="preserve">. </w:t>
       </w:r>
       <w:r>
-        <w:t xml:space="preserve">É de salientar que este fragmento é utilizado também para a edição de um dado veiculo. </w:t>
+        <w:t xml:space="preserve">É de salientar que este fragmento é utilizado também para a edição de um dado </w:t>
+      </w:r>
+      <w:r>
+        <w:t>veículo</w:t>
+      </w:r>
+      <w:r>
+        <w:t xml:space="preserve">. </w:t>
       </w:r>
     </w:p>
     <w:p/>
@@ -12581,12 +12929,14 @@
         <w:jc w:val="center"/>
         <w:rPr>
           <w:color w:val="auto"/>
+          <w:lang w:val="en-US"/>
         </w:rPr>
       </w:pPr>
       <w:bookmarkStart w:id="49" w:name="_Toc93483043"/>
       <w:r>
         <w:rPr>
           <w:color w:val="auto"/>
+          <w:lang w:val="en-US"/>
         </w:rPr>
         <w:t xml:space="preserve">Figura </w:t>
       </w:r>
@@ -12599,6 +12949,7 @@
       <w:r>
         <w:rPr>
           <w:color w:val="auto"/>
+          <w:lang w:val="en-US"/>
         </w:rPr>
         <w:instrText xml:space="preserve"> SEQ Figura \* ARABIC </w:instrText>
       </w:r>
@@ -12612,6 +12963,7 @@
         <w:rPr>
           <w:noProof/>
           <w:color w:val="auto"/>
+          <w:lang w:val="en-US"/>
         </w:rPr>
         <w:t>8</w:t>
       </w:r>
@@ -12624,6 +12976,7 @@
       <w:r>
         <w:rPr>
           <w:color w:val="auto"/>
+          <w:lang w:val="en-US"/>
         </w:rPr>
         <w:t xml:space="preserve"> - New Vehicle Activity/Fragment UI</w:t>
       </w:r>
@@ -12632,6 +12985,9 @@
     <w:p>
       <w:pPr>
         <w:jc w:val="center"/>
+        <w:rPr>
+          <w:lang w:val="en-US"/>
+        </w:rPr>
       </w:pPr>
     </w:p>
     <w:p>
@@ -12639,6 +12995,9 @@
         <w:spacing w:after="200" w:line="276" w:lineRule="auto"/>
         <w:ind w:firstLine="0"/>
         <w:jc w:val="left"/>
+        <w:rPr>
+          <w:lang w:val="en-US"/>
+        </w:rPr>
       </w:pPr>
     </w:p>
     <w:p>
@@ -12646,8 +13005,14 @@
         <w:spacing w:after="200" w:line="276" w:lineRule="auto"/>
         <w:ind w:firstLine="0"/>
         <w:jc w:val="left"/>
-      </w:pPr>
-      <w:r>
+        <w:rPr>
+          <w:lang w:val="en-US"/>
+        </w:rPr>
+      </w:pPr>
+      <w:r>
+        <w:rPr>
+          <w:lang w:val="en-US"/>
+        </w:rPr>
         <w:br w:type="page"/>
       </w:r>
     </w:p>
@@ -12731,12 +13096,14 @@
         <w:jc w:val="center"/>
         <w:rPr>
           <w:color w:val="auto"/>
+          <w:lang w:val="en-US"/>
         </w:rPr>
       </w:pPr>
       <w:bookmarkStart w:id="50" w:name="_Toc93483044"/>
       <w:r>
         <w:rPr>
           <w:color w:val="auto"/>
+          <w:lang w:val="en-US"/>
         </w:rPr>
         <w:t xml:space="preserve">Figura </w:t>
       </w:r>
@@ -12749,6 +13116,7 @@
       <w:r>
         <w:rPr>
           <w:color w:val="auto"/>
+          <w:lang w:val="en-US"/>
         </w:rPr>
         <w:instrText xml:space="preserve"> SEQ Figura \* ARABIC </w:instrText>
       </w:r>
@@ -12762,6 +13130,7 @@
         <w:rPr>
           <w:noProof/>
           <w:color w:val="auto"/>
+          <w:lang w:val="en-US"/>
         </w:rPr>
         <w:t>9</w:t>
       </w:r>
@@ -12774,6 +13143,7 @@
       <w:r>
         <w:rPr>
           <w:color w:val="auto"/>
+          <w:lang w:val="en-US"/>
         </w:rPr>
         <w:t xml:space="preserve"> - Schedules Activity/Fragment UI</w:t>
       </w:r>
@@ -12784,6 +13154,9 @@
         <w:spacing w:after="200" w:line="276" w:lineRule="auto"/>
         <w:ind w:firstLine="0"/>
         <w:jc w:val="left"/>
+        <w:rPr>
+          <w:lang w:val="en-US"/>
+        </w:rPr>
       </w:pPr>
     </w:p>
     <w:p>
@@ -12791,6 +13164,9 @@
         <w:spacing w:after="200" w:line="276" w:lineRule="auto"/>
         <w:ind w:firstLine="0"/>
         <w:jc w:val="left"/>
+        <w:rPr>
+          <w:lang w:val="en-US"/>
+        </w:rPr>
       </w:pPr>
     </w:p>
     <w:p>
@@ -12798,6 +13174,9 @@
         <w:spacing w:after="200" w:line="276" w:lineRule="auto"/>
         <w:ind w:firstLine="0"/>
         <w:jc w:val="left"/>
+        <w:rPr>
+          <w:lang w:val="en-US"/>
+        </w:rPr>
       </w:pPr>
     </w:p>
     <w:p>
@@ -12805,6 +13184,9 @@
         <w:spacing w:after="200" w:line="276" w:lineRule="auto"/>
         <w:ind w:firstLine="0"/>
         <w:jc w:val="left"/>
+        <w:rPr>
+          <w:lang w:val="en-US"/>
+        </w:rPr>
       </w:pPr>
     </w:p>
     <w:p>
@@ -12812,8 +13194,14 @@
         <w:spacing w:after="200" w:line="276" w:lineRule="auto"/>
         <w:ind w:firstLine="0"/>
         <w:jc w:val="left"/>
-      </w:pPr>
-      <w:r>
+        <w:rPr>
+          <w:lang w:val="en-US"/>
+        </w:rPr>
+      </w:pPr>
+      <w:r>
+        <w:rPr>
+          <w:lang w:val="en-US"/>
+        </w:rPr>
         <w:br w:type="page"/>
       </w:r>
     </w:p>
@@ -12825,12 +13213,14 @@
         <w:rPr>
           <w:b/>
           <w:bCs/>
+          <w:lang w:val="en-US"/>
         </w:rPr>
       </w:pPr>
       <w:r>
         <w:rPr>
           <w:b/>
           <w:bCs/>
+          <w:lang w:val="en-US"/>
         </w:rPr>
         <w:lastRenderedPageBreak/>
         <w:t>Account Activity (Fragment)</w:t>
@@ -12897,12 +13287,14 @@
         <w:jc w:val="center"/>
         <w:rPr>
           <w:color w:val="auto"/>
+          <w:lang w:val="en-US"/>
         </w:rPr>
       </w:pPr>
       <w:bookmarkStart w:id="51" w:name="_Toc93483045"/>
       <w:r>
         <w:rPr>
           <w:color w:val="auto"/>
+          <w:lang w:val="en-US"/>
         </w:rPr>
         <w:t xml:space="preserve">Figura </w:t>
       </w:r>
@@ -12915,6 +13307,7 @@
       <w:r>
         <w:rPr>
           <w:color w:val="auto"/>
+          <w:lang w:val="en-US"/>
         </w:rPr>
         <w:instrText xml:space="preserve"> SEQ Figura \* ARABIC </w:instrText>
       </w:r>
@@ -12928,6 +13321,7 @@
         <w:rPr>
           <w:noProof/>
           <w:color w:val="auto"/>
+          <w:lang w:val="en-US"/>
         </w:rPr>
         <w:t>10</w:t>
       </w:r>
@@ -12940,6 +13334,7 @@
       <w:r>
         <w:rPr>
           <w:color w:val="auto"/>
+          <w:lang w:val="en-US"/>
         </w:rPr>
         <w:t xml:space="preserve"> - Account Activity/Fragment UI</w:t>
       </w:r>
@@ -12953,6 +13348,7 @@
         <w:rPr>
           <w:b/>
           <w:bCs/>
+          <w:lang w:val="en-US"/>
         </w:rPr>
       </w:pPr>
     </w:p>
@@ -12964,6 +13360,7 @@
         <w:rPr>
           <w:b/>
           <w:bCs/>
+          <w:lang w:val="en-US"/>
         </w:rPr>
       </w:pPr>
     </w:p>
@@ -12975,6 +13372,7 @@
         <w:rPr>
           <w:b/>
           <w:bCs/>
+          <w:lang w:val="en-US"/>
         </w:rPr>
       </w:pPr>
     </w:p>
@@ -12986,6 +13384,7 @@
         <w:rPr>
           <w:b/>
           <w:bCs/>
+          <w:lang w:val="en-US"/>
         </w:rPr>
       </w:pPr>
     </w:p>
@@ -12997,12 +13396,14 @@
         <w:rPr>
           <w:b/>
           <w:bCs/>
+          <w:lang w:val="en-US"/>
         </w:rPr>
       </w:pPr>
       <w:r>
         <w:rPr>
           <w:b/>
           <w:bCs/>
+          <w:lang w:val="en-US"/>
         </w:rPr>
         <w:br w:type="page"/>
       </w:r>
@@ -13015,12 +13416,14 @@
         <w:rPr>
           <w:b/>
           <w:bCs/>
+          <w:lang w:val="en-US"/>
         </w:rPr>
       </w:pPr>
       <w:r>
         <w:rPr>
           <w:b/>
           <w:bCs/>
+          <w:lang w:val="en-US"/>
         </w:rPr>
         <w:lastRenderedPageBreak/>
         <w:t>Menus</w:t>
@@ -13798,7 +14201,13 @@
     </w:p>
     <w:p>
       <w:r>
-        <w:t>Ao longo da unidade curricular de Acesso Móvel a Sistemas de informação, fomos aprendendo a interagir de uma forma mais profissional com o desenvolvimento em Android. Assim decidimos utilizar duas tencologias, sendo elas:</w:t>
+        <w:t xml:space="preserve">Ao longo da unidade curricular de Acesso Móvel a Sistemas de informação, fomos aprendendo a interagir de uma forma mais profissional com o desenvolvimento em Android. Assim decidimos utilizar duas </w:t>
+      </w:r>
+      <w:r>
+        <w:t>tecnologias</w:t>
+      </w:r>
+      <w:r>
+        <w:t>, sendo elas:</w:t>
       </w:r>
     </w:p>
     <w:p>
@@ -14131,7 +14540,13 @@
     </w:p>
     <w:p>
       <w:r>
-        <w:t>Assim, deste modo, decidimos apostar essencialmente na pesquisa ativa na internet quando surgia algum tipo de dúvidas e só depois consultar o professor, no caso da persistência dessa duvida. Para além da pesquisa ativa na internet, ainda tínhamos as fichas desenvolvidas nas aulas como exemplo e apoio.</w:t>
+        <w:t xml:space="preserve">Assim, deste modo, decidimos apostar essencialmente na pesquisa ativa na internet quando surgia algum tipo de dúvidas e só depois consultar o professor, no caso da persistência dessa </w:t>
+      </w:r>
+      <w:r>
+        <w:t>dúvida</w:t>
+      </w:r>
+      <w:r>
+        <w:t>. Para além da pesquisa ativa na internet, ainda tínhamos as fichas desenvolvidas nas aulas como exemplo e apoio.</w:t>
       </w:r>
     </w:p>
     <w:p>
@@ -14139,7 +14554,13 @@
         <w:t xml:space="preserve">De qualquer das formas, </w:t>
       </w:r>
       <w:r>
-        <w:t>conseguimos superar as dificuldades esperadas e ainda aquelas dificuldades de ultima hora. Infelizmente, por culpa da pandemia, alguns membros do grupo estiveram infetados e ficaram durante algum tempo com menos recursos e possibilidades físicas durante o desenvolvimento, mas nada que no fim não se resolvesse.</w:t>
+        <w:t xml:space="preserve">conseguimos superar as dificuldades esperadas e ainda aquelas dificuldades de </w:t>
+      </w:r>
+      <w:r>
+        <w:t>última</w:t>
+      </w:r>
+      <w:r>
+        <w:t xml:space="preserve"> hora. Infelizmente, por culpa da pandemia, alguns membros do grupo estiveram infetados e ficaram durante algum tempo com menos recursos e possibilidades físicas durante o desenvolvimento, mas nada que no fim não se resolvesse.</w:t>
       </w:r>
     </w:p>
     <w:p/>
@@ -18077,6 +18498,10 @@
 </file>
 
 <file path=customXml/item1.xml><?xml version="1.0" encoding="utf-8"?>
+<b:Sources xmlns:b="http://schemas.openxmlformats.org/officeDocument/2006/bibliography" xmlns="http://schemas.openxmlformats.org/officeDocument/2006/bibliography" SelectedStyle="\APA.XSL" StyleName="APA"/>
+</file>
+
+<file path=customXml/item2.xml><?xml version="1.0" encoding="utf-8"?>
 <MENU label="Campos" version="1">
   <NODE label="Novo Registo" type="NewCard" replaceValue="false">
     <FIELD label="Nº de Registo">
@@ -19320,20 +19745,16 @@
 </MENU>
 </file>
 
-<file path=customXml/item2.xml><?xml version="1.0" encoding="utf-8"?>
-<b:Sources xmlns:b="http://schemas.openxmlformats.org/officeDocument/2006/bibliography" xmlns="http://schemas.openxmlformats.org/officeDocument/2006/bibliography" SelectedStyle="\APA.XSL" StyleName="APA"/>
-</file>
-
 <file path=customXml/itemProps1.xml><?xml version="1.0" encoding="utf-8"?>
-<ds:datastoreItem xmlns:ds="http://schemas.openxmlformats.org/officeDocument/2006/customXml" ds:itemID="{5BE40977-15C1-4F89-8625-D3B696DD90BF}">
-  <ds:schemaRefs/>
-</ds:datastoreItem>
-</file>
-
-<file path=customXml/itemProps2.xml><?xml version="1.0" encoding="utf-8"?>
 <ds:datastoreItem xmlns:ds="http://schemas.openxmlformats.org/officeDocument/2006/customXml" ds:itemID="{663CC4DD-6A56-4C39-AC70-E370404A76C5}">
   <ds:schemaRefs>
     <ds:schemaRef ds:uri="http://schemas.openxmlformats.org/officeDocument/2006/bibliography"/>
   </ds:schemaRefs>
 </ds:datastoreItem>
+</file>
+
+<file path=customXml/itemProps2.xml><?xml version="1.0" encoding="utf-8"?>
+<ds:datastoreItem xmlns:ds="http://schemas.openxmlformats.org/officeDocument/2006/customXml" ds:itemID="{5BE40977-15C1-4F89-8625-D3B696DD90BF}">
+  <ds:schemaRefs/>
+</ds:datastoreItem>
 </file>
</xml_diff>

<commit_message>
APP-relatório e relatório pdf para entrega
</commit_message>
<xml_diff>
--- a/doc/Relatório_AMSI_Grupo_ADG.docx
+++ b/doc/Relatório_AMSI_Grupo_ADG.docx
@@ -1203,7 +1203,7 @@
           <w:r>
             <w:fldChar w:fldCharType="separate"/>
           </w:r>
-          <w:hyperlink w:anchor="_Toc93483008" w:history="1">
+          <w:hyperlink w:anchor="_Toc93761515" w:history="1">
             <w:r>
               <w:rPr>
                 <w:rStyle w:val="Hiperligao"/>
@@ -1230,7 +1230,7 @@
                 <w:noProof/>
                 <w:webHidden/>
               </w:rPr>
-              <w:instrText xml:space="preserve"> PAGEREF _Toc93483008 \h </w:instrText>
+              <w:instrText xml:space="preserve"> PAGEREF _Toc93761515 \h </w:instrText>
             </w:r>
             <w:r>
               <w:rPr>
@@ -1278,7 +1278,7 @@
               <w:lang w:eastAsia="pt-PT"/>
             </w:rPr>
           </w:pPr>
-          <w:hyperlink w:anchor="_Toc93483009" w:history="1">
+          <w:hyperlink w:anchor="_Toc93761516" w:history="1">
             <w:r>
               <w:rPr>
                 <w:rStyle w:val="Hiperligao"/>
@@ -1325,7 +1325,7 @@
                 <w:noProof/>
                 <w:webHidden/>
               </w:rPr>
-              <w:instrText xml:space="preserve"> PAGEREF _Toc93483009 \h </w:instrText>
+              <w:instrText xml:space="preserve"> PAGEREF _Toc93761516 \h </w:instrText>
             </w:r>
             <w:r>
               <w:rPr>
@@ -1372,7 +1372,7 @@
               <w:lang w:eastAsia="pt-PT"/>
             </w:rPr>
           </w:pPr>
-          <w:hyperlink w:anchor="_Toc93483010" w:history="1">
+          <w:hyperlink w:anchor="_Toc93761517" w:history="1">
             <w:r>
               <w:rPr>
                 <w:rStyle w:val="Hiperligao"/>
@@ -1417,7 +1417,7 @@
                 <w:noProof/>
                 <w:webHidden/>
               </w:rPr>
-              <w:instrText xml:space="preserve"> PAGEREF _Toc93483010 \h </w:instrText>
+              <w:instrText xml:space="preserve"> PAGEREF _Toc93761517 \h </w:instrText>
             </w:r>
             <w:r>
               <w:rPr>
@@ -1464,7 +1464,7 @@
               <w:lang w:eastAsia="pt-PT"/>
             </w:rPr>
           </w:pPr>
-          <w:hyperlink w:anchor="_Toc93483011" w:history="1">
+          <w:hyperlink w:anchor="_Toc93761518" w:history="1">
             <w:r>
               <w:rPr>
                 <w:rStyle w:val="Hiperligao"/>
@@ -1509,7 +1509,7 @@
                 <w:noProof/>
                 <w:webHidden/>
               </w:rPr>
-              <w:instrText xml:space="preserve"> PAGEREF _Toc93483011 \h </w:instrText>
+              <w:instrText xml:space="preserve"> PAGEREF _Toc93761518 \h </w:instrText>
             </w:r>
             <w:r>
               <w:rPr>
@@ -1556,7 +1556,7 @@
               <w:lang w:eastAsia="pt-PT"/>
             </w:rPr>
           </w:pPr>
-          <w:hyperlink w:anchor="_Toc93483012" w:history="1">
+          <w:hyperlink w:anchor="_Toc93761519" w:history="1">
             <w:r>
               <w:rPr>
                 <w:rStyle w:val="Hiperligao"/>
@@ -1601,7 +1601,7 @@
                 <w:noProof/>
                 <w:webHidden/>
               </w:rPr>
-              <w:instrText xml:space="preserve"> PAGEREF _Toc93483012 \h </w:instrText>
+              <w:instrText xml:space="preserve"> PAGEREF _Toc93761519 \h </w:instrText>
             </w:r>
             <w:r>
               <w:rPr>
@@ -1649,7 +1649,7 @@
               <w:lang w:eastAsia="pt-PT"/>
             </w:rPr>
           </w:pPr>
-          <w:hyperlink w:anchor="_Toc93483013" w:history="1">
+          <w:hyperlink w:anchor="_Toc93761520" w:history="1">
             <w:r>
               <w:rPr>
                 <w:rStyle w:val="Hiperligao"/>
@@ -1696,7 +1696,7 @@
                 <w:noProof/>
                 <w:webHidden/>
               </w:rPr>
-              <w:instrText xml:space="preserve"> PAGEREF _Toc93483013 \h </w:instrText>
+              <w:instrText xml:space="preserve"> PAGEREF _Toc93761520 \h </w:instrText>
             </w:r>
             <w:r>
               <w:rPr>
@@ -1743,7 +1743,7 @@
               <w:lang w:eastAsia="pt-PT"/>
             </w:rPr>
           </w:pPr>
-          <w:hyperlink w:anchor="_Toc93483014" w:history="1">
+          <w:hyperlink w:anchor="_Toc93761521" w:history="1">
             <w:r>
               <w:rPr>
                 <w:rStyle w:val="Hiperligao"/>
@@ -1788,7 +1788,7 @@
                 <w:noProof/>
                 <w:webHidden/>
               </w:rPr>
-              <w:instrText xml:space="preserve"> PAGEREF _Toc93483014 \h </w:instrText>
+              <w:instrText xml:space="preserve"> PAGEREF _Toc93761521 \h </w:instrText>
             </w:r>
             <w:r>
               <w:rPr>
@@ -1835,7 +1835,7 @@
               <w:lang w:eastAsia="pt-PT"/>
             </w:rPr>
           </w:pPr>
-          <w:hyperlink w:anchor="_Toc93483015" w:history="1">
+          <w:hyperlink w:anchor="_Toc93761522" w:history="1">
             <w:r>
               <w:rPr>
                 <w:rStyle w:val="Hiperligao"/>
@@ -1880,7 +1880,7 @@
                 <w:noProof/>
                 <w:webHidden/>
               </w:rPr>
-              <w:instrText xml:space="preserve"> PAGEREF _Toc93483015 \h </w:instrText>
+              <w:instrText xml:space="preserve"> PAGEREF _Toc93761522 \h </w:instrText>
             </w:r>
             <w:r>
               <w:rPr>
@@ -1927,7 +1927,7 @@
               <w:lang w:eastAsia="pt-PT"/>
             </w:rPr>
           </w:pPr>
-          <w:hyperlink w:anchor="_Toc93483016" w:history="1">
+          <w:hyperlink w:anchor="_Toc93761523" w:history="1">
             <w:r>
               <w:rPr>
                 <w:rStyle w:val="Hiperligao"/>
@@ -1972,7 +1972,7 @@
                 <w:noProof/>
                 <w:webHidden/>
               </w:rPr>
-              <w:instrText xml:space="preserve"> PAGEREF _Toc93483016 \h </w:instrText>
+              <w:instrText xml:space="preserve"> PAGEREF _Toc93761523 \h </w:instrText>
             </w:r>
             <w:r>
               <w:rPr>
@@ -2019,7 +2019,7 @@
               <w:lang w:eastAsia="pt-PT"/>
             </w:rPr>
           </w:pPr>
-          <w:hyperlink w:anchor="_Toc93483017" w:history="1">
+          <w:hyperlink w:anchor="_Toc93761524" w:history="1">
             <w:r>
               <w:rPr>
                 <w:rStyle w:val="Hiperligao"/>
@@ -2064,7 +2064,7 @@
                 <w:noProof/>
                 <w:webHidden/>
               </w:rPr>
-              <w:instrText xml:space="preserve"> PAGEREF _Toc93483017 \h </w:instrText>
+              <w:instrText xml:space="preserve"> PAGEREF _Toc93761524 \h </w:instrText>
             </w:r>
             <w:r>
               <w:rPr>
@@ -2112,7 +2112,7 @@
               <w:lang w:eastAsia="pt-PT"/>
             </w:rPr>
           </w:pPr>
-          <w:hyperlink w:anchor="_Toc93483018" w:history="1">
+          <w:hyperlink w:anchor="_Toc93761525" w:history="1">
             <w:r>
               <w:rPr>
                 <w:rStyle w:val="Hiperligao"/>
@@ -2159,7 +2159,7 @@
                 <w:noProof/>
                 <w:webHidden/>
               </w:rPr>
-              <w:instrText xml:space="preserve"> PAGEREF _Toc93483018 \h </w:instrText>
+              <w:instrText xml:space="preserve"> PAGEREF _Toc93761525 \h </w:instrText>
             </w:r>
             <w:r>
               <w:rPr>
@@ -2206,7 +2206,7 @@
               <w:lang w:eastAsia="pt-PT"/>
             </w:rPr>
           </w:pPr>
-          <w:hyperlink w:anchor="_Toc93483019" w:history="1">
+          <w:hyperlink w:anchor="_Toc93761526" w:history="1">
             <w:r>
               <w:rPr>
                 <w:rStyle w:val="Hiperligao"/>
@@ -2251,7 +2251,7 @@
                 <w:noProof/>
                 <w:webHidden/>
               </w:rPr>
-              <w:instrText xml:space="preserve"> PAGEREF _Toc93483019 \h </w:instrText>
+              <w:instrText xml:space="preserve"> PAGEREF _Toc93761526 \h </w:instrText>
             </w:r>
             <w:r>
               <w:rPr>
@@ -2298,7 +2298,7 @@
               <w:lang w:eastAsia="pt-PT"/>
             </w:rPr>
           </w:pPr>
-          <w:hyperlink w:anchor="_Toc93483020" w:history="1">
+          <w:hyperlink w:anchor="_Toc93761527" w:history="1">
             <w:r>
               <w:rPr>
                 <w:rStyle w:val="Hiperligao"/>
@@ -2343,7 +2343,7 @@
                 <w:noProof/>
                 <w:webHidden/>
               </w:rPr>
-              <w:instrText xml:space="preserve"> PAGEREF _Toc93483020 \h </w:instrText>
+              <w:instrText xml:space="preserve"> PAGEREF _Toc93761527 \h </w:instrText>
             </w:r>
             <w:r>
               <w:rPr>
@@ -2390,7 +2390,7 @@
               <w:lang w:eastAsia="pt-PT"/>
             </w:rPr>
           </w:pPr>
-          <w:hyperlink w:anchor="_Toc93483021" w:history="1">
+          <w:hyperlink w:anchor="_Toc93761528" w:history="1">
             <w:r>
               <w:rPr>
                 <w:rStyle w:val="Hiperligao"/>
@@ -2435,7 +2435,7 @@
                 <w:noProof/>
                 <w:webHidden/>
               </w:rPr>
-              <w:instrText xml:space="preserve"> PAGEREF _Toc93483021 \h </w:instrText>
+              <w:instrText xml:space="preserve"> PAGEREF _Toc93761528 \h </w:instrText>
             </w:r>
             <w:r>
               <w:rPr>
@@ -2483,7 +2483,7 @@
               <w:lang w:eastAsia="pt-PT"/>
             </w:rPr>
           </w:pPr>
-          <w:hyperlink w:anchor="_Toc93483022" w:history="1">
+          <w:hyperlink w:anchor="_Toc93761529" w:history="1">
             <w:r>
               <w:rPr>
                 <w:rStyle w:val="Hiperligao"/>
@@ -2530,7 +2530,7 @@
                 <w:noProof/>
                 <w:webHidden/>
               </w:rPr>
-              <w:instrText xml:space="preserve"> PAGEREF _Toc93483022 \h </w:instrText>
+              <w:instrText xml:space="preserve"> PAGEREF _Toc93761529 \h </w:instrText>
             </w:r>
             <w:r>
               <w:rPr>
@@ -2577,7 +2577,7 @@
               <w:lang w:eastAsia="pt-PT"/>
             </w:rPr>
           </w:pPr>
-          <w:hyperlink w:anchor="_Toc93483023" w:history="1">
+          <w:hyperlink w:anchor="_Toc93761530" w:history="1">
             <w:r>
               <w:rPr>
                 <w:rStyle w:val="Hiperligao"/>
@@ -2622,7 +2622,7 @@
                 <w:noProof/>
                 <w:webHidden/>
               </w:rPr>
-              <w:instrText xml:space="preserve"> PAGEREF _Toc93483023 \h </w:instrText>
+              <w:instrText xml:space="preserve"> PAGEREF _Toc93761530 \h </w:instrText>
             </w:r>
             <w:r>
               <w:rPr>
@@ -2669,7 +2669,7 @@
               <w:lang w:eastAsia="pt-PT"/>
             </w:rPr>
           </w:pPr>
-          <w:hyperlink w:anchor="_Toc93483024" w:history="1">
+          <w:hyperlink w:anchor="_Toc93761531" w:history="1">
             <w:r>
               <w:rPr>
                 <w:rStyle w:val="Hiperligao"/>
@@ -2714,7 +2714,7 @@
                 <w:noProof/>
                 <w:webHidden/>
               </w:rPr>
-              <w:instrText xml:space="preserve"> PAGEREF _Toc93483024 \h </w:instrText>
+              <w:instrText xml:space="preserve"> PAGEREF _Toc93761531 \h </w:instrText>
             </w:r>
             <w:r>
               <w:rPr>
@@ -2761,7 +2761,7 @@
               <w:lang w:eastAsia="pt-PT"/>
             </w:rPr>
           </w:pPr>
-          <w:hyperlink w:anchor="_Toc93483025" w:history="1">
+          <w:hyperlink w:anchor="_Toc93761532" w:history="1">
             <w:r>
               <w:rPr>
                 <w:rStyle w:val="Hiperligao"/>
@@ -2806,7 +2806,7 @@
                 <w:noProof/>
                 <w:webHidden/>
               </w:rPr>
-              <w:instrText xml:space="preserve"> PAGEREF _Toc93483025 \h </w:instrText>
+              <w:instrText xml:space="preserve"> PAGEREF _Toc93761532 \h </w:instrText>
             </w:r>
             <w:r>
               <w:rPr>
@@ -2853,7 +2853,7 @@
               <w:lang w:eastAsia="pt-PT"/>
             </w:rPr>
           </w:pPr>
-          <w:hyperlink w:anchor="_Toc93483026" w:history="1">
+          <w:hyperlink w:anchor="_Toc93761533" w:history="1">
             <w:r>
               <w:rPr>
                 <w:rStyle w:val="Hiperligao"/>
@@ -2898,7 +2898,7 @@
                 <w:noProof/>
                 <w:webHidden/>
               </w:rPr>
-              <w:instrText xml:space="preserve"> PAGEREF _Toc93483026 \h </w:instrText>
+              <w:instrText xml:space="preserve"> PAGEREF _Toc93761533 \h </w:instrText>
             </w:r>
             <w:r>
               <w:rPr>
@@ -2943,7 +2943,7 @@
               <w:lang w:eastAsia="pt-PT"/>
             </w:rPr>
           </w:pPr>
-          <w:hyperlink w:anchor="_Toc93483027" w:history="1">
+          <w:hyperlink w:anchor="_Toc93761534" w:history="1">
             <w:r>
               <w:rPr>
                 <w:rStyle w:val="Hiperligao"/>
@@ -2970,7 +2970,7 @@
                 <w:noProof/>
                 <w:webHidden/>
               </w:rPr>
-              <w:instrText xml:space="preserve"> PAGEREF _Toc93483027 \h </w:instrText>
+              <w:instrText xml:space="preserve"> PAGEREF _Toc93761534 \h </w:instrText>
             </w:r>
             <w:r>
               <w:rPr>
@@ -3099,7 +3099,7 @@
       <w:r>
         <w:fldChar w:fldCharType="separate"/>
       </w:r>
-      <w:hyperlink w:anchor="_Toc93483028" w:history="1">
+      <w:hyperlink w:anchor="_Toc93761535" w:history="1">
         <w:r>
           <w:rPr>
             <w:rStyle w:val="Hiperligao"/>
@@ -3126,7 +3126,7 @@
             <w:noProof/>
             <w:webHidden/>
           </w:rPr>
-          <w:instrText xml:space="preserve"> PAGEREF _Toc93483028 \h </w:instrText>
+          <w:instrText xml:space="preserve"> PAGEREF _Toc93761535 \h </w:instrText>
         </w:r>
         <w:r>
           <w:rPr>
@@ -3170,7 +3170,7 @@
           <w:lang w:eastAsia="pt-PT"/>
         </w:rPr>
       </w:pPr>
-      <w:hyperlink w:anchor="_Toc93483029" w:history="1">
+      <w:hyperlink w:anchor="_Toc93761536" w:history="1">
         <w:r>
           <w:rPr>
             <w:rStyle w:val="Hiperligao"/>
@@ -3197,7 +3197,7 @@
             <w:noProof/>
             <w:webHidden/>
           </w:rPr>
-          <w:instrText xml:space="preserve"> PAGEREF _Toc93483029 \h </w:instrText>
+          <w:instrText xml:space="preserve"> PAGEREF _Toc93761536 \h </w:instrText>
         </w:r>
         <w:r>
           <w:rPr>
@@ -3241,7 +3241,7 @@
           <w:lang w:eastAsia="pt-PT"/>
         </w:rPr>
       </w:pPr>
-      <w:hyperlink w:anchor="_Toc93483030" w:history="1">
+      <w:hyperlink w:anchor="_Toc93761537" w:history="1">
         <w:r>
           <w:rPr>
             <w:rStyle w:val="Hiperligao"/>
@@ -3268,7 +3268,7 @@
             <w:noProof/>
             <w:webHidden/>
           </w:rPr>
-          <w:instrText xml:space="preserve"> PAGEREF _Toc93483030 \h </w:instrText>
+          <w:instrText xml:space="preserve"> PAGEREF _Toc93761537 \h </w:instrText>
         </w:r>
         <w:r>
           <w:rPr>
@@ -3312,7 +3312,7 @@
           <w:lang w:eastAsia="pt-PT"/>
         </w:rPr>
       </w:pPr>
-      <w:hyperlink w:anchor="_Toc93483031" w:history="1">
+      <w:hyperlink w:anchor="_Toc93761538" w:history="1">
         <w:r>
           <w:rPr>
             <w:rStyle w:val="Hiperligao"/>
@@ -3339,7 +3339,7 @@
             <w:noProof/>
             <w:webHidden/>
           </w:rPr>
-          <w:instrText xml:space="preserve"> PAGEREF _Toc93483031 \h </w:instrText>
+          <w:instrText xml:space="preserve"> PAGEREF _Toc93761538 \h </w:instrText>
         </w:r>
         <w:r>
           <w:rPr>
@@ -3383,7 +3383,7 @@
           <w:lang w:eastAsia="pt-PT"/>
         </w:rPr>
       </w:pPr>
-      <w:hyperlink w:anchor="_Toc93483032" w:history="1">
+      <w:hyperlink w:anchor="_Toc93761539" w:history="1">
         <w:r>
           <w:rPr>
             <w:rStyle w:val="Hiperligao"/>
@@ -3410,7 +3410,7 @@
             <w:noProof/>
             <w:webHidden/>
           </w:rPr>
-          <w:instrText xml:space="preserve"> PAGEREF _Toc93483032 \h </w:instrText>
+          <w:instrText xml:space="preserve"> PAGEREF _Toc93761539 \h </w:instrText>
         </w:r>
         <w:r>
           <w:rPr>
@@ -3454,7 +3454,7 @@
           <w:lang w:eastAsia="pt-PT"/>
         </w:rPr>
       </w:pPr>
-      <w:hyperlink w:anchor="_Toc93483033" w:history="1">
+      <w:hyperlink w:anchor="_Toc93761540" w:history="1">
         <w:r>
           <w:rPr>
             <w:rStyle w:val="Hiperligao"/>
@@ -3481,7 +3481,7 @@
             <w:noProof/>
             <w:webHidden/>
           </w:rPr>
-          <w:instrText xml:space="preserve"> PAGEREF _Toc93483033 \h </w:instrText>
+          <w:instrText xml:space="preserve"> PAGEREF _Toc93761540 \h </w:instrText>
         </w:r>
         <w:r>
           <w:rPr>
@@ -3525,7 +3525,7 @@
           <w:lang w:eastAsia="pt-PT"/>
         </w:rPr>
       </w:pPr>
-      <w:hyperlink w:anchor="_Toc93483034" w:history="1">
+      <w:hyperlink w:anchor="_Toc93761541" w:history="1">
         <w:r>
           <w:rPr>
             <w:rStyle w:val="Hiperligao"/>
@@ -3552,7 +3552,7 @@
             <w:noProof/>
             <w:webHidden/>
           </w:rPr>
-          <w:instrText xml:space="preserve"> PAGEREF _Toc93483034 \h </w:instrText>
+          <w:instrText xml:space="preserve"> PAGEREF _Toc93761541 \h </w:instrText>
         </w:r>
         <w:r>
           <w:rPr>
@@ -3596,7 +3596,7 @@
           <w:lang w:eastAsia="pt-PT"/>
         </w:rPr>
       </w:pPr>
-      <w:hyperlink w:anchor="_Toc93483035" w:history="1">
+      <w:hyperlink w:anchor="_Toc93761542" w:history="1">
         <w:r>
           <w:rPr>
             <w:rStyle w:val="Hiperligao"/>
@@ -3623,7 +3623,7 @@
             <w:noProof/>
             <w:webHidden/>
           </w:rPr>
-          <w:instrText xml:space="preserve"> PAGEREF _Toc93483035 \h </w:instrText>
+          <w:instrText xml:space="preserve"> PAGEREF _Toc93761542 \h </w:instrText>
         </w:r>
         <w:r>
           <w:rPr>
@@ -3735,11 +3735,12 @@
         </w:rPr>
         <w:fldChar w:fldCharType="separate"/>
       </w:r>
-      <w:hyperlink w:anchor="_Toc93483036" w:history="1">
+      <w:hyperlink w:anchor="_Toc93761543" w:history="1">
         <w:r>
           <w:rPr>
             <w:rStyle w:val="Hiperligao"/>
             <w:noProof/>
+            <w:lang w:val="en-US"/>
           </w:rPr>
           <w:t>Figura 1 - Login Activity UI</w:t>
         </w:r>
@@ -3762,7 +3763,7 @@
             <w:noProof/>
             <w:webHidden/>
           </w:rPr>
-          <w:instrText xml:space="preserve"> PAGEREF _Toc93483036 \h </w:instrText>
+          <w:instrText xml:space="preserve"> PAGEREF _Toc93761543 \h </w:instrText>
         </w:r>
         <w:r>
           <w:rPr>
@@ -3806,11 +3807,12 @@
           <w:lang w:eastAsia="pt-PT"/>
         </w:rPr>
       </w:pPr>
-      <w:hyperlink w:anchor="_Toc93483037" w:history="1">
+      <w:hyperlink w:anchor="_Toc93761544" w:history="1">
         <w:r>
           <w:rPr>
             <w:rStyle w:val="Hiperligao"/>
             <w:noProof/>
+            <w:lang w:val="en-US"/>
           </w:rPr>
           <w:t>Figura 2 - Companies Activity UI</w:t>
         </w:r>
@@ -3833,7 +3835,7 @@
             <w:noProof/>
             <w:webHidden/>
           </w:rPr>
-          <w:instrText xml:space="preserve"> PAGEREF _Toc93483037 \h </w:instrText>
+          <w:instrText xml:space="preserve"> PAGEREF _Toc93761544 \h </w:instrText>
         </w:r>
         <w:r>
           <w:rPr>
@@ -3877,11 +3879,12 @@
           <w:lang w:eastAsia="pt-PT"/>
         </w:rPr>
       </w:pPr>
-      <w:hyperlink w:anchor="_Toc93483038" w:history="1">
+      <w:hyperlink w:anchor="_Toc93761545" w:history="1">
         <w:r>
           <w:rPr>
             <w:rStyle w:val="Hiperligao"/>
             <w:noProof/>
+            <w:lang w:val="en-US"/>
           </w:rPr>
           <w:t>Figura 3 - SignUp Activity UI</w:t>
         </w:r>
@@ -3904,7 +3907,7 @@
             <w:noProof/>
             <w:webHidden/>
           </w:rPr>
-          <w:instrText xml:space="preserve"> PAGEREF _Toc93483038 \h </w:instrText>
+          <w:instrText xml:space="preserve"> PAGEREF _Toc93761545 \h </w:instrText>
         </w:r>
         <w:r>
           <w:rPr>
@@ -3948,11 +3951,12 @@
           <w:lang w:eastAsia="pt-PT"/>
         </w:rPr>
       </w:pPr>
-      <w:hyperlink w:anchor="_Toc93483039" w:history="1">
+      <w:hyperlink w:anchor="_Toc93761546" w:history="1">
         <w:r>
           <w:rPr>
             <w:rStyle w:val="Hiperligao"/>
             <w:noProof/>
+            <w:lang w:val="en-US"/>
           </w:rPr>
           <w:t>Figura 4 - Garage Activity/Fragment UI</w:t>
         </w:r>
@@ -3975,7 +3979,7 @@
             <w:noProof/>
             <w:webHidden/>
           </w:rPr>
-          <w:instrText xml:space="preserve"> PAGEREF _Toc93483039 \h </w:instrText>
+          <w:instrText xml:space="preserve"> PAGEREF _Toc93761546 \h </w:instrText>
         </w:r>
         <w:r>
           <w:rPr>
@@ -4019,11 +4023,12 @@
           <w:lang w:eastAsia="pt-PT"/>
         </w:rPr>
       </w:pPr>
-      <w:hyperlink w:anchor="_Toc93483040" w:history="1">
+      <w:hyperlink w:anchor="_Toc93761547" w:history="1">
         <w:r>
           <w:rPr>
             <w:rStyle w:val="Hiperligao"/>
             <w:noProof/>
+            <w:lang w:val="en-US"/>
           </w:rPr>
           <w:t>Figura 5 - Vehicle Activity/Fragment UI</w:t>
         </w:r>
@@ -4046,7 +4051,7 @@
             <w:noProof/>
             <w:webHidden/>
           </w:rPr>
-          <w:instrText xml:space="preserve"> PAGEREF _Toc93483040 \h </w:instrText>
+          <w:instrText xml:space="preserve"> PAGEREF _Toc93761547 \h </w:instrText>
         </w:r>
         <w:r>
           <w:rPr>
@@ -4090,11 +4095,12 @@
           <w:lang w:eastAsia="pt-PT"/>
         </w:rPr>
       </w:pPr>
-      <w:hyperlink w:anchor="_Toc93483041" w:history="1">
+      <w:hyperlink w:anchor="_Toc93761548" w:history="1">
         <w:r>
           <w:rPr>
             <w:rStyle w:val="Hiperligao"/>
             <w:noProof/>
+            <w:lang w:val="en-US"/>
           </w:rPr>
           <w:t>Figura 6 - Repairs Activity/Fragment UI</w:t>
         </w:r>
@@ -4117,7 +4123,7 @@
             <w:noProof/>
             <w:webHidden/>
           </w:rPr>
-          <w:instrText xml:space="preserve"> PAGEREF _Toc93483041 \h </w:instrText>
+          <w:instrText xml:space="preserve"> PAGEREF _Toc93761548 \h </w:instrText>
         </w:r>
         <w:r>
           <w:rPr>
@@ -4161,11 +4167,12 @@
           <w:lang w:eastAsia="pt-PT"/>
         </w:rPr>
       </w:pPr>
-      <w:hyperlink w:anchor="_Toc93483042" w:history="1">
+      <w:hyperlink w:anchor="_Toc93761549" w:history="1">
         <w:r>
           <w:rPr>
             <w:rStyle w:val="Hiperligao"/>
             <w:noProof/>
+            <w:lang w:val="en-US"/>
           </w:rPr>
           <w:t>Figura 7 - Schedules Appointment Activity/Fragment UI</w:t>
         </w:r>
@@ -4188,7 +4195,7 @@
             <w:noProof/>
             <w:webHidden/>
           </w:rPr>
-          <w:instrText xml:space="preserve"> PAGEREF _Toc93483042 \h </w:instrText>
+          <w:instrText xml:space="preserve"> PAGEREF _Toc93761549 \h </w:instrText>
         </w:r>
         <w:r>
           <w:rPr>
@@ -4232,11 +4239,12 @@
           <w:lang w:eastAsia="pt-PT"/>
         </w:rPr>
       </w:pPr>
-      <w:hyperlink w:anchor="_Toc93483043" w:history="1">
+      <w:hyperlink w:anchor="_Toc93761550" w:history="1">
         <w:r>
           <w:rPr>
             <w:rStyle w:val="Hiperligao"/>
             <w:noProof/>
+            <w:lang w:val="en-US"/>
           </w:rPr>
           <w:t>Figura 8 - New Vehicle Activity/Fragment UI</w:t>
         </w:r>
@@ -4259,7 +4267,7 @@
             <w:noProof/>
             <w:webHidden/>
           </w:rPr>
-          <w:instrText xml:space="preserve"> PAGEREF _Toc93483043 \h </w:instrText>
+          <w:instrText xml:space="preserve"> PAGEREF _Toc93761550 \h </w:instrText>
         </w:r>
         <w:r>
           <w:rPr>
@@ -4303,11 +4311,12 @@
           <w:lang w:eastAsia="pt-PT"/>
         </w:rPr>
       </w:pPr>
-      <w:hyperlink w:anchor="_Toc93483044" w:history="1">
+      <w:hyperlink w:anchor="_Toc93761551" w:history="1">
         <w:r>
           <w:rPr>
             <w:rStyle w:val="Hiperligao"/>
             <w:noProof/>
+            <w:lang w:val="en-US"/>
           </w:rPr>
           <w:t>Figura 9 - Schedules Activity/Fragment UI</w:t>
         </w:r>
@@ -4330,7 +4339,7 @@
             <w:noProof/>
             <w:webHidden/>
           </w:rPr>
-          <w:instrText xml:space="preserve"> PAGEREF _Toc93483044 \h </w:instrText>
+          <w:instrText xml:space="preserve"> PAGEREF _Toc93761551 \h </w:instrText>
         </w:r>
         <w:r>
           <w:rPr>
@@ -4374,11 +4383,12 @@
           <w:lang w:eastAsia="pt-PT"/>
         </w:rPr>
       </w:pPr>
-      <w:hyperlink w:anchor="_Toc93483045" w:history="1">
+      <w:hyperlink w:anchor="_Toc93761552" w:history="1">
         <w:r>
           <w:rPr>
             <w:rStyle w:val="Hiperligao"/>
             <w:noProof/>
+            <w:lang w:val="en-US"/>
           </w:rPr>
           <w:t>Figura 10 - Account Activity/Fragment UI</w:t>
         </w:r>
@@ -4401,7 +4411,7 @@
             <w:noProof/>
             <w:webHidden/>
           </w:rPr>
-          <w:instrText xml:space="preserve"> PAGEREF _Toc93483045 \h </w:instrText>
+          <w:instrText xml:space="preserve"> PAGEREF _Toc93761552 \h </w:instrText>
         </w:r>
         <w:r>
           <w:rPr>
@@ -4445,7 +4455,7 @@
           <w:lang w:eastAsia="pt-PT"/>
         </w:rPr>
       </w:pPr>
-      <w:hyperlink w:anchor="_Toc93483046" w:history="1">
+      <w:hyperlink w:anchor="_Toc93761553" w:history="1">
         <w:r>
           <w:rPr>
             <w:rStyle w:val="Hiperligao"/>
@@ -4472,7 +4482,7 @@
             <w:noProof/>
             <w:webHidden/>
           </w:rPr>
-          <w:instrText xml:space="preserve"> PAGEREF _Toc93483046 \h </w:instrText>
+          <w:instrText xml:space="preserve"> PAGEREF _Toc93761553 \h </w:instrText>
         </w:r>
         <w:r>
           <w:rPr>
@@ -4516,7 +4526,7 @@
           <w:lang w:eastAsia="pt-PT"/>
         </w:rPr>
       </w:pPr>
-      <w:hyperlink w:anchor="_Toc93483047" w:history="1">
+      <w:hyperlink w:anchor="_Toc93761554" w:history="1">
         <w:r>
           <w:rPr>
             <w:rStyle w:val="Hiperligao"/>
@@ -4543,7 +4553,7 @@
             <w:noProof/>
             <w:webHidden/>
           </w:rPr>
-          <w:instrText xml:space="preserve"> PAGEREF _Toc93483047 \h </w:instrText>
+          <w:instrText xml:space="preserve"> PAGEREF _Toc93761554 \h </w:instrText>
         </w:r>
         <w:r>
           <w:rPr>
@@ -4587,7 +4597,7 @@
           <w:lang w:eastAsia="pt-PT"/>
         </w:rPr>
       </w:pPr>
-      <w:hyperlink w:anchor="_Toc93483048" w:history="1">
+      <w:hyperlink w:anchor="_Toc93761555" w:history="1">
         <w:r>
           <w:rPr>
             <w:rStyle w:val="Hiperligao"/>
@@ -4614,7 +4624,7 @@
             <w:noProof/>
             <w:webHidden/>
           </w:rPr>
-          <w:instrText xml:space="preserve"> PAGEREF _Toc93483048 \h </w:instrText>
+          <w:instrText xml:space="preserve"> PAGEREF _Toc93761555 \h </w:instrText>
         </w:r>
         <w:r>
           <w:rPr>
@@ -4658,7 +4668,7 @@
           <w:lang w:eastAsia="pt-PT"/>
         </w:rPr>
       </w:pPr>
-      <w:hyperlink r:id="rId17" w:anchor="_Toc93483049" w:history="1">
+      <w:hyperlink r:id="rId17" w:anchor="_Toc93761556" w:history="1">
         <w:r>
           <w:rPr>
             <w:rStyle w:val="Hiperligao"/>
@@ -4685,7 +4695,7 @@
             <w:noProof/>
             <w:webHidden/>
           </w:rPr>
-          <w:instrText xml:space="preserve"> PAGEREF _Toc93483049 \h </w:instrText>
+          <w:instrText xml:space="preserve"> PAGEREF _Toc93761556 \h </w:instrText>
         </w:r>
         <w:r>
           <w:rPr>
@@ -4776,7 +4786,7 @@
       </w:pPr>
       <w:bookmarkStart w:id="1" w:name="_Toc92724811"/>
       <w:bookmarkStart w:id="2" w:name="_Toc92724939"/>
-      <w:bookmarkStart w:id="3" w:name="_Toc93483008"/>
+      <w:bookmarkStart w:id="3" w:name="_Toc93761515"/>
       <w:r>
         <w:lastRenderedPageBreak/>
         <w:t>Introdução</w:t>
@@ -4871,7 +4881,7 @@
       </w:pPr>
       <w:bookmarkStart w:id="4" w:name="_Toc92724812"/>
       <w:bookmarkStart w:id="5" w:name="_Toc92724940"/>
-      <w:bookmarkStart w:id="6" w:name="_Toc93483009"/>
+      <w:bookmarkStart w:id="6" w:name="_Toc93761516"/>
       <w:r>
         <w:lastRenderedPageBreak/>
         <w:t>Contextualização</w:t>
@@ -4896,7 +4906,7 @@
       </w:pPr>
       <w:bookmarkStart w:id="7" w:name="_Toc92724813"/>
       <w:bookmarkStart w:id="8" w:name="_Toc92724941"/>
-      <w:bookmarkStart w:id="9" w:name="_Toc93483010"/>
+      <w:bookmarkStart w:id="9" w:name="_Toc93761517"/>
       <w:r>
         <w:t>Contexto da aplicação</w:t>
       </w:r>
@@ -4943,7 +4953,7 @@
       </w:pPr>
       <w:bookmarkStart w:id="10" w:name="_Toc92724814"/>
       <w:bookmarkStart w:id="11" w:name="_Toc92724942"/>
-      <w:bookmarkStart w:id="12" w:name="_Toc93483011"/>
+      <w:bookmarkStart w:id="12" w:name="_Toc93761518"/>
       <w:r>
         <w:lastRenderedPageBreak/>
         <w:t>Objetivos</w:t>
@@ -5125,7 +5135,6 @@
       </w:pPr>
     </w:p>
     <w:p/>
-    <w:p/>
     <w:p>
       <w:pPr>
         <w:ind w:firstLine="0"/>
@@ -5138,8 +5147,9 @@
           <w:bottom w:val="single" w:sz="8" w:space="0" w:color="auto"/>
         </w:pBdr>
       </w:pPr>
-      <w:bookmarkStart w:id="13" w:name="_Toc93483012"/>
-      <w:r>
+      <w:bookmarkStart w:id="13" w:name="_Toc93761519"/>
+      <w:r>
+        <w:lastRenderedPageBreak/>
         <w:t>Motivações</w:t>
       </w:r>
       <w:bookmarkEnd w:id="13"/>
@@ -5216,8 +5226,9 @@
       </w:pPr>
       <w:bookmarkStart w:id="14" w:name="_Toc92724815"/>
       <w:bookmarkStart w:id="15" w:name="_Toc92724943"/>
-      <w:bookmarkStart w:id="16" w:name="_Toc93483013"/>
-      <w:r>
+      <w:bookmarkStart w:id="16" w:name="_Toc93761520"/>
+      <w:r>
+        <w:lastRenderedPageBreak/>
         <w:t>Requisitos</w:t>
       </w:r>
       <w:bookmarkEnd w:id="14"/>
@@ -5226,6 +5237,14 @@
         <w:t xml:space="preserve"> Funcionais</w:t>
       </w:r>
       <w:bookmarkEnd w:id="16"/>
+    </w:p>
+    <w:p>
+      <w:pPr>
+        <w:ind w:left="141"/>
+      </w:pPr>
+      <w:r>
+        <w:t>Os requisitos funcionais focam-se no que o sistema deve ou não fazer, facilitando assim o desenvolvimento das funcionalidades.</w:t>
+      </w:r>
     </w:p>
     <w:p>
       <w:pPr>
@@ -5236,7 +5255,7 @@
           <w:color w:val="auto"/>
         </w:rPr>
       </w:pPr>
-      <w:bookmarkStart w:id="17" w:name="_Toc93483028"/>
+      <w:bookmarkStart w:id="17" w:name="_Toc93761535"/>
       <w:r>
         <w:rPr>
           <w:color w:val="auto"/>
@@ -5263,6 +5282,7 @@
       </w:r>
       <w:r>
         <w:rPr>
+          <w:noProof/>
           <w:color w:val="auto"/>
         </w:rPr>
         <w:t>1</w:t>
@@ -6134,13 +6154,6 @@
     </w:p>
     <w:p>
       <w:pPr>
-        <w:spacing w:after="200" w:line="276" w:lineRule="auto"/>
-        <w:ind w:firstLine="0"/>
-        <w:jc w:val="left"/>
-      </w:pPr>
-    </w:p>
-    <w:p>
-      <w:pPr>
         <w:pStyle w:val="Titulo1"/>
       </w:pPr>
       <w:r>
@@ -6185,7 +6198,23 @@
           <w:b/>
           <w:bCs/>
         </w:rPr>
-        <w:t>Requisitos Não Funcionais de Usabilidade (Usability) –</w:t>
+        <w:t>Requisitos Não Funcionais de Usabilidade (</w:t>
+      </w:r>
+      <w:proofErr w:type="spellStart"/>
+      <w:r>
+        <w:rPr>
+          <w:b/>
+          <w:bCs/>
+        </w:rPr>
+        <w:t>Usability</w:t>
+      </w:r>
+      <w:proofErr w:type="spellEnd"/>
+      <w:r>
+        <w:rPr>
+          <w:b/>
+          <w:bCs/>
+        </w:rPr>
+        <w:t>) –</w:t>
       </w:r>
       <w:r>
         <w:t xml:space="preserve"> foca-se na perspetiva da interação com o utilizador (facilidade de uso).</w:t>
@@ -6228,7 +6257,7 @@
         </w:rPr>
       </w:pPr>
       <w:bookmarkStart w:id="18" w:name="_Toc86947073"/>
-      <w:bookmarkStart w:id="19" w:name="_Toc93483029"/>
+      <w:bookmarkStart w:id="19" w:name="_Toc93761536"/>
       <w:r>
         <w:rPr>
           <w:color w:val="auto"/>
@@ -7040,7 +7069,7 @@
         </w:rPr>
       </w:pPr>
       <w:bookmarkStart w:id="20" w:name="_Toc86947074"/>
-      <w:bookmarkStart w:id="21" w:name="_Toc93483030"/>
+      <w:bookmarkStart w:id="21" w:name="_Toc93761537"/>
       <w:r>
         <w:rPr>
           <w:color w:val="auto"/>
@@ -8126,7 +8155,7 @@
         </w:rPr>
       </w:pPr>
       <w:bookmarkStart w:id="22" w:name="_Toc86947075"/>
-      <w:bookmarkStart w:id="23" w:name="_Toc93483031"/>
+      <w:bookmarkStart w:id="23" w:name="_Toc93761538"/>
       <w:r>
         <w:rPr>
           <w:color w:val="auto"/>
@@ -8637,7 +8666,7 @@
         </w:rPr>
       </w:pPr>
       <w:bookmarkStart w:id="24" w:name="_Toc86947076"/>
-      <w:bookmarkStart w:id="25" w:name="_Toc93483032"/>
+      <w:bookmarkStart w:id="25" w:name="_Toc93761539"/>
       <w:r>
         <w:rPr>
           <w:color w:val="auto"/>
@@ -9121,7 +9150,7 @@
         </w:rPr>
       </w:pPr>
       <w:bookmarkStart w:id="26" w:name="_Toc86947077"/>
-      <w:bookmarkStart w:id="27" w:name="_Toc93483033"/>
+      <w:bookmarkStart w:id="27" w:name="_Toc93761540"/>
       <w:r>
         <w:rPr>
           <w:color w:val="auto"/>
@@ -9561,7 +9590,7 @@
         </w:rPr>
       </w:pPr>
       <w:bookmarkStart w:id="28" w:name="_Toc86947078"/>
-      <w:bookmarkStart w:id="29" w:name="_Toc93483034"/>
+      <w:bookmarkStart w:id="29" w:name="_Toc93761541"/>
       <w:r>
         <w:rPr>
           <w:color w:val="auto"/>
@@ -10167,7 +10196,7 @@
         </w:rPr>
       </w:pPr>
       <w:bookmarkStart w:id="30" w:name="_Toc86947079"/>
-      <w:bookmarkStart w:id="31" w:name="_Toc93483035"/>
+      <w:bookmarkStart w:id="31" w:name="_Toc93761542"/>
       <w:r>
         <w:rPr>
           <w:color w:val="auto"/>
@@ -11195,7 +11224,7 @@
       </w:pPr>
       <w:bookmarkStart w:id="32" w:name="_Toc92724816"/>
       <w:bookmarkStart w:id="33" w:name="_Toc92724944"/>
-      <w:bookmarkStart w:id="34" w:name="_Toc93483014"/>
+      <w:bookmarkStart w:id="34" w:name="_Toc93761521"/>
       <w:r>
         <w:lastRenderedPageBreak/>
         <w:t>Opções e Ideias</w:t>
@@ -11533,7 +11562,7 @@
       </w:pPr>
       <w:bookmarkStart w:id="35" w:name="_Toc92724817"/>
       <w:bookmarkStart w:id="36" w:name="_Toc92724945"/>
-      <w:bookmarkStart w:id="37" w:name="_Toc93483015"/>
+      <w:bookmarkStart w:id="37" w:name="_Toc93761522"/>
       <w:r>
         <w:t>Justificação das Opções/Ideias</w:t>
       </w:r>
@@ -11609,7 +11638,7 @@
           <w:bottom w:val="single" w:sz="8" w:space="0" w:color="auto"/>
         </w:pBdr>
       </w:pPr>
-      <w:bookmarkStart w:id="38" w:name="_Toc93483016"/>
+      <w:bookmarkStart w:id="38" w:name="_Toc93761523"/>
       <w:r>
         <w:lastRenderedPageBreak/>
         <w:t>Requisitos Funcionais Implementados</w:t>
@@ -11628,7 +11657,7 @@
       </w:pPr>
       <w:bookmarkStart w:id="39" w:name="_Toc92724818"/>
       <w:bookmarkStart w:id="40" w:name="_Toc92724946"/>
-      <w:bookmarkStart w:id="41" w:name="_Toc93483017"/>
+      <w:bookmarkStart w:id="41" w:name="_Toc93761524"/>
       <w:r>
         <w:t>Interface</w:t>
       </w:r>
@@ -11733,7 +11762,7 @@
           <w:lang w:val="en-US"/>
         </w:rPr>
       </w:pPr>
-      <w:bookmarkStart w:id="42" w:name="_Toc93483036"/>
+      <w:bookmarkStart w:id="42" w:name="_Toc93761543"/>
       <w:r>
         <w:rPr>
           <w:color w:val="auto"/>
@@ -11869,7 +11898,7 @@
           <w:lang w:val="en-US"/>
         </w:rPr>
       </w:pPr>
-      <w:bookmarkStart w:id="43" w:name="_Toc93483037"/>
+      <w:bookmarkStart w:id="43" w:name="_Toc93761544"/>
       <w:r>
         <w:rPr>
           <w:color w:val="auto"/>
@@ -12016,7 +12045,7 @@
           <w:lang w:val="en-US"/>
         </w:rPr>
       </w:pPr>
-      <w:bookmarkStart w:id="44" w:name="_Toc93483038"/>
+      <w:bookmarkStart w:id="44" w:name="_Toc93761545"/>
       <w:r>
         <w:rPr>
           <w:color w:val="auto"/>
@@ -12145,14 +12174,11 @@
         <w:jc w:val="center"/>
       </w:pPr>
       <w:r>
-        <w:rPr>
-          <w:noProof/>
-        </w:rPr>
         <w:drawing>
-          <wp:inline distT="0" distB="0" distL="0" distR="0" wp14:anchorId="4B6760A9" wp14:editId="57F410FB">
-            <wp:extent cx="2880610" cy="4587638"/>
-            <wp:effectExtent l="0" t="0" r="0" b="3810"/>
-            <wp:docPr id="14" name="Imagem 14" descr="Uma imagem com texto, preto, eletrónica, projetor&#10;&#10;Descrição gerada automaticamente"/>
+          <wp:inline distT="0" distB="0" distL="0" distR="0" wp14:anchorId="01661DE0" wp14:editId="4594C815">
+            <wp:extent cx="2888230" cy="4648603"/>
+            <wp:effectExtent l="0" t="0" r="7620" b="0"/>
+            <wp:docPr id="22" name="Imagem 22" descr="Uma imagem com texto, eletrónica, preto&#10;&#10;Descrição gerada automaticamente"/>
             <wp:cNvGraphicFramePr>
               <a:graphicFrameLocks xmlns:a="http://schemas.openxmlformats.org/drawingml/2006/main" noChangeAspect="1"/>
             </wp:cNvGraphicFramePr>
@@ -12160,7 +12186,7 @@
               <a:graphicData uri="http://schemas.openxmlformats.org/drawingml/2006/picture">
                 <pic:pic xmlns:pic="http://schemas.openxmlformats.org/drawingml/2006/picture">
                   <pic:nvPicPr>
-                    <pic:cNvPr id="14" name="Imagem 14" descr="Uma imagem com texto, preto, eletrónica, projetor&#10;&#10;Descrição gerada automaticamente"/>
+                    <pic:cNvPr id="22" name="Imagem 22" descr="Uma imagem com texto, eletrónica, preto&#10;&#10;Descrição gerada automaticamente"/>
                     <pic:cNvPicPr/>
                   </pic:nvPicPr>
                   <pic:blipFill>
@@ -12172,7 +12198,7 @@
                   <pic:spPr>
                     <a:xfrm>
                       <a:off x="0" y="0"/>
-                      <a:ext cx="2880610" cy="4587638"/>
+                      <a:ext cx="2888230" cy="4648603"/>
                     </a:xfrm>
                     <a:prstGeom prst="rect">
                       <a:avLst/>
@@ -12194,7 +12220,7 @@
           <w:lang w:val="en-US"/>
         </w:rPr>
       </w:pPr>
-      <w:bookmarkStart w:id="45" w:name="_Toc93483039"/>
+      <w:bookmarkStart w:id="45" w:name="_Toc93761546"/>
       <w:r>
         <w:rPr>
           <w:color w:val="auto"/>
@@ -12315,16 +12341,11 @@
         <w:jc w:val="center"/>
       </w:pPr>
       <w:r>
-        <w:rPr>
-          <w:b/>
-          <w:bCs/>
-          <w:noProof/>
-        </w:rPr>
         <w:drawing>
-          <wp:inline distT="0" distB="0" distL="0" distR="0" wp14:anchorId="0B345CF6" wp14:editId="72DEF9B1">
-            <wp:extent cx="2895851" cy="4648603"/>
+          <wp:inline distT="0" distB="0" distL="0" distR="0" wp14:anchorId="2B661B68" wp14:editId="07361E1B">
+            <wp:extent cx="2895851" cy="4633362"/>
             <wp:effectExtent l="0" t="0" r="0" b="0"/>
-            <wp:docPr id="15" name="Imagem 15" descr="Uma imagem com texto, preto, eletrónica&#10;&#10;Descrição gerada automaticamente"/>
+            <wp:docPr id="23" name="Imagem 23" descr="Uma imagem com texto, preto, eletrónica, ecrã&#10;&#10;Descrição gerada automaticamente"/>
             <wp:cNvGraphicFramePr>
               <a:graphicFrameLocks xmlns:a="http://schemas.openxmlformats.org/drawingml/2006/main" noChangeAspect="1"/>
             </wp:cNvGraphicFramePr>
@@ -12332,7 +12353,7 @@
               <a:graphicData uri="http://schemas.openxmlformats.org/drawingml/2006/picture">
                 <pic:pic xmlns:pic="http://schemas.openxmlformats.org/drawingml/2006/picture">
                   <pic:nvPicPr>
-                    <pic:cNvPr id="15" name="Imagem 15" descr="Uma imagem com texto, preto, eletrónica&#10;&#10;Descrição gerada automaticamente"/>
+                    <pic:cNvPr id="23" name="Imagem 23" descr="Uma imagem com texto, preto, eletrónica, ecrã&#10;&#10;Descrição gerada automaticamente"/>
                     <pic:cNvPicPr/>
                   </pic:nvPicPr>
                   <pic:blipFill>
@@ -12344,7 +12365,7 @@
                   <pic:spPr>
                     <a:xfrm>
                       <a:off x="0" y="0"/>
-                      <a:ext cx="2895851" cy="4648603"/>
+                      <a:ext cx="2895851" cy="4633362"/>
                     </a:xfrm>
                     <a:prstGeom prst="rect">
                       <a:avLst/>
@@ -12366,7 +12387,7 @@
           <w:lang w:val="en-US"/>
         </w:rPr>
       </w:pPr>
-      <w:bookmarkStart w:id="46" w:name="_Toc93483040"/>
+      <w:bookmarkStart w:id="46" w:name="_Toc93761547"/>
       <w:r>
         <w:rPr>
           <w:color w:val="auto"/>
@@ -12485,14 +12506,11 @@
         <w:jc w:val="center"/>
       </w:pPr>
       <w:r>
-        <w:rPr>
-          <w:noProof/>
-        </w:rPr>
         <w:drawing>
-          <wp:inline distT="0" distB="0" distL="0" distR="0" wp14:anchorId="161C1BFA" wp14:editId="7639BF19">
-            <wp:extent cx="2880610" cy="4663844"/>
-            <wp:effectExtent l="0" t="0" r="0" b="3810"/>
-            <wp:docPr id="16" name="Imagem 16" descr="Uma imagem com texto, eletrónica&#10;&#10;Descrição gerada automaticamente"/>
+          <wp:inline distT="0" distB="0" distL="0" distR="0" wp14:anchorId="5321D138" wp14:editId="53642AE2">
+            <wp:extent cx="2888230" cy="4679085"/>
+            <wp:effectExtent l="0" t="0" r="7620" b="7620"/>
+            <wp:docPr id="25" name="Imagem 25" descr="Uma imagem com texto, eletrónica&#10;&#10;Descrição gerada automaticamente"/>
             <wp:cNvGraphicFramePr>
               <a:graphicFrameLocks xmlns:a="http://schemas.openxmlformats.org/drawingml/2006/main" noChangeAspect="1"/>
             </wp:cNvGraphicFramePr>
@@ -12500,7 +12518,7 @@
               <a:graphicData uri="http://schemas.openxmlformats.org/drawingml/2006/picture">
                 <pic:pic xmlns:pic="http://schemas.openxmlformats.org/drawingml/2006/picture">
                   <pic:nvPicPr>
-                    <pic:cNvPr id="16" name="Imagem 16" descr="Uma imagem com texto, eletrónica&#10;&#10;Descrição gerada automaticamente"/>
+                    <pic:cNvPr id="25" name="Imagem 25" descr="Uma imagem com texto, eletrónica&#10;&#10;Descrição gerada automaticamente"/>
                     <pic:cNvPicPr/>
                   </pic:nvPicPr>
                   <pic:blipFill>
@@ -12512,7 +12530,7 @@
                   <pic:spPr>
                     <a:xfrm>
                       <a:off x="0" y="0"/>
-                      <a:ext cx="2880610" cy="4663844"/>
+                      <a:ext cx="2888230" cy="4679085"/>
                     </a:xfrm>
                     <a:prstGeom prst="rect">
                       <a:avLst/>
@@ -12534,7 +12552,7 @@
           <w:lang w:val="en-US"/>
         </w:rPr>
       </w:pPr>
-      <w:bookmarkStart w:id="47" w:name="_Toc93483041"/>
+      <w:bookmarkStart w:id="47" w:name="_Toc93761548"/>
       <w:r>
         <w:rPr>
           <w:color w:val="auto"/>
@@ -12649,14 +12667,11 @@
         <w:jc w:val="center"/>
       </w:pPr>
       <w:r>
-        <w:rPr>
-          <w:noProof/>
-        </w:rPr>
         <w:drawing>
-          <wp:inline distT="0" distB="0" distL="0" distR="0" wp14:anchorId="15339A24" wp14:editId="4ABDD1B6">
-            <wp:extent cx="2895851" cy="4625741"/>
-            <wp:effectExtent l="0" t="0" r="0" b="3810"/>
-            <wp:docPr id="21" name="Imagem 21" descr="Uma imagem com texto, eletrónica&#10;&#10;Descrição gerada automaticamente"/>
+          <wp:inline distT="0" distB="0" distL="0" distR="0" wp14:anchorId="0C21F819" wp14:editId="0E377D00">
+            <wp:extent cx="2857748" cy="4694327"/>
+            <wp:effectExtent l="0" t="0" r="0" b="0"/>
+            <wp:docPr id="26" name="Imagem 26" descr="Uma imagem com texto, eletrónica, preto&#10;&#10;Descrição gerada automaticamente"/>
             <wp:cNvGraphicFramePr>
               <a:graphicFrameLocks xmlns:a="http://schemas.openxmlformats.org/drawingml/2006/main" noChangeAspect="1"/>
             </wp:cNvGraphicFramePr>
@@ -12664,7 +12679,7 @@
               <a:graphicData uri="http://schemas.openxmlformats.org/drawingml/2006/picture">
                 <pic:pic xmlns:pic="http://schemas.openxmlformats.org/drawingml/2006/picture">
                   <pic:nvPicPr>
-                    <pic:cNvPr id="21" name="Imagem 21" descr="Uma imagem com texto, eletrónica&#10;&#10;Descrição gerada automaticamente"/>
+                    <pic:cNvPr id="26" name="Imagem 26" descr="Uma imagem com texto, eletrónica, preto&#10;&#10;Descrição gerada automaticamente"/>
                     <pic:cNvPicPr/>
                   </pic:nvPicPr>
                   <pic:blipFill>
@@ -12676,7 +12691,7 @@
                   <pic:spPr>
                     <a:xfrm>
                       <a:off x="0" y="0"/>
-                      <a:ext cx="2895851" cy="4625741"/>
+                      <a:ext cx="2857748" cy="4694327"/>
                     </a:xfrm>
                     <a:prstGeom prst="rect">
                       <a:avLst/>
@@ -12698,7 +12713,7 @@
           <w:lang w:val="en-US"/>
         </w:rPr>
       </w:pPr>
-      <w:bookmarkStart w:id="48" w:name="_Toc93483042"/>
+      <w:bookmarkStart w:id="48" w:name="_Toc93761549"/>
       <w:r>
         <w:rPr>
           <w:color w:val="auto"/>
@@ -12727,6 +12742,7 @@
       </w:r>
       <w:r>
         <w:rPr>
+          <w:noProof/>
           <w:color w:val="auto"/>
           <w:lang w:val="en-US"/>
         </w:rPr>
@@ -12890,14 +12906,11 @@
         <w:jc w:val="center"/>
       </w:pPr>
       <w:r>
-        <w:rPr>
-          <w:noProof/>
-        </w:rPr>
         <w:drawing>
-          <wp:inline distT="0" distB="0" distL="0" distR="0" wp14:anchorId="369C29DB" wp14:editId="1FFE76A0">
-            <wp:extent cx="2857748" cy="4580017"/>
+          <wp:inline distT="0" distB="0" distL="0" distR="0" wp14:anchorId="48218EBA" wp14:editId="4A6D5DCC">
+            <wp:extent cx="2903472" cy="4686706"/>
             <wp:effectExtent l="0" t="0" r="0" b="0"/>
-            <wp:docPr id="17" name="Imagem 17"/>
+            <wp:docPr id="27" name="Imagem 27"/>
             <wp:cNvGraphicFramePr>
               <a:graphicFrameLocks xmlns:a="http://schemas.openxmlformats.org/drawingml/2006/main" noChangeAspect="1"/>
             </wp:cNvGraphicFramePr>
@@ -12917,7 +12930,7 @@
                   <pic:spPr>
                     <a:xfrm>
                       <a:off x="0" y="0"/>
-                      <a:ext cx="2857748" cy="4580017"/>
+                      <a:ext cx="2903472" cy="4686706"/>
                     </a:xfrm>
                     <a:prstGeom prst="rect">
                       <a:avLst/>
@@ -12939,7 +12952,7 @@
           <w:lang w:val="en-US"/>
         </w:rPr>
       </w:pPr>
-      <w:bookmarkStart w:id="49" w:name="_Toc93483043"/>
+      <w:bookmarkStart w:id="49" w:name="_Toc93761550"/>
       <w:r>
         <w:rPr>
           <w:color w:val="auto"/>
@@ -13057,14 +13070,11 @@
         <w:jc w:val="center"/>
       </w:pPr>
       <w:r>
-        <w:rPr>
-          <w:noProof/>
-        </w:rPr>
         <w:drawing>
-          <wp:inline distT="0" distB="0" distL="0" distR="0" wp14:anchorId="50FCD035" wp14:editId="0DCC6A02">
-            <wp:extent cx="2872989" cy="4648603"/>
-            <wp:effectExtent l="0" t="0" r="3810" b="0"/>
-            <wp:docPr id="9" name="Imagem 9" descr="Uma imagem com texto, eletrónica&#10;&#10;Descrição gerada automaticamente"/>
+          <wp:inline distT="0" distB="0" distL="0" distR="0" wp14:anchorId="190A17FE" wp14:editId="33471A2E">
+            <wp:extent cx="2865368" cy="4633362"/>
+            <wp:effectExtent l="0" t="0" r="0" b="0"/>
+            <wp:docPr id="28" name="Imagem 28" descr="Uma imagem com texto, eletrónica&#10;&#10;Descrição gerada automaticamente"/>
             <wp:cNvGraphicFramePr>
               <a:graphicFrameLocks xmlns:a="http://schemas.openxmlformats.org/drawingml/2006/main" noChangeAspect="1"/>
             </wp:cNvGraphicFramePr>
@@ -13072,7 +13082,7 @@
               <a:graphicData uri="http://schemas.openxmlformats.org/drawingml/2006/picture">
                 <pic:pic xmlns:pic="http://schemas.openxmlformats.org/drawingml/2006/picture">
                   <pic:nvPicPr>
-                    <pic:cNvPr id="9" name="Imagem 9" descr="Uma imagem com texto, eletrónica&#10;&#10;Descrição gerada automaticamente"/>
+                    <pic:cNvPr id="28" name="Imagem 28" descr="Uma imagem com texto, eletrónica&#10;&#10;Descrição gerada automaticamente"/>
                     <pic:cNvPicPr/>
                   </pic:nvPicPr>
                   <pic:blipFill>
@@ -13084,7 +13094,7 @@
                   <pic:spPr>
                     <a:xfrm>
                       <a:off x="0" y="0"/>
-                      <a:ext cx="2872989" cy="4648603"/>
+                      <a:ext cx="2865368" cy="4633362"/>
                     </a:xfrm>
                     <a:prstGeom prst="rect">
                       <a:avLst/>
@@ -13106,7 +13116,7 @@
           <w:lang w:val="en-US"/>
         </w:rPr>
       </w:pPr>
-      <w:bookmarkStart w:id="50" w:name="_Toc93483044"/>
+      <w:bookmarkStart w:id="50" w:name="_Toc93761551"/>
       <w:r>
         <w:rPr>
           <w:color w:val="auto"/>
@@ -13248,14 +13258,11 @@
         <w:jc w:val="center"/>
       </w:pPr>
       <w:r>
-        <w:rPr>
-          <w:noProof/>
-        </w:rPr>
         <w:drawing>
-          <wp:inline distT="0" distB="0" distL="0" distR="0" wp14:anchorId="2442B6EF" wp14:editId="2E70B6D5">
-            <wp:extent cx="2911092" cy="4679085"/>
-            <wp:effectExtent l="0" t="0" r="3810" b="7620"/>
-            <wp:docPr id="18" name="Imagem 18" descr="Uma imagem com texto, eletrónica&#10;&#10;Descrição gerada automaticamente"/>
+          <wp:inline distT="0" distB="0" distL="0" distR="0" wp14:anchorId="72C921F1" wp14:editId="2928186F">
+            <wp:extent cx="2933954" cy="4686706"/>
+            <wp:effectExtent l="0" t="0" r="0" b="0"/>
+            <wp:docPr id="29" name="Imagem 29" descr="Uma imagem com texto, eletrónica&#10;&#10;Descrição gerada automaticamente"/>
             <wp:cNvGraphicFramePr>
               <a:graphicFrameLocks xmlns:a="http://schemas.openxmlformats.org/drawingml/2006/main" noChangeAspect="1"/>
             </wp:cNvGraphicFramePr>
@@ -13263,7 +13270,7 @@
               <a:graphicData uri="http://schemas.openxmlformats.org/drawingml/2006/picture">
                 <pic:pic xmlns:pic="http://schemas.openxmlformats.org/drawingml/2006/picture">
                   <pic:nvPicPr>
-                    <pic:cNvPr id="18" name="Imagem 18" descr="Uma imagem com texto, eletrónica&#10;&#10;Descrição gerada automaticamente"/>
+                    <pic:cNvPr id="29" name="Imagem 29" descr="Uma imagem com texto, eletrónica&#10;&#10;Descrição gerada automaticamente"/>
                     <pic:cNvPicPr/>
                   </pic:nvPicPr>
                   <pic:blipFill>
@@ -13275,7 +13282,7 @@
                   <pic:spPr>
                     <a:xfrm>
                       <a:off x="0" y="0"/>
-                      <a:ext cx="2911092" cy="4679085"/>
+                      <a:ext cx="2933954" cy="4686706"/>
                     </a:xfrm>
                     <a:prstGeom prst="rect">
                       <a:avLst/>
@@ -13297,7 +13304,7 @@
           <w:lang w:val="en-US"/>
         </w:rPr>
       </w:pPr>
-      <w:bookmarkStart w:id="51" w:name="_Toc93483045"/>
+      <w:bookmarkStart w:id="51" w:name="_Toc93761552"/>
       <w:r>
         <w:rPr>
           <w:color w:val="auto"/>
@@ -13439,6 +13446,9 @@
     <w:p>
       <w:r>
         <w:t>Para facilitar a navegabilidade na aplicação, temos dois menus. O menu principal, tem três botões, que permitem redirecionar o cliente para o fragmento de agendamentos, garagem e conta, respetivamente.</w:t>
+      </w:r>
+      <w:r>
+        <w:t xml:space="preserve"> É de salientar, que consoante o fragmento ativo, o botão do menu ganha a cor cinzenta.</w:t>
       </w:r>
     </w:p>
     <w:p/>
@@ -13450,16 +13460,11 @@
         <w:jc w:val="center"/>
       </w:pPr>
       <w:r>
-        <w:rPr>
-          <w:b/>
-          <w:bCs/>
-          <w:noProof/>
-        </w:rPr>
         <w:drawing>
-          <wp:inline distT="0" distB="0" distL="0" distR="0" wp14:anchorId="04A1B9CD" wp14:editId="4B618FCA">
-            <wp:extent cx="2865368" cy="640135"/>
-            <wp:effectExtent l="0" t="0" r="0" b="7620"/>
-            <wp:docPr id="19" name="Imagem 19"/>
+          <wp:inline distT="0" distB="0" distL="0" distR="0" wp14:anchorId="03BE1F3B" wp14:editId="2FC0BACE">
+            <wp:extent cx="2911092" cy="594412"/>
+            <wp:effectExtent l="0" t="0" r="3810" b="0"/>
+            <wp:docPr id="30" name="Imagem 30"/>
             <wp:cNvGraphicFramePr>
               <a:graphicFrameLocks xmlns:a="http://schemas.openxmlformats.org/drawingml/2006/main" noChangeAspect="1"/>
             </wp:cNvGraphicFramePr>
@@ -13479,7 +13484,7 @@
                   <pic:spPr>
                     <a:xfrm>
                       <a:off x="0" y="0"/>
-                      <a:ext cx="2865368" cy="640135"/>
+                      <a:ext cx="2911092" cy="594412"/>
                     </a:xfrm>
                     <a:prstGeom prst="rect">
                       <a:avLst/>
@@ -13501,7 +13506,7 @@
           <w:u w:val="single"/>
         </w:rPr>
       </w:pPr>
-      <w:bookmarkStart w:id="52" w:name="_Toc93483046"/>
+      <w:bookmarkStart w:id="52" w:name="_Toc93761553"/>
       <w:r>
         <w:rPr>
           <w:color w:val="auto"/>
@@ -13551,7 +13556,13 @@
     <w:p>
       <w:r>
         <w:tab/>
-        <w:t>A aplicação conta ainda com um menu lateral, onde o cliente pode selecionar entre a atividade de empresas registados e</w:t>
+        <w:t>A aplicação conta ainda com um menu lateral, onde o cliente pode selecionar entre a atividade de empresas registad</w:t>
+      </w:r>
+      <w:r>
+        <w:t>a</w:t>
+      </w:r>
+      <w:r>
+        <w:t>s e</w:t>
       </w:r>
       <w:r>
         <w:t xml:space="preserve">, pode também, </w:t>
@@ -13560,20 +13571,18 @@
         <w:t>terminar sessão.</w:t>
       </w:r>
     </w:p>
+    <w:p/>
     <w:p>
       <w:pPr>
         <w:keepNext/>
         <w:jc w:val="center"/>
       </w:pPr>
       <w:r>
-        <w:rPr>
-          <w:noProof/>
-        </w:rPr>
         <w:drawing>
-          <wp:inline distT="0" distB="0" distL="0" distR="0" wp14:anchorId="3FF2814D" wp14:editId="55572CCE">
-            <wp:extent cx="1440305" cy="1356478"/>
-            <wp:effectExtent l="0" t="0" r="7620" b="0"/>
-            <wp:docPr id="20" name="Imagem 20"/>
+          <wp:inline distT="0" distB="0" distL="0" distR="0" wp14:anchorId="37F0AB5F" wp14:editId="26EB2FE2">
+            <wp:extent cx="1432684" cy="1021168"/>
+            <wp:effectExtent l="0" t="0" r="0" b="7620"/>
+            <wp:docPr id="31" name="Imagem 31"/>
             <wp:cNvGraphicFramePr>
               <a:graphicFrameLocks xmlns:a="http://schemas.openxmlformats.org/drawingml/2006/main" noChangeAspect="1"/>
             </wp:cNvGraphicFramePr>
@@ -13593,7 +13602,7 @@
                   <pic:spPr>
                     <a:xfrm>
                       <a:off x="0" y="0"/>
-                      <a:ext cx="1440305" cy="1356478"/>
+                      <a:ext cx="1432684" cy="1021168"/>
                     </a:xfrm>
                     <a:prstGeom prst="rect">
                       <a:avLst/>
@@ -13615,7 +13624,7 @@
           <w:color w:val="auto"/>
         </w:rPr>
       </w:pPr>
-      <w:bookmarkStart w:id="53" w:name="_Toc93483047"/>
+      <w:bookmarkStart w:id="53" w:name="_Toc93761554"/>
       <w:r>
         <w:rPr>
           <w:noProof/>
@@ -13682,6 +13691,11 @@
       <w:r>
         <w:t>É de salientar que toda a aplicação de encontra disponível tanto em idioma português, como em inglês, dependendo do idioma associado ao dispositivo.</w:t>
       </w:r>
+    </w:p>
+    <w:p>
+      <w:pPr>
+        <w:ind w:firstLine="360"/>
+      </w:pPr>
     </w:p>
     <w:p>
       <w:pPr>
@@ -13726,9 +13740,8 @@
       </w:pPr>
       <w:bookmarkStart w:id="54" w:name="_Toc92724819"/>
       <w:bookmarkStart w:id="55" w:name="_Toc92724947"/>
-      <w:bookmarkStart w:id="56" w:name="_Toc93483018"/>
-      <w:r>
-        <w:lastRenderedPageBreak/>
+      <w:bookmarkStart w:id="56" w:name="_Toc93761525"/>
+      <w:r>
         <w:t>Planeamento</w:t>
       </w:r>
       <w:r>
@@ -13748,7 +13761,7 @@
       </w:pPr>
       <w:bookmarkStart w:id="57" w:name="_Toc92724820"/>
       <w:bookmarkStart w:id="58" w:name="_Toc92724948"/>
-      <w:bookmarkStart w:id="59" w:name="_Toc93483019"/>
+      <w:bookmarkStart w:id="59" w:name="_Toc93761526"/>
       <w:r>
         <w:t>Tarefas a realizar</w:t>
       </w:r>
@@ -13823,7 +13836,7 @@
           <w:color w:val="auto"/>
         </w:rPr>
       </w:pPr>
-      <w:bookmarkStart w:id="60" w:name="_Toc93483048"/>
+      <w:bookmarkStart w:id="60" w:name="_Toc93761555"/>
       <w:r>
         <w:rPr>
           <w:color w:val="auto"/>
@@ -13892,7 +13905,7 @@
       </w:pPr>
       <w:bookmarkStart w:id="61" w:name="_Toc92724821"/>
       <w:bookmarkStart w:id="62" w:name="_Toc92724949"/>
-      <w:bookmarkStart w:id="63" w:name="_Toc93483020"/>
+      <w:bookmarkStart w:id="63" w:name="_Toc93761527"/>
       <w:r>
         <w:lastRenderedPageBreak/>
         <w:t>Calendarização</w:t>
@@ -14035,7 +14048,7 @@
                                 <w:color w:val="auto"/>
                               </w:rPr>
                             </w:pPr>
-                            <w:bookmarkStart w:id="64" w:name="_Toc93483049"/>
+                            <w:bookmarkStart w:id="64" w:name="_Toc93761556"/>
                             <w:r>
                               <w:rPr>
                                 <w:color w:val="auto"/>
@@ -14124,7 +14137,7 @@
                           <w:color w:val="auto"/>
                         </w:rPr>
                       </w:pPr>
-                      <w:bookmarkStart w:id="65" w:name="_Toc93483049"/>
+                      <w:bookmarkStart w:id="65" w:name="_Toc93761556"/>
                       <w:r>
                         <w:rPr>
                           <w:color w:val="auto"/>
@@ -14202,7 +14215,7 @@
       <w:r>
         <w:br w:type="page"/>
       </w:r>
-      <w:bookmarkStart w:id="66" w:name="_Toc93483021"/>
+      <w:bookmarkStart w:id="66" w:name="_Toc93761528"/>
       <w:r>
         <w:lastRenderedPageBreak/>
         <w:t>Tecnologias Utilizadas</w:t>
@@ -14303,7 +14316,7 @@
       </w:pPr>
       <w:bookmarkStart w:id="67" w:name="_Toc92724822"/>
       <w:bookmarkStart w:id="68" w:name="_Toc92724950"/>
-      <w:bookmarkStart w:id="69" w:name="_Toc93483022"/>
+      <w:bookmarkStart w:id="69" w:name="_Toc93761529"/>
       <w:r>
         <w:lastRenderedPageBreak/>
         <w:t>Dificuldades e Soluções</w:t>
@@ -14319,7 +14332,7 @@
       </w:pPr>
       <w:bookmarkStart w:id="70" w:name="_Toc92724823"/>
       <w:bookmarkStart w:id="71" w:name="_Toc92724951"/>
-      <w:bookmarkStart w:id="72" w:name="_Toc93483023"/>
+      <w:bookmarkStart w:id="72" w:name="_Toc93761530"/>
       <w:r>
         <w:t>Apresentação de dificuldades esperadas</w:t>
       </w:r>
@@ -14429,7 +14442,7 @@
       </w:pPr>
       <w:bookmarkStart w:id="73" w:name="_Toc92724824"/>
       <w:bookmarkStart w:id="74" w:name="_Toc92724952"/>
-      <w:bookmarkStart w:id="75" w:name="_Toc93483024"/>
+      <w:bookmarkStart w:id="75" w:name="_Toc93761531"/>
       <w:r>
         <w:t>Propostas de soluções</w:t>
       </w:r>
@@ -14539,7 +14552,7 @@
           <w:bottom w:val="single" w:sz="8" w:space="0" w:color="auto"/>
         </w:pBdr>
       </w:pPr>
-      <w:bookmarkStart w:id="76" w:name="_Toc93483025"/>
+      <w:bookmarkStart w:id="76" w:name="_Toc93761532"/>
       <w:r>
         <w:lastRenderedPageBreak/>
         <w:t>Justificação das Soluções Implementadas</w:t>
@@ -14584,7 +14597,7 @@
           <w:bottom w:val="single" w:sz="8" w:space="0" w:color="auto"/>
         </w:pBdr>
       </w:pPr>
-      <w:bookmarkStart w:id="77" w:name="_Toc93483026"/>
+      <w:bookmarkStart w:id="77" w:name="_Toc93761533"/>
       <w:r>
         <w:t>Identificação das Funcionalidade</w:t>
       </w:r>
@@ -14629,7 +14642,7 @@
       </w:pPr>
       <w:bookmarkStart w:id="78" w:name="_Toc92724825"/>
       <w:bookmarkStart w:id="79" w:name="_Toc92724953"/>
-      <w:bookmarkStart w:id="80" w:name="_Toc93483027"/>
+      <w:bookmarkStart w:id="80" w:name="_Toc93761534"/>
       <w:r>
         <w:lastRenderedPageBreak/>
         <w:t>Conclusão</w:t>
@@ -18511,6 +18524,10 @@
 </file>
 
 <file path=customXml/item1.xml><?xml version="1.0" encoding="utf-8"?>
+<b:Sources xmlns:b="http://schemas.openxmlformats.org/officeDocument/2006/bibliography" xmlns="http://schemas.openxmlformats.org/officeDocument/2006/bibliography" SelectedStyle="\APA.XSL" StyleName="APA"/>
+</file>
+
+<file path=customXml/item2.xml><?xml version="1.0" encoding="utf-8"?>
 <MENU label="Campos" version="1">
   <NODE label="Novo Registo" type="NewCard" replaceValue="false">
     <FIELD label="Nº de Registo">
@@ -19754,20 +19771,16 @@
 </MENU>
 </file>
 
-<file path=customXml/item2.xml><?xml version="1.0" encoding="utf-8"?>
-<b:Sources xmlns:b="http://schemas.openxmlformats.org/officeDocument/2006/bibliography" xmlns="http://schemas.openxmlformats.org/officeDocument/2006/bibliography" SelectedStyle="\APA.XSL" StyleName="APA"/>
-</file>
-
 <file path=customXml/itemProps1.xml><?xml version="1.0" encoding="utf-8"?>
-<ds:datastoreItem xmlns:ds="http://schemas.openxmlformats.org/officeDocument/2006/customXml" ds:itemID="{5BE40977-15C1-4F89-8625-D3B696DD90BF}">
-  <ds:schemaRefs/>
-</ds:datastoreItem>
-</file>
-
-<file path=customXml/itemProps2.xml><?xml version="1.0" encoding="utf-8"?>
 <ds:datastoreItem xmlns:ds="http://schemas.openxmlformats.org/officeDocument/2006/customXml" ds:itemID="{663CC4DD-6A56-4C39-AC70-E370404A76C5}">
   <ds:schemaRefs>
     <ds:schemaRef ds:uri="http://schemas.openxmlformats.org/officeDocument/2006/bibliography"/>
   </ds:schemaRefs>
 </ds:datastoreItem>
+</file>
+
+<file path=customXml/itemProps2.xml><?xml version="1.0" encoding="utf-8"?>
+<ds:datastoreItem xmlns:ds="http://schemas.openxmlformats.org/officeDocument/2006/customXml" ds:itemID="{5BE40977-15C1-4F89-8625-D3B696DD90BF}">
+  <ds:schemaRefs/>
+</ds:datastoreItem>
 </file>
</xml_diff>